<commit_message>
I have installed Ubuntu image onto SSD beside Windows. Additionally, I have changed Ubuntu theme by adding .themes and .icons hidden directories to home directory. Furthmore, I went over how to navigate file system using cd command as well as the ls commands and its options such as -l,-r,-p,-s.
</commit_message>
<xml_diff>
--- a/Linux Notes.docx
+++ b/Linux Notes.docx
@@ -3,6 +3,37 @@
 <w:document xmlns:wpc="http://schemas.microsoft.com/office/word/2010/wordprocessingCanvas" xmlns:cx="http://schemas.microsoft.com/office/drawing/2014/chartex" xmlns:cx1="http://schemas.microsoft.com/office/drawing/2015/9/8/chartex" xmlns:cx2="http://schemas.microsoft.com/office/drawing/2015/10/21/chartex" xmlns:cx3="http://schemas.microsoft.com/office/drawing/2016/5/9/chartex" xmlns:cx4="http://schemas.microsoft.com/office/drawing/2016/5/10/chartex" xmlns:cx5="http://schemas.microsoft.com/office/drawing/2016/5/11/chartex" xmlns:cx6="http://schemas.microsoft.com/office/drawing/2016/5/12/chartex" xmlns:cx7="http://schemas.microsoft.com/office/drawing/2016/5/13/chartex" xmlns:cx8="http://schemas.microsoft.com/office/drawing/2016/5/14/chartex" xmlns:mc="http://schemas.openxmlformats.org/markup-compatibility/2006" xmlns:aink="http://schemas.microsoft.com/office/drawing/2016/ink" xmlns:am3d="http://schemas.microsoft.com/office/drawing/2017/model3d" xmlns:o="urn:schemas-microsoft-com:office:office" xmlns:oel="http://schemas.microsoft.com/office/2019/extlst" xmlns:r="http://schemas.openxmlformats.org/officeDocument/2006/relationships" xmlns:m="http://schemas.openxmlformats.org/officeDocument/2006/math" xmlns:v="urn:schemas-microsoft-com:vml" xmlns:wp14="http://schemas.microsoft.com/office/word/2010/wordprocessingDrawing" xmlns:wp="http://schemas.openxmlformats.org/drawingml/2006/wordprocessingDrawing" xmlns:w10="urn:schemas-microsoft-com:office:word" xmlns:w="http://schemas.openxmlformats.org/wordprocessingml/2006/main" xmlns:w14="http://schemas.microsoft.com/office/word/2010/wordml" xmlns:w15="http://schemas.microsoft.com/office/word/2012/wordml" xmlns:w16cex="http://schemas.microsoft.com/office/word/2018/wordml/cex" xmlns:w16cid="http://schemas.microsoft.com/office/word/2016/wordml/cid" xmlns:w16="http://schemas.microsoft.com/office/word/2018/wordml" xmlns:w16sdtdh="http://schemas.microsoft.com/office/word/2020/wordml/sdtdatahash" xmlns:w16se="http://schemas.microsoft.com/office/word/2015/wordml/symex" xmlns:wpg="http://schemas.microsoft.com/office/word/2010/wordprocessingGroup" xmlns:wpi="http://schemas.microsoft.com/office/word/2010/wordprocessingInk" xmlns:wne="http://schemas.microsoft.com/office/word/2006/wordml" xmlns:wps="http://schemas.microsoft.com/office/word/2010/wordprocessingShape" mc:Ignorable="w14 w15 w16se w16cid w16 w16cex w16sdtdh wp14">
   <w:body>
     <w:p>
+      <w:pPr>
+        <w:rPr>
+          <w:b/>
+          <w:bCs/>
+          <w:sz w:val="36"/>
+          <w:szCs w:val="36"/>
+          <w:u w:val="single"/>
+        </w:rPr>
+      </w:pPr>
+      <w:r>
+        <w:rPr>
+          <w:b/>
+          <w:bCs/>
+          <w:sz w:val="36"/>
+          <w:szCs w:val="36"/>
+          <w:u w:val="single"/>
+        </w:rPr>
+        <w:t>Linux</w:t>
+      </w:r>
+      <w:r>
+        <w:rPr>
+          <w:b/>
+          <w:bCs/>
+          <w:sz w:val="36"/>
+          <w:szCs w:val="36"/>
+          <w:u w:val="single"/>
+        </w:rPr>
+        <w:t xml:space="preserve"> Ubuntu Notes</w:t>
+      </w:r>
+    </w:p>
+    <w:p>
       <w:r>
         <w:t>What is a distribution?</w:t>
       </w:r>
@@ -123,6 +154,18 @@
       </w:pPr>
       <w:r>
         <w:t>First program to load when operating system loads.</w:t>
+      </w:r>
+    </w:p>
+    <w:p>
+      <w:pPr>
+        <w:pStyle w:val="ListParagraph"/>
+        <w:numPr>
+          <w:ilvl w:val="1"/>
+          <w:numId w:val="1"/>
+        </w:numPr>
+      </w:pPr>
+      <w:r>
+        <w:t>Translates between software and hardware</w:t>
       </w:r>
     </w:p>
     <w:p/>
@@ -177,8 +220,1136 @@
         <w:t xml:space="preserve"> </w:t>
       </w:r>
     </w:p>
+    <w:p>
+      <w:r>
+        <w:t>Anything that changes system (i.e. installing and removing applications) requires administrative privileges.</w:t>
+      </w:r>
+    </w:p>
+    <w:p>
+      <w:pPr>
+        <w:pStyle w:val="ListParagraph"/>
+        <w:numPr>
+          <w:ilvl w:val="0"/>
+          <w:numId w:val="1"/>
+        </w:numPr>
+      </w:pPr>
+      <w:r>
+        <w:t>You have to use ‘sudo’ in the command line.</w:t>
+      </w:r>
+    </w:p>
+    <w:p/>
+    <w:p>
+      <w:r>
+        <w:t xml:space="preserve">Files with .run files </w:t>
+      </w:r>
+      <w:r>
+        <w:t>extensions</w:t>
+      </w:r>
+      <w:r>
+        <w:t xml:space="preserve"> can be run directly in the terminal by typing in the file name</w:t>
+      </w:r>
+    </w:p>
+    <w:p>
+      <w:pPr>
+        <w:pStyle w:val="ListParagraph"/>
+        <w:numPr>
+          <w:ilvl w:val="0"/>
+          <w:numId w:val="1"/>
+        </w:numPr>
+        <w:rPr>
+          <w:highlight w:val="yellow"/>
+        </w:rPr>
+      </w:pPr>
+      <w:r>
+        <w:rPr>
+          <w:highlight w:val="yellow"/>
+        </w:rPr>
+        <w:t>You must use ./ to indicate that the file</w:t>
+      </w:r>
+      <w:r>
+        <w:rPr>
+          <w:highlight w:val="yellow"/>
+        </w:rPr>
+        <w:t>/program</w:t>
+      </w:r>
+      <w:r>
+        <w:rPr>
+          <w:highlight w:val="yellow"/>
+        </w:rPr>
+        <w:t xml:space="preserve"> you want to run is in the current directory.</w:t>
+      </w:r>
+    </w:p>
+    <w:p>
+      <w:pPr>
+        <w:rPr>
+          <w:highlight w:val="yellow"/>
+        </w:rPr>
+      </w:pPr>
+    </w:p>
+    <w:p>
+      <w:r>
+        <w:t>GTK</w:t>
+      </w:r>
+      <w:r>
+        <w:t xml:space="preserve"> is the theming engine that Unity uses</w:t>
+      </w:r>
+      <w:r>
+        <w:t xml:space="preserve"> (the Desktop environment).</w:t>
+      </w:r>
+    </w:p>
+    <w:p/>
+    <w:p>
+      <w:r>
+        <w:t>We can get different themes</w:t>
+      </w:r>
+      <w:r>
+        <w:t xml:space="preserve"> from gnome-look.org</w:t>
+      </w:r>
+    </w:p>
+    <w:p/>
+    <w:p>
+      <w:r>
+        <w:rPr>
+          <w:highlight w:val="yellow"/>
+        </w:rPr>
+        <w:t>NOTE: Always take snapshots of virtual machine when doing something risky.</w:t>
+      </w:r>
+    </w:p>
+    <w:p/>
+    <w:p>
+      <w:r>
+        <w:rPr>
+          <w:highlight w:val="yellow"/>
+        </w:rPr>
+        <w:t>apt-get is the program that installs</w:t>
+      </w:r>
+      <w:r>
+        <w:rPr>
+          <w:highlight w:val="yellow"/>
+        </w:rPr>
+        <w:t>,</w:t>
+      </w:r>
+      <w:r>
+        <w:rPr>
+          <w:highlight w:val="yellow"/>
+        </w:rPr>
+        <w:t xml:space="preserve"> uninstalls</w:t>
+      </w:r>
+      <w:r>
+        <w:rPr>
+          <w:highlight w:val="yellow"/>
+        </w:rPr>
+        <w:t>, updates</w:t>
+      </w:r>
+      <w:r>
+        <w:rPr>
+          <w:highlight w:val="yellow"/>
+        </w:rPr>
+        <w:t>, and manages</w:t>
+      </w:r>
+      <w:r>
+        <w:rPr>
+          <w:highlight w:val="yellow"/>
+        </w:rPr>
+        <w:t xml:space="preserve"> software packages</w:t>
+      </w:r>
+    </w:p>
+    <w:p>
+      <w:pPr>
+        <w:pStyle w:val="ListParagraph"/>
+        <w:numPr>
+          <w:ilvl w:val="0"/>
+          <w:numId w:val="1"/>
+        </w:numPr>
+      </w:pPr>
+      <w:r>
+        <w:t>Must run as administrator (use sudo)</w:t>
+      </w:r>
+    </w:p>
+    <w:p>
+      <w:pPr>
+        <w:pStyle w:val="ListParagraph"/>
+        <w:numPr>
+          <w:ilvl w:val="0"/>
+          <w:numId w:val="1"/>
+        </w:numPr>
+      </w:pPr>
+      <w:r>
+        <w:t>It connext to the Advanced Package Tool (APT) library</w:t>
+      </w:r>
+    </w:p>
+    <w:p>
+      <w:r>
+        <w:t>Unity-tweak-tool is used to change desktop and icon theme.</w:t>
+      </w:r>
+    </w:p>
+    <w:p>
+      <w:pPr>
+        <w:pStyle w:val="ListParagraph"/>
+        <w:numPr>
+          <w:ilvl w:val="0"/>
+          <w:numId w:val="1"/>
+        </w:numPr>
+      </w:pPr>
+      <w:r>
+        <w:t xml:space="preserve">sudo apt-get install </w:t>
+      </w:r>
+      <w:r>
+        <w:t>gnome-tweaks</w:t>
+      </w:r>
+    </w:p>
+    <w:p/>
+    <w:p>
+      <w:pPr>
+        <w:rPr>
+          <w:highlight w:val="yellow"/>
+        </w:rPr>
+      </w:pPr>
+      <w:r>
+        <w:rPr>
+          <w:highlight w:val="yellow"/>
+        </w:rPr>
+        <w:t>Any file or directory that begins with a ‘.’ Is a hidden file/directory.</w:t>
+      </w:r>
+    </w:p>
+    <w:p>
+      <w:pPr>
+        <w:pStyle w:val="ListParagraph"/>
+        <w:numPr>
+          <w:ilvl w:val="0"/>
+          <w:numId w:val="1"/>
+        </w:numPr>
+        <w:rPr>
+          <w:highlight w:val="yellow"/>
+        </w:rPr>
+      </w:pPr>
+      <w:r>
+        <w:rPr>
+          <w:highlight w:val="yellow"/>
+        </w:rPr>
+        <w:t xml:space="preserve">To access </w:t>
+      </w:r>
+      <w:r>
+        <w:rPr>
+          <w:highlight w:val="yellow"/>
+        </w:rPr>
+        <w:t>press control+H</w:t>
+      </w:r>
+    </w:p>
+    <w:p/>
+    <w:p>
+      <w:r>
+        <w:t>To</w:t>
+      </w:r>
+      <w:r>
+        <w:t xml:space="preserve"> install new theme, we must create hidden directory</w:t>
+      </w:r>
+    </w:p>
+    <w:p>
+      <w:pPr>
+        <w:pStyle w:val="ListParagraph"/>
+        <w:numPr>
+          <w:ilvl w:val="0"/>
+          <w:numId w:val="1"/>
+        </w:numPr>
+      </w:pPr>
+      <w:r>
+        <w:t>Common practice names it ‘.themes’</w:t>
+      </w:r>
+    </w:p>
+    <w:p>
+      <w:pPr>
+        <w:pStyle w:val="ListParagraph"/>
+      </w:pPr>
+    </w:p>
+    <w:p>
+      <w:pPr>
+        <w:pStyle w:val="ListParagraph"/>
+      </w:pPr>
+    </w:p>
+    <w:p>
+      <w:pPr>
+        <w:pStyle w:val="ListParagraph"/>
+      </w:pPr>
+    </w:p>
+    <w:p>
+      <w:pPr>
+        <w:pStyle w:val="ListParagraph"/>
+      </w:pPr>
+    </w:p>
+    <w:p>
+      <w:pPr>
+        <w:pStyle w:val="ListParagraph"/>
+      </w:pPr>
+      <w:r>
+        <w:t>K</w:t>
+      </w:r>
+    </w:p>
+    <w:p>
+      <w:r>
+        <w:t>/home is the root directory.</w:t>
+      </w:r>
+    </w:p>
+    <w:p>
+      <w:r>
+        <w:t>/</w:t>
+      </w:r>
+      <w:r>
+        <w:t>usr</w:t>
+      </w:r>
+      <w:r>
+        <w:t xml:space="preserve"> contains users</w:t>
+      </w:r>
+    </w:p>
+    <w:p>
+      <w:pPr>
+        <w:pStyle w:val="ListParagraph"/>
+        <w:numPr>
+          <w:ilvl w:val="0"/>
+          <w:numId w:val="1"/>
+        </w:numPr>
+      </w:pPr>
+      <w:r>
+        <w:t>/</w:t>
+      </w:r>
+      <w:r>
+        <w:t>usr</w:t>
+      </w:r>
+      <w:r>
+        <w:t>/bin</w:t>
+      </w:r>
+      <w:r>
+        <w:t xml:space="preserve"> contains binary files that you can r</w:t>
+      </w:r>
+      <w:r>
+        <w:t>u</w:t>
+      </w:r>
+      <w:r>
+        <w:t>n</w:t>
+      </w:r>
+    </w:p>
+    <w:p>
+      <w:pPr>
+        <w:pStyle w:val="ListParagraph"/>
+        <w:numPr>
+          <w:ilvl w:val="0"/>
+          <w:numId w:val="1"/>
+        </w:numPr>
+      </w:pPr>
+      <w:r>
+        <w:t>/usr/share is used to store</w:t>
+      </w:r>
+      <w:r>
+        <w:t xml:space="preserve"> configuration files for binary applications</w:t>
+      </w:r>
+    </w:p>
+    <w:p>
+      <w:pPr>
+        <w:pStyle w:val="ListParagraph"/>
+        <w:numPr>
+          <w:ilvl w:val="0"/>
+          <w:numId w:val="1"/>
+        </w:numPr>
+      </w:pPr>
+      <w:r>
+        <w:t xml:space="preserve">/usr/share/applications contains all </w:t>
+      </w:r>
+      <w:r>
+        <w:t>installed applications</w:t>
+      </w:r>
+    </w:p>
+    <w:p>
+      <w:pPr>
+        <w:pStyle w:val="ListParagraph"/>
+        <w:numPr>
+          <w:ilvl w:val="1"/>
+          <w:numId w:val="1"/>
+        </w:numPr>
+      </w:pPr>
+      <w:r>
+        <w:t>Use .desktop file extension, but you cannot see file extension.</w:t>
+      </w:r>
+    </w:p>
+    <w:p>
+      <w:pPr>
+        <w:pStyle w:val="ListParagraph"/>
+        <w:numPr>
+          <w:ilvl w:val="1"/>
+          <w:numId w:val="1"/>
+        </w:numPr>
+        <w:rPr/>
+      </w:pPr>
+      <w:r>
+        <w:rPr/>
+        <w:t xml:space="preserve">If you cannot find an installed application in your applications dashboard, you can </w:t>
+      </w:r>
+      <w:r>
+        <w:rPr/>
+        <w:t>go into this directory and find it there.</w:t>
+      </w:r>
+    </w:p>
+    <w:p>
+      <w:r>
+        <w:br w:type="page"/>
+      </w:r>
+    </w:p>
+    <w:p>
+      <w:pPr>
+        <w:pStyle w:val="Normal"/>
+        <w:ind w:left="0"/>
+      </w:pPr>
+      <w:proofErr w:type="spellStart"/>
+      <w:r>
+        <w:rPr/>
+        <w:t>pwd</w:t>
+      </w:r>
+      <w:proofErr w:type="spellEnd"/>
+      <w:r>
+        <w:rPr/>
+        <w:t xml:space="preserve"> (print </w:t>
+      </w:r>
+      <w:proofErr w:type="spellStart"/>
+      <w:r>
+        <w:rPr/>
+        <w:t>workind</w:t>
+      </w:r>
+      <w:proofErr w:type="spellEnd"/>
+      <w:r>
+        <w:rPr/>
+        <w:t xml:space="preserve"> directory) command allows you to print the current working directory you are in in terminal.</w:t>
+      </w:r>
+    </w:p>
+    <w:p>
+      <w:pPr>
+        <w:pStyle w:val="Normal"/>
+        <w:ind w:left="0"/>
+      </w:pPr>
+      <w:r>
+        <w:rPr/>
+        <w:t>cd (change directory) allows you to navigate what working directory you’re in</w:t>
+      </w:r>
+    </w:p>
+    <w:p>
+      <w:pPr>
+        <w:pStyle w:val="ListParagraph"/>
+        <w:numPr>
+          <w:ilvl w:val="0"/>
+          <w:numId w:val="2"/>
+        </w:numPr>
+        <w:rPr>
+          <w:sz w:val="22"/>
+          <w:szCs w:val="22"/>
+        </w:rPr>
+      </w:pPr>
+      <w:r>
+        <w:rPr>
+          <w:sz w:val="22"/>
+          <w:szCs w:val="22"/>
+        </w:rPr>
+        <w:t>If you specify a directory starting with ‘/’ then this means that the path is an absolute path from the beginning of the hard disk/root directory.</w:t>
+      </w:r>
+    </w:p>
+    <w:p>
+      <w:pPr>
+        <w:pStyle w:val="ListParagraph"/>
+        <w:numPr>
+          <w:ilvl w:val="0"/>
+          <w:numId w:val="2"/>
+        </w:numPr>
+        <w:rPr>
+          <w:sz w:val="22"/>
+          <w:szCs w:val="22"/>
+        </w:rPr>
+      </w:pPr>
+      <w:r>
+        <w:rPr>
+          <w:sz w:val="22"/>
+          <w:szCs w:val="22"/>
+        </w:rPr>
+        <w:t xml:space="preserve">If you omit the ‘/’, this means you are using a relative path and you are going another level directory from the current directory you’re in. </w:t>
+      </w:r>
+    </w:p>
+    <w:p>
+      <w:pPr>
+        <w:pStyle w:val="ListParagraph"/>
+        <w:numPr>
+          <w:ilvl w:val="0"/>
+          <w:numId w:val="2"/>
+        </w:numPr>
+        <w:rPr>
+          <w:sz w:val="22"/>
+          <w:szCs w:val="22"/>
+        </w:rPr>
+      </w:pPr>
+      <w:r>
+        <w:rPr>
+          <w:sz w:val="22"/>
+          <w:szCs w:val="22"/>
+        </w:rPr>
+        <w:t xml:space="preserve">The </w:t>
+      </w:r>
+      <w:r>
+        <w:rPr>
+          <w:sz w:val="22"/>
+          <w:szCs w:val="22"/>
+        </w:rPr>
+        <w:t>‘./</w:t>
+      </w:r>
+      <w:r>
+        <w:rPr>
+          <w:sz w:val="22"/>
+          <w:szCs w:val="22"/>
+        </w:rPr>
+        <w:t xml:space="preserve">’ character combination means the current working directory. </w:t>
+      </w:r>
+    </w:p>
+    <w:p>
+      <w:pPr>
+        <w:pStyle w:val="ListParagraph"/>
+        <w:numPr>
+          <w:ilvl w:val="1"/>
+          <w:numId w:val="2"/>
+        </w:numPr>
+        <w:rPr>
+          <w:sz w:val="22"/>
+          <w:szCs w:val="22"/>
+        </w:rPr>
+      </w:pPr>
+      <w:r>
+        <w:rPr>
+          <w:sz w:val="22"/>
+          <w:szCs w:val="22"/>
+        </w:rPr>
+        <w:t xml:space="preserve">Cd next level </w:t>
+      </w:r>
+      <w:proofErr w:type="gramStart"/>
+      <w:r>
+        <w:rPr>
+          <w:sz w:val="22"/>
+          <w:szCs w:val="22"/>
+        </w:rPr>
+        <w:t>And</w:t>
+      </w:r>
+      <w:proofErr w:type="gramEnd"/>
+      <w:r>
+        <w:rPr>
+          <w:sz w:val="22"/>
+          <w:szCs w:val="22"/>
+        </w:rPr>
+        <w:t xml:space="preserve"> cd ./next level may have same result if they both start form the same directory.</w:t>
+      </w:r>
+    </w:p>
+    <w:p>
+      <w:pPr>
+        <w:pStyle w:val="ListParagraph"/>
+        <w:numPr>
+          <w:ilvl w:val="0"/>
+          <w:numId w:val="2"/>
+        </w:numPr>
+        <w:rPr>
+          <w:sz w:val="22"/>
+          <w:szCs w:val="22"/>
+        </w:rPr>
+      </w:pPr>
+      <w:r>
+        <w:rPr>
+          <w:sz w:val="22"/>
+          <w:szCs w:val="22"/>
+        </w:rPr>
+        <w:t>The ‘~’ character indicates the home directory</w:t>
+      </w:r>
+    </w:p>
+    <w:p>
+      <w:pPr>
+        <w:pStyle w:val="ListParagraph"/>
+        <w:numPr>
+          <w:ilvl w:val="1"/>
+          <w:numId w:val="2"/>
+        </w:numPr>
+        <w:rPr>
+          <w:sz w:val="22"/>
+          <w:szCs w:val="22"/>
+        </w:rPr>
+      </w:pPr>
+      <w:r>
+        <w:rPr>
+          <w:sz w:val="22"/>
+          <w:szCs w:val="22"/>
+        </w:rPr>
+        <w:t>cd ~ will take you to the home directory.</w:t>
+      </w:r>
+    </w:p>
+    <w:p>
+      <w:pPr>
+        <w:pStyle w:val="ListParagraph"/>
+        <w:numPr>
+          <w:ilvl w:val="0"/>
+          <w:numId w:val="2"/>
+        </w:numPr>
+        <w:rPr>
+          <w:sz w:val="22"/>
+          <w:szCs w:val="22"/>
+        </w:rPr>
+      </w:pPr>
+      <w:r>
+        <w:rPr>
+          <w:sz w:val="22"/>
+          <w:szCs w:val="22"/>
+        </w:rPr>
+        <w:t>The ‘..’ character combination means the parent directory</w:t>
+      </w:r>
+    </w:p>
+    <w:p>
+      <w:pPr>
+        <w:pStyle w:val="ListParagraph"/>
+        <w:numPr>
+          <w:ilvl w:val="1"/>
+          <w:numId w:val="2"/>
+        </w:numPr>
+        <w:rPr>
+          <w:sz w:val="22"/>
+          <w:szCs w:val="22"/>
+        </w:rPr>
+      </w:pPr>
+      <w:r>
+        <w:rPr>
+          <w:sz w:val="22"/>
+          <w:szCs w:val="22"/>
+        </w:rPr>
+        <w:t xml:space="preserve">cd .. will take you to parent </w:t>
+      </w:r>
+      <w:r>
+        <w:rPr>
+          <w:sz w:val="22"/>
+          <w:szCs w:val="22"/>
+        </w:rPr>
+        <w:t>directory</w:t>
+      </w:r>
+    </w:p>
+    <w:p>
+      <w:pPr>
+        <w:pStyle w:val="Normal"/>
+        <w:ind w:left="0"/>
+        <w:rPr>
+          <w:sz w:val="22"/>
+          <w:szCs w:val="22"/>
+        </w:rPr>
+      </w:pPr>
+      <w:r>
+        <w:rPr>
+          <w:sz w:val="22"/>
+          <w:szCs w:val="22"/>
+        </w:rPr>
+        <w:t>The ‘ls’ or ‘l’ command will list the files in the working directory in alphabetical order.</w:t>
+      </w:r>
+    </w:p>
+    <w:p>
+      <w:pPr>
+        <w:pStyle w:val="ListParagraph"/>
+        <w:numPr>
+          <w:ilvl w:val="0"/>
+          <w:numId w:val="2"/>
+        </w:numPr>
+        <w:rPr>
+          <w:sz w:val="22"/>
+          <w:szCs w:val="22"/>
+        </w:rPr>
+      </w:pPr>
+      <w:r>
+        <w:rPr>
+          <w:sz w:val="22"/>
+          <w:szCs w:val="22"/>
+        </w:rPr>
+        <w:t>‘-l’ option means ‘long’ and allows you to list files in directory in a ‘long’ way. Lets you see</w:t>
+      </w:r>
+    </w:p>
+    <w:p>
+      <w:pPr>
+        <w:pStyle w:val="ListParagraph"/>
+        <w:numPr>
+          <w:ilvl w:val="1"/>
+          <w:numId w:val="2"/>
+        </w:numPr>
+        <w:rPr>
+          <w:sz w:val="22"/>
+          <w:szCs w:val="22"/>
+        </w:rPr>
+      </w:pPr>
+      <w:r>
+        <w:rPr>
+          <w:sz w:val="22"/>
+          <w:szCs w:val="22"/>
+        </w:rPr>
+        <w:t>Permissions of a file or directory</w:t>
+      </w:r>
+    </w:p>
+    <w:p>
+      <w:pPr>
+        <w:pStyle w:val="ListParagraph"/>
+        <w:numPr>
+          <w:ilvl w:val="1"/>
+          <w:numId w:val="2"/>
+        </w:numPr>
+        <w:rPr>
+          <w:sz w:val="22"/>
+          <w:szCs w:val="22"/>
+        </w:rPr>
+      </w:pPr>
+      <w:r>
+        <w:rPr>
+          <w:sz w:val="22"/>
+          <w:szCs w:val="22"/>
+        </w:rPr>
+        <w:t xml:space="preserve">The owners </w:t>
+      </w:r>
+      <w:r>
+        <w:rPr>
+          <w:sz w:val="22"/>
+          <w:szCs w:val="22"/>
+        </w:rPr>
+        <w:t>user account</w:t>
+      </w:r>
+    </w:p>
+    <w:p>
+      <w:pPr>
+        <w:pStyle w:val="ListParagraph"/>
+        <w:numPr>
+          <w:ilvl w:val="1"/>
+          <w:numId w:val="2"/>
+        </w:numPr>
+        <w:rPr>
+          <w:sz w:val="22"/>
+          <w:szCs w:val="22"/>
+        </w:rPr>
+      </w:pPr>
+      <w:r>
+        <w:rPr>
+          <w:sz w:val="22"/>
+          <w:szCs w:val="22"/>
+        </w:rPr>
+        <w:t>The user group (default group is owners user name)</w:t>
+      </w:r>
+    </w:p>
+    <w:p>
+      <w:pPr>
+        <w:pStyle w:val="ListParagraph"/>
+        <w:numPr>
+          <w:ilvl w:val="1"/>
+          <w:numId w:val="2"/>
+        </w:numPr>
+        <w:rPr>
+          <w:sz w:val="22"/>
+          <w:szCs w:val="22"/>
+        </w:rPr>
+      </w:pPr>
+      <w:r>
+        <w:rPr>
+          <w:sz w:val="22"/>
+          <w:szCs w:val="22"/>
+        </w:rPr>
+        <w:t xml:space="preserve">This will let you see the owners of files. </w:t>
+      </w:r>
+    </w:p>
+    <w:p>
+      <w:pPr>
+        <w:pStyle w:val="ListParagraph"/>
+        <w:numPr>
+          <w:ilvl w:val="1"/>
+          <w:numId w:val="2"/>
+        </w:numPr>
+        <w:rPr>
+          <w:sz w:val="22"/>
+          <w:szCs w:val="22"/>
+        </w:rPr>
+      </w:pPr>
+      <w:r>
+        <w:rPr>
+          <w:sz w:val="22"/>
+          <w:szCs w:val="22"/>
+        </w:rPr>
+        <w:t>Shows date modified</w:t>
+      </w:r>
+    </w:p>
+    <w:p>
+      <w:pPr>
+        <w:pStyle w:val="ListParagraph"/>
+        <w:numPr>
+          <w:ilvl w:val="1"/>
+          <w:numId w:val="2"/>
+        </w:numPr>
+        <w:rPr>
+          <w:sz w:val="22"/>
+          <w:szCs w:val="22"/>
+        </w:rPr>
+      </w:pPr>
+      <w:r>
+        <w:rPr>
+          <w:sz w:val="22"/>
+          <w:szCs w:val="22"/>
+        </w:rPr>
+        <w:t>Shows file name</w:t>
+      </w:r>
+    </w:p>
+    <w:p>
+      <w:pPr>
+        <w:pStyle w:val="ListParagraph"/>
+        <w:numPr>
+          <w:ilvl w:val="0"/>
+          <w:numId w:val="2"/>
+        </w:numPr>
+        <w:rPr>
+          <w:sz w:val="22"/>
+          <w:szCs w:val="22"/>
+        </w:rPr>
+      </w:pPr>
+      <w:r>
+        <w:rPr>
+          <w:sz w:val="22"/>
+          <w:szCs w:val="22"/>
+        </w:rPr>
+        <w:t>‘-r’ option lists files and directory in working directory in reverse alphabetical order.\</w:t>
+      </w:r>
+    </w:p>
+    <w:p>
+      <w:pPr>
+        <w:pStyle w:val="ListParagraph"/>
+        <w:numPr>
+          <w:ilvl w:val="0"/>
+          <w:numId w:val="2"/>
+        </w:numPr>
+        <w:rPr>
+          <w:sz w:val="22"/>
+          <w:szCs w:val="22"/>
+        </w:rPr>
+      </w:pPr>
+      <w:r>
+        <w:rPr>
+          <w:sz w:val="22"/>
+          <w:szCs w:val="22"/>
+        </w:rPr>
+        <w:t>‘-p’ option lists file types for files and directories.</w:t>
+      </w:r>
+    </w:p>
+    <w:p>
+      <w:pPr>
+        <w:pStyle w:val="ListParagraph"/>
+        <w:numPr>
+          <w:ilvl w:val="1"/>
+          <w:numId w:val="2"/>
+        </w:numPr>
+        <w:rPr>
+          <w:sz w:val="22"/>
+          <w:szCs w:val="22"/>
+        </w:rPr>
+      </w:pPr>
+      <w:r>
+        <w:rPr>
+          <w:sz w:val="22"/>
+          <w:szCs w:val="22"/>
+        </w:rPr>
+        <w:t xml:space="preserve">‘/ </w:t>
+      </w:r>
+      <w:proofErr w:type="gramStart"/>
+      <w:r>
+        <w:rPr>
+          <w:sz w:val="22"/>
+          <w:szCs w:val="22"/>
+        </w:rPr>
+        <w:t>‘ as</w:t>
+      </w:r>
+      <w:proofErr w:type="gramEnd"/>
+      <w:r>
+        <w:rPr>
+          <w:sz w:val="22"/>
+          <w:szCs w:val="22"/>
+        </w:rPr>
+        <w:t xml:space="preserve"> a suffix denotes a directory</w:t>
+      </w:r>
+    </w:p>
+    <w:p>
+      <w:pPr>
+        <w:pStyle w:val="ListParagraph"/>
+        <w:numPr>
+          <w:ilvl w:val="2"/>
+          <w:numId w:val="2"/>
+        </w:numPr>
+        <w:rPr>
+          <w:sz w:val="22"/>
+          <w:szCs w:val="22"/>
+        </w:rPr>
+      </w:pPr>
+      <w:r>
+        <w:rPr>
+          <w:sz w:val="22"/>
+          <w:szCs w:val="22"/>
+        </w:rPr>
+        <w:t>Blue color by default</w:t>
+      </w:r>
+    </w:p>
+    <w:p>
+      <w:pPr>
+        <w:pStyle w:val="ListParagraph"/>
+        <w:numPr>
+          <w:ilvl w:val="1"/>
+          <w:numId w:val="2"/>
+        </w:numPr>
+        <w:rPr>
+          <w:sz w:val="22"/>
+          <w:szCs w:val="22"/>
+        </w:rPr>
+      </w:pPr>
+      <w:r>
+        <w:rPr>
+          <w:sz w:val="22"/>
+          <w:szCs w:val="22"/>
+        </w:rPr>
+        <w:t>‘.</w:t>
+      </w:r>
+      <w:proofErr w:type="spellStart"/>
+      <w:r>
+        <w:rPr>
+          <w:sz w:val="22"/>
+          <w:szCs w:val="22"/>
+        </w:rPr>
+        <w:t>file_extension</w:t>
+      </w:r>
+      <w:proofErr w:type="spellEnd"/>
+      <w:r>
+        <w:rPr>
+          <w:sz w:val="22"/>
+          <w:szCs w:val="22"/>
+        </w:rPr>
+        <w:t>’ denotes a file.</w:t>
+      </w:r>
+    </w:p>
+    <w:p>
+      <w:pPr>
+        <w:pStyle w:val="ListParagraph"/>
+        <w:numPr>
+          <w:ilvl w:val="2"/>
+          <w:numId w:val="2"/>
+        </w:numPr>
+        <w:rPr>
+          <w:sz w:val="22"/>
+          <w:szCs w:val="22"/>
+        </w:rPr>
+      </w:pPr>
+      <w:r>
+        <w:rPr>
+          <w:sz w:val="22"/>
+          <w:szCs w:val="22"/>
+        </w:rPr>
+        <w:t>White color usually</w:t>
+      </w:r>
+    </w:p>
+    <w:p>
+      <w:pPr>
+        <w:pStyle w:val="ListParagraph"/>
+        <w:numPr>
+          <w:ilvl w:val="2"/>
+          <w:numId w:val="2"/>
+        </w:numPr>
+        <w:rPr>
+          <w:sz w:val="22"/>
+          <w:szCs w:val="22"/>
+        </w:rPr>
+      </w:pPr>
+      <w:r>
+        <w:rPr>
+          <w:sz w:val="22"/>
+          <w:szCs w:val="22"/>
+        </w:rPr>
+        <w:t>Binary files (</w:t>
+      </w:r>
+      <w:proofErr w:type="gramStart"/>
+      <w:r>
+        <w:rPr>
+          <w:sz w:val="22"/>
+          <w:szCs w:val="22"/>
+        </w:rPr>
+        <w:t>I.e.</w:t>
+      </w:r>
+      <w:proofErr w:type="gramEnd"/>
+      <w:r>
+        <w:rPr>
+          <w:sz w:val="22"/>
+          <w:szCs w:val="22"/>
+        </w:rPr>
+        <w:t xml:space="preserve"> </w:t>
+      </w:r>
+      <w:proofErr w:type="spellStart"/>
+      <w:r>
+        <w:rPr>
+          <w:sz w:val="22"/>
+          <w:szCs w:val="22"/>
+        </w:rPr>
+        <w:t>a.out</w:t>
+      </w:r>
+      <w:proofErr w:type="spellEnd"/>
+      <w:r>
+        <w:rPr>
+          <w:sz w:val="22"/>
+          <w:szCs w:val="22"/>
+        </w:rPr>
+        <w:t>) are green</w:t>
+      </w:r>
+    </w:p>
+    <w:p>
+      <w:pPr>
+        <w:pStyle w:val="ListParagraph"/>
+        <w:numPr>
+          <w:ilvl w:val="0"/>
+          <w:numId w:val="2"/>
+        </w:numPr>
+        <w:rPr>
+          <w:sz w:val="22"/>
+          <w:szCs w:val="22"/>
+        </w:rPr>
+      </w:pPr>
+      <w:r>
+        <w:rPr>
+          <w:sz w:val="22"/>
+          <w:szCs w:val="22"/>
+        </w:rPr>
+        <w:t xml:space="preserve">‘-s’ option lists and </w:t>
+      </w:r>
+      <w:proofErr w:type="gramStart"/>
+      <w:r>
+        <w:rPr>
+          <w:sz w:val="22"/>
+          <w:szCs w:val="22"/>
+        </w:rPr>
+        <w:t>sorts</w:t>
+      </w:r>
+      <w:proofErr w:type="gramEnd"/>
+      <w:r>
+        <w:rPr>
+          <w:sz w:val="22"/>
+          <w:szCs w:val="22"/>
+        </w:rPr>
+        <w:t xml:space="preserve"> files by size in a descending order.</w:t>
+      </w:r>
+    </w:p>
+    <w:p>
+      <w:pPr>
+        <w:pStyle w:val="ListParagraph"/>
+        <w:numPr>
+          <w:ilvl w:val="0"/>
+          <w:numId w:val="2"/>
+        </w:numPr>
+        <w:rPr>
+          <w:sz w:val="22"/>
+          <w:szCs w:val="22"/>
+        </w:rPr>
+      </w:pPr>
+      <w:r>
+        <w:rPr>
+          <w:sz w:val="22"/>
+          <w:szCs w:val="22"/>
+        </w:rPr>
+        <w:t xml:space="preserve">If you want to list the contents of a directory that is not the working </w:t>
+      </w:r>
+      <w:proofErr w:type="gramStart"/>
+      <w:r>
+        <w:rPr>
+          <w:sz w:val="22"/>
+          <w:szCs w:val="22"/>
+        </w:rPr>
+        <w:t>directory</w:t>
+      </w:r>
+      <w:proofErr w:type="gramEnd"/>
+      <w:r>
+        <w:rPr>
+          <w:sz w:val="22"/>
+          <w:szCs w:val="22"/>
+        </w:rPr>
+        <w:t xml:space="preserve"> you can provide the path to ls to print those contents. For example:</w:t>
+      </w:r>
+    </w:p>
+    <w:p>
+      <w:pPr>
+        <w:pStyle w:val="ListParagraph"/>
+        <w:numPr>
+          <w:ilvl w:val="1"/>
+          <w:numId w:val="2"/>
+        </w:numPr>
+        <w:rPr>
+          <w:sz w:val="22"/>
+          <w:szCs w:val="22"/>
+        </w:rPr>
+      </w:pPr>
+      <w:r>
+        <w:rPr>
+          <w:sz w:val="22"/>
+          <w:szCs w:val="22"/>
+        </w:rPr>
+        <w:t>‘ls /</w:t>
+      </w:r>
+      <w:proofErr w:type="spellStart"/>
+      <w:r>
+        <w:rPr>
+          <w:sz w:val="22"/>
+          <w:szCs w:val="22"/>
+        </w:rPr>
+        <w:t>usr</w:t>
+      </w:r>
+      <w:proofErr w:type="spellEnd"/>
+      <w:r>
+        <w:rPr>
+          <w:sz w:val="22"/>
+          <w:szCs w:val="22"/>
+        </w:rPr>
+        <w:t>/share/applications’</w:t>
+      </w:r>
+    </w:p>
+    <w:p>
+      <w:pPr>
+        <w:pStyle w:val="Normal"/>
+        <w:rPr>
+          <w:sz w:val="22"/>
+          <w:szCs w:val="22"/>
+        </w:rPr>
+      </w:pPr>
+      <w:r>
+        <w:rPr>
+          <w:sz w:val="22"/>
+          <w:szCs w:val="22"/>
+        </w:rPr>
+        <w:t>You can use multiple options in the same ls command.</w:t>
+      </w:r>
+    </w:p>
+    <w:p>
+      <w:pPr>
+        <w:pStyle w:val="Normal"/>
+        <w:rPr>
+          <w:sz w:val="22"/>
+          <w:szCs w:val="22"/>
+        </w:rPr>
+      </w:pPr>
+      <w:r>
+        <w:rPr>
+          <w:sz w:val="22"/>
+          <w:szCs w:val="22"/>
+        </w:rPr>
+        <w:t xml:space="preserve">-- help option will give you more info on any command you are using such as what it does and </w:t>
+      </w:r>
+      <w:r>
+        <w:rPr>
+          <w:sz w:val="22"/>
+          <w:szCs w:val="22"/>
+        </w:rPr>
+        <w:t>available</w:t>
+      </w:r>
+      <w:r>
+        <w:rPr>
+          <w:sz w:val="22"/>
+          <w:szCs w:val="22"/>
+        </w:rPr>
+        <w:t xml:space="preserve"> options</w:t>
+      </w:r>
+    </w:p>
     <w:sectPr>
-      <w:pgSz w:w="12240" w:h="15840"/>
+      <w:pgSz w:w="12240" w:h="15840" w:orient="portrait"/>
       <w:pgMar w:top="1440" w:right="1440" w:bottom="1440" w:left="1440" w:header="720" w:footer="720" w:gutter="0"/>
       <w:cols w:space="720"/>
       <w:docGrid w:linePitch="360"/>
@@ -187,8 +1358,170 @@
 </w:document>
 </file>
 
+<file path=word/endnotes.xml><?xml version="1.0" encoding="utf-8"?>
+<w:endnotes xmlns:wpc="http://schemas.microsoft.com/office/word/2010/wordprocessingCanvas" xmlns:cx="http://schemas.microsoft.com/office/drawing/2014/chartex" xmlns:cx1="http://schemas.microsoft.com/office/drawing/2015/9/8/chartex" xmlns:cx2="http://schemas.microsoft.com/office/drawing/2015/10/21/chartex" xmlns:cx3="http://schemas.microsoft.com/office/drawing/2016/5/9/chartex" xmlns:cx4="http://schemas.microsoft.com/office/drawing/2016/5/10/chartex" xmlns:cx5="http://schemas.microsoft.com/office/drawing/2016/5/11/chartex" xmlns:cx6="http://schemas.microsoft.com/office/drawing/2016/5/12/chartex" xmlns:cx7="http://schemas.microsoft.com/office/drawing/2016/5/13/chartex" xmlns:cx8="http://schemas.microsoft.com/office/drawing/2016/5/14/chartex" xmlns:mc="http://schemas.openxmlformats.org/markup-compatibility/2006" xmlns:aink="http://schemas.microsoft.com/office/drawing/2016/ink" xmlns:am3d="http://schemas.microsoft.com/office/drawing/2017/model3d" xmlns:o="urn:schemas-microsoft-com:office:office" xmlns:oel="http://schemas.microsoft.com/office/2019/extlst" xmlns:r="http://schemas.openxmlformats.org/officeDocument/2006/relationships" xmlns:m="http://schemas.openxmlformats.org/officeDocument/2006/math" xmlns:v="urn:schemas-microsoft-com:vml" xmlns:wp14="http://schemas.microsoft.com/office/word/2010/wordprocessingDrawing" xmlns:wp="http://schemas.openxmlformats.org/drawingml/2006/wordprocessingDrawing" xmlns:w10="urn:schemas-microsoft-com:office:word" xmlns:w="http://schemas.openxmlformats.org/wordprocessingml/2006/main" xmlns:w14="http://schemas.microsoft.com/office/word/2010/wordml" xmlns:w15="http://schemas.microsoft.com/office/word/2012/wordml" xmlns:w16cex="http://schemas.microsoft.com/office/word/2018/wordml/cex" xmlns:w16cid="http://schemas.microsoft.com/office/word/2016/wordml/cid" xmlns:w16="http://schemas.microsoft.com/office/word/2018/wordml" xmlns:w16sdtdh="http://schemas.microsoft.com/office/word/2020/wordml/sdtdatahash" xmlns:w16se="http://schemas.microsoft.com/office/word/2015/wordml/symex" xmlns:wpg="http://schemas.microsoft.com/office/word/2010/wordprocessingGroup" xmlns:wpi="http://schemas.microsoft.com/office/word/2010/wordprocessingInk" xmlns:wne="http://schemas.microsoft.com/office/word/2006/wordml" xmlns:wps="http://schemas.microsoft.com/office/word/2010/wordprocessingShape" mc:Ignorable="w14 w15 w16se w16cid w16 w16cex w16sdtdh wp14">
+  <w:endnote w:type="separator" w:id="-1">
+    <w:p>
+      <w:pPr>
+        <w:spacing w:after="0" w:line="240" w:lineRule="auto"/>
+      </w:pPr>
+      <w:r>
+        <w:separator/>
+      </w:r>
+    </w:p>
+  </w:endnote>
+  <w:endnote w:type="continuationSeparator" w:id="0">
+    <w:p>
+      <w:pPr>
+        <w:spacing w:after="0" w:line="240" w:lineRule="auto"/>
+      </w:pPr>
+      <w:r>
+        <w:continuationSeparator/>
+      </w:r>
+    </w:p>
+  </w:endnote>
+</w:endnotes>
+</file>
+
+<file path=word/footnotes.xml><?xml version="1.0" encoding="utf-8"?>
+<w:footnotes xmlns:wpc="http://schemas.microsoft.com/office/word/2010/wordprocessingCanvas" xmlns:cx="http://schemas.microsoft.com/office/drawing/2014/chartex" xmlns:cx1="http://schemas.microsoft.com/office/drawing/2015/9/8/chartex" xmlns:cx2="http://schemas.microsoft.com/office/drawing/2015/10/21/chartex" xmlns:cx3="http://schemas.microsoft.com/office/drawing/2016/5/9/chartex" xmlns:cx4="http://schemas.microsoft.com/office/drawing/2016/5/10/chartex" xmlns:cx5="http://schemas.microsoft.com/office/drawing/2016/5/11/chartex" xmlns:cx6="http://schemas.microsoft.com/office/drawing/2016/5/12/chartex" xmlns:cx7="http://schemas.microsoft.com/office/drawing/2016/5/13/chartex" xmlns:cx8="http://schemas.microsoft.com/office/drawing/2016/5/14/chartex" xmlns:mc="http://schemas.openxmlformats.org/markup-compatibility/2006" xmlns:aink="http://schemas.microsoft.com/office/drawing/2016/ink" xmlns:am3d="http://schemas.microsoft.com/office/drawing/2017/model3d" xmlns:o="urn:schemas-microsoft-com:office:office" xmlns:oel="http://schemas.microsoft.com/office/2019/extlst" xmlns:r="http://schemas.openxmlformats.org/officeDocument/2006/relationships" xmlns:m="http://schemas.openxmlformats.org/officeDocument/2006/math" xmlns:v="urn:schemas-microsoft-com:vml" xmlns:wp14="http://schemas.microsoft.com/office/word/2010/wordprocessingDrawing" xmlns:wp="http://schemas.openxmlformats.org/drawingml/2006/wordprocessingDrawing" xmlns:w10="urn:schemas-microsoft-com:office:word" xmlns:w="http://schemas.openxmlformats.org/wordprocessingml/2006/main" xmlns:w14="http://schemas.microsoft.com/office/word/2010/wordml" xmlns:w15="http://schemas.microsoft.com/office/word/2012/wordml" xmlns:w16cex="http://schemas.microsoft.com/office/word/2018/wordml/cex" xmlns:w16cid="http://schemas.microsoft.com/office/word/2016/wordml/cid" xmlns:w16="http://schemas.microsoft.com/office/word/2018/wordml" xmlns:w16sdtdh="http://schemas.microsoft.com/office/word/2020/wordml/sdtdatahash" xmlns:w16se="http://schemas.microsoft.com/office/word/2015/wordml/symex" xmlns:wpg="http://schemas.microsoft.com/office/word/2010/wordprocessingGroup" xmlns:wpi="http://schemas.microsoft.com/office/word/2010/wordprocessingInk" xmlns:wne="http://schemas.microsoft.com/office/word/2006/wordml" xmlns:wps="http://schemas.microsoft.com/office/word/2010/wordprocessingShape" mc:Ignorable="w14 w15 w16se w16cid w16 w16cex w16sdtdh wp14">
+  <w:footnote w:type="separator" w:id="-1">
+    <w:p>
+      <w:pPr>
+        <w:spacing w:after="0" w:line="240" w:lineRule="auto"/>
+      </w:pPr>
+      <w:r>
+        <w:separator/>
+      </w:r>
+    </w:p>
+  </w:footnote>
+  <w:footnote w:type="continuationSeparator" w:id="0">
+    <w:p>
+      <w:pPr>
+        <w:spacing w:after="0" w:line="240" w:lineRule="auto"/>
+      </w:pPr>
+      <w:r>
+        <w:continuationSeparator/>
+      </w:r>
+    </w:p>
+  </w:footnote>
+</w:footnotes>
+</file>
+
 <file path=word/numbering.xml><?xml version="1.0" encoding="utf-8"?>
 <w:numbering xmlns:wpc="http://schemas.microsoft.com/office/word/2010/wordprocessingCanvas" xmlns:cx="http://schemas.microsoft.com/office/drawing/2014/chartex" xmlns:cx1="http://schemas.microsoft.com/office/drawing/2015/9/8/chartex" xmlns:cx2="http://schemas.microsoft.com/office/drawing/2015/10/21/chartex" xmlns:cx3="http://schemas.microsoft.com/office/drawing/2016/5/9/chartex" xmlns:cx4="http://schemas.microsoft.com/office/drawing/2016/5/10/chartex" xmlns:cx5="http://schemas.microsoft.com/office/drawing/2016/5/11/chartex" xmlns:cx6="http://schemas.microsoft.com/office/drawing/2016/5/12/chartex" xmlns:cx7="http://schemas.microsoft.com/office/drawing/2016/5/13/chartex" xmlns:cx8="http://schemas.microsoft.com/office/drawing/2016/5/14/chartex" xmlns:mc="http://schemas.openxmlformats.org/markup-compatibility/2006" xmlns:aink="http://schemas.microsoft.com/office/drawing/2016/ink" xmlns:am3d="http://schemas.microsoft.com/office/drawing/2017/model3d" xmlns:o="urn:schemas-microsoft-com:office:office" xmlns:oel="http://schemas.microsoft.com/office/2019/extlst" xmlns:r="http://schemas.openxmlformats.org/officeDocument/2006/relationships" xmlns:m="http://schemas.openxmlformats.org/officeDocument/2006/math" xmlns:v="urn:schemas-microsoft-com:vml" xmlns:wp14="http://schemas.microsoft.com/office/word/2010/wordprocessingDrawing" xmlns:wp="http://schemas.openxmlformats.org/drawingml/2006/wordprocessingDrawing" xmlns:w10="urn:schemas-microsoft-com:office:word" xmlns:w="http://schemas.openxmlformats.org/wordprocessingml/2006/main" xmlns:w14="http://schemas.microsoft.com/office/word/2010/wordml" xmlns:w15="http://schemas.microsoft.com/office/word/2012/wordml" xmlns:w16cex="http://schemas.microsoft.com/office/word/2018/wordml/cex" xmlns:w16cid="http://schemas.microsoft.com/office/word/2016/wordml/cid" xmlns:w16="http://schemas.microsoft.com/office/word/2018/wordml" xmlns:w16sdtdh="http://schemas.microsoft.com/office/word/2020/wordml/sdtdatahash" xmlns:w16se="http://schemas.microsoft.com/office/word/2015/wordml/symex" xmlns:wpg="http://schemas.microsoft.com/office/word/2010/wordprocessingGroup" xmlns:wpi="http://schemas.microsoft.com/office/word/2010/wordprocessingInk" xmlns:wne="http://schemas.microsoft.com/office/word/2006/wordml" xmlns:wps="http://schemas.microsoft.com/office/word/2010/wordprocessingShape" mc:Ignorable="w14 w15 w16se w16cid w16 w16cex w16sdtdh wp14">
+  <w:abstractNum xmlns:w="http://schemas.openxmlformats.org/wordprocessingml/2006/main" w:abstractNumId="1">
+    <w:nsid w:val="747ea7aa"/>
+    <w:multiLevelType xmlns:w="http://schemas.openxmlformats.org/wordprocessingml/2006/main" w:val="hybridMultilevel"/>
+    <w:lvl xmlns:w="http://schemas.openxmlformats.org/wordprocessingml/2006/main" w:ilvl="0">
+      <w:start w:val="1"/>
+      <w:numFmt w:val="bullet"/>
+      <w:lvlText w:val="-"/>
+      <w:lvlJc w:val="left"/>
+      <w:pPr>
+        <w:ind w:left="720" w:hanging="360"/>
+      </w:pPr>
+      <w:rPr>
+        <w:rFonts w:hint="default" w:ascii="Calibri" w:hAnsi="Calibri"/>
+      </w:rPr>
+    </w:lvl>
+    <w:lvl xmlns:w="http://schemas.openxmlformats.org/wordprocessingml/2006/main" w:ilvl="1">
+      <w:start w:val="1"/>
+      <w:numFmt w:val="bullet"/>
+      <w:lvlText w:val="o"/>
+      <w:lvlJc w:val="left"/>
+      <w:pPr>
+        <w:ind w:left="1440" w:hanging="360"/>
+      </w:pPr>
+      <w:rPr>
+        <w:rFonts w:hint="default" w:ascii="Courier New" w:hAnsi="Courier New"/>
+      </w:rPr>
+    </w:lvl>
+    <w:lvl xmlns:w="http://schemas.openxmlformats.org/wordprocessingml/2006/main" w:ilvl="2">
+      <w:start w:val="1"/>
+      <w:numFmt w:val="bullet"/>
+      <w:lvlText w:val=""/>
+      <w:lvlJc w:val="left"/>
+      <w:pPr>
+        <w:ind w:left="2160" w:hanging="360"/>
+      </w:pPr>
+      <w:rPr>
+        <w:rFonts w:hint="default" w:ascii="Wingdings" w:hAnsi="Wingdings"/>
+      </w:rPr>
+    </w:lvl>
+    <w:lvl xmlns:w="http://schemas.openxmlformats.org/wordprocessingml/2006/main" w:ilvl="3">
+      <w:start w:val="1"/>
+      <w:numFmt w:val="bullet"/>
+      <w:lvlText w:val=""/>
+      <w:lvlJc w:val="left"/>
+      <w:pPr>
+        <w:ind w:left="2880" w:hanging="360"/>
+      </w:pPr>
+      <w:rPr>
+        <w:rFonts w:hint="default" w:ascii="Symbol" w:hAnsi="Symbol"/>
+      </w:rPr>
+    </w:lvl>
+    <w:lvl xmlns:w="http://schemas.openxmlformats.org/wordprocessingml/2006/main" w:ilvl="4">
+      <w:start w:val="1"/>
+      <w:numFmt w:val="bullet"/>
+      <w:lvlText w:val="o"/>
+      <w:lvlJc w:val="left"/>
+      <w:pPr>
+        <w:ind w:left="3600" w:hanging="360"/>
+      </w:pPr>
+      <w:rPr>
+        <w:rFonts w:hint="default" w:ascii="Courier New" w:hAnsi="Courier New"/>
+      </w:rPr>
+    </w:lvl>
+    <w:lvl xmlns:w="http://schemas.openxmlformats.org/wordprocessingml/2006/main" w:ilvl="5">
+      <w:start w:val="1"/>
+      <w:numFmt w:val="bullet"/>
+      <w:lvlText w:val=""/>
+      <w:lvlJc w:val="left"/>
+      <w:pPr>
+        <w:ind w:left="4320" w:hanging="360"/>
+      </w:pPr>
+      <w:rPr>
+        <w:rFonts w:hint="default" w:ascii="Wingdings" w:hAnsi="Wingdings"/>
+      </w:rPr>
+    </w:lvl>
+    <w:lvl xmlns:w="http://schemas.openxmlformats.org/wordprocessingml/2006/main" w:ilvl="6">
+      <w:start w:val="1"/>
+      <w:numFmt w:val="bullet"/>
+      <w:lvlText w:val=""/>
+      <w:lvlJc w:val="left"/>
+      <w:pPr>
+        <w:ind w:left="5040" w:hanging="360"/>
+      </w:pPr>
+      <w:rPr>
+        <w:rFonts w:hint="default" w:ascii="Symbol" w:hAnsi="Symbol"/>
+      </w:rPr>
+    </w:lvl>
+    <w:lvl xmlns:w="http://schemas.openxmlformats.org/wordprocessingml/2006/main" w:ilvl="7">
+      <w:start w:val="1"/>
+      <w:numFmt w:val="bullet"/>
+      <w:lvlText w:val="o"/>
+      <w:lvlJc w:val="left"/>
+      <w:pPr>
+        <w:ind w:left="5760" w:hanging="360"/>
+      </w:pPr>
+      <w:rPr>
+        <w:rFonts w:hint="default" w:ascii="Courier New" w:hAnsi="Courier New"/>
+      </w:rPr>
+    </w:lvl>
+    <w:lvl xmlns:w="http://schemas.openxmlformats.org/wordprocessingml/2006/main" w:ilvl="8">
+      <w:start w:val="1"/>
+      <w:numFmt w:val="bullet"/>
+      <w:lvlText w:val=""/>
+      <w:lvlJc w:val="left"/>
+      <w:pPr>
+        <w:ind w:left="6480" w:hanging="360"/>
+      </w:pPr>
+      <w:rPr>
+        <w:rFonts w:hint="default" w:ascii="Wingdings" w:hAnsi="Wingdings"/>
+      </w:rPr>
+    </w:lvl>
+  </w:abstractNum>
   <w:abstractNum w:abstractNumId="0" w15:restartNumberingAfterBreak="0">
     <w:nsid w:val="7F151356"/>
     <w:multiLevelType w:val="hybridMultilevel"/>
@@ -201,7 +1534,7 @@
         <w:ind w:left="720" w:hanging="360"/>
       </w:pPr>
       <w:rPr>
-        <w:rFonts w:ascii="Calibri" w:eastAsiaTheme="minorHAnsi" w:hAnsi="Calibri" w:cs="Calibri" w:hint="default"/>
+        <w:rFonts w:hint="default" w:ascii="Calibri" w:hAnsi="Calibri" w:cs="Calibri" w:eastAsiaTheme="minorHAnsi"/>
       </w:rPr>
     </w:lvl>
     <w:lvl w:ilvl="1" w:tplc="04090003">
@@ -213,7 +1546,7 @@
         <w:ind w:left="1440" w:hanging="360"/>
       </w:pPr>
       <w:rPr>
-        <w:rFonts w:ascii="Courier New" w:hAnsi="Courier New" w:cs="Courier New" w:hint="default"/>
+        <w:rFonts w:hint="default" w:ascii="Courier New" w:hAnsi="Courier New" w:cs="Courier New"/>
       </w:rPr>
     </w:lvl>
     <w:lvl w:ilvl="2" w:tplc="04090005" w:tentative="1">
@@ -225,7 +1558,7 @@
         <w:ind w:left="2160" w:hanging="360"/>
       </w:pPr>
       <w:rPr>
-        <w:rFonts w:ascii="Wingdings" w:hAnsi="Wingdings" w:hint="default"/>
+        <w:rFonts w:hint="default" w:ascii="Wingdings" w:hAnsi="Wingdings"/>
       </w:rPr>
     </w:lvl>
     <w:lvl w:ilvl="3" w:tplc="04090001" w:tentative="1">
@@ -237,7 +1570,7 @@
         <w:ind w:left="2880" w:hanging="360"/>
       </w:pPr>
       <w:rPr>
-        <w:rFonts w:ascii="Symbol" w:hAnsi="Symbol" w:hint="default"/>
+        <w:rFonts w:hint="default" w:ascii="Symbol" w:hAnsi="Symbol"/>
       </w:rPr>
     </w:lvl>
     <w:lvl w:ilvl="4" w:tplc="04090003" w:tentative="1">
@@ -249,7 +1582,7 @@
         <w:ind w:left="3600" w:hanging="360"/>
       </w:pPr>
       <w:rPr>
-        <w:rFonts w:ascii="Courier New" w:hAnsi="Courier New" w:cs="Courier New" w:hint="default"/>
+        <w:rFonts w:hint="default" w:ascii="Courier New" w:hAnsi="Courier New" w:cs="Courier New"/>
       </w:rPr>
     </w:lvl>
     <w:lvl w:ilvl="5" w:tplc="04090005" w:tentative="1">
@@ -261,7 +1594,7 @@
         <w:ind w:left="4320" w:hanging="360"/>
       </w:pPr>
       <w:rPr>
-        <w:rFonts w:ascii="Wingdings" w:hAnsi="Wingdings" w:hint="default"/>
+        <w:rFonts w:hint="default" w:ascii="Wingdings" w:hAnsi="Wingdings"/>
       </w:rPr>
     </w:lvl>
     <w:lvl w:ilvl="6" w:tplc="04090001" w:tentative="1">
@@ -273,7 +1606,7 @@
         <w:ind w:left="5040" w:hanging="360"/>
       </w:pPr>
       <w:rPr>
-        <w:rFonts w:ascii="Symbol" w:hAnsi="Symbol" w:hint="default"/>
+        <w:rFonts w:hint="default" w:ascii="Symbol" w:hAnsi="Symbol"/>
       </w:rPr>
     </w:lvl>
     <w:lvl w:ilvl="7" w:tplc="04090003" w:tentative="1">
@@ -285,7 +1618,7 @@
         <w:ind w:left="5760" w:hanging="360"/>
       </w:pPr>
       <w:rPr>
-        <w:rFonts w:ascii="Courier New" w:hAnsi="Courier New" w:cs="Courier New" w:hint="default"/>
+        <w:rFonts w:hint="default" w:ascii="Courier New" w:hAnsi="Courier New" w:cs="Courier New"/>
       </w:rPr>
     </w:lvl>
     <w:lvl w:ilvl="8" w:tplc="04090005" w:tentative="1">
@@ -297,10 +1630,13 @@
         <w:ind w:left="6480" w:hanging="360"/>
       </w:pPr>
       <w:rPr>
-        <w:rFonts w:ascii="Wingdings" w:hAnsi="Wingdings" w:hint="default"/>
+        <w:rFonts w:hint="default" w:ascii="Wingdings" w:hAnsi="Wingdings"/>
       </w:rPr>
     </w:lvl>
   </w:abstractNum>
+  <w:num w:numId="2">
+    <w:abstractNumId w:val="1"/>
+  </w:num>
   <w:num w:numId="1" w16cid:durableId="1563903085">
     <w:abstractNumId w:val="0"/>
   </w:num>
@@ -312,7 +1648,7 @@
   <w:docDefaults>
     <w:rPrDefault>
       <w:rPr>
-        <w:rFonts w:asciiTheme="minorHAnsi" w:eastAsiaTheme="minorHAnsi" w:hAnsiTheme="minorHAnsi" w:cstheme="minorBidi"/>
+        <w:rFonts w:asciiTheme="minorHAnsi" w:hAnsiTheme="minorHAnsi" w:eastAsiaTheme="minorHAnsi" w:cstheme="minorBidi"/>
         <w:sz w:val="22"/>
         <w:szCs w:val="22"/>
         <w:lang w:val="en-US" w:eastAsia="en-US" w:bidi="ar-SA"/>
@@ -327,14 +1663,14 @@
   <w:latentStyles w:defLockedState="0" w:defUIPriority="99" w:defSemiHidden="0" w:defUnhideWhenUsed="0" w:defQFormat="0" w:count="376">
     <w:lsdException w:name="Normal" w:uiPriority="0" w:qFormat="1"/>
     <w:lsdException w:name="heading 1" w:uiPriority="9" w:qFormat="1"/>
-    <w:lsdException w:name="heading 2" w:semiHidden="1" w:uiPriority="9" w:unhideWhenUsed="1" w:qFormat="1"/>
-    <w:lsdException w:name="heading 3" w:semiHidden="1" w:uiPriority="9" w:unhideWhenUsed="1" w:qFormat="1"/>
-    <w:lsdException w:name="heading 4" w:semiHidden="1" w:uiPriority="9" w:unhideWhenUsed="1" w:qFormat="1"/>
-    <w:lsdException w:name="heading 5" w:semiHidden="1" w:uiPriority="9" w:unhideWhenUsed="1" w:qFormat="1"/>
-    <w:lsdException w:name="heading 6" w:semiHidden="1" w:uiPriority="9" w:unhideWhenUsed="1" w:qFormat="1"/>
-    <w:lsdException w:name="heading 7" w:semiHidden="1" w:uiPriority="9" w:unhideWhenUsed="1" w:qFormat="1"/>
-    <w:lsdException w:name="heading 8" w:semiHidden="1" w:uiPriority="9" w:unhideWhenUsed="1" w:qFormat="1"/>
-    <w:lsdException w:name="heading 9" w:semiHidden="1" w:uiPriority="9" w:unhideWhenUsed="1" w:qFormat="1"/>
+    <w:lsdException w:name="heading 2" w:uiPriority="9" w:semiHidden="1" w:unhideWhenUsed="1" w:qFormat="1"/>
+    <w:lsdException w:name="heading 3" w:uiPriority="9" w:semiHidden="1" w:unhideWhenUsed="1" w:qFormat="1"/>
+    <w:lsdException w:name="heading 4" w:uiPriority="9" w:semiHidden="1" w:unhideWhenUsed="1" w:qFormat="1"/>
+    <w:lsdException w:name="heading 5" w:uiPriority="9" w:semiHidden="1" w:unhideWhenUsed="1" w:qFormat="1"/>
+    <w:lsdException w:name="heading 6" w:uiPriority="9" w:semiHidden="1" w:unhideWhenUsed="1" w:qFormat="1"/>
+    <w:lsdException w:name="heading 7" w:uiPriority="9" w:semiHidden="1" w:unhideWhenUsed="1" w:qFormat="1"/>
+    <w:lsdException w:name="heading 8" w:uiPriority="9" w:semiHidden="1" w:unhideWhenUsed="1" w:qFormat="1"/>
+    <w:lsdException w:name="heading 9" w:uiPriority="9" w:semiHidden="1" w:unhideWhenUsed="1" w:qFormat="1"/>
     <w:lsdException w:name="index 1" w:semiHidden="1" w:unhideWhenUsed="1"/>
     <w:lsdException w:name="index 2" w:semiHidden="1" w:unhideWhenUsed="1"/>
     <w:lsdException w:name="index 3" w:semiHidden="1" w:unhideWhenUsed="1"/>
@@ -344,22 +1680,22 @@
     <w:lsdException w:name="index 7" w:semiHidden="1" w:unhideWhenUsed="1"/>
     <w:lsdException w:name="index 8" w:semiHidden="1" w:unhideWhenUsed="1"/>
     <w:lsdException w:name="index 9" w:semiHidden="1" w:unhideWhenUsed="1"/>
-    <w:lsdException w:name="toc 1" w:semiHidden="1" w:uiPriority="39" w:unhideWhenUsed="1"/>
-    <w:lsdException w:name="toc 2" w:semiHidden="1" w:uiPriority="39" w:unhideWhenUsed="1"/>
-    <w:lsdException w:name="toc 3" w:semiHidden="1" w:uiPriority="39" w:unhideWhenUsed="1"/>
-    <w:lsdException w:name="toc 4" w:semiHidden="1" w:uiPriority="39" w:unhideWhenUsed="1"/>
-    <w:lsdException w:name="toc 5" w:semiHidden="1" w:uiPriority="39" w:unhideWhenUsed="1"/>
-    <w:lsdException w:name="toc 6" w:semiHidden="1" w:uiPriority="39" w:unhideWhenUsed="1"/>
-    <w:lsdException w:name="toc 7" w:semiHidden="1" w:uiPriority="39" w:unhideWhenUsed="1"/>
-    <w:lsdException w:name="toc 8" w:semiHidden="1" w:uiPriority="39" w:unhideWhenUsed="1"/>
-    <w:lsdException w:name="toc 9" w:semiHidden="1" w:uiPriority="39" w:unhideWhenUsed="1"/>
+    <w:lsdException w:name="toc 1" w:uiPriority="39" w:semiHidden="1" w:unhideWhenUsed="1"/>
+    <w:lsdException w:name="toc 2" w:uiPriority="39" w:semiHidden="1" w:unhideWhenUsed="1"/>
+    <w:lsdException w:name="toc 3" w:uiPriority="39" w:semiHidden="1" w:unhideWhenUsed="1"/>
+    <w:lsdException w:name="toc 4" w:uiPriority="39" w:semiHidden="1" w:unhideWhenUsed="1"/>
+    <w:lsdException w:name="toc 5" w:uiPriority="39" w:semiHidden="1" w:unhideWhenUsed="1"/>
+    <w:lsdException w:name="toc 6" w:uiPriority="39" w:semiHidden="1" w:unhideWhenUsed="1"/>
+    <w:lsdException w:name="toc 7" w:uiPriority="39" w:semiHidden="1" w:unhideWhenUsed="1"/>
+    <w:lsdException w:name="toc 8" w:uiPriority="39" w:semiHidden="1" w:unhideWhenUsed="1"/>
+    <w:lsdException w:name="toc 9" w:uiPriority="39" w:semiHidden="1" w:unhideWhenUsed="1"/>
     <w:lsdException w:name="Normal Indent" w:semiHidden="1" w:unhideWhenUsed="1"/>
     <w:lsdException w:name="footnote text" w:semiHidden="1" w:unhideWhenUsed="1"/>
     <w:lsdException w:name="annotation text" w:semiHidden="1" w:unhideWhenUsed="1"/>
     <w:lsdException w:name="header" w:semiHidden="1" w:unhideWhenUsed="1"/>
     <w:lsdException w:name="footer" w:semiHidden="1" w:unhideWhenUsed="1"/>
     <w:lsdException w:name="index heading" w:semiHidden="1" w:unhideWhenUsed="1"/>
-    <w:lsdException w:name="caption" w:semiHidden="1" w:uiPriority="35" w:unhideWhenUsed="1" w:qFormat="1"/>
+    <w:lsdException w:name="caption" w:uiPriority="35" w:semiHidden="1" w:unhideWhenUsed="1" w:qFormat="1"/>
     <w:lsdException w:name="table of figures" w:semiHidden="1" w:unhideWhenUsed="1"/>
     <w:lsdException w:name="envelope address" w:semiHidden="1" w:unhideWhenUsed="1"/>
     <w:lsdException w:name="envelope return" w:semiHidden="1" w:unhideWhenUsed="1"/>
@@ -390,7 +1726,7 @@
     <w:lsdException w:name="Title" w:uiPriority="10" w:qFormat="1"/>
     <w:lsdException w:name="Closing" w:semiHidden="1" w:unhideWhenUsed="1"/>
     <w:lsdException w:name="Signature" w:semiHidden="1" w:unhideWhenUsed="1"/>
-    <w:lsdException w:name="Default Paragraph Font" w:semiHidden="1" w:uiPriority="1" w:unhideWhenUsed="1"/>
+    <w:lsdException w:name="Default Paragraph Font" w:uiPriority="1" w:semiHidden="1" w:unhideWhenUsed="1"/>
     <w:lsdException w:name="Body Text" w:semiHidden="1" w:unhideWhenUsed="1"/>
     <w:lsdException w:name="Body Text Indent" w:semiHidden="1" w:unhideWhenUsed="1"/>
     <w:lsdException w:name="List Continue" w:semiHidden="1" w:unhideWhenUsed="1"/>
@@ -590,8 +1926,8 @@
     <w:lsdException w:name="Subtle Reference" w:uiPriority="31" w:qFormat="1"/>
     <w:lsdException w:name="Intense Reference" w:uiPriority="32" w:qFormat="1"/>
     <w:lsdException w:name="Book Title" w:uiPriority="33" w:qFormat="1"/>
-    <w:lsdException w:name="Bibliography" w:semiHidden="1" w:uiPriority="37" w:unhideWhenUsed="1"/>
-    <w:lsdException w:name="TOC Heading" w:semiHidden="1" w:uiPriority="39" w:unhideWhenUsed="1" w:qFormat="1"/>
+    <w:lsdException w:name="Bibliography" w:uiPriority="37" w:semiHidden="1" w:unhideWhenUsed="1"/>
+    <w:lsdException w:name="TOC Heading" w:uiPriority="39" w:semiHidden="1" w:unhideWhenUsed="1" w:qFormat="1"/>
     <w:lsdException w:name="Plain Table 1" w:uiPriority="41"/>
     <w:lsdException w:name="Plain Table 2" w:uiPriority="42"/>
     <w:lsdException w:name="Plain Table 3" w:uiPriority="43"/>
@@ -702,17 +2038,17 @@
     <w:lsdException w:name="Unresolved Mention" w:semiHidden="1" w:unhideWhenUsed="1"/>
     <w:lsdException w:name="Smart Link" w:semiHidden="1" w:unhideWhenUsed="1"/>
   </w:latentStyles>
-  <w:style w:type="paragraph" w:default="1" w:styleId="Normal">
+  <w:style w:type="paragraph" w:styleId="Normal" w:default="1">
     <w:name w:val="Normal"/>
     <w:qFormat/>
   </w:style>
-  <w:style w:type="character" w:default="1" w:styleId="DefaultParagraphFont">
+  <w:style w:type="character" w:styleId="DefaultParagraphFont" w:default="1">
     <w:name w:val="Default Paragraph Font"/>
     <w:uiPriority w:val="1"/>
     <w:semiHidden/>
     <w:unhideWhenUsed/>
   </w:style>
-  <w:style w:type="table" w:default="1" w:styleId="TableNormal">
+  <w:style w:type="table" w:styleId="TableNormal" w:default="1">
     <w:name w:val="Normal Table"/>
     <w:uiPriority w:val="99"/>
     <w:semiHidden/>
@@ -727,7 +2063,7 @@
       </w:tblCellMar>
     </w:tblPr>
   </w:style>
-  <w:style w:type="numbering" w:default="1" w:styleId="NoList">
+  <w:style w:type="numbering" w:styleId="NoList" w:default="1">
     <w:name w:val="No List"/>
     <w:uiPriority w:val="99"/>
     <w:semiHidden/>
@@ -743,6 +2079,50 @@
       <w:ind w:left="720"/>
       <w:contextualSpacing/>
     </w:pPr>
+  </w:style>
+  <w:style w:type="paragraph" w:styleId="Header">
+    <w:name w:val="header"/>
+    <w:basedOn w:val="Normal"/>
+    <w:link w:val="HeaderChar"/>
+    <w:uiPriority w:val="99"/>
+    <w:unhideWhenUsed/>
+    <w:rsid w:val="00AC47F9"/>
+    <w:pPr>
+      <w:tabs>
+        <w:tab w:val="center" w:pos="4680"/>
+        <w:tab w:val="right" w:pos="9360"/>
+      </w:tabs>
+      <w:spacing w:after="0" w:line="240" w:lineRule="auto"/>
+    </w:pPr>
+  </w:style>
+  <w:style w:type="character" w:styleId="HeaderChar" w:customStyle="1">
+    <w:name w:val="Header Char"/>
+    <w:basedOn w:val="DefaultParagraphFont"/>
+    <w:link w:val="Header"/>
+    <w:uiPriority w:val="99"/>
+    <w:rsid w:val="00AC47F9"/>
+  </w:style>
+  <w:style w:type="paragraph" w:styleId="Footer">
+    <w:name w:val="footer"/>
+    <w:basedOn w:val="Normal"/>
+    <w:link w:val="FooterChar"/>
+    <w:uiPriority w:val="99"/>
+    <w:unhideWhenUsed/>
+    <w:rsid w:val="00AC47F9"/>
+    <w:pPr>
+      <w:tabs>
+        <w:tab w:val="center" w:pos="4680"/>
+        <w:tab w:val="right" w:pos="9360"/>
+      </w:tabs>
+      <w:spacing w:after="0" w:line="240" w:lineRule="auto"/>
+    </w:pPr>
+  </w:style>
+  <w:style w:type="character" w:styleId="FooterChar" w:customStyle="1">
+    <w:name w:val="Footer Char"/>
+    <w:basedOn w:val="DefaultParagraphFont"/>
+    <w:link w:val="Footer"/>
+    <w:uiPriority w:val="99"/>
+    <w:rsid w:val="00AC47F9"/>
   </w:style>
 </w:styles>
 </file>

</xml_diff>

<commit_message>
I am pushing updated 'Linux Notes.docx' and 'Linux Progress.docx' files. Things I have documented include my notes on the sudo, su, and chown commands and apt-get, apt-cache, dpkg programs.
</commit_message>
<xml_diff>
--- a/Linux Notes.docx
+++ b/Linux Notes.docx
@@ -1346,6 +1346,2995 @@
           <w:szCs w:val="22"/>
         </w:rPr>
         <w:t xml:space="preserve"> options</w:t>
+      </w:r>
+    </w:p>
+    <w:p>
+      <w:pPr>
+        <w:pStyle w:val="Normal"/>
+        <w:rPr>
+          <w:sz w:val="22"/>
+          <w:szCs w:val="22"/>
+        </w:rPr>
+      </w:pPr>
+    </w:p>
+    <w:p>
+      <w:pPr>
+        <w:pStyle w:val="Normal"/>
+        <w:rPr>
+          <w:sz w:val="22"/>
+          <w:szCs w:val="22"/>
+        </w:rPr>
+      </w:pPr>
+    </w:p>
+    <w:p>
+      <w:r>
+        <w:br w:type="page"/>
+      </w:r>
+    </w:p>
+    <w:p>
+      <w:pPr>
+        <w:pStyle w:val="Normal"/>
+        <w:rPr>
+          <w:sz w:val="22"/>
+          <w:szCs w:val="22"/>
+        </w:rPr>
+      </w:pPr>
+      <w:r>
+        <w:rPr>
+          <w:b w:val="0"/>
+          <w:bCs w:val="0"/>
+          <w:sz w:val="22"/>
+          <w:szCs w:val="22"/>
+          <w:u w:val="none"/>
+        </w:rPr>
+        <w:t>sudo</w:t>
+      </w:r>
+      <w:r>
+        <w:rPr>
+          <w:b w:val="0"/>
+          <w:bCs w:val="0"/>
+          <w:sz w:val="22"/>
+          <w:szCs w:val="22"/>
+          <w:u w:val="none"/>
+        </w:rPr>
+        <w:t xml:space="preserve"> command means ‘superuser do’.</w:t>
+      </w:r>
+    </w:p>
+    <w:p>
+      <w:pPr>
+        <w:pStyle w:val="ListParagraph"/>
+        <w:numPr>
+          <w:ilvl w:val="0"/>
+          <w:numId w:val="3"/>
+        </w:numPr>
+        <w:rPr>
+          <w:b w:val="0"/>
+          <w:bCs w:val="0"/>
+          <w:sz w:val="22"/>
+          <w:szCs w:val="22"/>
+          <w:u w:val="none"/>
+        </w:rPr>
+      </w:pPr>
+      <w:r>
+        <w:rPr>
+          <w:b w:val="0"/>
+          <w:bCs w:val="0"/>
+          <w:sz w:val="22"/>
+          <w:szCs w:val="22"/>
+          <w:u w:val="none"/>
+        </w:rPr>
+        <w:t>Allows you to perform administrative tasks</w:t>
+      </w:r>
+    </w:p>
+    <w:p>
+      <w:pPr>
+        <w:pStyle w:val="ListParagraph"/>
+        <w:numPr>
+          <w:ilvl w:val="0"/>
+          <w:numId w:val="3"/>
+        </w:numPr>
+        <w:rPr>
+          <w:b w:val="0"/>
+          <w:bCs w:val="0"/>
+          <w:sz w:val="22"/>
+          <w:szCs w:val="22"/>
+          <w:u w:val="none"/>
+        </w:rPr>
+      </w:pPr>
+      <w:r>
+        <w:rPr>
+          <w:b w:val="0"/>
+          <w:bCs w:val="0"/>
+          <w:sz w:val="22"/>
+          <w:szCs w:val="22"/>
+          <w:u w:val="none"/>
+        </w:rPr>
+        <w:t>Make changes to files</w:t>
+      </w:r>
+    </w:p>
+    <w:p>
+      <w:pPr>
+        <w:pStyle w:val="Normal"/>
+        <w:rPr>
+          <w:b w:val="0"/>
+          <w:bCs w:val="0"/>
+          <w:sz w:val="22"/>
+          <w:szCs w:val="22"/>
+          <w:u w:val="none"/>
+        </w:rPr>
+      </w:pPr>
+      <w:r>
+        <w:rPr>
+          <w:b w:val="0"/>
+          <w:bCs w:val="0"/>
+          <w:sz w:val="22"/>
+          <w:szCs w:val="22"/>
+          <w:u w:val="none"/>
+        </w:rPr>
+        <w:t>n</w:t>
+      </w:r>
+      <w:r>
+        <w:rPr>
+          <w:b w:val="0"/>
+          <w:bCs w:val="0"/>
+          <w:sz w:val="22"/>
+          <w:szCs w:val="22"/>
+          <w:u w:val="none"/>
+        </w:rPr>
+        <w:t>a</w:t>
+      </w:r>
+      <w:r>
+        <w:rPr>
+          <w:b w:val="0"/>
+          <w:bCs w:val="0"/>
+          <w:sz w:val="22"/>
+          <w:szCs w:val="22"/>
+          <w:u w:val="none"/>
+        </w:rPr>
+        <w:t>n</w:t>
+      </w:r>
+      <w:r>
+        <w:rPr>
+          <w:b w:val="0"/>
+          <w:bCs w:val="0"/>
+          <w:sz w:val="22"/>
+          <w:szCs w:val="22"/>
+          <w:u w:val="none"/>
+        </w:rPr>
+        <w:t>o</w:t>
+      </w:r>
+      <w:r>
+        <w:rPr>
+          <w:b w:val="0"/>
+          <w:bCs w:val="0"/>
+          <w:sz w:val="22"/>
+          <w:szCs w:val="22"/>
+          <w:u w:val="none"/>
+        </w:rPr>
+        <w:t xml:space="preserve"> </w:t>
+      </w:r>
+      <w:r>
+        <w:rPr>
+          <w:b w:val="0"/>
+          <w:bCs w:val="0"/>
+          <w:sz w:val="22"/>
+          <w:szCs w:val="22"/>
+          <w:u w:val="none"/>
+        </w:rPr>
+        <w:t>i</w:t>
+      </w:r>
+      <w:r>
+        <w:rPr>
+          <w:b w:val="0"/>
+          <w:bCs w:val="0"/>
+          <w:sz w:val="22"/>
+          <w:szCs w:val="22"/>
+          <w:u w:val="none"/>
+        </w:rPr>
+        <w:t>s</w:t>
+      </w:r>
+      <w:r>
+        <w:rPr>
+          <w:b w:val="0"/>
+          <w:bCs w:val="0"/>
+          <w:sz w:val="22"/>
+          <w:szCs w:val="22"/>
+          <w:u w:val="none"/>
+        </w:rPr>
+        <w:t xml:space="preserve"> </w:t>
+      </w:r>
+      <w:r>
+        <w:rPr>
+          <w:b w:val="0"/>
+          <w:bCs w:val="0"/>
+          <w:sz w:val="22"/>
+          <w:szCs w:val="22"/>
+          <w:u w:val="none"/>
+        </w:rPr>
+        <w:t>t</w:t>
+      </w:r>
+      <w:r>
+        <w:rPr>
+          <w:b w:val="0"/>
+          <w:bCs w:val="0"/>
+          <w:sz w:val="22"/>
+          <w:szCs w:val="22"/>
+          <w:u w:val="none"/>
+        </w:rPr>
+        <w:t>e</w:t>
+      </w:r>
+      <w:r>
+        <w:rPr>
+          <w:b w:val="0"/>
+          <w:bCs w:val="0"/>
+          <w:sz w:val="22"/>
+          <w:szCs w:val="22"/>
+          <w:u w:val="none"/>
+        </w:rPr>
+        <w:t>x</w:t>
+      </w:r>
+      <w:r>
+        <w:rPr>
+          <w:b w:val="0"/>
+          <w:bCs w:val="0"/>
+          <w:sz w:val="22"/>
+          <w:szCs w:val="22"/>
+          <w:u w:val="none"/>
+        </w:rPr>
+        <w:t>t</w:t>
+      </w:r>
+      <w:r>
+        <w:rPr>
+          <w:b w:val="0"/>
+          <w:bCs w:val="0"/>
+          <w:sz w:val="22"/>
+          <w:szCs w:val="22"/>
+          <w:u w:val="none"/>
+        </w:rPr>
+        <w:t xml:space="preserve"> </w:t>
+      </w:r>
+      <w:r>
+        <w:rPr>
+          <w:b w:val="0"/>
+          <w:bCs w:val="0"/>
+          <w:sz w:val="22"/>
+          <w:szCs w:val="22"/>
+          <w:u w:val="none"/>
+        </w:rPr>
+        <w:t>e</w:t>
+      </w:r>
+      <w:r>
+        <w:rPr>
+          <w:b w:val="0"/>
+          <w:bCs w:val="0"/>
+          <w:sz w:val="22"/>
+          <w:szCs w:val="22"/>
+          <w:u w:val="none"/>
+        </w:rPr>
+        <w:t>d</w:t>
+      </w:r>
+      <w:r>
+        <w:rPr>
+          <w:b w:val="0"/>
+          <w:bCs w:val="0"/>
+          <w:sz w:val="22"/>
+          <w:szCs w:val="22"/>
+          <w:u w:val="none"/>
+        </w:rPr>
+        <w:t>i</w:t>
+      </w:r>
+      <w:r>
+        <w:rPr>
+          <w:b w:val="0"/>
+          <w:bCs w:val="0"/>
+          <w:sz w:val="22"/>
+          <w:szCs w:val="22"/>
+          <w:u w:val="none"/>
+        </w:rPr>
+        <w:t>t</w:t>
+      </w:r>
+      <w:r>
+        <w:rPr>
+          <w:b w:val="0"/>
+          <w:bCs w:val="0"/>
+          <w:sz w:val="22"/>
+          <w:szCs w:val="22"/>
+          <w:u w:val="none"/>
+        </w:rPr>
+        <w:t>o</w:t>
+      </w:r>
+      <w:r>
+        <w:rPr>
+          <w:b w:val="0"/>
+          <w:bCs w:val="0"/>
+          <w:sz w:val="22"/>
+          <w:szCs w:val="22"/>
+          <w:u w:val="none"/>
+        </w:rPr>
+        <w:t>r</w:t>
+      </w:r>
+      <w:r>
+        <w:rPr>
+          <w:b w:val="0"/>
+          <w:bCs w:val="0"/>
+          <w:sz w:val="22"/>
+          <w:szCs w:val="22"/>
+          <w:u w:val="none"/>
+        </w:rPr>
+        <w:t xml:space="preserve"> </w:t>
+      </w:r>
+      <w:r>
+        <w:rPr>
+          <w:b w:val="0"/>
+          <w:bCs w:val="0"/>
+          <w:sz w:val="22"/>
+          <w:szCs w:val="22"/>
+          <w:u w:val="none"/>
+        </w:rPr>
+        <w:t>i</w:t>
+      </w:r>
+      <w:r>
+        <w:rPr>
+          <w:b w:val="0"/>
+          <w:bCs w:val="0"/>
+          <w:sz w:val="22"/>
+          <w:szCs w:val="22"/>
+          <w:u w:val="none"/>
+        </w:rPr>
+        <w:t>n</w:t>
+      </w:r>
+      <w:r>
+        <w:rPr>
+          <w:b w:val="0"/>
+          <w:bCs w:val="0"/>
+          <w:sz w:val="22"/>
+          <w:szCs w:val="22"/>
+          <w:u w:val="none"/>
+        </w:rPr>
+        <w:t xml:space="preserve"> </w:t>
+      </w:r>
+      <w:r>
+        <w:rPr>
+          <w:b w:val="0"/>
+          <w:bCs w:val="0"/>
+          <w:sz w:val="22"/>
+          <w:szCs w:val="22"/>
+          <w:u w:val="none"/>
+        </w:rPr>
+        <w:t>t</w:t>
+      </w:r>
+      <w:r>
+        <w:rPr>
+          <w:b w:val="0"/>
+          <w:bCs w:val="0"/>
+          <w:sz w:val="22"/>
+          <w:szCs w:val="22"/>
+          <w:u w:val="none"/>
+        </w:rPr>
+        <w:t>e</w:t>
+      </w:r>
+      <w:r>
+        <w:rPr>
+          <w:b w:val="0"/>
+          <w:bCs w:val="0"/>
+          <w:sz w:val="22"/>
+          <w:szCs w:val="22"/>
+          <w:u w:val="none"/>
+        </w:rPr>
+        <w:t>r</w:t>
+      </w:r>
+      <w:r>
+        <w:rPr>
+          <w:b w:val="0"/>
+          <w:bCs w:val="0"/>
+          <w:sz w:val="22"/>
+          <w:szCs w:val="22"/>
+          <w:u w:val="none"/>
+        </w:rPr>
+        <w:t>m</w:t>
+      </w:r>
+      <w:r>
+        <w:rPr>
+          <w:b w:val="0"/>
+          <w:bCs w:val="0"/>
+          <w:sz w:val="22"/>
+          <w:szCs w:val="22"/>
+          <w:u w:val="none"/>
+        </w:rPr>
+        <w:t>i</w:t>
+      </w:r>
+      <w:r>
+        <w:rPr>
+          <w:b w:val="0"/>
+          <w:bCs w:val="0"/>
+          <w:sz w:val="22"/>
+          <w:szCs w:val="22"/>
+          <w:u w:val="none"/>
+        </w:rPr>
+        <w:t>n</w:t>
+      </w:r>
+      <w:r>
+        <w:rPr>
+          <w:b w:val="0"/>
+          <w:bCs w:val="0"/>
+          <w:sz w:val="22"/>
+          <w:szCs w:val="22"/>
+          <w:u w:val="none"/>
+        </w:rPr>
+        <w:t>a</w:t>
+      </w:r>
+      <w:r>
+        <w:rPr>
+          <w:b w:val="0"/>
+          <w:bCs w:val="0"/>
+          <w:sz w:val="22"/>
+          <w:szCs w:val="22"/>
+          <w:u w:val="none"/>
+        </w:rPr>
+        <w:t>l</w:t>
+      </w:r>
+      <w:r>
+        <w:rPr>
+          <w:b w:val="0"/>
+          <w:bCs w:val="0"/>
+          <w:sz w:val="22"/>
+          <w:szCs w:val="22"/>
+          <w:u w:val="none"/>
+        </w:rPr>
+        <w:t xml:space="preserve"> </w:t>
+      </w:r>
+      <w:r>
+        <w:rPr>
+          <w:b w:val="0"/>
+          <w:bCs w:val="0"/>
+          <w:sz w:val="22"/>
+          <w:szCs w:val="22"/>
+          <w:u w:val="none"/>
+        </w:rPr>
+        <w:t>t</w:t>
+      </w:r>
+      <w:r>
+        <w:rPr>
+          <w:b w:val="0"/>
+          <w:bCs w:val="0"/>
+          <w:sz w:val="22"/>
+          <w:szCs w:val="22"/>
+          <w:u w:val="none"/>
+        </w:rPr>
+        <w:t>h</w:t>
+      </w:r>
+      <w:r>
+        <w:rPr>
+          <w:b w:val="0"/>
+          <w:bCs w:val="0"/>
+          <w:sz w:val="22"/>
+          <w:szCs w:val="22"/>
+          <w:u w:val="none"/>
+        </w:rPr>
+        <w:t>a</w:t>
+      </w:r>
+      <w:r>
+        <w:rPr>
+          <w:b w:val="0"/>
+          <w:bCs w:val="0"/>
+          <w:sz w:val="22"/>
+          <w:szCs w:val="22"/>
+          <w:u w:val="none"/>
+        </w:rPr>
+        <w:t>t</w:t>
+      </w:r>
+      <w:r>
+        <w:rPr>
+          <w:b w:val="0"/>
+          <w:bCs w:val="0"/>
+          <w:sz w:val="22"/>
+          <w:szCs w:val="22"/>
+          <w:u w:val="none"/>
+        </w:rPr>
+        <w:t xml:space="preserve"> </w:t>
+      </w:r>
+      <w:r>
+        <w:rPr>
+          <w:b w:val="0"/>
+          <w:bCs w:val="0"/>
+          <w:sz w:val="22"/>
+          <w:szCs w:val="22"/>
+          <w:u w:val="none"/>
+        </w:rPr>
+        <w:t>a</w:t>
+      </w:r>
+      <w:r>
+        <w:rPr>
+          <w:b w:val="0"/>
+          <w:bCs w:val="0"/>
+          <w:sz w:val="22"/>
+          <w:szCs w:val="22"/>
+          <w:u w:val="none"/>
+        </w:rPr>
+        <w:t>l</w:t>
+      </w:r>
+      <w:r>
+        <w:rPr>
+          <w:b w:val="0"/>
+          <w:bCs w:val="0"/>
+          <w:sz w:val="22"/>
+          <w:szCs w:val="22"/>
+          <w:u w:val="none"/>
+        </w:rPr>
+        <w:t>l</w:t>
+      </w:r>
+      <w:r>
+        <w:rPr>
+          <w:b w:val="0"/>
+          <w:bCs w:val="0"/>
+          <w:sz w:val="22"/>
+          <w:szCs w:val="22"/>
+          <w:u w:val="none"/>
+        </w:rPr>
+        <w:t>o</w:t>
+      </w:r>
+      <w:r>
+        <w:rPr>
+          <w:b w:val="0"/>
+          <w:bCs w:val="0"/>
+          <w:sz w:val="22"/>
+          <w:szCs w:val="22"/>
+          <w:u w:val="none"/>
+        </w:rPr>
+        <w:t>w</w:t>
+      </w:r>
+      <w:r>
+        <w:rPr>
+          <w:b w:val="0"/>
+          <w:bCs w:val="0"/>
+          <w:sz w:val="22"/>
+          <w:szCs w:val="22"/>
+          <w:u w:val="none"/>
+        </w:rPr>
+        <w:t>s</w:t>
+      </w:r>
+      <w:r>
+        <w:rPr>
+          <w:b w:val="0"/>
+          <w:bCs w:val="0"/>
+          <w:sz w:val="22"/>
+          <w:szCs w:val="22"/>
+          <w:u w:val="none"/>
+        </w:rPr>
+        <w:t xml:space="preserve"> </w:t>
+      </w:r>
+      <w:r>
+        <w:rPr>
+          <w:b w:val="0"/>
+          <w:bCs w:val="0"/>
+          <w:sz w:val="22"/>
+          <w:szCs w:val="22"/>
+          <w:u w:val="none"/>
+        </w:rPr>
+        <w:t>y</w:t>
+      </w:r>
+      <w:r>
+        <w:rPr>
+          <w:b w:val="0"/>
+          <w:bCs w:val="0"/>
+          <w:sz w:val="22"/>
+          <w:szCs w:val="22"/>
+          <w:u w:val="none"/>
+        </w:rPr>
+        <w:t>o</w:t>
+      </w:r>
+      <w:r>
+        <w:rPr>
+          <w:b w:val="0"/>
+          <w:bCs w:val="0"/>
+          <w:sz w:val="22"/>
+          <w:szCs w:val="22"/>
+          <w:u w:val="none"/>
+        </w:rPr>
+        <w:t>u</w:t>
+      </w:r>
+      <w:r>
+        <w:rPr>
+          <w:b w:val="0"/>
+          <w:bCs w:val="0"/>
+          <w:sz w:val="22"/>
+          <w:szCs w:val="22"/>
+          <w:u w:val="none"/>
+        </w:rPr>
+        <w:t xml:space="preserve"> </w:t>
+      </w:r>
+      <w:r>
+        <w:rPr>
+          <w:b w:val="0"/>
+          <w:bCs w:val="0"/>
+          <w:sz w:val="22"/>
+          <w:szCs w:val="22"/>
+          <w:u w:val="none"/>
+        </w:rPr>
+        <w:t>t</w:t>
+      </w:r>
+      <w:r>
+        <w:rPr>
+          <w:b w:val="0"/>
+          <w:bCs w:val="0"/>
+          <w:sz w:val="22"/>
+          <w:szCs w:val="22"/>
+          <w:u w:val="none"/>
+        </w:rPr>
+        <w:t>o</w:t>
+      </w:r>
+      <w:r>
+        <w:rPr>
+          <w:b w:val="0"/>
+          <w:bCs w:val="0"/>
+          <w:sz w:val="22"/>
+          <w:szCs w:val="22"/>
+          <w:u w:val="none"/>
+        </w:rPr>
+        <w:t xml:space="preserve"> </w:t>
+      </w:r>
+      <w:r>
+        <w:rPr>
+          <w:b w:val="0"/>
+          <w:bCs w:val="0"/>
+          <w:sz w:val="22"/>
+          <w:szCs w:val="22"/>
+          <w:u w:val="none"/>
+        </w:rPr>
+        <w:t>e</w:t>
+      </w:r>
+      <w:r>
+        <w:rPr>
+          <w:b w:val="0"/>
+          <w:bCs w:val="0"/>
+          <w:sz w:val="22"/>
+          <w:szCs w:val="22"/>
+          <w:u w:val="none"/>
+        </w:rPr>
+        <w:t>d</w:t>
+      </w:r>
+      <w:r>
+        <w:rPr>
+          <w:b w:val="0"/>
+          <w:bCs w:val="0"/>
+          <w:sz w:val="22"/>
+          <w:szCs w:val="22"/>
+          <w:u w:val="none"/>
+        </w:rPr>
+        <w:t>i</w:t>
+      </w:r>
+      <w:r>
+        <w:rPr>
+          <w:b w:val="0"/>
+          <w:bCs w:val="0"/>
+          <w:sz w:val="22"/>
+          <w:szCs w:val="22"/>
+          <w:u w:val="none"/>
+        </w:rPr>
+        <w:t>t</w:t>
+      </w:r>
+      <w:r>
+        <w:rPr>
+          <w:b w:val="0"/>
+          <w:bCs w:val="0"/>
+          <w:sz w:val="22"/>
+          <w:szCs w:val="22"/>
+          <w:u w:val="none"/>
+        </w:rPr>
+        <w:t xml:space="preserve"> </w:t>
+      </w:r>
+      <w:r>
+        <w:rPr>
+          <w:b w:val="0"/>
+          <w:bCs w:val="0"/>
+          <w:sz w:val="22"/>
+          <w:szCs w:val="22"/>
+          <w:u w:val="none"/>
+        </w:rPr>
+        <w:t>f</w:t>
+      </w:r>
+      <w:r>
+        <w:rPr>
+          <w:b w:val="0"/>
+          <w:bCs w:val="0"/>
+          <w:sz w:val="22"/>
+          <w:szCs w:val="22"/>
+          <w:u w:val="none"/>
+        </w:rPr>
+        <w:t>i</w:t>
+      </w:r>
+      <w:r>
+        <w:rPr>
+          <w:b w:val="0"/>
+          <w:bCs w:val="0"/>
+          <w:sz w:val="22"/>
+          <w:szCs w:val="22"/>
+          <w:u w:val="none"/>
+        </w:rPr>
+        <w:t>l</w:t>
+      </w:r>
+      <w:r>
+        <w:rPr>
+          <w:b w:val="0"/>
+          <w:bCs w:val="0"/>
+          <w:sz w:val="22"/>
+          <w:szCs w:val="22"/>
+          <w:u w:val="none"/>
+        </w:rPr>
+        <w:t>e</w:t>
+      </w:r>
+      <w:r>
+        <w:rPr>
+          <w:b w:val="0"/>
+          <w:bCs w:val="0"/>
+          <w:sz w:val="22"/>
+          <w:szCs w:val="22"/>
+          <w:u w:val="none"/>
+        </w:rPr>
+        <w:t>s</w:t>
+      </w:r>
+      <w:r>
+        <w:rPr>
+          <w:b w:val="0"/>
+          <w:bCs w:val="0"/>
+          <w:sz w:val="22"/>
+          <w:szCs w:val="22"/>
+          <w:u w:val="none"/>
+        </w:rPr>
+        <w:t>.</w:t>
+      </w:r>
+    </w:p>
+    <w:p>
+      <w:pPr>
+        <w:pStyle w:val="ListParagraph"/>
+        <w:numPr>
+          <w:ilvl w:val="0"/>
+          <w:numId w:val="4"/>
+        </w:numPr>
+        <w:rPr>
+          <w:b w:val="0"/>
+          <w:bCs w:val="0"/>
+          <w:sz w:val="22"/>
+          <w:szCs w:val="22"/>
+          <w:u w:val="none"/>
+        </w:rPr>
+      </w:pPr>
+      <w:r>
+        <w:rPr>
+          <w:b w:val="0"/>
+          <w:bCs w:val="0"/>
+          <w:sz w:val="22"/>
+          <w:szCs w:val="22"/>
+          <w:u w:val="none"/>
+        </w:rPr>
+        <w:t>T</w:t>
+      </w:r>
+      <w:r>
+        <w:rPr>
+          <w:b w:val="0"/>
+          <w:bCs w:val="0"/>
+          <w:sz w:val="22"/>
+          <w:szCs w:val="22"/>
+          <w:u w:val="none"/>
+        </w:rPr>
+        <w:t>o</w:t>
+      </w:r>
+      <w:r>
+        <w:rPr>
+          <w:b w:val="0"/>
+          <w:bCs w:val="0"/>
+          <w:sz w:val="22"/>
+          <w:szCs w:val="22"/>
+          <w:u w:val="none"/>
+        </w:rPr>
+        <w:t xml:space="preserve"> </w:t>
+      </w:r>
+      <w:r>
+        <w:rPr>
+          <w:b w:val="0"/>
+          <w:bCs w:val="0"/>
+          <w:sz w:val="22"/>
+          <w:szCs w:val="22"/>
+          <w:u w:val="none"/>
+        </w:rPr>
+        <w:t>s</w:t>
+      </w:r>
+      <w:r>
+        <w:rPr>
+          <w:b w:val="0"/>
+          <w:bCs w:val="0"/>
+          <w:sz w:val="22"/>
+          <w:szCs w:val="22"/>
+          <w:u w:val="none"/>
+        </w:rPr>
+        <w:t>a</w:t>
+      </w:r>
+      <w:r>
+        <w:rPr>
+          <w:b w:val="0"/>
+          <w:bCs w:val="0"/>
+          <w:sz w:val="22"/>
+          <w:szCs w:val="22"/>
+          <w:u w:val="none"/>
+        </w:rPr>
+        <w:t>v</w:t>
+      </w:r>
+      <w:r>
+        <w:rPr>
+          <w:b w:val="0"/>
+          <w:bCs w:val="0"/>
+          <w:sz w:val="22"/>
+          <w:szCs w:val="22"/>
+          <w:u w:val="none"/>
+        </w:rPr>
+        <w:t>e</w:t>
+      </w:r>
+      <w:r>
+        <w:rPr>
+          <w:b w:val="0"/>
+          <w:bCs w:val="0"/>
+          <w:sz w:val="22"/>
+          <w:szCs w:val="22"/>
+          <w:u w:val="none"/>
+        </w:rPr>
+        <w:t xml:space="preserve"> </w:t>
+      </w:r>
+      <w:r>
+        <w:rPr>
+          <w:b w:val="0"/>
+          <w:bCs w:val="0"/>
+          <w:sz w:val="22"/>
+          <w:szCs w:val="22"/>
+          <w:u w:val="none"/>
+        </w:rPr>
+        <w:t>c</w:t>
+      </w:r>
+      <w:r>
+        <w:rPr>
+          <w:b w:val="0"/>
+          <w:bCs w:val="0"/>
+          <w:sz w:val="22"/>
+          <w:szCs w:val="22"/>
+          <w:u w:val="none"/>
+        </w:rPr>
+        <w:t>h</w:t>
+      </w:r>
+      <w:r>
+        <w:rPr>
+          <w:b w:val="0"/>
+          <w:bCs w:val="0"/>
+          <w:sz w:val="22"/>
+          <w:szCs w:val="22"/>
+          <w:u w:val="none"/>
+        </w:rPr>
+        <w:t>a</w:t>
+      </w:r>
+      <w:r>
+        <w:rPr>
+          <w:b w:val="0"/>
+          <w:bCs w:val="0"/>
+          <w:sz w:val="22"/>
+          <w:szCs w:val="22"/>
+          <w:u w:val="none"/>
+        </w:rPr>
+        <w:t>n</w:t>
+      </w:r>
+      <w:r>
+        <w:rPr>
+          <w:b w:val="0"/>
+          <w:bCs w:val="0"/>
+          <w:sz w:val="22"/>
+          <w:szCs w:val="22"/>
+          <w:u w:val="none"/>
+        </w:rPr>
+        <w:t>g</w:t>
+      </w:r>
+      <w:r>
+        <w:rPr>
+          <w:b w:val="0"/>
+          <w:bCs w:val="0"/>
+          <w:sz w:val="22"/>
+          <w:szCs w:val="22"/>
+          <w:u w:val="none"/>
+        </w:rPr>
+        <w:t>e</w:t>
+      </w:r>
+      <w:r>
+        <w:rPr>
+          <w:b w:val="0"/>
+          <w:bCs w:val="0"/>
+          <w:sz w:val="22"/>
+          <w:szCs w:val="22"/>
+          <w:u w:val="none"/>
+        </w:rPr>
+        <w:t>s</w:t>
+      </w:r>
+      <w:r>
+        <w:rPr>
+          <w:b w:val="0"/>
+          <w:bCs w:val="0"/>
+          <w:sz w:val="22"/>
+          <w:szCs w:val="22"/>
+          <w:u w:val="none"/>
+        </w:rPr>
+        <w:t xml:space="preserve"> </w:t>
+      </w:r>
+      <w:r>
+        <w:rPr>
+          <w:b w:val="0"/>
+          <w:bCs w:val="0"/>
+          <w:sz w:val="22"/>
+          <w:szCs w:val="22"/>
+          <w:u w:val="none"/>
+        </w:rPr>
+        <w:t>y</w:t>
+      </w:r>
+      <w:r>
+        <w:rPr>
+          <w:b w:val="0"/>
+          <w:bCs w:val="0"/>
+          <w:sz w:val="22"/>
+          <w:szCs w:val="22"/>
+          <w:u w:val="none"/>
+        </w:rPr>
+        <w:t>o</w:t>
+      </w:r>
+      <w:r>
+        <w:rPr>
+          <w:b w:val="0"/>
+          <w:bCs w:val="0"/>
+          <w:sz w:val="22"/>
+          <w:szCs w:val="22"/>
+          <w:u w:val="none"/>
+        </w:rPr>
+        <w:t>u</w:t>
+      </w:r>
+      <w:r>
+        <w:rPr>
+          <w:b w:val="0"/>
+          <w:bCs w:val="0"/>
+          <w:sz w:val="22"/>
+          <w:szCs w:val="22"/>
+          <w:u w:val="none"/>
+        </w:rPr>
+        <w:t xml:space="preserve"> </w:t>
+      </w:r>
+      <w:r>
+        <w:rPr>
+          <w:b w:val="0"/>
+          <w:bCs w:val="0"/>
+          <w:sz w:val="22"/>
+          <w:szCs w:val="22"/>
+          <w:u w:val="none"/>
+        </w:rPr>
+        <w:t>c</w:t>
+      </w:r>
+      <w:r>
+        <w:rPr>
+          <w:b w:val="0"/>
+          <w:bCs w:val="0"/>
+          <w:sz w:val="22"/>
+          <w:szCs w:val="22"/>
+          <w:u w:val="none"/>
+        </w:rPr>
+        <w:t>a</w:t>
+      </w:r>
+      <w:r>
+        <w:rPr>
+          <w:b w:val="0"/>
+          <w:bCs w:val="0"/>
+          <w:sz w:val="22"/>
+          <w:szCs w:val="22"/>
+          <w:u w:val="none"/>
+        </w:rPr>
+        <w:t>n</w:t>
+      </w:r>
+      <w:r>
+        <w:rPr>
+          <w:b w:val="0"/>
+          <w:bCs w:val="0"/>
+          <w:sz w:val="22"/>
+          <w:szCs w:val="22"/>
+          <w:u w:val="none"/>
+        </w:rPr>
+        <w:t xml:space="preserve"> </w:t>
+      </w:r>
+      <w:r>
+        <w:rPr>
+          <w:b w:val="0"/>
+          <w:bCs w:val="0"/>
+          <w:sz w:val="22"/>
+          <w:szCs w:val="22"/>
+          <w:u w:val="none"/>
+        </w:rPr>
+        <w:t>p</w:t>
+      </w:r>
+      <w:r>
+        <w:rPr>
+          <w:b w:val="0"/>
+          <w:bCs w:val="0"/>
+          <w:sz w:val="22"/>
+          <w:szCs w:val="22"/>
+          <w:u w:val="none"/>
+        </w:rPr>
+        <w:t>r</w:t>
+      </w:r>
+      <w:r>
+        <w:rPr>
+          <w:b w:val="0"/>
+          <w:bCs w:val="0"/>
+          <w:sz w:val="22"/>
+          <w:szCs w:val="22"/>
+          <w:u w:val="none"/>
+        </w:rPr>
+        <w:t>e</w:t>
+      </w:r>
+      <w:r>
+        <w:rPr>
+          <w:b w:val="0"/>
+          <w:bCs w:val="0"/>
+          <w:sz w:val="22"/>
+          <w:szCs w:val="22"/>
+          <w:u w:val="none"/>
+        </w:rPr>
+        <w:t>s</w:t>
+      </w:r>
+      <w:r>
+        <w:rPr>
+          <w:b w:val="0"/>
+          <w:bCs w:val="0"/>
+          <w:sz w:val="22"/>
+          <w:szCs w:val="22"/>
+          <w:u w:val="none"/>
+        </w:rPr>
+        <w:t>s</w:t>
+      </w:r>
+      <w:r>
+        <w:rPr>
+          <w:b w:val="0"/>
+          <w:bCs w:val="0"/>
+          <w:sz w:val="22"/>
+          <w:szCs w:val="22"/>
+          <w:u w:val="none"/>
+        </w:rPr>
+        <w:t xml:space="preserve"> </w:t>
+      </w:r>
+      <w:r>
+        <w:rPr>
+          <w:b w:val="0"/>
+          <w:bCs w:val="0"/>
+          <w:sz w:val="22"/>
+          <w:szCs w:val="22"/>
+          <w:u w:val="none"/>
+        </w:rPr>
+        <w:t>‘</w:t>
+      </w:r>
+      <w:r>
+        <w:rPr>
+          <w:b w:val="0"/>
+          <w:bCs w:val="0"/>
+          <w:sz w:val="22"/>
+          <w:szCs w:val="22"/>
+          <w:u w:val="none"/>
+        </w:rPr>
+        <w:t>c</w:t>
+      </w:r>
+      <w:r>
+        <w:rPr>
+          <w:b w:val="0"/>
+          <w:bCs w:val="0"/>
+          <w:sz w:val="22"/>
+          <w:szCs w:val="22"/>
+          <w:u w:val="none"/>
+        </w:rPr>
+        <w:t>t</w:t>
+      </w:r>
+      <w:r>
+        <w:rPr>
+          <w:b w:val="0"/>
+          <w:bCs w:val="0"/>
+          <w:sz w:val="22"/>
+          <w:szCs w:val="22"/>
+          <w:u w:val="none"/>
+        </w:rPr>
+        <w:t>r</w:t>
+      </w:r>
+      <w:r>
+        <w:rPr>
+          <w:b w:val="0"/>
+          <w:bCs w:val="0"/>
+          <w:sz w:val="22"/>
+          <w:szCs w:val="22"/>
+          <w:u w:val="none"/>
+        </w:rPr>
+        <w:t>l</w:t>
+      </w:r>
+      <w:r>
+        <w:rPr>
+          <w:b w:val="0"/>
+          <w:bCs w:val="0"/>
+          <w:sz w:val="22"/>
+          <w:szCs w:val="22"/>
+          <w:u w:val="none"/>
+        </w:rPr>
+        <w:t xml:space="preserve"> </w:t>
+      </w:r>
+      <w:r>
+        <w:rPr>
+          <w:b w:val="0"/>
+          <w:bCs w:val="0"/>
+          <w:sz w:val="22"/>
+          <w:szCs w:val="22"/>
+          <w:u w:val="none"/>
+        </w:rPr>
+        <w:t>+</w:t>
+      </w:r>
+      <w:r>
+        <w:rPr>
+          <w:b w:val="0"/>
+          <w:bCs w:val="0"/>
+          <w:sz w:val="22"/>
+          <w:szCs w:val="22"/>
+          <w:u w:val="none"/>
+        </w:rPr>
+        <w:t xml:space="preserve"> </w:t>
+      </w:r>
+      <w:r>
+        <w:rPr>
+          <w:b w:val="0"/>
+          <w:bCs w:val="0"/>
+          <w:sz w:val="22"/>
+          <w:szCs w:val="22"/>
+          <w:u w:val="none"/>
+        </w:rPr>
+        <w:t>O</w:t>
+      </w:r>
+      <w:r>
+        <w:rPr>
+          <w:b w:val="0"/>
+          <w:bCs w:val="0"/>
+          <w:sz w:val="22"/>
+          <w:szCs w:val="22"/>
+          <w:u w:val="none"/>
+        </w:rPr>
+        <w:t>’</w:t>
+      </w:r>
+      <w:r>
+        <w:rPr>
+          <w:b w:val="0"/>
+          <w:bCs w:val="0"/>
+          <w:sz w:val="22"/>
+          <w:szCs w:val="22"/>
+          <w:u w:val="none"/>
+        </w:rPr>
+        <w:t xml:space="preserve"> </w:t>
+      </w:r>
+    </w:p>
+    <w:p>
+      <w:pPr>
+        <w:pStyle w:val="ListParagraph"/>
+        <w:numPr>
+          <w:ilvl w:val="0"/>
+          <w:numId w:val="4"/>
+        </w:numPr>
+        <w:rPr>
+          <w:b w:val="0"/>
+          <w:bCs w:val="0"/>
+          <w:sz w:val="22"/>
+          <w:szCs w:val="22"/>
+          <w:u w:val="none"/>
+        </w:rPr>
+      </w:pPr>
+      <w:r>
+        <w:rPr>
+          <w:b w:val="0"/>
+          <w:bCs w:val="0"/>
+          <w:sz w:val="22"/>
+          <w:szCs w:val="22"/>
+          <w:u w:val="none"/>
+        </w:rPr>
+        <w:t>T</w:t>
+      </w:r>
+      <w:r>
+        <w:rPr>
+          <w:b w:val="0"/>
+          <w:bCs w:val="0"/>
+          <w:sz w:val="22"/>
+          <w:szCs w:val="22"/>
+          <w:u w:val="none"/>
+        </w:rPr>
+        <w:t>o</w:t>
+      </w:r>
+      <w:r>
+        <w:rPr>
+          <w:b w:val="0"/>
+          <w:bCs w:val="0"/>
+          <w:sz w:val="22"/>
+          <w:szCs w:val="22"/>
+          <w:u w:val="none"/>
+        </w:rPr>
+        <w:t xml:space="preserve"> </w:t>
+      </w:r>
+      <w:r>
+        <w:rPr>
+          <w:b w:val="0"/>
+          <w:bCs w:val="0"/>
+          <w:sz w:val="22"/>
+          <w:szCs w:val="22"/>
+          <w:u w:val="none"/>
+        </w:rPr>
+        <w:t>e</w:t>
+      </w:r>
+      <w:r>
+        <w:rPr>
+          <w:b w:val="0"/>
+          <w:bCs w:val="0"/>
+          <w:sz w:val="22"/>
+          <w:szCs w:val="22"/>
+          <w:u w:val="none"/>
+        </w:rPr>
+        <w:t>x</w:t>
+      </w:r>
+      <w:r>
+        <w:rPr>
+          <w:b w:val="0"/>
+          <w:bCs w:val="0"/>
+          <w:sz w:val="22"/>
+          <w:szCs w:val="22"/>
+          <w:u w:val="none"/>
+        </w:rPr>
+        <w:t>i</w:t>
+      </w:r>
+      <w:r>
+        <w:rPr>
+          <w:b w:val="0"/>
+          <w:bCs w:val="0"/>
+          <w:sz w:val="22"/>
+          <w:szCs w:val="22"/>
+          <w:u w:val="none"/>
+        </w:rPr>
+        <w:t>t</w:t>
+      </w:r>
+      <w:r>
+        <w:rPr>
+          <w:b w:val="0"/>
+          <w:bCs w:val="0"/>
+          <w:sz w:val="22"/>
+          <w:szCs w:val="22"/>
+          <w:u w:val="none"/>
+        </w:rPr>
+        <w:t xml:space="preserve"> </w:t>
+      </w:r>
+      <w:proofErr w:type="gramStart"/>
+      <w:r>
+        <w:rPr>
+          <w:b w:val="0"/>
+          <w:bCs w:val="0"/>
+          <w:sz w:val="22"/>
+          <w:szCs w:val="22"/>
+          <w:u w:val="none"/>
+        </w:rPr>
+        <w:t>f</w:t>
+      </w:r>
+      <w:r>
+        <w:rPr>
+          <w:b w:val="0"/>
+          <w:bCs w:val="0"/>
+          <w:sz w:val="22"/>
+          <w:szCs w:val="22"/>
+          <w:u w:val="none"/>
+        </w:rPr>
+        <w:t>i</w:t>
+      </w:r>
+      <w:r>
+        <w:rPr>
+          <w:b w:val="0"/>
+          <w:bCs w:val="0"/>
+          <w:sz w:val="22"/>
+          <w:szCs w:val="22"/>
+          <w:u w:val="none"/>
+        </w:rPr>
+        <w:t>l</w:t>
+      </w:r>
+      <w:r>
+        <w:rPr>
+          <w:b w:val="0"/>
+          <w:bCs w:val="0"/>
+          <w:sz w:val="22"/>
+          <w:szCs w:val="22"/>
+          <w:u w:val="none"/>
+        </w:rPr>
+        <w:t>e</w:t>
+      </w:r>
+      <w:proofErr w:type="gramEnd"/>
+      <w:r>
+        <w:rPr>
+          <w:b w:val="0"/>
+          <w:bCs w:val="0"/>
+          <w:sz w:val="22"/>
+          <w:szCs w:val="22"/>
+          <w:u w:val="none"/>
+        </w:rPr>
+        <w:t xml:space="preserve"> </w:t>
+      </w:r>
+      <w:r>
+        <w:rPr>
+          <w:b w:val="0"/>
+          <w:bCs w:val="0"/>
+          <w:sz w:val="22"/>
+          <w:szCs w:val="22"/>
+          <w:u w:val="none"/>
+        </w:rPr>
+        <w:t>y</w:t>
+      </w:r>
+      <w:r>
+        <w:rPr>
+          <w:b w:val="0"/>
+          <w:bCs w:val="0"/>
+          <w:sz w:val="22"/>
+          <w:szCs w:val="22"/>
+          <w:u w:val="none"/>
+        </w:rPr>
+        <w:t>o</w:t>
+      </w:r>
+      <w:r>
+        <w:rPr>
+          <w:b w:val="0"/>
+          <w:bCs w:val="0"/>
+          <w:sz w:val="22"/>
+          <w:szCs w:val="22"/>
+          <w:u w:val="none"/>
+        </w:rPr>
+        <w:t>u</w:t>
+      </w:r>
+      <w:r>
+        <w:rPr>
+          <w:b w:val="0"/>
+          <w:bCs w:val="0"/>
+          <w:sz w:val="22"/>
+          <w:szCs w:val="22"/>
+          <w:u w:val="none"/>
+        </w:rPr>
+        <w:t xml:space="preserve"> </w:t>
+      </w:r>
+      <w:r>
+        <w:rPr>
+          <w:b w:val="0"/>
+          <w:bCs w:val="0"/>
+          <w:sz w:val="22"/>
+          <w:szCs w:val="22"/>
+          <w:u w:val="none"/>
+        </w:rPr>
+        <w:t>c</w:t>
+      </w:r>
+      <w:r>
+        <w:rPr>
+          <w:b w:val="0"/>
+          <w:bCs w:val="0"/>
+          <w:sz w:val="22"/>
+          <w:szCs w:val="22"/>
+          <w:u w:val="none"/>
+        </w:rPr>
+        <w:t>a</w:t>
+      </w:r>
+      <w:r>
+        <w:rPr>
+          <w:b w:val="0"/>
+          <w:bCs w:val="0"/>
+          <w:sz w:val="22"/>
+          <w:szCs w:val="22"/>
+          <w:u w:val="none"/>
+        </w:rPr>
+        <w:t>n</w:t>
+      </w:r>
+      <w:r>
+        <w:rPr>
+          <w:b w:val="0"/>
+          <w:bCs w:val="0"/>
+          <w:sz w:val="22"/>
+          <w:szCs w:val="22"/>
+          <w:u w:val="none"/>
+        </w:rPr>
+        <w:t xml:space="preserve"> </w:t>
+      </w:r>
+      <w:r>
+        <w:rPr>
+          <w:b w:val="0"/>
+          <w:bCs w:val="0"/>
+          <w:sz w:val="22"/>
+          <w:szCs w:val="22"/>
+          <w:u w:val="none"/>
+        </w:rPr>
+        <w:t>p</w:t>
+      </w:r>
+      <w:r>
+        <w:rPr>
+          <w:b w:val="0"/>
+          <w:bCs w:val="0"/>
+          <w:sz w:val="22"/>
+          <w:szCs w:val="22"/>
+          <w:u w:val="none"/>
+        </w:rPr>
+        <w:t>r</w:t>
+      </w:r>
+      <w:r>
+        <w:rPr>
+          <w:b w:val="0"/>
+          <w:bCs w:val="0"/>
+          <w:sz w:val="22"/>
+          <w:szCs w:val="22"/>
+          <w:u w:val="none"/>
+        </w:rPr>
+        <w:t>e</w:t>
+      </w:r>
+      <w:r>
+        <w:rPr>
+          <w:b w:val="0"/>
+          <w:bCs w:val="0"/>
+          <w:sz w:val="22"/>
+          <w:szCs w:val="22"/>
+          <w:u w:val="none"/>
+        </w:rPr>
+        <w:t>s</w:t>
+      </w:r>
+      <w:r>
+        <w:rPr>
+          <w:b w:val="0"/>
+          <w:bCs w:val="0"/>
+          <w:sz w:val="22"/>
+          <w:szCs w:val="22"/>
+          <w:u w:val="none"/>
+        </w:rPr>
+        <w:t>s</w:t>
+      </w:r>
+      <w:r>
+        <w:rPr>
+          <w:b w:val="0"/>
+          <w:bCs w:val="0"/>
+          <w:sz w:val="22"/>
+          <w:szCs w:val="22"/>
+          <w:u w:val="none"/>
+        </w:rPr>
+        <w:t xml:space="preserve"> </w:t>
+      </w:r>
+      <w:r>
+        <w:rPr>
+          <w:b w:val="0"/>
+          <w:bCs w:val="0"/>
+          <w:sz w:val="22"/>
+          <w:szCs w:val="22"/>
+          <w:u w:val="none"/>
+        </w:rPr>
+        <w:t>‘</w:t>
+      </w:r>
+      <w:r>
+        <w:rPr>
+          <w:b w:val="0"/>
+          <w:bCs w:val="0"/>
+          <w:sz w:val="22"/>
+          <w:szCs w:val="22"/>
+          <w:u w:val="none"/>
+        </w:rPr>
+        <w:t>c</w:t>
+      </w:r>
+      <w:r>
+        <w:rPr>
+          <w:b w:val="0"/>
+          <w:bCs w:val="0"/>
+          <w:sz w:val="22"/>
+          <w:szCs w:val="22"/>
+          <w:u w:val="none"/>
+        </w:rPr>
+        <w:t>t</w:t>
+      </w:r>
+      <w:r>
+        <w:rPr>
+          <w:b w:val="0"/>
+          <w:bCs w:val="0"/>
+          <w:sz w:val="22"/>
+          <w:szCs w:val="22"/>
+          <w:u w:val="none"/>
+        </w:rPr>
+        <w:t>r</w:t>
+      </w:r>
+      <w:r>
+        <w:rPr>
+          <w:b w:val="0"/>
+          <w:bCs w:val="0"/>
+          <w:sz w:val="22"/>
+          <w:szCs w:val="22"/>
+          <w:u w:val="none"/>
+        </w:rPr>
+        <w:t>l</w:t>
+      </w:r>
+      <w:r>
+        <w:rPr>
+          <w:b w:val="0"/>
+          <w:bCs w:val="0"/>
+          <w:sz w:val="22"/>
+          <w:szCs w:val="22"/>
+          <w:u w:val="none"/>
+        </w:rPr>
+        <w:t xml:space="preserve"> </w:t>
+      </w:r>
+      <w:r>
+        <w:rPr>
+          <w:b w:val="0"/>
+          <w:bCs w:val="0"/>
+          <w:sz w:val="22"/>
+          <w:szCs w:val="22"/>
+          <w:u w:val="none"/>
+        </w:rPr>
+        <w:t>+</w:t>
+      </w:r>
+      <w:r>
+        <w:rPr>
+          <w:b w:val="0"/>
+          <w:bCs w:val="0"/>
+          <w:sz w:val="22"/>
+          <w:szCs w:val="22"/>
+          <w:u w:val="none"/>
+        </w:rPr>
+        <w:t xml:space="preserve"> </w:t>
+      </w:r>
+      <w:r>
+        <w:rPr>
+          <w:b w:val="0"/>
+          <w:bCs w:val="0"/>
+          <w:sz w:val="22"/>
+          <w:szCs w:val="22"/>
+          <w:u w:val="none"/>
+        </w:rPr>
+        <w:t>X</w:t>
+      </w:r>
+      <w:r>
+        <w:rPr>
+          <w:b w:val="0"/>
+          <w:bCs w:val="0"/>
+          <w:sz w:val="22"/>
+          <w:szCs w:val="22"/>
+          <w:u w:val="none"/>
+        </w:rPr>
+        <w:t>’</w:t>
+      </w:r>
+    </w:p>
+    <w:p>
+      <w:pPr>
+        <w:pStyle w:val="Normal"/>
+        <w:rPr>
+          <w:b w:val="0"/>
+          <w:bCs w:val="0"/>
+          <w:sz w:val="22"/>
+          <w:szCs w:val="22"/>
+          <w:u w:val="none"/>
+        </w:rPr>
+      </w:pPr>
+    </w:p>
+    <w:p>
+      <w:pPr>
+        <w:pStyle w:val="Normal"/>
+        <w:rPr>
+          <w:b w:val="0"/>
+          <w:bCs w:val="0"/>
+          <w:sz w:val="22"/>
+          <w:szCs w:val="22"/>
+          <w:u w:val="none"/>
+        </w:rPr>
+      </w:pPr>
+      <w:r>
+        <w:rPr>
+          <w:b w:val="0"/>
+          <w:bCs w:val="0"/>
+          <w:sz w:val="22"/>
+          <w:szCs w:val="22"/>
+          <w:u w:val="none"/>
+        </w:rPr>
+        <w:t>!! means to run the previous command.</w:t>
+      </w:r>
+    </w:p>
+    <w:p>
+      <w:pPr>
+        <w:pStyle w:val="Normal"/>
+        <w:rPr>
+          <w:b w:val="0"/>
+          <w:bCs w:val="0"/>
+          <w:sz w:val="22"/>
+          <w:szCs w:val="22"/>
+          <w:u w:val="none"/>
+        </w:rPr>
+      </w:pPr>
+    </w:p>
+    <w:p>
+      <w:pPr>
+        <w:pStyle w:val="Normal"/>
+        <w:rPr>
+          <w:b w:val="0"/>
+          <w:bCs w:val="0"/>
+          <w:sz w:val="22"/>
+          <w:szCs w:val="22"/>
+          <w:u w:val="none"/>
+        </w:rPr>
+      </w:pPr>
+      <w:proofErr w:type="spellStart"/>
+      <w:r>
+        <w:rPr>
+          <w:b w:val="0"/>
+          <w:bCs w:val="0"/>
+          <w:sz w:val="22"/>
+          <w:szCs w:val="22"/>
+          <w:u w:val="none"/>
+        </w:rPr>
+        <w:t>su</w:t>
+      </w:r>
+      <w:proofErr w:type="spellEnd"/>
+      <w:r>
+        <w:rPr>
+          <w:b w:val="0"/>
+          <w:bCs w:val="0"/>
+          <w:sz w:val="22"/>
+          <w:szCs w:val="22"/>
+          <w:u w:val="none"/>
+        </w:rPr>
+        <w:t xml:space="preserve"> command means ‘switch user’ </w:t>
+      </w:r>
+    </w:p>
+    <w:p>
+      <w:pPr>
+        <w:pStyle w:val="ListParagraph"/>
+        <w:numPr>
+          <w:ilvl w:val="0"/>
+          <w:numId w:val="5"/>
+        </w:numPr>
+        <w:rPr>
+          <w:b w:val="0"/>
+          <w:bCs w:val="0"/>
+          <w:sz w:val="22"/>
+          <w:szCs w:val="22"/>
+          <w:u w:val="none"/>
+        </w:rPr>
+      </w:pPr>
+      <w:r>
+        <w:rPr>
+          <w:b w:val="0"/>
+          <w:bCs w:val="0"/>
+          <w:sz w:val="22"/>
+          <w:szCs w:val="22"/>
+          <w:u w:val="none"/>
+        </w:rPr>
+        <w:t>You would write ‘</w:t>
+      </w:r>
+      <w:proofErr w:type="spellStart"/>
+      <w:r>
+        <w:rPr>
+          <w:b w:val="0"/>
+          <w:bCs w:val="0"/>
+          <w:sz w:val="22"/>
+          <w:szCs w:val="22"/>
+          <w:u w:val="none"/>
+        </w:rPr>
+        <w:t>su</w:t>
+      </w:r>
+      <w:proofErr w:type="spellEnd"/>
+      <w:r>
+        <w:rPr>
+          <w:b w:val="0"/>
+          <w:bCs w:val="0"/>
+          <w:sz w:val="22"/>
+          <w:szCs w:val="22"/>
+          <w:u w:val="none"/>
+        </w:rPr>
+        <w:t xml:space="preserve"> accountName’</w:t>
+      </w:r>
+    </w:p>
+    <w:p>
+      <w:pPr>
+        <w:pStyle w:val="Normal"/>
+        <w:rPr>
+          <w:b w:val="0"/>
+          <w:bCs w:val="0"/>
+          <w:sz w:val="22"/>
+          <w:szCs w:val="22"/>
+          <w:u w:val="none"/>
+        </w:rPr>
+      </w:pPr>
+    </w:p>
+    <w:p>
+      <w:pPr>
+        <w:pStyle w:val="Normal"/>
+        <w:rPr>
+          <w:b w:val="0"/>
+          <w:bCs w:val="0"/>
+          <w:sz w:val="22"/>
+          <w:szCs w:val="22"/>
+          <w:u w:val="none"/>
+        </w:rPr>
+      </w:pPr>
+      <w:proofErr w:type="spellStart"/>
+      <w:r>
+        <w:rPr>
+          <w:b w:val="0"/>
+          <w:bCs w:val="0"/>
+          <w:sz w:val="22"/>
+          <w:szCs w:val="22"/>
+          <w:u w:val="none"/>
+        </w:rPr>
+        <w:t>sudo</w:t>
+      </w:r>
+      <w:proofErr w:type="spellEnd"/>
+      <w:r>
+        <w:rPr>
+          <w:b w:val="0"/>
+          <w:bCs w:val="0"/>
+          <w:sz w:val="22"/>
+          <w:szCs w:val="22"/>
+          <w:u w:val="none"/>
+        </w:rPr>
+        <w:t xml:space="preserve"> </w:t>
+      </w:r>
+      <w:proofErr w:type="spellStart"/>
+      <w:r>
+        <w:rPr>
+          <w:b w:val="0"/>
+          <w:bCs w:val="0"/>
+          <w:sz w:val="22"/>
+          <w:szCs w:val="22"/>
+          <w:u w:val="none"/>
+        </w:rPr>
+        <w:t>su</w:t>
+      </w:r>
+      <w:proofErr w:type="spellEnd"/>
+      <w:r>
+        <w:rPr>
+          <w:b w:val="0"/>
+          <w:bCs w:val="0"/>
+          <w:sz w:val="22"/>
+          <w:szCs w:val="22"/>
+          <w:u w:val="none"/>
+        </w:rPr>
+        <w:t xml:space="preserve"> will switch you to the root account</w:t>
+      </w:r>
+    </w:p>
+    <w:p>
+      <w:pPr>
+        <w:pStyle w:val="ListParagraph"/>
+        <w:numPr>
+          <w:ilvl w:val="0"/>
+          <w:numId w:val="6"/>
+        </w:numPr>
+        <w:rPr>
+          <w:b w:val="0"/>
+          <w:bCs w:val="0"/>
+          <w:sz w:val="22"/>
+          <w:szCs w:val="22"/>
+          <w:u w:val="none"/>
+        </w:rPr>
+      </w:pPr>
+      <w:r>
+        <w:rPr>
+          <w:b w:val="0"/>
+          <w:bCs w:val="0"/>
+          <w:sz w:val="22"/>
+          <w:szCs w:val="22"/>
+          <w:u w:val="none"/>
+        </w:rPr>
+        <w:t xml:space="preserve">Terminal will look like </w:t>
+      </w:r>
+      <w:proofErr w:type="spellStart"/>
+      <w:r>
+        <w:rPr>
+          <w:b w:val="0"/>
+          <w:bCs w:val="0"/>
+          <w:sz w:val="22"/>
+          <w:szCs w:val="22"/>
+          <w:u w:val="none"/>
+        </w:rPr>
+        <w:t>root@ComputerName</w:t>
+      </w:r>
+      <w:proofErr w:type="spellEnd"/>
+      <w:r>
+        <w:rPr>
+          <w:b w:val="0"/>
+          <w:bCs w:val="0"/>
+          <w:sz w:val="22"/>
+          <w:szCs w:val="22"/>
+          <w:u w:val="none"/>
+        </w:rPr>
+        <w:t>, where root is the current user.</w:t>
+      </w:r>
+    </w:p>
+    <w:p>
+      <w:pPr>
+        <w:pStyle w:val="ListParagraph"/>
+        <w:numPr>
+          <w:ilvl w:val="0"/>
+          <w:numId w:val="6"/>
+        </w:numPr>
+        <w:rPr>
+          <w:b w:val="0"/>
+          <w:bCs w:val="0"/>
+          <w:sz w:val="22"/>
+          <w:szCs w:val="22"/>
+          <w:u w:val="none"/>
+        </w:rPr>
+      </w:pPr>
+      <w:r>
+        <w:rPr>
+          <w:b w:val="0"/>
+          <w:bCs w:val="0"/>
+          <w:sz w:val="22"/>
+          <w:szCs w:val="22"/>
+          <w:u w:val="none"/>
+        </w:rPr>
+        <w:t>This allows you to do administrative tasks without writing sudo</w:t>
+      </w:r>
+    </w:p>
+    <w:p>
+      <w:pPr>
+        <w:pStyle w:val="ListParagraph"/>
+        <w:numPr>
+          <w:ilvl w:val="0"/>
+          <w:numId w:val="6"/>
+        </w:numPr>
+        <w:rPr>
+          <w:b w:val="0"/>
+          <w:bCs w:val="0"/>
+          <w:sz w:val="22"/>
+          <w:szCs w:val="22"/>
+          <w:u w:val="none"/>
+        </w:rPr>
+      </w:pPr>
+      <w:r>
+        <w:rPr>
+          <w:b w:val="0"/>
+          <w:bCs w:val="0"/>
+          <w:sz w:val="22"/>
+          <w:szCs w:val="22"/>
+          <w:u w:val="none"/>
+        </w:rPr>
+        <w:t>Command ‘</w:t>
+      </w:r>
+      <w:proofErr w:type="spellStart"/>
+      <w:r>
+        <w:rPr>
+          <w:b w:val="0"/>
+          <w:bCs w:val="0"/>
+          <w:sz w:val="22"/>
+          <w:szCs w:val="22"/>
+          <w:u w:val="none"/>
+        </w:rPr>
+        <w:t>su</w:t>
+      </w:r>
+      <w:proofErr w:type="spellEnd"/>
+      <w:r>
+        <w:rPr>
+          <w:b w:val="0"/>
+          <w:bCs w:val="0"/>
+          <w:sz w:val="22"/>
+          <w:szCs w:val="22"/>
+          <w:u w:val="none"/>
+        </w:rPr>
+        <w:t xml:space="preserve"> username’ will switch you to </w:t>
+      </w:r>
+      <w:proofErr w:type="gramStart"/>
+      <w:r>
+        <w:rPr>
+          <w:b w:val="0"/>
+          <w:bCs w:val="0"/>
+          <w:sz w:val="22"/>
+          <w:szCs w:val="22"/>
+          <w:u w:val="none"/>
+        </w:rPr>
+        <w:t>other</w:t>
+      </w:r>
+      <w:proofErr w:type="gramEnd"/>
+      <w:r>
+        <w:rPr>
+          <w:b w:val="0"/>
+          <w:bCs w:val="0"/>
+          <w:sz w:val="22"/>
+          <w:szCs w:val="22"/>
+          <w:u w:val="none"/>
+        </w:rPr>
+        <w:t xml:space="preserve"> user.</w:t>
+      </w:r>
+    </w:p>
+    <w:p>
+      <w:pPr>
+        <w:pStyle w:val="Normal"/>
+        <w:rPr>
+          <w:b w:val="0"/>
+          <w:bCs w:val="0"/>
+          <w:sz w:val="22"/>
+          <w:szCs w:val="22"/>
+          <w:highlight w:val="yellow"/>
+          <w:u w:val="none"/>
+        </w:rPr>
+      </w:pPr>
+      <w:r>
+        <w:rPr>
+          <w:b w:val="0"/>
+          <w:bCs w:val="0"/>
+          <w:sz w:val="22"/>
+          <w:szCs w:val="22"/>
+          <w:highlight w:val="yellow"/>
+          <w:u w:val="none"/>
+        </w:rPr>
+        <w:t xml:space="preserve">You only have permission to edit files in ‘Home’ directory, any other directory requires administrative privileges – </w:t>
+      </w:r>
+      <w:proofErr w:type="gramStart"/>
+      <w:r>
+        <w:rPr>
+          <w:b w:val="0"/>
+          <w:bCs w:val="0"/>
+          <w:sz w:val="22"/>
+          <w:szCs w:val="22"/>
+          <w:highlight w:val="yellow"/>
+          <w:u w:val="none"/>
+        </w:rPr>
+        <w:t>have to</w:t>
+      </w:r>
+      <w:proofErr w:type="gramEnd"/>
+      <w:r>
+        <w:rPr>
+          <w:b w:val="0"/>
+          <w:bCs w:val="0"/>
+          <w:sz w:val="22"/>
+          <w:szCs w:val="22"/>
+          <w:highlight w:val="yellow"/>
+          <w:u w:val="none"/>
+        </w:rPr>
+        <w:t xml:space="preserve"> use sudo.</w:t>
+      </w:r>
+    </w:p>
+    <w:p>
+      <w:pPr>
+        <w:pStyle w:val="Normal"/>
+        <w:rPr>
+          <w:b w:val="0"/>
+          <w:bCs w:val="0"/>
+          <w:sz w:val="22"/>
+          <w:szCs w:val="22"/>
+          <w:highlight w:val="yellow"/>
+          <w:u w:val="none"/>
+        </w:rPr>
+      </w:pPr>
+    </w:p>
+    <w:p>
+      <w:pPr>
+        <w:pStyle w:val="Normal"/>
+        <w:rPr>
+          <w:b w:val="0"/>
+          <w:bCs w:val="0"/>
+          <w:sz w:val="22"/>
+          <w:szCs w:val="22"/>
+          <w:u w:val="none"/>
+        </w:rPr>
+      </w:pPr>
+      <w:r>
+        <w:rPr>
+          <w:b w:val="0"/>
+          <w:bCs w:val="0"/>
+          <w:sz w:val="22"/>
+          <w:szCs w:val="22"/>
+          <w:u w:val="none"/>
+        </w:rPr>
+        <w:t>The package manager for Debian/Ubuntu is ‘Aptitude’ and we use it through program apt-get.</w:t>
+      </w:r>
+    </w:p>
+    <w:p>
+      <w:pPr>
+        <w:pStyle w:val="Normal"/>
+        <w:rPr>
+          <w:b w:val="0"/>
+          <w:bCs w:val="0"/>
+          <w:sz w:val="22"/>
+          <w:szCs w:val="22"/>
+          <w:highlight w:val="yellow"/>
+          <w:u w:val="none"/>
+        </w:rPr>
+      </w:pPr>
+    </w:p>
+    <w:p>
+      <w:pPr>
+        <w:pStyle w:val="Normal"/>
+        <w:bidi w:val="0"/>
+        <w:spacing w:before="0" w:beforeAutospacing="off" w:after="160" w:afterAutospacing="off" w:line="259" w:lineRule="auto"/>
+        <w:ind w:left="0" w:right="0"/>
+        <w:jc w:val="left"/>
+        <w:rPr>
+          <w:b w:val="0"/>
+          <w:bCs w:val="0"/>
+          <w:sz w:val="22"/>
+          <w:szCs w:val="22"/>
+          <w:u w:val="none"/>
+        </w:rPr>
+      </w:pPr>
+      <w:r>
+        <w:rPr>
+          <w:b w:val="0"/>
+          <w:bCs w:val="0"/>
+          <w:sz w:val="22"/>
+          <w:szCs w:val="22"/>
+          <w:u w:val="none"/>
+        </w:rPr>
+        <w:t>Program ‘apt-get’ is used to install/uninstall applications/packages from APT (Advanced Package Tool) library.</w:t>
+      </w:r>
+    </w:p>
+    <w:p>
+      <w:pPr>
+        <w:pStyle w:val="ListParagraph"/>
+        <w:numPr>
+          <w:ilvl w:val="0"/>
+          <w:numId w:val="7"/>
+        </w:numPr>
+        <w:bidi w:val="0"/>
+        <w:spacing w:before="0" w:beforeAutospacing="off" w:after="160" w:afterAutospacing="off" w:line="259" w:lineRule="auto"/>
+        <w:ind w:right="0"/>
+        <w:jc w:val="left"/>
+        <w:rPr>
+          <w:b w:val="0"/>
+          <w:bCs w:val="0"/>
+          <w:sz w:val="22"/>
+          <w:szCs w:val="22"/>
+          <w:u w:val="none"/>
+        </w:rPr>
+      </w:pPr>
+      <w:r>
+        <w:rPr>
+          <w:b w:val="0"/>
+          <w:bCs w:val="0"/>
+          <w:sz w:val="22"/>
+          <w:szCs w:val="22"/>
+          <w:u w:val="none"/>
+        </w:rPr>
+        <w:t xml:space="preserve">The command ‘install’ means you want </w:t>
+      </w:r>
+      <w:proofErr w:type="gramStart"/>
+      <w:r>
+        <w:rPr>
+          <w:b w:val="0"/>
+          <w:bCs w:val="0"/>
+          <w:sz w:val="22"/>
+          <w:szCs w:val="22"/>
+          <w:u w:val="none"/>
+        </w:rPr>
+        <w:t>apt-get</w:t>
+      </w:r>
+      <w:proofErr w:type="gramEnd"/>
+      <w:r>
+        <w:rPr>
+          <w:b w:val="0"/>
+          <w:bCs w:val="0"/>
+          <w:sz w:val="22"/>
+          <w:szCs w:val="22"/>
+          <w:u w:val="none"/>
+        </w:rPr>
+        <w:t xml:space="preserve"> to install program.</w:t>
+      </w:r>
+    </w:p>
+    <w:p>
+      <w:pPr>
+        <w:pStyle w:val="ListParagraph"/>
+        <w:numPr>
+          <w:ilvl w:val="0"/>
+          <w:numId w:val="7"/>
+        </w:numPr>
+        <w:bidi w:val="0"/>
+        <w:spacing w:before="0" w:beforeAutospacing="off" w:after="160" w:afterAutospacing="off" w:line="259" w:lineRule="auto"/>
+        <w:ind w:right="0"/>
+        <w:jc w:val="left"/>
+        <w:rPr>
+          <w:b w:val="0"/>
+          <w:bCs w:val="0"/>
+          <w:sz w:val="22"/>
+          <w:szCs w:val="22"/>
+          <w:u w:val="none"/>
+        </w:rPr>
+      </w:pPr>
+      <w:r>
+        <w:rPr>
+          <w:b w:val="0"/>
+          <w:bCs w:val="0"/>
+          <w:sz w:val="22"/>
+          <w:szCs w:val="22"/>
+          <w:u w:val="none"/>
+        </w:rPr>
+        <w:t>Command ‘remove’ means you want program removed.</w:t>
+      </w:r>
+    </w:p>
+    <w:p>
+      <w:pPr>
+        <w:pStyle w:val="ListParagraph"/>
+        <w:numPr>
+          <w:ilvl w:val="0"/>
+          <w:numId w:val="7"/>
+        </w:numPr>
+        <w:bidi w:val="0"/>
+        <w:spacing w:before="0" w:beforeAutospacing="off" w:after="160" w:afterAutospacing="off" w:line="259" w:lineRule="auto"/>
+        <w:ind w:right="0"/>
+        <w:jc w:val="left"/>
+        <w:rPr>
+          <w:b w:val="0"/>
+          <w:bCs w:val="0"/>
+          <w:sz w:val="22"/>
+          <w:szCs w:val="22"/>
+          <w:u w:val="none"/>
+        </w:rPr>
+      </w:pPr>
+      <w:r>
+        <w:rPr>
+          <w:b w:val="0"/>
+          <w:bCs w:val="0"/>
+          <w:sz w:val="22"/>
+          <w:szCs w:val="22"/>
+          <w:u w:val="none"/>
+        </w:rPr>
+        <w:t>Command ‘upgrade’ will update any existing packages that are in system that have been updated in APT library</w:t>
+      </w:r>
+    </w:p>
+    <w:p>
+      <w:pPr>
+        <w:pStyle w:val="Normal"/>
+        <w:bidi w:val="0"/>
+        <w:spacing w:before="0" w:beforeAutospacing="off" w:after="160" w:afterAutospacing="off" w:line="259" w:lineRule="auto"/>
+        <w:ind w:right="0"/>
+        <w:jc w:val="left"/>
+        <w:rPr>
+          <w:b w:val="0"/>
+          <w:bCs w:val="0"/>
+          <w:sz w:val="22"/>
+          <w:szCs w:val="22"/>
+          <w:u w:val="none"/>
+        </w:rPr>
+      </w:pPr>
+      <w:r>
+        <w:rPr>
+          <w:b w:val="0"/>
+          <w:bCs w:val="0"/>
+          <w:sz w:val="22"/>
+          <w:szCs w:val="22"/>
+          <w:u w:val="none"/>
+        </w:rPr>
+        <w:t xml:space="preserve">Must use </w:t>
+      </w:r>
+      <w:proofErr w:type="spellStart"/>
+      <w:r>
+        <w:rPr>
+          <w:b w:val="0"/>
+          <w:bCs w:val="0"/>
+          <w:sz w:val="22"/>
+          <w:szCs w:val="22"/>
+          <w:u w:val="none"/>
+        </w:rPr>
+        <w:t>sudo</w:t>
+      </w:r>
+      <w:proofErr w:type="spellEnd"/>
+      <w:r>
+        <w:rPr>
+          <w:b w:val="0"/>
+          <w:bCs w:val="0"/>
+          <w:sz w:val="22"/>
+          <w:szCs w:val="22"/>
+          <w:u w:val="none"/>
+        </w:rPr>
+        <w:t xml:space="preserve"> for anything that changes administrative directory content.</w:t>
+      </w:r>
+    </w:p>
+    <w:p>
+      <w:pPr>
+        <w:pStyle w:val="Normal"/>
+        <w:bidi w:val="0"/>
+        <w:spacing w:before="0" w:beforeAutospacing="off" w:after="160" w:afterAutospacing="off" w:line="259" w:lineRule="auto"/>
+        <w:ind w:right="0"/>
+        <w:jc w:val="left"/>
+        <w:rPr>
+          <w:b w:val="0"/>
+          <w:bCs w:val="0"/>
+          <w:sz w:val="22"/>
+          <w:szCs w:val="22"/>
+          <w:u w:val="none"/>
+        </w:rPr>
+      </w:pPr>
+      <w:r>
+        <w:rPr>
+          <w:b w:val="0"/>
+          <w:bCs w:val="0"/>
+          <w:sz w:val="22"/>
+          <w:szCs w:val="22"/>
+          <w:u w:val="none"/>
+        </w:rPr>
+        <w:t>Program ‘apt-cache’ is used to display information about packages inside APT’s internal database.</w:t>
+      </w:r>
+    </w:p>
+    <w:p>
+      <w:pPr>
+        <w:pStyle w:val="ListParagraph"/>
+        <w:numPr>
+          <w:ilvl w:val="0"/>
+          <w:numId w:val="8"/>
+        </w:numPr>
+        <w:bidi w:val="0"/>
+        <w:spacing w:before="0" w:beforeAutospacing="off" w:after="160" w:afterAutospacing="off" w:line="259" w:lineRule="auto"/>
+        <w:ind w:right="0"/>
+        <w:jc w:val="left"/>
+        <w:rPr>
+          <w:b w:val="0"/>
+          <w:bCs w:val="0"/>
+          <w:sz w:val="22"/>
+          <w:szCs w:val="22"/>
+          <w:u w:val="none"/>
+        </w:rPr>
+      </w:pPr>
+      <w:r>
+        <w:rPr>
+          <w:b w:val="0"/>
+          <w:bCs w:val="0"/>
+          <w:sz w:val="22"/>
+          <w:szCs w:val="22"/>
+          <w:u w:val="none"/>
+        </w:rPr>
+        <w:t xml:space="preserve">Command ‘search’ of apt –get will search packages in APT </w:t>
+      </w:r>
+      <w:r>
+        <w:rPr>
+          <w:b w:val="0"/>
+          <w:bCs w:val="0"/>
+          <w:sz w:val="22"/>
+          <w:szCs w:val="22"/>
+          <w:u w:val="none"/>
+        </w:rPr>
+        <w:t>db</w:t>
+      </w:r>
+    </w:p>
+    <w:p>
+      <w:pPr>
+        <w:pStyle w:val="ListParagraph"/>
+        <w:numPr>
+          <w:ilvl w:val="1"/>
+          <w:numId w:val="8"/>
+        </w:numPr>
+        <w:bidi w:val="0"/>
+        <w:spacing w:before="0" w:beforeAutospacing="off" w:after="160" w:afterAutospacing="off" w:line="259" w:lineRule="auto"/>
+        <w:ind w:right="0"/>
+        <w:jc w:val="left"/>
+        <w:rPr>
+          <w:b w:val="0"/>
+          <w:bCs w:val="0"/>
+          <w:sz w:val="22"/>
+          <w:szCs w:val="22"/>
+          <w:u w:val="none"/>
+        </w:rPr>
+      </w:pPr>
+      <w:proofErr w:type="gramStart"/>
+      <w:r>
+        <w:rPr>
+          <w:b w:val="0"/>
+          <w:bCs w:val="0"/>
+          <w:sz w:val="22"/>
+          <w:szCs w:val="22"/>
+          <w:u w:val="none"/>
+        </w:rPr>
+        <w:t>I.e.</w:t>
+      </w:r>
+      <w:proofErr w:type="gramEnd"/>
+      <w:r>
+        <w:rPr>
+          <w:b w:val="0"/>
+          <w:bCs w:val="0"/>
+          <w:sz w:val="22"/>
+          <w:szCs w:val="22"/>
+          <w:u w:val="none"/>
+        </w:rPr>
+        <w:t xml:space="preserve"> Comannd ‘apt-cache search name*’ will display all </w:t>
+      </w:r>
+      <w:proofErr w:type="spellStart"/>
+      <w:r>
+        <w:rPr>
+          <w:b w:val="0"/>
+          <w:bCs w:val="0"/>
+          <w:sz w:val="22"/>
+          <w:szCs w:val="22"/>
+          <w:u w:val="none"/>
+        </w:rPr>
+        <w:t>pacakages</w:t>
+      </w:r>
+      <w:proofErr w:type="spellEnd"/>
+      <w:r>
+        <w:rPr>
+          <w:b w:val="0"/>
+          <w:bCs w:val="0"/>
+          <w:sz w:val="22"/>
+          <w:szCs w:val="22"/>
+          <w:u w:val="none"/>
+        </w:rPr>
+        <w:t xml:space="preserve"> beginning with ‘name’.</w:t>
+      </w:r>
+    </w:p>
+    <w:p>
+      <w:pPr>
+        <w:pStyle w:val="ListParagraph"/>
+        <w:numPr>
+          <w:ilvl w:val="0"/>
+          <w:numId w:val="8"/>
+        </w:numPr>
+        <w:bidi w:val="0"/>
+        <w:spacing w:before="0" w:beforeAutospacing="off" w:after="160" w:afterAutospacing="off" w:line="259" w:lineRule="auto"/>
+        <w:ind w:right="0"/>
+        <w:jc w:val="left"/>
+        <w:rPr>
+          <w:b w:val="0"/>
+          <w:bCs w:val="0"/>
+          <w:sz w:val="22"/>
+          <w:szCs w:val="22"/>
+          <w:u w:val="none"/>
+        </w:rPr>
+      </w:pPr>
+      <w:r>
+        <w:rPr>
+          <w:b w:val="0"/>
+          <w:bCs w:val="0"/>
+          <w:sz w:val="22"/>
+          <w:szCs w:val="22"/>
+          <w:u w:val="none"/>
+        </w:rPr>
+        <w:t xml:space="preserve">Command ‘policy’ will determine if certain package is installed or not. </w:t>
+      </w:r>
+    </w:p>
+    <w:p>
+      <w:pPr>
+        <w:pStyle w:val="Normal"/>
+        <w:bidi w:val="0"/>
+        <w:spacing w:before="0" w:beforeAutospacing="off" w:after="160" w:afterAutospacing="off" w:line="259" w:lineRule="auto"/>
+        <w:ind w:left="0" w:right="0"/>
+        <w:jc w:val="left"/>
+        <w:rPr>
+          <w:b w:val="0"/>
+          <w:bCs w:val="0"/>
+          <w:sz w:val="22"/>
+          <w:szCs w:val="22"/>
+          <w:u w:val="none"/>
+        </w:rPr>
+      </w:pPr>
+    </w:p>
+    <w:p>
+      <w:r>
+        <w:br w:type="page"/>
+      </w:r>
+    </w:p>
+    <w:p>
+      <w:pPr>
+        <w:pStyle w:val="Normal"/>
+        <w:bidi w:val="0"/>
+        <w:spacing w:before="0" w:beforeAutospacing="off" w:after="160" w:afterAutospacing="off" w:line="259" w:lineRule="auto"/>
+        <w:ind w:right="0"/>
+        <w:jc w:val="left"/>
+        <w:rPr>
+          <w:b w:val="0"/>
+          <w:bCs w:val="0"/>
+          <w:sz w:val="22"/>
+          <w:szCs w:val="22"/>
+          <w:u w:val="none"/>
+        </w:rPr>
+      </w:pPr>
+      <w:r>
+        <w:rPr>
+          <w:b w:val="0"/>
+          <w:bCs w:val="0"/>
+          <w:sz w:val="22"/>
+          <w:szCs w:val="22"/>
+          <w:u w:val="none"/>
+        </w:rPr>
+        <w:t xml:space="preserve">If you want to install </w:t>
+      </w:r>
+      <w:proofErr w:type="spellStart"/>
+      <w:r>
+        <w:rPr>
+          <w:b w:val="0"/>
+          <w:bCs w:val="0"/>
+          <w:sz w:val="22"/>
+          <w:szCs w:val="22"/>
+          <w:u w:val="none"/>
+        </w:rPr>
+        <w:t>debian</w:t>
+      </w:r>
+      <w:proofErr w:type="spellEnd"/>
+      <w:r>
+        <w:rPr>
+          <w:b w:val="0"/>
+          <w:bCs w:val="0"/>
+          <w:sz w:val="22"/>
+          <w:szCs w:val="22"/>
+          <w:u w:val="none"/>
+        </w:rPr>
+        <w:t xml:space="preserve"> package that is not in APT library, you can download the file and then run ‘</w:t>
+      </w:r>
+      <w:proofErr w:type="spellStart"/>
+      <w:r>
+        <w:rPr>
+          <w:b w:val="0"/>
+          <w:bCs w:val="0"/>
+          <w:sz w:val="22"/>
+          <w:szCs w:val="22"/>
+          <w:u w:val="none"/>
+        </w:rPr>
+        <w:t>dpkg</w:t>
+      </w:r>
+      <w:proofErr w:type="spellEnd"/>
+      <w:r>
+        <w:rPr>
+          <w:b w:val="0"/>
+          <w:bCs w:val="0"/>
+          <w:sz w:val="22"/>
+          <w:szCs w:val="22"/>
+          <w:u w:val="none"/>
+        </w:rPr>
+        <w:t>’ program with the ‘</w:t>
+      </w:r>
+      <w:proofErr w:type="spellStart"/>
+      <w:r>
+        <w:rPr>
+          <w:b w:val="0"/>
+          <w:bCs w:val="0"/>
+          <w:sz w:val="22"/>
+          <w:szCs w:val="22"/>
+          <w:u w:val="none"/>
+        </w:rPr>
+        <w:t>i</w:t>
+      </w:r>
+      <w:proofErr w:type="spellEnd"/>
+      <w:r>
+        <w:rPr>
+          <w:b w:val="0"/>
+          <w:bCs w:val="0"/>
+          <w:sz w:val="22"/>
+          <w:szCs w:val="22"/>
+          <w:u w:val="none"/>
+        </w:rPr>
+        <w:t>’ or install command.</w:t>
+      </w:r>
+    </w:p>
+    <w:p>
+      <w:pPr>
+        <w:pStyle w:val="ListParagraph"/>
+        <w:numPr>
+          <w:ilvl w:val="0"/>
+          <w:numId w:val="10"/>
+        </w:numPr>
+        <w:bidi w:val="0"/>
+        <w:spacing w:before="0" w:beforeAutospacing="off" w:after="160" w:afterAutospacing="off" w:line="259" w:lineRule="auto"/>
+        <w:ind w:right="0"/>
+        <w:jc w:val="left"/>
+        <w:rPr>
+          <w:b w:val="0"/>
+          <w:bCs w:val="0"/>
+          <w:sz w:val="22"/>
+          <w:szCs w:val="22"/>
+          <w:u w:val="none"/>
+        </w:rPr>
+      </w:pPr>
+      <w:r>
+        <w:rPr>
+          <w:b w:val="0"/>
+          <w:bCs w:val="0"/>
+          <w:sz w:val="22"/>
+          <w:szCs w:val="22"/>
+          <w:u w:val="none"/>
+        </w:rPr>
+        <w:t>For example, ‘</w:t>
+      </w:r>
+      <w:proofErr w:type="spellStart"/>
+      <w:r>
+        <w:rPr>
+          <w:b w:val="0"/>
+          <w:bCs w:val="0"/>
+          <w:sz w:val="22"/>
+          <w:szCs w:val="22"/>
+          <w:u w:val="none"/>
+        </w:rPr>
+        <w:t>sudo</w:t>
+      </w:r>
+      <w:proofErr w:type="spellEnd"/>
+      <w:r>
+        <w:rPr>
+          <w:b w:val="0"/>
+          <w:bCs w:val="0"/>
+          <w:sz w:val="22"/>
+          <w:szCs w:val="22"/>
+          <w:u w:val="none"/>
+        </w:rPr>
+        <w:t xml:space="preserve"> </w:t>
+      </w:r>
+      <w:proofErr w:type="spellStart"/>
+      <w:r>
+        <w:rPr>
+          <w:b w:val="0"/>
+          <w:bCs w:val="0"/>
+          <w:sz w:val="22"/>
+          <w:szCs w:val="22"/>
+          <w:u w:val="none"/>
+        </w:rPr>
+        <w:t>dpkg</w:t>
+      </w:r>
+      <w:proofErr w:type="spellEnd"/>
+      <w:r>
+        <w:rPr>
+          <w:b w:val="0"/>
+          <w:bCs w:val="0"/>
+          <w:sz w:val="22"/>
+          <w:szCs w:val="22"/>
+          <w:u w:val="none"/>
+        </w:rPr>
+        <w:t xml:space="preserve"> -I ./google-</w:t>
+      </w:r>
+      <w:proofErr w:type="spellStart"/>
+      <w:r>
+        <w:rPr>
+          <w:b w:val="0"/>
+          <w:bCs w:val="0"/>
+          <w:sz w:val="22"/>
+          <w:szCs w:val="22"/>
+          <w:u w:val="none"/>
+        </w:rPr>
+        <w:t>chrome.deb</w:t>
+      </w:r>
+      <w:proofErr w:type="spellEnd"/>
+      <w:r>
+        <w:rPr>
+          <w:b w:val="0"/>
+          <w:bCs w:val="0"/>
+          <w:sz w:val="22"/>
+          <w:szCs w:val="22"/>
+          <w:u w:val="none"/>
+        </w:rPr>
+        <w:t xml:space="preserve">’ command will install google chrome </w:t>
+      </w:r>
+      <w:proofErr w:type="spellStart"/>
+      <w:r>
+        <w:rPr>
+          <w:b w:val="0"/>
+          <w:bCs w:val="0"/>
+          <w:sz w:val="22"/>
+          <w:szCs w:val="22"/>
+          <w:u w:val="none"/>
+        </w:rPr>
+        <w:t>debian</w:t>
+      </w:r>
+      <w:proofErr w:type="spellEnd"/>
+      <w:r>
+        <w:rPr>
+          <w:b w:val="0"/>
+          <w:bCs w:val="0"/>
+          <w:sz w:val="22"/>
+          <w:szCs w:val="22"/>
+          <w:u w:val="none"/>
+        </w:rPr>
+        <w:t xml:space="preserve"> package in current directory</w:t>
+      </w:r>
+    </w:p>
+    <w:p>
+      <w:pPr>
+        <w:pStyle w:val="ListParagraph"/>
+        <w:numPr>
+          <w:ilvl w:val="0"/>
+          <w:numId w:val="10"/>
+        </w:numPr>
+        <w:bidi w:val="0"/>
+        <w:spacing w:before="0" w:beforeAutospacing="off" w:after="160" w:afterAutospacing="off" w:line="259" w:lineRule="auto"/>
+        <w:ind w:right="0"/>
+        <w:jc w:val="left"/>
+        <w:rPr>
+          <w:b w:val="0"/>
+          <w:bCs w:val="0"/>
+          <w:sz w:val="22"/>
+          <w:szCs w:val="22"/>
+          <w:u w:val="none"/>
+        </w:rPr>
+      </w:pPr>
+      <w:r>
+        <w:rPr>
+          <w:b w:val="0"/>
+          <w:bCs w:val="0"/>
+          <w:sz w:val="22"/>
+          <w:szCs w:val="22"/>
+          <w:u w:val="none"/>
+        </w:rPr>
+        <w:t xml:space="preserve">Must be </w:t>
+      </w:r>
+      <w:proofErr w:type="spellStart"/>
+      <w:r>
+        <w:rPr>
+          <w:b w:val="0"/>
+          <w:bCs w:val="0"/>
+          <w:sz w:val="22"/>
+          <w:szCs w:val="22"/>
+          <w:u w:val="none"/>
+        </w:rPr>
+        <w:t>debian</w:t>
+      </w:r>
+      <w:proofErr w:type="spellEnd"/>
+      <w:r>
+        <w:rPr>
+          <w:b w:val="0"/>
+          <w:bCs w:val="0"/>
+          <w:sz w:val="22"/>
+          <w:szCs w:val="22"/>
+          <w:u w:val="none"/>
+        </w:rPr>
+        <w:t xml:space="preserve"> package, e.g. ‘.rpm’ files not allowed</w:t>
+      </w:r>
+    </w:p>
+    <w:p>
+      <w:pPr>
+        <w:pStyle w:val="ListParagraph"/>
+        <w:numPr>
+          <w:ilvl w:val="1"/>
+          <w:numId w:val="10"/>
+        </w:numPr>
+        <w:bidi w:val="0"/>
+        <w:spacing w:before="0" w:beforeAutospacing="off" w:after="160" w:afterAutospacing="off" w:line="259" w:lineRule="auto"/>
+        <w:ind w:right="0"/>
+        <w:jc w:val="left"/>
+        <w:rPr>
+          <w:b w:val="0"/>
+          <w:bCs w:val="0"/>
+          <w:sz w:val="22"/>
+          <w:szCs w:val="22"/>
+          <w:u w:val="none"/>
+        </w:rPr>
+      </w:pPr>
+      <w:r>
+        <w:rPr>
+          <w:b w:val="0"/>
+          <w:bCs w:val="0"/>
+          <w:sz w:val="22"/>
+          <w:szCs w:val="22"/>
+          <w:u w:val="none"/>
+        </w:rPr>
+        <w:t xml:space="preserve">This is for Fedora and RedHat systems. </w:t>
+      </w:r>
+    </w:p>
+    <w:p>
+      <w:pPr>
+        <w:pStyle w:val="Normal"/>
+        <w:bidi w:val="0"/>
+        <w:spacing w:before="0" w:beforeAutospacing="off" w:after="160" w:afterAutospacing="off" w:line="259" w:lineRule="auto"/>
+        <w:ind w:right="0"/>
+        <w:jc w:val="left"/>
+        <w:rPr>
+          <w:b w:val="0"/>
+          <w:bCs w:val="0"/>
+          <w:sz w:val="22"/>
+          <w:szCs w:val="22"/>
+          <w:u w:val="none"/>
+        </w:rPr>
+      </w:pPr>
+    </w:p>
+    <w:p>
+      <w:pPr>
+        <w:pStyle w:val="Normal"/>
+        <w:bidi w:val="0"/>
+        <w:spacing w:before="0" w:beforeAutospacing="off" w:after="160" w:afterAutospacing="off" w:line="259" w:lineRule="auto"/>
+        <w:ind w:right="0"/>
+        <w:jc w:val="left"/>
+        <w:rPr>
+          <w:b w:val="0"/>
+          <w:bCs w:val="0"/>
+          <w:sz w:val="22"/>
+          <w:szCs w:val="22"/>
+          <w:u w:val="none"/>
+        </w:rPr>
+      </w:pPr>
+    </w:p>
+    <w:p>
+      <w:pPr>
+        <w:pStyle w:val="Normal"/>
+        <w:bidi w:val="0"/>
+        <w:spacing w:before="0" w:beforeAutospacing="off" w:after="160" w:afterAutospacing="off" w:line="259" w:lineRule="auto"/>
+        <w:ind w:right="0"/>
+        <w:jc w:val="left"/>
+        <w:rPr>
+          <w:b w:val="0"/>
+          <w:bCs w:val="0"/>
+          <w:sz w:val="22"/>
+          <w:szCs w:val="22"/>
+          <w:u w:val="none"/>
+        </w:rPr>
+      </w:pPr>
+      <w:r>
+        <w:rPr>
+          <w:b w:val="0"/>
+          <w:bCs w:val="0"/>
+          <w:sz w:val="22"/>
+          <w:szCs w:val="22"/>
+          <w:u w:val="none"/>
+        </w:rPr>
+        <w:t xml:space="preserve">To create text file with administrative permissions, you must use </w:t>
+      </w:r>
+      <w:proofErr w:type="spellStart"/>
+      <w:r>
+        <w:rPr>
+          <w:b w:val="0"/>
+          <w:bCs w:val="0"/>
+          <w:sz w:val="22"/>
+          <w:szCs w:val="22"/>
+          <w:u w:val="none"/>
+        </w:rPr>
+        <w:t>sudo</w:t>
+      </w:r>
+      <w:proofErr w:type="spellEnd"/>
+      <w:r>
+        <w:rPr>
+          <w:b w:val="0"/>
+          <w:bCs w:val="0"/>
+          <w:sz w:val="22"/>
+          <w:szCs w:val="22"/>
+          <w:u w:val="none"/>
+        </w:rPr>
+        <w:t xml:space="preserve"> command and nano, I.e.:</w:t>
+      </w:r>
+    </w:p>
+    <w:p>
+      <w:pPr>
+        <w:pStyle w:val="Normal"/>
+        <w:bidi w:val="0"/>
+        <w:spacing w:before="0" w:beforeAutospacing="off" w:after="160" w:afterAutospacing="off" w:line="259" w:lineRule="auto"/>
+        <w:ind w:right="0"/>
+        <w:jc w:val="left"/>
+        <w:rPr>
+          <w:b w:val="0"/>
+          <w:bCs w:val="0"/>
+          <w:sz w:val="22"/>
+          <w:szCs w:val="22"/>
+          <w:u w:val="none"/>
+        </w:rPr>
+      </w:pPr>
+      <w:r>
+        <w:rPr>
+          <w:b w:val="0"/>
+          <w:bCs w:val="0"/>
+          <w:sz w:val="22"/>
+          <w:szCs w:val="22"/>
+          <w:u w:val="none"/>
+        </w:rPr>
+        <w:t>‘</w:t>
+      </w:r>
+      <w:proofErr w:type="spellStart"/>
+      <w:r>
+        <w:rPr>
+          <w:b w:val="0"/>
+          <w:bCs w:val="0"/>
+          <w:sz w:val="22"/>
+          <w:szCs w:val="22"/>
+          <w:u w:val="none"/>
+        </w:rPr>
+        <w:t>sudo</w:t>
+      </w:r>
+      <w:proofErr w:type="spellEnd"/>
+      <w:r>
+        <w:rPr>
+          <w:b w:val="0"/>
+          <w:bCs w:val="0"/>
+          <w:sz w:val="22"/>
+          <w:szCs w:val="22"/>
+          <w:u w:val="none"/>
+        </w:rPr>
+        <w:t xml:space="preserve"> nano filename.txt’ command</w:t>
+      </w:r>
+    </w:p>
+    <w:p>
+      <w:pPr>
+        <w:pStyle w:val="Normal"/>
+        <w:bidi w:val="0"/>
+        <w:spacing w:before="0" w:beforeAutospacing="off" w:after="160" w:afterAutospacing="off" w:line="259" w:lineRule="auto"/>
+        <w:ind w:right="0"/>
+        <w:jc w:val="left"/>
+        <w:rPr>
+          <w:b w:val="0"/>
+          <w:bCs w:val="0"/>
+          <w:sz w:val="22"/>
+          <w:szCs w:val="22"/>
+          <w:u w:val="none"/>
+        </w:rPr>
+      </w:pPr>
+    </w:p>
+    <w:p>
+      <w:pPr>
+        <w:pStyle w:val="Normal"/>
+        <w:bidi w:val="0"/>
+        <w:spacing w:before="0" w:beforeAutospacing="off" w:after="160" w:afterAutospacing="off" w:line="259" w:lineRule="auto"/>
+        <w:ind w:right="0"/>
+        <w:jc w:val="left"/>
+        <w:rPr>
+          <w:b w:val="0"/>
+          <w:bCs w:val="0"/>
+          <w:sz w:val="22"/>
+          <w:szCs w:val="22"/>
+          <w:u w:val="none"/>
+        </w:rPr>
+      </w:pPr>
+      <w:r>
+        <w:rPr>
+          <w:b w:val="0"/>
+          <w:bCs w:val="0"/>
+          <w:sz w:val="22"/>
+          <w:szCs w:val="22"/>
+          <w:u w:val="none"/>
+        </w:rPr>
+        <w:t>If we type ls –l and list files, we will see ‘filename.txt’ is owned by ‘root’ user and a part of ‘root’ group.</w:t>
+      </w:r>
+    </w:p>
+    <w:p>
+      <w:pPr>
+        <w:pStyle w:val="Normal"/>
+        <w:bidi w:val="0"/>
+        <w:spacing w:before="0" w:beforeAutospacing="off" w:after="160" w:afterAutospacing="off" w:line="259" w:lineRule="auto"/>
+        <w:ind w:right="0"/>
+        <w:jc w:val="left"/>
+        <w:rPr>
+          <w:b w:val="0"/>
+          <w:bCs w:val="0"/>
+          <w:sz w:val="22"/>
+          <w:szCs w:val="22"/>
+          <w:u w:val="none"/>
+        </w:rPr>
+      </w:pPr>
+    </w:p>
+    <w:p>
+      <w:pPr>
+        <w:pStyle w:val="Normal"/>
+        <w:bidi w:val="0"/>
+        <w:spacing w:before="0" w:beforeAutospacing="off" w:after="160" w:afterAutospacing="off" w:line="259" w:lineRule="auto"/>
+        <w:ind w:right="0"/>
+        <w:jc w:val="left"/>
+        <w:rPr>
+          <w:b w:val="0"/>
+          <w:bCs w:val="0"/>
+          <w:sz w:val="22"/>
+          <w:szCs w:val="22"/>
+          <w:u w:val="none"/>
+        </w:rPr>
+      </w:pPr>
+      <w:r>
+        <w:rPr>
+          <w:b w:val="0"/>
+          <w:bCs w:val="0"/>
+          <w:sz w:val="22"/>
+          <w:szCs w:val="22"/>
+          <w:u w:val="none"/>
+        </w:rPr>
+        <w:t>If you want to allow this file to be edited by other users, you can change the user group to the user group you want to allow to write to the file, you can do this with the ‘</w:t>
+      </w:r>
+      <w:proofErr w:type="spellStart"/>
+      <w:r>
+        <w:rPr>
+          <w:b w:val="0"/>
+          <w:bCs w:val="0"/>
+          <w:sz w:val="22"/>
+          <w:szCs w:val="22"/>
+          <w:u w:val="none"/>
+        </w:rPr>
+        <w:t>chown</w:t>
+      </w:r>
+      <w:proofErr w:type="spellEnd"/>
+      <w:r>
+        <w:rPr>
+          <w:b w:val="0"/>
+          <w:bCs w:val="0"/>
+          <w:sz w:val="22"/>
+          <w:szCs w:val="22"/>
+          <w:u w:val="none"/>
+        </w:rPr>
+        <w:t xml:space="preserve">’ or - ‘change owner command’, </w:t>
+      </w:r>
+      <w:r>
+        <w:rPr>
+          <w:b w:val="0"/>
+          <w:bCs w:val="0"/>
+          <w:sz w:val="22"/>
+          <w:szCs w:val="22"/>
+          <w:u w:val="none"/>
+        </w:rPr>
+        <w:t>I.e:</w:t>
+      </w:r>
+    </w:p>
+    <w:p>
+      <w:pPr>
+        <w:pStyle w:val="Normal"/>
+        <w:bidi w:val="0"/>
+        <w:spacing w:before="0" w:beforeAutospacing="off" w:after="160" w:afterAutospacing="off" w:line="259" w:lineRule="auto"/>
+        <w:ind w:right="0"/>
+        <w:jc w:val="left"/>
+        <w:rPr>
+          <w:b w:val="0"/>
+          <w:bCs w:val="0"/>
+          <w:sz w:val="22"/>
+          <w:szCs w:val="22"/>
+          <w:u w:val="none"/>
+        </w:rPr>
+      </w:pPr>
+      <w:r>
+        <w:rPr>
+          <w:b w:val="0"/>
+          <w:bCs w:val="0"/>
+          <w:sz w:val="22"/>
+          <w:szCs w:val="22"/>
+          <w:u w:val="none"/>
+        </w:rPr>
+        <w:t>‘</w:t>
+      </w:r>
+      <w:proofErr w:type="spellStart"/>
+      <w:r>
+        <w:rPr>
+          <w:b w:val="0"/>
+          <w:bCs w:val="0"/>
+          <w:sz w:val="22"/>
+          <w:szCs w:val="22"/>
+          <w:u w:val="none"/>
+        </w:rPr>
+        <w:t>sudo</w:t>
+      </w:r>
+      <w:proofErr w:type="spellEnd"/>
+      <w:r>
+        <w:rPr>
+          <w:b w:val="0"/>
+          <w:bCs w:val="0"/>
+          <w:sz w:val="22"/>
+          <w:szCs w:val="22"/>
+          <w:u w:val="none"/>
+        </w:rPr>
+        <w:t xml:space="preserve"> </w:t>
+      </w:r>
+      <w:proofErr w:type="spellStart"/>
+      <w:r>
+        <w:rPr>
+          <w:b w:val="0"/>
+          <w:bCs w:val="0"/>
+          <w:sz w:val="22"/>
+          <w:szCs w:val="22"/>
+          <w:u w:val="none"/>
+        </w:rPr>
+        <w:t>chown</w:t>
+      </w:r>
+      <w:proofErr w:type="spellEnd"/>
+      <w:r>
+        <w:rPr>
+          <w:b w:val="0"/>
+          <w:bCs w:val="0"/>
+          <w:sz w:val="22"/>
+          <w:szCs w:val="22"/>
+          <w:u w:val="none"/>
+        </w:rPr>
+        <w:t xml:space="preserve"> user:group filename.txt’</w:t>
+      </w:r>
+    </w:p>
+    <w:p>
+      <w:pPr>
+        <w:pStyle w:val="ListParagraph"/>
+        <w:numPr>
+          <w:ilvl w:val="0"/>
+          <w:numId w:val="11"/>
+        </w:numPr>
+        <w:bidi w:val="0"/>
+        <w:spacing w:before="0" w:beforeAutospacing="off" w:after="160" w:afterAutospacing="off" w:line="259" w:lineRule="auto"/>
+        <w:ind w:right="0"/>
+        <w:jc w:val="left"/>
+        <w:rPr>
+          <w:b w:val="0"/>
+          <w:bCs w:val="0"/>
+          <w:sz w:val="22"/>
+          <w:szCs w:val="22"/>
+          <w:u w:val="none"/>
+        </w:rPr>
+      </w:pPr>
+      <w:r>
+        <w:rPr>
+          <w:b w:val="0"/>
+          <w:bCs w:val="0"/>
+          <w:sz w:val="22"/>
+          <w:szCs w:val="22"/>
+          <w:u w:val="none"/>
+        </w:rPr>
+        <w:t>Where group is the user group.</w:t>
       </w:r>
     </w:p>
     <w:sectPr>
@@ -1410,6 +4399,1014 @@
 
 <file path=word/numbering.xml><?xml version="1.0" encoding="utf-8"?>
 <w:numbering xmlns:wpc="http://schemas.microsoft.com/office/word/2010/wordprocessingCanvas" xmlns:cx="http://schemas.microsoft.com/office/drawing/2014/chartex" xmlns:cx1="http://schemas.microsoft.com/office/drawing/2015/9/8/chartex" xmlns:cx2="http://schemas.microsoft.com/office/drawing/2015/10/21/chartex" xmlns:cx3="http://schemas.microsoft.com/office/drawing/2016/5/9/chartex" xmlns:cx4="http://schemas.microsoft.com/office/drawing/2016/5/10/chartex" xmlns:cx5="http://schemas.microsoft.com/office/drawing/2016/5/11/chartex" xmlns:cx6="http://schemas.microsoft.com/office/drawing/2016/5/12/chartex" xmlns:cx7="http://schemas.microsoft.com/office/drawing/2016/5/13/chartex" xmlns:cx8="http://schemas.microsoft.com/office/drawing/2016/5/14/chartex" xmlns:mc="http://schemas.openxmlformats.org/markup-compatibility/2006" xmlns:aink="http://schemas.microsoft.com/office/drawing/2016/ink" xmlns:am3d="http://schemas.microsoft.com/office/drawing/2017/model3d" xmlns:o="urn:schemas-microsoft-com:office:office" xmlns:oel="http://schemas.microsoft.com/office/2019/extlst" xmlns:r="http://schemas.openxmlformats.org/officeDocument/2006/relationships" xmlns:m="http://schemas.openxmlformats.org/officeDocument/2006/math" xmlns:v="urn:schemas-microsoft-com:vml" xmlns:wp14="http://schemas.microsoft.com/office/word/2010/wordprocessingDrawing" xmlns:wp="http://schemas.openxmlformats.org/drawingml/2006/wordprocessingDrawing" xmlns:w10="urn:schemas-microsoft-com:office:word" xmlns:w="http://schemas.openxmlformats.org/wordprocessingml/2006/main" xmlns:w14="http://schemas.microsoft.com/office/word/2010/wordml" xmlns:w15="http://schemas.microsoft.com/office/word/2012/wordml" xmlns:w16cex="http://schemas.microsoft.com/office/word/2018/wordml/cex" xmlns:w16cid="http://schemas.microsoft.com/office/word/2016/wordml/cid" xmlns:w16="http://schemas.microsoft.com/office/word/2018/wordml" xmlns:w16sdtdh="http://schemas.microsoft.com/office/word/2020/wordml/sdtdatahash" xmlns:w16se="http://schemas.microsoft.com/office/word/2015/wordml/symex" xmlns:wpg="http://schemas.microsoft.com/office/word/2010/wordprocessingGroup" xmlns:wpi="http://schemas.microsoft.com/office/word/2010/wordprocessingInk" xmlns:wne="http://schemas.microsoft.com/office/word/2006/wordml" xmlns:wps="http://schemas.microsoft.com/office/word/2010/wordprocessingShape" mc:Ignorable="w14 w15 w16se w16cid w16 w16cex w16sdtdh wp14">
+  <w:abstractNum xmlns:w="http://schemas.openxmlformats.org/wordprocessingml/2006/main" w:abstractNumId="10">
+    <w:nsid w:val="60b4b836"/>
+    <w:multiLevelType xmlns:w="http://schemas.openxmlformats.org/wordprocessingml/2006/main" w:val="hybridMultilevel"/>
+    <w:lvl xmlns:w="http://schemas.openxmlformats.org/wordprocessingml/2006/main" w:ilvl="0">
+      <w:start w:val="1"/>
+      <w:numFmt w:val="bullet"/>
+      <w:lvlText w:val="-"/>
+      <w:lvlJc w:val="left"/>
+      <w:pPr>
+        <w:ind w:left="720" w:hanging="360"/>
+      </w:pPr>
+      <w:rPr>
+        <w:rFonts w:hint="default" w:ascii="Calibri" w:hAnsi="Calibri"/>
+      </w:rPr>
+    </w:lvl>
+    <w:lvl xmlns:w="http://schemas.openxmlformats.org/wordprocessingml/2006/main" w:ilvl="1">
+      <w:start w:val="1"/>
+      <w:numFmt w:val="bullet"/>
+      <w:lvlText w:val="o"/>
+      <w:lvlJc w:val="left"/>
+      <w:pPr>
+        <w:ind w:left="1440" w:hanging="360"/>
+      </w:pPr>
+      <w:rPr>
+        <w:rFonts w:hint="default" w:ascii="Courier New" w:hAnsi="Courier New"/>
+      </w:rPr>
+    </w:lvl>
+    <w:lvl xmlns:w="http://schemas.openxmlformats.org/wordprocessingml/2006/main" w:ilvl="2">
+      <w:start w:val="1"/>
+      <w:numFmt w:val="bullet"/>
+      <w:lvlText w:val=""/>
+      <w:lvlJc w:val="left"/>
+      <w:pPr>
+        <w:ind w:left="2160" w:hanging="360"/>
+      </w:pPr>
+      <w:rPr>
+        <w:rFonts w:hint="default" w:ascii="Wingdings" w:hAnsi="Wingdings"/>
+      </w:rPr>
+    </w:lvl>
+    <w:lvl xmlns:w="http://schemas.openxmlformats.org/wordprocessingml/2006/main" w:ilvl="3">
+      <w:start w:val="1"/>
+      <w:numFmt w:val="bullet"/>
+      <w:lvlText w:val=""/>
+      <w:lvlJc w:val="left"/>
+      <w:pPr>
+        <w:ind w:left="2880" w:hanging="360"/>
+      </w:pPr>
+      <w:rPr>
+        <w:rFonts w:hint="default" w:ascii="Symbol" w:hAnsi="Symbol"/>
+      </w:rPr>
+    </w:lvl>
+    <w:lvl xmlns:w="http://schemas.openxmlformats.org/wordprocessingml/2006/main" w:ilvl="4">
+      <w:start w:val="1"/>
+      <w:numFmt w:val="bullet"/>
+      <w:lvlText w:val="o"/>
+      <w:lvlJc w:val="left"/>
+      <w:pPr>
+        <w:ind w:left="3600" w:hanging="360"/>
+      </w:pPr>
+      <w:rPr>
+        <w:rFonts w:hint="default" w:ascii="Courier New" w:hAnsi="Courier New"/>
+      </w:rPr>
+    </w:lvl>
+    <w:lvl xmlns:w="http://schemas.openxmlformats.org/wordprocessingml/2006/main" w:ilvl="5">
+      <w:start w:val="1"/>
+      <w:numFmt w:val="bullet"/>
+      <w:lvlText w:val=""/>
+      <w:lvlJc w:val="left"/>
+      <w:pPr>
+        <w:ind w:left="4320" w:hanging="360"/>
+      </w:pPr>
+      <w:rPr>
+        <w:rFonts w:hint="default" w:ascii="Wingdings" w:hAnsi="Wingdings"/>
+      </w:rPr>
+    </w:lvl>
+    <w:lvl xmlns:w="http://schemas.openxmlformats.org/wordprocessingml/2006/main" w:ilvl="6">
+      <w:start w:val="1"/>
+      <w:numFmt w:val="bullet"/>
+      <w:lvlText w:val=""/>
+      <w:lvlJc w:val="left"/>
+      <w:pPr>
+        <w:ind w:left="5040" w:hanging="360"/>
+      </w:pPr>
+      <w:rPr>
+        <w:rFonts w:hint="default" w:ascii="Symbol" w:hAnsi="Symbol"/>
+      </w:rPr>
+    </w:lvl>
+    <w:lvl xmlns:w="http://schemas.openxmlformats.org/wordprocessingml/2006/main" w:ilvl="7">
+      <w:start w:val="1"/>
+      <w:numFmt w:val="bullet"/>
+      <w:lvlText w:val="o"/>
+      <w:lvlJc w:val="left"/>
+      <w:pPr>
+        <w:ind w:left="5760" w:hanging="360"/>
+      </w:pPr>
+      <w:rPr>
+        <w:rFonts w:hint="default" w:ascii="Courier New" w:hAnsi="Courier New"/>
+      </w:rPr>
+    </w:lvl>
+    <w:lvl xmlns:w="http://schemas.openxmlformats.org/wordprocessingml/2006/main" w:ilvl="8">
+      <w:start w:val="1"/>
+      <w:numFmt w:val="bullet"/>
+      <w:lvlText w:val=""/>
+      <w:lvlJc w:val="left"/>
+      <w:pPr>
+        <w:ind w:left="6480" w:hanging="360"/>
+      </w:pPr>
+      <w:rPr>
+        <w:rFonts w:hint="default" w:ascii="Wingdings" w:hAnsi="Wingdings"/>
+      </w:rPr>
+    </w:lvl>
+  </w:abstractNum>
+  <w:abstractNum xmlns:w="http://schemas.openxmlformats.org/wordprocessingml/2006/main" w:abstractNumId="9">
+    <w:nsid w:val="458c2e1"/>
+    <w:multiLevelType xmlns:w="http://schemas.openxmlformats.org/wordprocessingml/2006/main" w:val="hybridMultilevel"/>
+    <w:lvl xmlns:w="http://schemas.openxmlformats.org/wordprocessingml/2006/main" w:ilvl="0">
+      <w:start w:val="1"/>
+      <w:numFmt w:val="bullet"/>
+      <w:lvlText w:val="-"/>
+      <w:lvlJc w:val="left"/>
+      <w:pPr>
+        <w:ind w:left="720" w:hanging="360"/>
+      </w:pPr>
+      <w:rPr>
+        <w:rFonts w:hint="default" w:ascii="Calibri" w:hAnsi="Calibri"/>
+      </w:rPr>
+    </w:lvl>
+    <w:lvl xmlns:w="http://schemas.openxmlformats.org/wordprocessingml/2006/main" w:ilvl="1">
+      <w:start w:val="1"/>
+      <w:numFmt w:val="bullet"/>
+      <w:lvlText w:val="o"/>
+      <w:lvlJc w:val="left"/>
+      <w:pPr>
+        <w:ind w:left="1440" w:hanging="360"/>
+      </w:pPr>
+      <w:rPr>
+        <w:rFonts w:hint="default" w:ascii="Courier New" w:hAnsi="Courier New"/>
+      </w:rPr>
+    </w:lvl>
+    <w:lvl xmlns:w="http://schemas.openxmlformats.org/wordprocessingml/2006/main" w:ilvl="2">
+      <w:start w:val="1"/>
+      <w:numFmt w:val="bullet"/>
+      <w:lvlText w:val=""/>
+      <w:lvlJc w:val="left"/>
+      <w:pPr>
+        <w:ind w:left="2160" w:hanging="360"/>
+      </w:pPr>
+      <w:rPr>
+        <w:rFonts w:hint="default" w:ascii="Wingdings" w:hAnsi="Wingdings"/>
+      </w:rPr>
+    </w:lvl>
+    <w:lvl xmlns:w="http://schemas.openxmlformats.org/wordprocessingml/2006/main" w:ilvl="3">
+      <w:start w:val="1"/>
+      <w:numFmt w:val="bullet"/>
+      <w:lvlText w:val=""/>
+      <w:lvlJc w:val="left"/>
+      <w:pPr>
+        <w:ind w:left="2880" w:hanging="360"/>
+      </w:pPr>
+      <w:rPr>
+        <w:rFonts w:hint="default" w:ascii="Symbol" w:hAnsi="Symbol"/>
+      </w:rPr>
+    </w:lvl>
+    <w:lvl xmlns:w="http://schemas.openxmlformats.org/wordprocessingml/2006/main" w:ilvl="4">
+      <w:start w:val="1"/>
+      <w:numFmt w:val="bullet"/>
+      <w:lvlText w:val="o"/>
+      <w:lvlJc w:val="left"/>
+      <w:pPr>
+        <w:ind w:left="3600" w:hanging="360"/>
+      </w:pPr>
+      <w:rPr>
+        <w:rFonts w:hint="default" w:ascii="Courier New" w:hAnsi="Courier New"/>
+      </w:rPr>
+    </w:lvl>
+    <w:lvl xmlns:w="http://schemas.openxmlformats.org/wordprocessingml/2006/main" w:ilvl="5">
+      <w:start w:val="1"/>
+      <w:numFmt w:val="bullet"/>
+      <w:lvlText w:val=""/>
+      <w:lvlJc w:val="left"/>
+      <w:pPr>
+        <w:ind w:left="4320" w:hanging="360"/>
+      </w:pPr>
+      <w:rPr>
+        <w:rFonts w:hint="default" w:ascii="Wingdings" w:hAnsi="Wingdings"/>
+      </w:rPr>
+    </w:lvl>
+    <w:lvl xmlns:w="http://schemas.openxmlformats.org/wordprocessingml/2006/main" w:ilvl="6">
+      <w:start w:val="1"/>
+      <w:numFmt w:val="bullet"/>
+      <w:lvlText w:val=""/>
+      <w:lvlJc w:val="left"/>
+      <w:pPr>
+        <w:ind w:left="5040" w:hanging="360"/>
+      </w:pPr>
+      <w:rPr>
+        <w:rFonts w:hint="default" w:ascii="Symbol" w:hAnsi="Symbol"/>
+      </w:rPr>
+    </w:lvl>
+    <w:lvl xmlns:w="http://schemas.openxmlformats.org/wordprocessingml/2006/main" w:ilvl="7">
+      <w:start w:val="1"/>
+      <w:numFmt w:val="bullet"/>
+      <w:lvlText w:val="o"/>
+      <w:lvlJc w:val="left"/>
+      <w:pPr>
+        <w:ind w:left="5760" w:hanging="360"/>
+      </w:pPr>
+      <w:rPr>
+        <w:rFonts w:hint="default" w:ascii="Courier New" w:hAnsi="Courier New"/>
+      </w:rPr>
+    </w:lvl>
+    <w:lvl xmlns:w="http://schemas.openxmlformats.org/wordprocessingml/2006/main" w:ilvl="8">
+      <w:start w:val="1"/>
+      <w:numFmt w:val="bullet"/>
+      <w:lvlText w:val=""/>
+      <w:lvlJc w:val="left"/>
+      <w:pPr>
+        <w:ind w:left="6480" w:hanging="360"/>
+      </w:pPr>
+      <w:rPr>
+        <w:rFonts w:hint="default" w:ascii="Wingdings" w:hAnsi="Wingdings"/>
+      </w:rPr>
+    </w:lvl>
+  </w:abstractNum>
+  <w:abstractNum xmlns:w="http://schemas.openxmlformats.org/wordprocessingml/2006/main" w:abstractNumId="8">
+    <w:nsid w:val="1eddb168"/>
+    <w:multiLevelType xmlns:w="http://schemas.openxmlformats.org/wordprocessingml/2006/main" w:val="hybridMultilevel"/>
+    <w:lvl xmlns:w="http://schemas.openxmlformats.org/wordprocessingml/2006/main" w:ilvl="0">
+      <w:start w:val="1"/>
+      <w:numFmt w:val="bullet"/>
+      <w:lvlText w:val="-"/>
+      <w:lvlJc w:val="left"/>
+      <w:pPr>
+        <w:ind w:left="720" w:hanging="360"/>
+      </w:pPr>
+      <w:rPr>
+        <w:rFonts w:hint="default" w:ascii="Calibri" w:hAnsi="Calibri"/>
+      </w:rPr>
+    </w:lvl>
+    <w:lvl xmlns:w="http://schemas.openxmlformats.org/wordprocessingml/2006/main" w:ilvl="1">
+      <w:start w:val="1"/>
+      <w:numFmt w:val="bullet"/>
+      <w:lvlText w:val="o"/>
+      <w:lvlJc w:val="left"/>
+      <w:pPr>
+        <w:ind w:left="1440" w:hanging="360"/>
+      </w:pPr>
+      <w:rPr>
+        <w:rFonts w:hint="default" w:ascii="Courier New" w:hAnsi="Courier New"/>
+      </w:rPr>
+    </w:lvl>
+    <w:lvl xmlns:w="http://schemas.openxmlformats.org/wordprocessingml/2006/main" w:ilvl="2">
+      <w:start w:val="1"/>
+      <w:numFmt w:val="bullet"/>
+      <w:lvlText w:val=""/>
+      <w:lvlJc w:val="left"/>
+      <w:pPr>
+        <w:ind w:left="2160" w:hanging="360"/>
+      </w:pPr>
+      <w:rPr>
+        <w:rFonts w:hint="default" w:ascii="Wingdings" w:hAnsi="Wingdings"/>
+      </w:rPr>
+    </w:lvl>
+    <w:lvl xmlns:w="http://schemas.openxmlformats.org/wordprocessingml/2006/main" w:ilvl="3">
+      <w:start w:val="1"/>
+      <w:numFmt w:val="bullet"/>
+      <w:lvlText w:val=""/>
+      <w:lvlJc w:val="left"/>
+      <w:pPr>
+        <w:ind w:left="2880" w:hanging="360"/>
+      </w:pPr>
+      <w:rPr>
+        <w:rFonts w:hint="default" w:ascii="Symbol" w:hAnsi="Symbol"/>
+      </w:rPr>
+    </w:lvl>
+    <w:lvl xmlns:w="http://schemas.openxmlformats.org/wordprocessingml/2006/main" w:ilvl="4">
+      <w:start w:val="1"/>
+      <w:numFmt w:val="bullet"/>
+      <w:lvlText w:val="o"/>
+      <w:lvlJc w:val="left"/>
+      <w:pPr>
+        <w:ind w:left="3600" w:hanging="360"/>
+      </w:pPr>
+      <w:rPr>
+        <w:rFonts w:hint="default" w:ascii="Courier New" w:hAnsi="Courier New"/>
+      </w:rPr>
+    </w:lvl>
+    <w:lvl xmlns:w="http://schemas.openxmlformats.org/wordprocessingml/2006/main" w:ilvl="5">
+      <w:start w:val="1"/>
+      <w:numFmt w:val="bullet"/>
+      <w:lvlText w:val=""/>
+      <w:lvlJc w:val="left"/>
+      <w:pPr>
+        <w:ind w:left="4320" w:hanging="360"/>
+      </w:pPr>
+      <w:rPr>
+        <w:rFonts w:hint="default" w:ascii="Wingdings" w:hAnsi="Wingdings"/>
+      </w:rPr>
+    </w:lvl>
+    <w:lvl xmlns:w="http://schemas.openxmlformats.org/wordprocessingml/2006/main" w:ilvl="6">
+      <w:start w:val="1"/>
+      <w:numFmt w:val="bullet"/>
+      <w:lvlText w:val=""/>
+      <w:lvlJc w:val="left"/>
+      <w:pPr>
+        <w:ind w:left="5040" w:hanging="360"/>
+      </w:pPr>
+      <w:rPr>
+        <w:rFonts w:hint="default" w:ascii="Symbol" w:hAnsi="Symbol"/>
+      </w:rPr>
+    </w:lvl>
+    <w:lvl xmlns:w="http://schemas.openxmlformats.org/wordprocessingml/2006/main" w:ilvl="7">
+      <w:start w:val="1"/>
+      <w:numFmt w:val="bullet"/>
+      <w:lvlText w:val="o"/>
+      <w:lvlJc w:val="left"/>
+      <w:pPr>
+        <w:ind w:left="5760" w:hanging="360"/>
+      </w:pPr>
+      <w:rPr>
+        <w:rFonts w:hint="default" w:ascii="Courier New" w:hAnsi="Courier New"/>
+      </w:rPr>
+    </w:lvl>
+    <w:lvl xmlns:w="http://schemas.openxmlformats.org/wordprocessingml/2006/main" w:ilvl="8">
+      <w:start w:val="1"/>
+      <w:numFmt w:val="bullet"/>
+      <w:lvlText w:val=""/>
+      <w:lvlJc w:val="left"/>
+      <w:pPr>
+        <w:ind w:left="6480" w:hanging="360"/>
+      </w:pPr>
+      <w:rPr>
+        <w:rFonts w:hint="default" w:ascii="Wingdings" w:hAnsi="Wingdings"/>
+      </w:rPr>
+    </w:lvl>
+  </w:abstractNum>
+  <w:abstractNum xmlns:w="http://schemas.openxmlformats.org/wordprocessingml/2006/main" w:abstractNumId="7">
+    <w:nsid w:val="4d6c1893"/>
+    <w:multiLevelType xmlns:w="http://schemas.openxmlformats.org/wordprocessingml/2006/main" w:val="hybridMultilevel"/>
+    <w:lvl xmlns:w="http://schemas.openxmlformats.org/wordprocessingml/2006/main" w:ilvl="0">
+      <w:start w:val="1"/>
+      <w:numFmt w:val="bullet"/>
+      <w:lvlText w:val="-"/>
+      <w:lvlJc w:val="left"/>
+      <w:pPr>
+        <w:ind w:left="720" w:hanging="360"/>
+      </w:pPr>
+      <w:rPr>
+        <w:rFonts w:hint="default" w:ascii="Calibri" w:hAnsi="Calibri"/>
+      </w:rPr>
+    </w:lvl>
+    <w:lvl xmlns:w="http://schemas.openxmlformats.org/wordprocessingml/2006/main" w:ilvl="1">
+      <w:start w:val="1"/>
+      <w:numFmt w:val="bullet"/>
+      <w:lvlText w:val="o"/>
+      <w:lvlJc w:val="left"/>
+      <w:pPr>
+        <w:ind w:left="1440" w:hanging="360"/>
+      </w:pPr>
+      <w:rPr>
+        <w:rFonts w:hint="default" w:ascii="Courier New" w:hAnsi="Courier New"/>
+      </w:rPr>
+    </w:lvl>
+    <w:lvl xmlns:w="http://schemas.openxmlformats.org/wordprocessingml/2006/main" w:ilvl="2">
+      <w:start w:val="1"/>
+      <w:numFmt w:val="bullet"/>
+      <w:lvlText w:val=""/>
+      <w:lvlJc w:val="left"/>
+      <w:pPr>
+        <w:ind w:left="2160" w:hanging="360"/>
+      </w:pPr>
+      <w:rPr>
+        <w:rFonts w:hint="default" w:ascii="Wingdings" w:hAnsi="Wingdings"/>
+      </w:rPr>
+    </w:lvl>
+    <w:lvl xmlns:w="http://schemas.openxmlformats.org/wordprocessingml/2006/main" w:ilvl="3">
+      <w:start w:val="1"/>
+      <w:numFmt w:val="bullet"/>
+      <w:lvlText w:val=""/>
+      <w:lvlJc w:val="left"/>
+      <w:pPr>
+        <w:ind w:left="2880" w:hanging="360"/>
+      </w:pPr>
+      <w:rPr>
+        <w:rFonts w:hint="default" w:ascii="Symbol" w:hAnsi="Symbol"/>
+      </w:rPr>
+    </w:lvl>
+    <w:lvl xmlns:w="http://schemas.openxmlformats.org/wordprocessingml/2006/main" w:ilvl="4">
+      <w:start w:val="1"/>
+      <w:numFmt w:val="bullet"/>
+      <w:lvlText w:val="o"/>
+      <w:lvlJc w:val="left"/>
+      <w:pPr>
+        <w:ind w:left="3600" w:hanging="360"/>
+      </w:pPr>
+      <w:rPr>
+        <w:rFonts w:hint="default" w:ascii="Courier New" w:hAnsi="Courier New"/>
+      </w:rPr>
+    </w:lvl>
+    <w:lvl xmlns:w="http://schemas.openxmlformats.org/wordprocessingml/2006/main" w:ilvl="5">
+      <w:start w:val="1"/>
+      <w:numFmt w:val="bullet"/>
+      <w:lvlText w:val=""/>
+      <w:lvlJc w:val="left"/>
+      <w:pPr>
+        <w:ind w:left="4320" w:hanging="360"/>
+      </w:pPr>
+      <w:rPr>
+        <w:rFonts w:hint="default" w:ascii="Wingdings" w:hAnsi="Wingdings"/>
+      </w:rPr>
+    </w:lvl>
+    <w:lvl xmlns:w="http://schemas.openxmlformats.org/wordprocessingml/2006/main" w:ilvl="6">
+      <w:start w:val="1"/>
+      <w:numFmt w:val="bullet"/>
+      <w:lvlText w:val=""/>
+      <w:lvlJc w:val="left"/>
+      <w:pPr>
+        <w:ind w:left="5040" w:hanging="360"/>
+      </w:pPr>
+      <w:rPr>
+        <w:rFonts w:hint="default" w:ascii="Symbol" w:hAnsi="Symbol"/>
+      </w:rPr>
+    </w:lvl>
+    <w:lvl xmlns:w="http://schemas.openxmlformats.org/wordprocessingml/2006/main" w:ilvl="7">
+      <w:start w:val="1"/>
+      <w:numFmt w:val="bullet"/>
+      <w:lvlText w:val="o"/>
+      <w:lvlJc w:val="left"/>
+      <w:pPr>
+        <w:ind w:left="5760" w:hanging="360"/>
+      </w:pPr>
+      <w:rPr>
+        <w:rFonts w:hint="default" w:ascii="Courier New" w:hAnsi="Courier New"/>
+      </w:rPr>
+    </w:lvl>
+    <w:lvl xmlns:w="http://schemas.openxmlformats.org/wordprocessingml/2006/main" w:ilvl="8">
+      <w:start w:val="1"/>
+      <w:numFmt w:val="bullet"/>
+      <w:lvlText w:val=""/>
+      <w:lvlJc w:val="left"/>
+      <w:pPr>
+        <w:ind w:left="6480" w:hanging="360"/>
+      </w:pPr>
+      <w:rPr>
+        <w:rFonts w:hint="default" w:ascii="Wingdings" w:hAnsi="Wingdings"/>
+      </w:rPr>
+    </w:lvl>
+  </w:abstractNum>
+  <w:abstractNum xmlns:w="http://schemas.openxmlformats.org/wordprocessingml/2006/main" w:abstractNumId="6">
+    <w:nsid w:val="39f180e1"/>
+    <w:multiLevelType xmlns:w="http://schemas.openxmlformats.org/wordprocessingml/2006/main" w:val="hybridMultilevel"/>
+    <w:lvl xmlns:w="http://schemas.openxmlformats.org/wordprocessingml/2006/main" w:ilvl="0">
+      <w:start w:val="1"/>
+      <w:numFmt w:val="bullet"/>
+      <w:lvlText w:val="-"/>
+      <w:lvlJc w:val="left"/>
+      <w:pPr>
+        <w:ind w:left="720" w:hanging="360"/>
+      </w:pPr>
+      <w:rPr>
+        <w:rFonts w:hint="default" w:ascii="Calibri" w:hAnsi="Calibri"/>
+      </w:rPr>
+    </w:lvl>
+    <w:lvl xmlns:w="http://schemas.openxmlformats.org/wordprocessingml/2006/main" w:ilvl="1">
+      <w:start w:val="1"/>
+      <w:numFmt w:val="bullet"/>
+      <w:lvlText w:val="o"/>
+      <w:lvlJc w:val="left"/>
+      <w:pPr>
+        <w:ind w:left="1440" w:hanging="360"/>
+      </w:pPr>
+      <w:rPr>
+        <w:rFonts w:hint="default" w:ascii="Courier New" w:hAnsi="Courier New"/>
+      </w:rPr>
+    </w:lvl>
+    <w:lvl xmlns:w="http://schemas.openxmlformats.org/wordprocessingml/2006/main" w:ilvl="2">
+      <w:start w:val="1"/>
+      <w:numFmt w:val="bullet"/>
+      <w:lvlText w:val=""/>
+      <w:lvlJc w:val="left"/>
+      <w:pPr>
+        <w:ind w:left="2160" w:hanging="360"/>
+      </w:pPr>
+      <w:rPr>
+        <w:rFonts w:hint="default" w:ascii="Wingdings" w:hAnsi="Wingdings"/>
+      </w:rPr>
+    </w:lvl>
+    <w:lvl xmlns:w="http://schemas.openxmlformats.org/wordprocessingml/2006/main" w:ilvl="3">
+      <w:start w:val="1"/>
+      <w:numFmt w:val="bullet"/>
+      <w:lvlText w:val=""/>
+      <w:lvlJc w:val="left"/>
+      <w:pPr>
+        <w:ind w:left="2880" w:hanging="360"/>
+      </w:pPr>
+      <w:rPr>
+        <w:rFonts w:hint="default" w:ascii="Symbol" w:hAnsi="Symbol"/>
+      </w:rPr>
+    </w:lvl>
+    <w:lvl xmlns:w="http://schemas.openxmlformats.org/wordprocessingml/2006/main" w:ilvl="4">
+      <w:start w:val="1"/>
+      <w:numFmt w:val="bullet"/>
+      <w:lvlText w:val="o"/>
+      <w:lvlJc w:val="left"/>
+      <w:pPr>
+        <w:ind w:left="3600" w:hanging="360"/>
+      </w:pPr>
+      <w:rPr>
+        <w:rFonts w:hint="default" w:ascii="Courier New" w:hAnsi="Courier New"/>
+      </w:rPr>
+    </w:lvl>
+    <w:lvl xmlns:w="http://schemas.openxmlformats.org/wordprocessingml/2006/main" w:ilvl="5">
+      <w:start w:val="1"/>
+      <w:numFmt w:val="bullet"/>
+      <w:lvlText w:val=""/>
+      <w:lvlJc w:val="left"/>
+      <w:pPr>
+        <w:ind w:left="4320" w:hanging="360"/>
+      </w:pPr>
+      <w:rPr>
+        <w:rFonts w:hint="default" w:ascii="Wingdings" w:hAnsi="Wingdings"/>
+      </w:rPr>
+    </w:lvl>
+    <w:lvl xmlns:w="http://schemas.openxmlformats.org/wordprocessingml/2006/main" w:ilvl="6">
+      <w:start w:val="1"/>
+      <w:numFmt w:val="bullet"/>
+      <w:lvlText w:val=""/>
+      <w:lvlJc w:val="left"/>
+      <w:pPr>
+        <w:ind w:left="5040" w:hanging="360"/>
+      </w:pPr>
+      <w:rPr>
+        <w:rFonts w:hint="default" w:ascii="Symbol" w:hAnsi="Symbol"/>
+      </w:rPr>
+    </w:lvl>
+    <w:lvl xmlns:w="http://schemas.openxmlformats.org/wordprocessingml/2006/main" w:ilvl="7">
+      <w:start w:val="1"/>
+      <w:numFmt w:val="bullet"/>
+      <w:lvlText w:val="o"/>
+      <w:lvlJc w:val="left"/>
+      <w:pPr>
+        <w:ind w:left="5760" w:hanging="360"/>
+      </w:pPr>
+      <w:rPr>
+        <w:rFonts w:hint="default" w:ascii="Courier New" w:hAnsi="Courier New"/>
+      </w:rPr>
+    </w:lvl>
+    <w:lvl xmlns:w="http://schemas.openxmlformats.org/wordprocessingml/2006/main" w:ilvl="8">
+      <w:start w:val="1"/>
+      <w:numFmt w:val="bullet"/>
+      <w:lvlText w:val=""/>
+      <w:lvlJc w:val="left"/>
+      <w:pPr>
+        <w:ind w:left="6480" w:hanging="360"/>
+      </w:pPr>
+      <w:rPr>
+        <w:rFonts w:hint="default" w:ascii="Wingdings" w:hAnsi="Wingdings"/>
+      </w:rPr>
+    </w:lvl>
+  </w:abstractNum>
+  <w:abstractNum xmlns:w="http://schemas.openxmlformats.org/wordprocessingml/2006/main" w:abstractNumId="5">
+    <w:nsid w:val="553b726"/>
+    <w:multiLevelType xmlns:w="http://schemas.openxmlformats.org/wordprocessingml/2006/main" w:val="hybridMultilevel"/>
+    <w:lvl xmlns:w="http://schemas.openxmlformats.org/wordprocessingml/2006/main" w:ilvl="0">
+      <w:start w:val="1"/>
+      <w:numFmt w:val="bullet"/>
+      <w:lvlText w:val="-"/>
+      <w:lvlJc w:val="left"/>
+      <w:pPr>
+        <w:ind w:left="720" w:hanging="360"/>
+      </w:pPr>
+      <w:rPr>
+        <w:rFonts w:hint="default" w:ascii="Calibri" w:hAnsi="Calibri"/>
+      </w:rPr>
+    </w:lvl>
+    <w:lvl xmlns:w="http://schemas.openxmlformats.org/wordprocessingml/2006/main" w:ilvl="1">
+      <w:start w:val="1"/>
+      <w:numFmt w:val="bullet"/>
+      <w:lvlText w:val="o"/>
+      <w:lvlJc w:val="left"/>
+      <w:pPr>
+        <w:ind w:left="1440" w:hanging="360"/>
+      </w:pPr>
+      <w:rPr>
+        <w:rFonts w:hint="default" w:ascii="Courier New" w:hAnsi="Courier New"/>
+      </w:rPr>
+    </w:lvl>
+    <w:lvl xmlns:w="http://schemas.openxmlformats.org/wordprocessingml/2006/main" w:ilvl="2">
+      <w:start w:val="1"/>
+      <w:numFmt w:val="bullet"/>
+      <w:lvlText w:val=""/>
+      <w:lvlJc w:val="left"/>
+      <w:pPr>
+        <w:ind w:left="2160" w:hanging="360"/>
+      </w:pPr>
+      <w:rPr>
+        <w:rFonts w:hint="default" w:ascii="Wingdings" w:hAnsi="Wingdings"/>
+      </w:rPr>
+    </w:lvl>
+    <w:lvl xmlns:w="http://schemas.openxmlformats.org/wordprocessingml/2006/main" w:ilvl="3">
+      <w:start w:val="1"/>
+      <w:numFmt w:val="bullet"/>
+      <w:lvlText w:val=""/>
+      <w:lvlJc w:val="left"/>
+      <w:pPr>
+        <w:ind w:left="2880" w:hanging="360"/>
+      </w:pPr>
+      <w:rPr>
+        <w:rFonts w:hint="default" w:ascii="Symbol" w:hAnsi="Symbol"/>
+      </w:rPr>
+    </w:lvl>
+    <w:lvl xmlns:w="http://schemas.openxmlformats.org/wordprocessingml/2006/main" w:ilvl="4">
+      <w:start w:val="1"/>
+      <w:numFmt w:val="bullet"/>
+      <w:lvlText w:val="o"/>
+      <w:lvlJc w:val="left"/>
+      <w:pPr>
+        <w:ind w:left="3600" w:hanging="360"/>
+      </w:pPr>
+      <w:rPr>
+        <w:rFonts w:hint="default" w:ascii="Courier New" w:hAnsi="Courier New"/>
+      </w:rPr>
+    </w:lvl>
+    <w:lvl xmlns:w="http://schemas.openxmlformats.org/wordprocessingml/2006/main" w:ilvl="5">
+      <w:start w:val="1"/>
+      <w:numFmt w:val="bullet"/>
+      <w:lvlText w:val=""/>
+      <w:lvlJc w:val="left"/>
+      <w:pPr>
+        <w:ind w:left="4320" w:hanging="360"/>
+      </w:pPr>
+      <w:rPr>
+        <w:rFonts w:hint="default" w:ascii="Wingdings" w:hAnsi="Wingdings"/>
+      </w:rPr>
+    </w:lvl>
+    <w:lvl xmlns:w="http://schemas.openxmlformats.org/wordprocessingml/2006/main" w:ilvl="6">
+      <w:start w:val="1"/>
+      <w:numFmt w:val="bullet"/>
+      <w:lvlText w:val=""/>
+      <w:lvlJc w:val="left"/>
+      <w:pPr>
+        <w:ind w:left="5040" w:hanging="360"/>
+      </w:pPr>
+      <w:rPr>
+        <w:rFonts w:hint="default" w:ascii="Symbol" w:hAnsi="Symbol"/>
+      </w:rPr>
+    </w:lvl>
+    <w:lvl xmlns:w="http://schemas.openxmlformats.org/wordprocessingml/2006/main" w:ilvl="7">
+      <w:start w:val="1"/>
+      <w:numFmt w:val="bullet"/>
+      <w:lvlText w:val="o"/>
+      <w:lvlJc w:val="left"/>
+      <w:pPr>
+        <w:ind w:left="5760" w:hanging="360"/>
+      </w:pPr>
+      <w:rPr>
+        <w:rFonts w:hint="default" w:ascii="Courier New" w:hAnsi="Courier New"/>
+      </w:rPr>
+    </w:lvl>
+    <w:lvl xmlns:w="http://schemas.openxmlformats.org/wordprocessingml/2006/main" w:ilvl="8">
+      <w:start w:val="1"/>
+      <w:numFmt w:val="bullet"/>
+      <w:lvlText w:val=""/>
+      <w:lvlJc w:val="left"/>
+      <w:pPr>
+        <w:ind w:left="6480" w:hanging="360"/>
+      </w:pPr>
+      <w:rPr>
+        <w:rFonts w:hint="default" w:ascii="Wingdings" w:hAnsi="Wingdings"/>
+      </w:rPr>
+    </w:lvl>
+  </w:abstractNum>
+  <w:abstractNum xmlns:w="http://schemas.openxmlformats.org/wordprocessingml/2006/main" w:abstractNumId="4">
+    <w:nsid w:val="11322d23"/>
+    <w:multiLevelType xmlns:w="http://schemas.openxmlformats.org/wordprocessingml/2006/main" w:val="hybridMultilevel"/>
+    <w:lvl xmlns:w="http://schemas.openxmlformats.org/wordprocessingml/2006/main" w:ilvl="0">
+      <w:start w:val="1"/>
+      <w:numFmt w:val="bullet"/>
+      <w:lvlText w:val="-"/>
+      <w:lvlJc w:val="left"/>
+      <w:pPr>
+        <w:ind w:left="720" w:hanging="360"/>
+      </w:pPr>
+      <w:rPr>
+        <w:rFonts w:hint="default" w:ascii="Calibri" w:hAnsi="Calibri"/>
+      </w:rPr>
+    </w:lvl>
+    <w:lvl xmlns:w="http://schemas.openxmlformats.org/wordprocessingml/2006/main" w:ilvl="1">
+      <w:start w:val="1"/>
+      <w:numFmt w:val="bullet"/>
+      <w:lvlText w:val="o"/>
+      <w:lvlJc w:val="left"/>
+      <w:pPr>
+        <w:ind w:left="1440" w:hanging="360"/>
+      </w:pPr>
+      <w:rPr>
+        <w:rFonts w:hint="default" w:ascii="Courier New" w:hAnsi="Courier New"/>
+      </w:rPr>
+    </w:lvl>
+    <w:lvl xmlns:w="http://schemas.openxmlformats.org/wordprocessingml/2006/main" w:ilvl="2">
+      <w:start w:val="1"/>
+      <w:numFmt w:val="bullet"/>
+      <w:lvlText w:val=""/>
+      <w:lvlJc w:val="left"/>
+      <w:pPr>
+        <w:ind w:left="2160" w:hanging="360"/>
+      </w:pPr>
+      <w:rPr>
+        <w:rFonts w:hint="default" w:ascii="Wingdings" w:hAnsi="Wingdings"/>
+      </w:rPr>
+    </w:lvl>
+    <w:lvl xmlns:w="http://schemas.openxmlformats.org/wordprocessingml/2006/main" w:ilvl="3">
+      <w:start w:val="1"/>
+      <w:numFmt w:val="bullet"/>
+      <w:lvlText w:val=""/>
+      <w:lvlJc w:val="left"/>
+      <w:pPr>
+        <w:ind w:left="2880" w:hanging="360"/>
+      </w:pPr>
+      <w:rPr>
+        <w:rFonts w:hint="default" w:ascii="Symbol" w:hAnsi="Symbol"/>
+      </w:rPr>
+    </w:lvl>
+    <w:lvl xmlns:w="http://schemas.openxmlformats.org/wordprocessingml/2006/main" w:ilvl="4">
+      <w:start w:val="1"/>
+      <w:numFmt w:val="bullet"/>
+      <w:lvlText w:val="o"/>
+      <w:lvlJc w:val="left"/>
+      <w:pPr>
+        <w:ind w:left="3600" w:hanging="360"/>
+      </w:pPr>
+      <w:rPr>
+        <w:rFonts w:hint="default" w:ascii="Courier New" w:hAnsi="Courier New"/>
+      </w:rPr>
+    </w:lvl>
+    <w:lvl xmlns:w="http://schemas.openxmlformats.org/wordprocessingml/2006/main" w:ilvl="5">
+      <w:start w:val="1"/>
+      <w:numFmt w:val="bullet"/>
+      <w:lvlText w:val=""/>
+      <w:lvlJc w:val="left"/>
+      <w:pPr>
+        <w:ind w:left="4320" w:hanging="360"/>
+      </w:pPr>
+      <w:rPr>
+        <w:rFonts w:hint="default" w:ascii="Wingdings" w:hAnsi="Wingdings"/>
+      </w:rPr>
+    </w:lvl>
+    <w:lvl xmlns:w="http://schemas.openxmlformats.org/wordprocessingml/2006/main" w:ilvl="6">
+      <w:start w:val="1"/>
+      <w:numFmt w:val="bullet"/>
+      <w:lvlText w:val=""/>
+      <w:lvlJc w:val="left"/>
+      <w:pPr>
+        <w:ind w:left="5040" w:hanging="360"/>
+      </w:pPr>
+      <w:rPr>
+        <w:rFonts w:hint="default" w:ascii="Symbol" w:hAnsi="Symbol"/>
+      </w:rPr>
+    </w:lvl>
+    <w:lvl xmlns:w="http://schemas.openxmlformats.org/wordprocessingml/2006/main" w:ilvl="7">
+      <w:start w:val="1"/>
+      <w:numFmt w:val="bullet"/>
+      <w:lvlText w:val="o"/>
+      <w:lvlJc w:val="left"/>
+      <w:pPr>
+        <w:ind w:left="5760" w:hanging="360"/>
+      </w:pPr>
+      <w:rPr>
+        <w:rFonts w:hint="default" w:ascii="Courier New" w:hAnsi="Courier New"/>
+      </w:rPr>
+    </w:lvl>
+    <w:lvl xmlns:w="http://schemas.openxmlformats.org/wordprocessingml/2006/main" w:ilvl="8">
+      <w:start w:val="1"/>
+      <w:numFmt w:val="bullet"/>
+      <w:lvlText w:val=""/>
+      <w:lvlJc w:val="left"/>
+      <w:pPr>
+        <w:ind w:left="6480" w:hanging="360"/>
+      </w:pPr>
+      <w:rPr>
+        <w:rFonts w:hint="default" w:ascii="Wingdings" w:hAnsi="Wingdings"/>
+      </w:rPr>
+    </w:lvl>
+  </w:abstractNum>
+  <w:abstractNum xmlns:w="http://schemas.openxmlformats.org/wordprocessingml/2006/main" w:abstractNumId="3">
+    <w:nsid w:val="9b9d9f2"/>
+    <w:multiLevelType xmlns:w="http://schemas.openxmlformats.org/wordprocessingml/2006/main" w:val="hybridMultilevel"/>
+    <w:lvl xmlns:w="http://schemas.openxmlformats.org/wordprocessingml/2006/main" w:ilvl="0">
+      <w:start w:val="1"/>
+      <w:numFmt w:val="bullet"/>
+      <w:lvlText w:val="-"/>
+      <w:lvlJc w:val="left"/>
+      <w:pPr>
+        <w:ind w:left="720" w:hanging="360"/>
+      </w:pPr>
+      <w:rPr>
+        <w:rFonts w:hint="default" w:ascii="Calibri" w:hAnsi="Calibri"/>
+      </w:rPr>
+    </w:lvl>
+    <w:lvl xmlns:w="http://schemas.openxmlformats.org/wordprocessingml/2006/main" w:ilvl="1">
+      <w:start w:val="1"/>
+      <w:numFmt w:val="bullet"/>
+      <w:lvlText w:val="o"/>
+      <w:lvlJc w:val="left"/>
+      <w:pPr>
+        <w:ind w:left="1440" w:hanging="360"/>
+      </w:pPr>
+      <w:rPr>
+        <w:rFonts w:hint="default" w:ascii="Courier New" w:hAnsi="Courier New"/>
+      </w:rPr>
+    </w:lvl>
+    <w:lvl xmlns:w="http://schemas.openxmlformats.org/wordprocessingml/2006/main" w:ilvl="2">
+      <w:start w:val="1"/>
+      <w:numFmt w:val="bullet"/>
+      <w:lvlText w:val=""/>
+      <w:lvlJc w:val="left"/>
+      <w:pPr>
+        <w:ind w:left="2160" w:hanging="360"/>
+      </w:pPr>
+      <w:rPr>
+        <w:rFonts w:hint="default" w:ascii="Wingdings" w:hAnsi="Wingdings"/>
+      </w:rPr>
+    </w:lvl>
+    <w:lvl xmlns:w="http://schemas.openxmlformats.org/wordprocessingml/2006/main" w:ilvl="3">
+      <w:start w:val="1"/>
+      <w:numFmt w:val="bullet"/>
+      <w:lvlText w:val=""/>
+      <w:lvlJc w:val="left"/>
+      <w:pPr>
+        <w:ind w:left="2880" w:hanging="360"/>
+      </w:pPr>
+      <w:rPr>
+        <w:rFonts w:hint="default" w:ascii="Symbol" w:hAnsi="Symbol"/>
+      </w:rPr>
+    </w:lvl>
+    <w:lvl xmlns:w="http://schemas.openxmlformats.org/wordprocessingml/2006/main" w:ilvl="4">
+      <w:start w:val="1"/>
+      <w:numFmt w:val="bullet"/>
+      <w:lvlText w:val="o"/>
+      <w:lvlJc w:val="left"/>
+      <w:pPr>
+        <w:ind w:left="3600" w:hanging="360"/>
+      </w:pPr>
+      <w:rPr>
+        <w:rFonts w:hint="default" w:ascii="Courier New" w:hAnsi="Courier New"/>
+      </w:rPr>
+    </w:lvl>
+    <w:lvl xmlns:w="http://schemas.openxmlformats.org/wordprocessingml/2006/main" w:ilvl="5">
+      <w:start w:val="1"/>
+      <w:numFmt w:val="bullet"/>
+      <w:lvlText w:val=""/>
+      <w:lvlJc w:val="left"/>
+      <w:pPr>
+        <w:ind w:left="4320" w:hanging="360"/>
+      </w:pPr>
+      <w:rPr>
+        <w:rFonts w:hint="default" w:ascii="Wingdings" w:hAnsi="Wingdings"/>
+      </w:rPr>
+    </w:lvl>
+    <w:lvl xmlns:w="http://schemas.openxmlformats.org/wordprocessingml/2006/main" w:ilvl="6">
+      <w:start w:val="1"/>
+      <w:numFmt w:val="bullet"/>
+      <w:lvlText w:val=""/>
+      <w:lvlJc w:val="left"/>
+      <w:pPr>
+        <w:ind w:left="5040" w:hanging="360"/>
+      </w:pPr>
+      <w:rPr>
+        <w:rFonts w:hint="default" w:ascii="Symbol" w:hAnsi="Symbol"/>
+      </w:rPr>
+    </w:lvl>
+    <w:lvl xmlns:w="http://schemas.openxmlformats.org/wordprocessingml/2006/main" w:ilvl="7">
+      <w:start w:val="1"/>
+      <w:numFmt w:val="bullet"/>
+      <w:lvlText w:val="o"/>
+      <w:lvlJc w:val="left"/>
+      <w:pPr>
+        <w:ind w:left="5760" w:hanging="360"/>
+      </w:pPr>
+      <w:rPr>
+        <w:rFonts w:hint="default" w:ascii="Courier New" w:hAnsi="Courier New"/>
+      </w:rPr>
+    </w:lvl>
+    <w:lvl xmlns:w="http://schemas.openxmlformats.org/wordprocessingml/2006/main" w:ilvl="8">
+      <w:start w:val="1"/>
+      <w:numFmt w:val="bullet"/>
+      <w:lvlText w:val=""/>
+      <w:lvlJc w:val="left"/>
+      <w:pPr>
+        <w:ind w:left="6480" w:hanging="360"/>
+      </w:pPr>
+      <w:rPr>
+        <w:rFonts w:hint="default" w:ascii="Wingdings" w:hAnsi="Wingdings"/>
+      </w:rPr>
+    </w:lvl>
+  </w:abstractNum>
+  <w:abstractNum xmlns:w="http://schemas.openxmlformats.org/wordprocessingml/2006/main" w:abstractNumId="2">
+    <w:nsid w:val="5b297322"/>
+    <w:multiLevelType xmlns:w="http://schemas.openxmlformats.org/wordprocessingml/2006/main" w:val="hybridMultilevel"/>
+    <w:lvl xmlns:w="http://schemas.openxmlformats.org/wordprocessingml/2006/main" w:ilvl="0">
+      <w:start w:val="1"/>
+      <w:numFmt w:val="bullet"/>
+      <w:lvlText w:val="-"/>
+      <w:lvlJc w:val="left"/>
+      <w:pPr>
+        <w:ind w:left="720" w:hanging="360"/>
+      </w:pPr>
+      <w:rPr>
+        <w:rFonts w:hint="default" w:ascii="Calibri" w:hAnsi="Calibri"/>
+      </w:rPr>
+    </w:lvl>
+    <w:lvl xmlns:w="http://schemas.openxmlformats.org/wordprocessingml/2006/main" w:ilvl="1">
+      <w:start w:val="1"/>
+      <w:numFmt w:val="bullet"/>
+      <w:lvlText w:val="o"/>
+      <w:lvlJc w:val="left"/>
+      <w:pPr>
+        <w:ind w:left="1440" w:hanging="360"/>
+      </w:pPr>
+      <w:rPr>
+        <w:rFonts w:hint="default" w:ascii="Courier New" w:hAnsi="Courier New"/>
+      </w:rPr>
+    </w:lvl>
+    <w:lvl xmlns:w="http://schemas.openxmlformats.org/wordprocessingml/2006/main" w:ilvl="2">
+      <w:start w:val="1"/>
+      <w:numFmt w:val="bullet"/>
+      <w:lvlText w:val=""/>
+      <w:lvlJc w:val="left"/>
+      <w:pPr>
+        <w:ind w:left="2160" w:hanging="360"/>
+      </w:pPr>
+      <w:rPr>
+        <w:rFonts w:hint="default" w:ascii="Wingdings" w:hAnsi="Wingdings"/>
+      </w:rPr>
+    </w:lvl>
+    <w:lvl xmlns:w="http://schemas.openxmlformats.org/wordprocessingml/2006/main" w:ilvl="3">
+      <w:start w:val="1"/>
+      <w:numFmt w:val="bullet"/>
+      <w:lvlText w:val=""/>
+      <w:lvlJc w:val="left"/>
+      <w:pPr>
+        <w:ind w:left="2880" w:hanging="360"/>
+      </w:pPr>
+      <w:rPr>
+        <w:rFonts w:hint="default" w:ascii="Symbol" w:hAnsi="Symbol"/>
+      </w:rPr>
+    </w:lvl>
+    <w:lvl xmlns:w="http://schemas.openxmlformats.org/wordprocessingml/2006/main" w:ilvl="4">
+      <w:start w:val="1"/>
+      <w:numFmt w:val="bullet"/>
+      <w:lvlText w:val="o"/>
+      <w:lvlJc w:val="left"/>
+      <w:pPr>
+        <w:ind w:left="3600" w:hanging="360"/>
+      </w:pPr>
+      <w:rPr>
+        <w:rFonts w:hint="default" w:ascii="Courier New" w:hAnsi="Courier New"/>
+      </w:rPr>
+    </w:lvl>
+    <w:lvl xmlns:w="http://schemas.openxmlformats.org/wordprocessingml/2006/main" w:ilvl="5">
+      <w:start w:val="1"/>
+      <w:numFmt w:val="bullet"/>
+      <w:lvlText w:val=""/>
+      <w:lvlJc w:val="left"/>
+      <w:pPr>
+        <w:ind w:left="4320" w:hanging="360"/>
+      </w:pPr>
+      <w:rPr>
+        <w:rFonts w:hint="default" w:ascii="Wingdings" w:hAnsi="Wingdings"/>
+      </w:rPr>
+    </w:lvl>
+    <w:lvl xmlns:w="http://schemas.openxmlformats.org/wordprocessingml/2006/main" w:ilvl="6">
+      <w:start w:val="1"/>
+      <w:numFmt w:val="bullet"/>
+      <w:lvlText w:val=""/>
+      <w:lvlJc w:val="left"/>
+      <w:pPr>
+        <w:ind w:left="5040" w:hanging="360"/>
+      </w:pPr>
+      <w:rPr>
+        <w:rFonts w:hint="default" w:ascii="Symbol" w:hAnsi="Symbol"/>
+      </w:rPr>
+    </w:lvl>
+    <w:lvl xmlns:w="http://schemas.openxmlformats.org/wordprocessingml/2006/main" w:ilvl="7">
+      <w:start w:val="1"/>
+      <w:numFmt w:val="bullet"/>
+      <w:lvlText w:val="o"/>
+      <w:lvlJc w:val="left"/>
+      <w:pPr>
+        <w:ind w:left="5760" w:hanging="360"/>
+      </w:pPr>
+      <w:rPr>
+        <w:rFonts w:hint="default" w:ascii="Courier New" w:hAnsi="Courier New"/>
+      </w:rPr>
+    </w:lvl>
+    <w:lvl xmlns:w="http://schemas.openxmlformats.org/wordprocessingml/2006/main" w:ilvl="8">
+      <w:start w:val="1"/>
+      <w:numFmt w:val="bullet"/>
+      <w:lvlText w:val=""/>
+      <w:lvlJc w:val="left"/>
+      <w:pPr>
+        <w:ind w:left="6480" w:hanging="360"/>
+      </w:pPr>
+      <w:rPr>
+        <w:rFonts w:hint="default" w:ascii="Wingdings" w:hAnsi="Wingdings"/>
+      </w:rPr>
+    </w:lvl>
+  </w:abstractNum>
   <w:abstractNum xmlns:w="http://schemas.openxmlformats.org/wordprocessingml/2006/main" w:abstractNumId="1">
     <w:nsid w:val="747ea7aa"/>
     <w:multiLevelType xmlns:w="http://schemas.openxmlformats.org/wordprocessingml/2006/main" w:val="hybridMultilevel"/>
@@ -1634,6 +5631,33 @@
       </w:rPr>
     </w:lvl>
   </w:abstractNum>
+  <w:num w:numId="11">
+    <w:abstractNumId w:val="10"/>
+  </w:num>
+  <w:num w:numId="10">
+    <w:abstractNumId w:val="9"/>
+  </w:num>
+  <w:num w:numId="9">
+    <w:abstractNumId w:val="8"/>
+  </w:num>
+  <w:num w:numId="8">
+    <w:abstractNumId w:val="7"/>
+  </w:num>
+  <w:num w:numId="7">
+    <w:abstractNumId w:val="6"/>
+  </w:num>
+  <w:num w:numId="6">
+    <w:abstractNumId w:val="5"/>
+  </w:num>
+  <w:num w:numId="5">
+    <w:abstractNumId w:val="4"/>
+  </w:num>
+  <w:num w:numId="4">
+    <w:abstractNumId w:val="3"/>
+  </w:num>
+  <w:num w:numId="3">
+    <w:abstractNumId w:val="2"/>
+  </w:num>
   <w:num w:numId="2">
     <w:abstractNumId w:val="1"/>
   </w:num>

</xml_diff>

<commit_message>
I have updated 'Linux Notes.docx' and 'Linux Progress.docx'. Linux Notes update includes notes on chmod, chown, rm, and mkdir as well as their options and configurations. Linux Progress includes summary of notes.
</commit_message>
<xml_diff>
--- a/Linux Notes.docx
+++ b/Linux Notes.docx
@@ -4202,7 +4202,7 @@
           <w:szCs w:val="22"/>
           <w:u w:val="none"/>
         </w:rPr>
-        <w:t>If you want to allow this file to be edited by other users, you can change the user group to the user group you want to allow to write to the file, you can do this with the ‘</w:t>
+        <w:t xml:space="preserve">If you want to allow this file to be edited by other users, you can change the user group to the user group you want to allow to write to the file, you can do this with the ‘chown’, </w:t>
       </w:r>
       <w:proofErr w:type="spellStart"/>
       <w:r>
@@ -4213,7 +4213,7 @@
           <w:szCs w:val="22"/>
           <w:u w:val="none"/>
         </w:rPr>
-        <w:t>chown</w:t>
+        <w:t>I.e</w:t>
       </w:r>
       <w:proofErr w:type="spellEnd"/>
       <w:r>
@@ -4224,17 +4224,7 @@
           <w:szCs w:val="22"/>
           <w:u w:val="none"/>
         </w:rPr>
-        <w:t xml:space="preserve">’ or - ‘change owner command’, </w:t>
-      </w:r>
-      <w:r>
-        <w:rPr>
-          <w:b w:val="0"/>
-          <w:bCs w:val="0"/>
-          <w:sz w:val="22"/>
-          <w:szCs w:val="22"/>
-          <w:u w:val="none"/>
-        </w:rPr>
-        <w:t>I.e:</w:t>
+        <w:t>:</w:t>
       </w:r>
     </w:p>
     <w:p>
@@ -4304,7 +4294,29 @@
           <w:szCs w:val="22"/>
           <w:u w:val="none"/>
         </w:rPr>
-        <w:t xml:space="preserve"> user:group filename.txt’</w:t>
+        <w:t xml:space="preserve"> </w:t>
+      </w:r>
+      <w:proofErr w:type="spellStart"/>
+      <w:r>
+        <w:rPr>
+          <w:b w:val="0"/>
+          <w:bCs w:val="0"/>
+          <w:sz w:val="22"/>
+          <w:szCs w:val="22"/>
+          <w:u w:val="none"/>
+        </w:rPr>
+        <w:t>user:group</w:t>
+      </w:r>
+      <w:proofErr w:type="spellEnd"/>
+      <w:r>
+        <w:rPr>
+          <w:b w:val="0"/>
+          <w:bCs w:val="0"/>
+          <w:sz w:val="22"/>
+          <w:szCs w:val="22"/>
+          <w:u w:val="none"/>
+        </w:rPr>
+        <w:t xml:space="preserve"> filename.txt’</w:t>
       </w:r>
     </w:p>
     <w:p>
@@ -4312,7 +4324,7 @@
         <w:pStyle w:val="ListParagraph"/>
         <w:numPr>
           <w:ilvl w:val="0"/>
-          <w:numId w:val="11"/>
+          <w:numId w:val="15"/>
         </w:numPr>
         <w:bidi w:val="0"/>
         <w:spacing w:before="0" w:beforeAutospacing="off" w:after="160" w:afterAutospacing="off" w:line="259" w:lineRule="auto"/>
@@ -4334,8 +4346,2906 @@
           <w:szCs w:val="22"/>
           <w:u w:val="none"/>
         </w:rPr>
-        <w:t>Where group is the user group.</w:t>
-      </w:r>
+        <w:t>‘</w:t>
+      </w:r>
+      <w:r>
+        <w:rPr>
+          <w:b w:val="0"/>
+          <w:bCs w:val="0"/>
+          <w:sz w:val="22"/>
+          <w:szCs w:val="22"/>
+          <w:u w:val="none"/>
+        </w:rPr>
+        <w:t>chown</w:t>
+      </w:r>
+      <w:r>
+        <w:rPr>
+          <w:b w:val="0"/>
+          <w:bCs w:val="0"/>
+          <w:sz w:val="22"/>
+          <w:szCs w:val="22"/>
+          <w:u w:val="none"/>
+        </w:rPr>
+        <w:t>’ means change owner and changes ownership of file/directory</w:t>
+      </w:r>
+    </w:p>
+    <w:p>
+      <w:pPr>
+        <w:pStyle w:val="ListParagraph"/>
+        <w:numPr>
+          <w:ilvl w:val="0"/>
+          <w:numId w:val="11"/>
+        </w:numPr>
+        <w:spacing w:before="0" w:beforeAutospacing="off" w:after="160" w:afterAutospacing="off" w:line="259" w:lineRule="auto"/>
+        <w:ind w:right="0"/>
+        <w:jc w:val="left"/>
+        <w:rPr>
+          <w:b w:val="0"/>
+          <w:bCs w:val="0"/>
+          <w:sz w:val="22"/>
+          <w:szCs w:val="22"/>
+          <w:u w:val="none"/>
+        </w:rPr>
+      </w:pPr>
+      <w:r>
+        <w:rPr>
+          <w:b w:val="0"/>
+          <w:bCs w:val="0"/>
+          <w:sz w:val="22"/>
+          <w:szCs w:val="22"/>
+          <w:u w:val="none"/>
+        </w:rPr>
+        <w:t>‘group’ is the user group.</w:t>
+      </w:r>
+    </w:p>
+    <w:p>
+      <w:pPr>
+        <w:pStyle w:val="ListParagraph"/>
+        <w:numPr>
+          <w:ilvl w:val="1"/>
+          <w:numId w:val="11"/>
+        </w:numPr>
+        <w:bidi w:val="0"/>
+        <w:spacing w:before="0" w:beforeAutospacing="off" w:after="160" w:afterAutospacing="off" w:line="259" w:lineRule="auto"/>
+        <w:ind w:right="0"/>
+        <w:jc w:val="left"/>
+        <w:rPr>
+          <w:b w:val="0"/>
+          <w:bCs w:val="0"/>
+          <w:sz w:val="22"/>
+          <w:szCs w:val="22"/>
+          <w:u w:val="none"/>
+        </w:rPr>
+      </w:pPr>
+      <w:r>
+        <w:rPr>
+          <w:b w:val="0"/>
+          <w:bCs w:val="0"/>
+          <w:sz w:val="22"/>
+          <w:szCs w:val="22"/>
+          <w:u w:val="none"/>
+        </w:rPr>
+        <w:t>Note: /</w:t>
+      </w:r>
+      <w:proofErr w:type="spellStart"/>
+      <w:r>
+        <w:rPr>
+          <w:b w:val="0"/>
+          <w:bCs w:val="0"/>
+          <w:sz w:val="22"/>
+          <w:szCs w:val="22"/>
+          <w:u w:val="none"/>
+        </w:rPr>
+        <w:t>etc</w:t>
+      </w:r>
+      <w:proofErr w:type="spellEnd"/>
+      <w:r>
+        <w:rPr>
+          <w:b w:val="0"/>
+          <w:bCs w:val="0"/>
+          <w:sz w:val="22"/>
+          <w:szCs w:val="22"/>
+          <w:u w:val="none"/>
+        </w:rPr>
+        <w:t>/group directory contains all groups defined in system</w:t>
+      </w:r>
+    </w:p>
+    <w:p>
+      <w:pPr>
+        <w:pStyle w:val="ListParagraph"/>
+        <w:numPr>
+          <w:ilvl w:val="1"/>
+          <w:numId w:val="11"/>
+        </w:numPr>
+        <w:bidi w:val="0"/>
+        <w:spacing w:before="0" w:beforeAutospacing="off" w:after="160" w:afterAutospacing="off" w:line="259" w:lineRule="auto"/>
+        <w:ind w:right="0"/>
+        <w:jc w:val="left"/>
+        <w:rPr>
+          <w:b w:val="0"/>
+          <w:bCs w:val="0"/>
+          <w:sz w:val="22"/>
+          <w:szCs w:val="22"/>
+          <w:u w:val="none"/>
+        </w:rPr>
+      </w:pPr>
+      <w:r>
+        <w:rPr>
+          <w:b w:val="0"/>
+          <w:bCs w:val="0"/>
+          <w:sz w:val="22"/>
+          <w:szCs w:val="22"/>
+          <w:u w:val="none"/>
+        </w:rPr>
+        <w:t>Note: you can use ‘groups’ command to find all groups you are a member of.</w:t>
+      </w:r>
+    </w:p>
+    <w:p>
+      <w:pPr>
+        <w:pStyle w:val="ListParagraph"/>
+        <w:numPr>
+          <w:ilvl w:val="0"/>
+          <w:numId w:val="11"/>
+        </w:numPr>
+        <w:bidi w:val="0"/>
+        <w:spacing w:before="0" w:beforeAutospacing="off" w:after="160" w:afterAutospacing="off" w:line="259" w:lineRule="auto"/>
+        <w:ind w:right="0"/>
+        <w:jc w:val="left"/>
+        <w:rPr>
+          <w:b w:val="0"/>
+          <w:bCs w:val="0"/>
+          <w:sz w:val="22"/>
+          <w:szCs w:val="22"/>
+          <w:u w:val="none"/>
+        </w:rPr>
+      </w:pPr>
+      <w:r>
+        <w:rPr>
+          <w:b w:val="0"/>
+          <w:bCs w:val="0"/>
+          <w:sz w:val="22"/>
+          <w:szCs w:val="22"/>
+          <w:u w:val="none"/>
+        </w:rPr>
+        <w:t>And ‘user’ is the user who owns the file</w:t>
+      </w:r>
+    </w:p>
+    <w:p>
+      <w:pPr>
+        <w:pStyle w:val="ListParagraph"/>
+        <w:numPr>
+          <w:ilvl w:val="0"/>
+          <w:numId w:val="11"/>
+        </w:numPr>
+        <w:bidi w:val="0"/>
+        <w:spacing w:before="0" w:beforeAutospacing="off" w:after="160" w:afterAutospacing="off" w:line="259" w:lineRule="auto"/>
+        <w:ind w:right="0"/>
+        <w:jc w:val="left"/>
+        <w:rPr>
+          <w:b w:val="0"/>
+          <w:bCs w:val="0"/>
+          <w:sz w:val="22"/>
+          <w:szCs w:val="22"/>
+          <w:u w:val="none"/>
+        </w:rPr>
+      </w:pPr>
+      <w:r>
+        <w:rPr>
+          <w:b w:val="0"/>
+          <w:bCs w:val="0"/>
+          <w:sz w:val="22"/>
+          <w:szCs w:val="22"/>
+          <w:u w:val="none"/>
+        </w:rPr>
+        <w:t xml:space="preserve">If you only want to change the user who owns the file you can use: </w:t>
+      </w:r>
+    </w:p>
+    <w:p>
+      <w:pPr>
+        <w:pStyle w:val="ListParagraph"/>
+        <w:numPr>
+          <w:ilvl w:val="1"/>
+          <w:numId w:val="11"/>
+        </w:numPr>
+        <w:bidi w:val="0"/>
+        <w:spacing w:before="0" w:beforeAutospacing="off" w:after="160" w:afterAutospacing="off" w:line="259" w:lineRule="auto"/>
+        <w:ind w:right="0"/>
+        <w:jc w:val="left"/>
+        <w:rPr>
+          <w:b w:val="0"/>
+          <w:bCs w:val="0"/>
+          <w:sz w:val="22"/>
+          <w:szCs w:val="22"/>
+          <w:u w:val="none"/>
+        </w:rPr>
+      </w:pPr>
+      <w:r>
+        <w:rPr>
+          <w:b w:val="0"/>
+          <w:bCs w:val="0"/>
+          <w:sz w:val="22"/>
+          <w:szCs w:val="22"/>
+          <w:u w:val="none"/>
+        </w:rPr>
+        <w:t>‘</w:t>
+      </w:r>
+      <w:r>
+        <w:rPr>
+          <w:b w:val="0"/>
+          <w:bCs w:val="0"/>
+          <w:sz w:val="22"/>
+          <w:szCs w:val="22"/>
+          <w:u w:val="none"/>
+        </w:rPr>
+        <w:t>sudo</w:t>
+      </w:r>
+      <w:r>
+        <w:rPr>
+          <w:b w:val="0"/>
+          <w:bCs w:val="0"/>
+          <w:sz w:val="22"/>
+          <w:szCs w:val="22"/>
+          <w:u w:val="none"/>
+        </w:rPr>
+        <w:t xml:space="preserve"> </w:t>
+      </w:r>
+      <w:proofErr w:type="spellStart"/>
+      <w:r>
+        <w:rPr>
+          <w:b w:val="0"/>
+          <w:bCs w:val="0"/>
+          <w:sz w:val="22"/>
+          <w:szCs w:val="22"/>
+          <w:u w:val="none"/>
+        </w:rPr>
+        <w:t>chown</w:t>
+      </w:r>
+      <w:proofErr w:type="spellEnd"/>
+      <w:r>
+        <w:rPr>
+          <w:b w:val="0"/>
+          <w:bCs w:val="0"/>
+          <w:sz w:val="22"/>
+          <w:szCs w:val="22"/>
+          <w:u w:val="none"/>
+        </w:rPr>
+        <w:t xml:space="preserve"> user filename.txt’</w:t>
+      </w:r>
+    </w:p>
+    <w:p>
+      <w:pPr>
+        <w:pStyle w:val="Normal"/>
+        <w:bidi w:val="0"/>
+        <w:spacing w:before="0" w:beforeAutospacing="off" w:after="160" w:afterAutospacing="off" w:line="259" w:lineRule="auto"/>
+        <w:ind w:right="0"/>
+        <w:jc w:val="left"/>
+        <w:rPr>
+          <w:b w:val="0"/>
+          <w:bCs w:val="0"/>
+          <w:sz w:val="22"/>
+          <w:szCs w:val="22"/>
+          <w:u w:val="none"/>
+        </w:rPr>
+      </w:pPr>
+      <w:r>
+        <w:rPr>
+          <w:b w:val="0"/>
+          <w:bCs w:val="0"/>
+          <w:sz w:val="22"/>
+          <w:szCs w:val="22"/>
+          <w:u w:val="none"/>
+        </w:rPr>
+        <w:t>Then you must change the permissions of the file for the specific group you want to grant access to</w:t>
+      </w:r>
+    </w:p>
+    <w:p>
+      <w:pPr>
+        <w:pStyle w:val="ListParagraph"/>
+        <w:numPr>
+          <w:ilvl w:val="0"/>
+          <w:numId w:val="14"/>
+        </w:numPr>
+        <w:bidi w:val="0"/>
+        <w:spacing w:before="0" w:beforeAutospacing="off" w:after="160" w:afterAutospacing="off" w:line="259" w:lineRule="auto"/>
+        <w:ind w:right="0"/>
+        <w:jc w:val="left"/>
+        <w:rPr>
+          <w:b w:val="0"/>
+          <w:bCs w:val="0"/>
+          <w:sz w:val="22"/>
+          <w:szCs w:val="22"/>
+          <w:u w:val="none"/>
+        </w:rPr>
+      </w:pPr>
+      <w:proofErr w:type="gramStart"/>
+      <w:r>
+        <w:rPr>
+          <w:b w:val="0"/>
+          <w:bCs w:val="0"/>
+          <w:sz w:val="22"/>
+          <w:szCs w:val="22"/>
+          <w:u w:val="none"/>
+        </w:rPr>
+        <w:t>i.e.</w:t>
+      </w:r>
+      <w:proofErr w:type="gramEnd"/>
+      <w:r>
+        <w:rPr>
+          <w:b w:val="0"/>
+          <w:bCs w:val="0"/>
+          <w:sz w:val="22"/>
+          <w:szCs w:val="22"/>
+          <w:u w:val="none"/>
+        </w:rPr>
+        <w:t xml:space="preserve"> ‘</w:t>
+      </w:r>
+      <w:proofErr w:type="spellStart"/>
+      <w:r>
+        <w:rPr>
+          <w:b w:val="0"/>
+          <w:bCs w:val="0"/>
+          <w:sz w:val="22"/>
+          <w:szCs w:val="22"/>
+          <w:u w:val="none"/>
+        </w:rPr>
+        <w:t>sudo</w:t>
+      </w:r>
+      <w:proofErr w:type="spellEnd"/>
+      <w:r>
+        <w:rPr>
+          <w:b w:val="0"/>
+          <w:bCs w:val="0"/>
+          <w:sz w:val="22"/>
+          <w:szCs w:val="22"/>
+          <w:u w:val="none"/>
+        </w:rPr>
+        <w:t xml:space="preserve"> </w:t>
+      </w:r>
+      <w:proofErr w:type="spellStart"/>
+      <w:r>
+        <w:rPr>
+          <w:b w:val="0"/>
+          <w:bCs w:val="0"/>
+          <w:sz w:val="22"/>
+          <w:szCs w:val="22"/>
+          <w:u w:val="none"/>
+        </w:rPr>
+        <w:t>chmod</w:t>
+      </w:r>
+      <w:proofErr w:type="spellEnd"/>
+      <w:r>
+        <w:rPr>
+          <w:b w:val="0"/>
+          <w:bCs w:val="0"/>
+          <w:sz w:val="22"/>
+          <w:szCs w:val="22"/>
+          <w:u w:val="none"/>
+        </w:rPr>
+        <w:t xml:space="preserve"> 764 file.txt’</w:t>
+      </w:r>
+    </w:p>
+    <w:p>
+      <w:pPr>
+        <w:pStyle w:val="ListParagraph"/>
+        <w:numPr>
+          <w:ilvl w:val="1"/>
+          <w:numId w:val="14"/>
+        </w:numPr>
+        <w:bidi w:val="0"/>
+        <w:spacing w:before="0" w:beforeAutospacing="off" w:after="160" w:afterAutospacing="off" w:line="259" w:lineRule="auto"/>
+        <w:ind w:right="0"/>
+        <w:jc w:val="left"/>
+        <w:rPr>
+          <w:b w:val="0"/>
+          <w:bCs w:val="0"/>
+          <w:sz w:val="22"/>
+          <w:szCs w:val="22"/>
+          <w:u w:val="none"/>
+        </w:rPr>
+      </w:pPr>
+      <w:r>
+        <w:rPr>
+          <w:b w:val="0"/>
+          <w:bCs w:val="0"/>
+          <w:sz w:val="22"/>
+          <w:szCs w:val="22"/>
+          <w:u w:val="none"/>
+        </w:rPr>
+        <w:t>‘chmod’ means change made and grants access permissions to specific users</w:t>
+      </w:r>
+    </w:p>
+    <w:p>
+      <w:pPr>
+        <w:pStyle w:val="ListParagraph"/>
+        <w:numPr>
+          <w:ilvl w:val="1"/>
+          <w:numId w:val="14"/>
+        </w:numPr>
+        <w:bidi w:val="0"/>
+        <w:spacing w:before="0" w:beforeAutospacing="off" w:after="160" w:afterAutospacing="off" w:line="259" w:lineRule="auto"/>
+        <w:ind w:right="0"/>
+        <w:jc w:val="left"/>
+        <w:rPr>
+          <w:b w:val="0"/>
+          <w:bCs w:val="0"/>
+          <w:sz w:val="22"/>
+          <w:szCs w:val="22"/>
+          <w:u w:val="none"/>
+        </w:rPr>
+      </w:pPr>
+      <w:r>
+        <w:rPr>
+          <w:b w:val="0"/>
+          <w:bCs w:val="0"/>
+          <w:sz w:val="22"/>
+          <w:szCs w:val="22"/>
+          <w:u w:val="none"/>
+        </w:rPr>
+        <w:t xml:space="preserve">This give </w:t>
+      </w:r>
+      <w:proofErr w:type="spellStart"/>
+      <w:r>
+        <w:rPr>
+          <w:b w:val="0"/>
+          <w:bCs w:val="0"/>
+          <w:sz w:val="22"/>
+          <w:szCs w:val="22"/>
+          <w:u w:val="none"/>
+        </w:rPr>
+        <w:t>rwx</w:t>
+      </w:r>
+      <w:proofErr w:type="spellEnd"/>
+      <w:r>
+        <w:rPr>
+          <w:b w:val="0"/>
+          <w:bCs w:val="0"/>
+          <w:sz w:val="22"/>
+          <w:szCs w:val="22"/>
+          <w:u w:val="none"/>
+        </w:rPr>
+        <w:t xml:space="preserve"> permissions to the user user</w:t>
+      </w:r>
+    </w:p>
+    <w:p>
+      <w:pPr>
+        <w:pStyle w:val="ListParagraph"/>
+        <w:numPr>
+          <w:ilvl w:val="1"/>
+          <w:numId w:val="14"/>
+        </w:numPr>
+        <w:bidi w:val="0"/>
+        <w:spacing w:before="0" w:beforeAutospacing="off" w:after="160" w:afterAutospacing="off" w:line="259" w:lineRule="auto"/>
+        <w:ind w:right="0"/>
+        <w:jc w:val="left"/>
+        <w:rPr>
+          <w:b w:val="0"/>
+          <w:bCs w:val="0"/>
+          <w:sz w:val="22"/>
+          <w:szCs w:val="22"/>
+          <w:u w:val="none"/>
+        </w:rPr>
+      </w:pPr>
+      <w:r>
+        <w:rPr>
+          <w:b w:val="0"/>
+          <w:bCs w:val="0"/>
+          <w:sz w:val="22"/>
+          <w:szCs w:val="22"/>
+          <w:u w:val="none"/>
+        </w:rPr>
+        <w:t>‘rw’ permissions to the user group</w:t>
+      </w:r>
+    </w:p>
+    <w:p>
+      <w:pPr>
+        <w:pStyle w:val="ListParagraph"/>
+        <w:numPr>
+          <w:ilvl w:val="1"/>
+          <w:numId w:val="14"/>
+        </w:numPr>
+        <w:bidi w:val="0"/>
+        <w:spacing w:before="0" w:beforeAutospacing="off" w:after="160" w:afterAutospacing="off" w:line="259" w:lineRule="auto"/>
+        <w:ind w:right="0"/>
+        <w:jc w:val="left"/>
+        <w:rPr>
+          <w:b w:val="0"/>
+          <w:bCs w:val="0"/>
+          <w:sz w:val="22"/>
+          <w:szCs w:val="22"/>
+          <w:u w:val="none"/>
+        </w:rPr>
+      </w:pPr>
+      <w:r>
+        <w:rPr>
+          <w:b w:val="0"/>
+          <w:bCs w:val="0"/>
+          <w:sz w:val="22"/>
+          <w:szCs w:val="22"/>
+          <w:u w:val="none"/>
+        </w:rPr>
+        <w:t>And ‘r’ permissions to others</w:t>
+      </w:r>
+    </w:p>
+    <w:p>
+      <w:pPr>
+        <w:pStyle w:val="ListParagraph"/>
+        <w:numPr>
+          <w:ilvl w:val="0"/>
+          <w:numId w:val="12"/>
+        </w:numPr>
+        <w:bidi w:val="0"/>
+        <w:spacing w:before="0" w:beforeAutospacing="off" w:after="160" w:afterAutospacing="off" w:line="259" w:lineRule="auto"/>
+        <w:ind w:right="0"/>
+        <w:jc w:val="left"/>
+        <w:rPr>
+          <w:b w:val="0"/>
+          <w:bCs w:val="0"/>
+          <w:sz w:val="22"/>
+          <w:szCs w:val="22"/>
+          <w:u w:val="none"/>
+        </w:rPr>
+      </w:pPr>
+      <w:r>
+        <w:rPr>
+          <w:b w:val="0"/>
+          <w:bCs w:val="0"/>
+          <w:sz w:val="22"/>
+          <w:szCs w:val="22"/>
+          <w:u w:val="none"/>
+        </w:rPr>
+        <w:t>The permissions of the file are indicated by the first 7 dashes after executing ls -l</w:t>
+      </w:r>
+    </w:p>
+    <w:p>
+      <w:pPr>
+        <w:pStyle w:val="ListParagraph"/>
+        <w:numPr>
+          <w:ilvl w:val="1"/>
+          <w:numId w:val="12"/>
+        </w:numPr>
+        <w:bidi w:val="0"/>
+        <w:spacing w:before="0" w:beforeAutospacing="off" w:after="160" w:afterAutospacing="off" w:line="259" w:lineRule="auto"/>
+        <w:ind w:right="0"/>
+        <w:jc w:val="left"/>
+        <w:rPr>
+          <w:b w:val="0"/>
+          <w:bCs w:val="0"/>
+          <w:sz w:val="22"/>
+          <w:szCs w:val="22"/>
+          <w:u w:val="none"/>
+        </w:rPr>
+      </w:pPr>
+      <w:r>
+        <w:rPr>
+          <w:b w:val="0"/>
+          <w:bCs w:val="0"/>
+          <w:sz w:val="22"/>
+          <w:szCs w:val="22"/>
+          <w:u w:val="none"/>
+        </w:rPr>
+        <w:t>i.e. -</w:t>
+      </w:r>
+      <w:proofErr w:type="spellStart"/>
+      <w:r>
+        <w:rPr>
+          <w:b w:val="0"/>
+          <w:bCs w:val="0"/>
+          <w:sz w:val="22"/>
+          <w:szCs w:val="22"/>
+          <w:u w:val="none"/>
+        </w:rPr>
+        <w:t>rw</w:t>
+      </w:r>
+      <w:proofErr w:type="spellEnd"/>
+      <w:r>
+        <w:rPr>
+          <w:b w:val="0"/>
+          <w:bCs w:val="0"/>
+          <w:sz w:val="22"/>
+          <w:szCs w:val="22"/>
+          <w:u w:val="none"/>
+        </w:rPr>
+        <w:t xml:space="preserve">-r-- r-- </w:t>
+      </w:r>
+    </w:p>
+    <w:p>
+      <w:pPr>
+        <w:pStyle w:val="ListParagraph"/>
+        <w:numPr>
+          <w:ilvl w:val="2"/>
+          <w:numId w:val="12"/>
+        </w:numPr>
+        <w:bidi w:val="0"/>
+        <w:spacing w:before="0" w:beforeAutospacing="off" w:after="160" w:afterAutospacing="off" w:line="259" w:lineRule="auto"/>
+        <w:ind w:right="0"/>
+        <w:jc w:val="left"/>
+        <w:rPr>
+          <w:b w:val="0"/>
+          <w:bCs w:val="0"/>
+          <w:sz w:val="22"/>
+          <w:szCs w:val="22"/>
+          <w:u w:val="none"/>
+        </w:rPr>
+      </w:pPr>
+      <w:r>
+        <w:rPr>
+          <w:b w:val="0"/>
+          <w:bCs w:val="0"/>
+          <w:sz w:val="22"/>
+          <w:szCs w:val="22"/>
+          <w:u w:val="none"/>
+        </w:rPr>
+        <w:t>The first '-’ indiciates the object is a file</w:t>
+      </w:r>
+    </w:p>
+    <w:p>
+      <w:pPr>
+        <w:pStyle w:val="ListParagraph"/>
+        <w:numPr>
+          <w:ilvl w:val="3"/>
+          <w:numId w:val="12"/>
+        </w:numPr>
+        <w:bidi w:val="0"/>
+        <w:spacing w:before="0" w:beforeAutospacing="off" w:after="160" w:afterAutospacing="off" w:line="259" w:lineRule="auto"/>
+        <w:ind w:right="0"/>
+        <w:jc w:val="left"/>
+        <w:rPr>
+          <w:b w:val="0"/>
+          <w:bCs w:val="0"/>
+          <w:sz w:val="22"/>
+          <w:szCs w:val="22"/>
+          <w:u w:val="none"/>
+        </w:rPr>
+      </w:pPr>
+      <w:r>
+        <w:rPr>
+          <w:b w:val="0"/>
+          <w:bCs w:val="0"/>
+          <w:sz w:val="22"/>
+          <w:szCs w:val="22"/>
+          <w:u w:val="none"/>
+        </w:rPr>
+        <w:t xml:space="preserve">If it were a </w:t>
+      </w:r>
+      <w:proofErr w:type="gramStart"/>
+      <w:r>
+        <w:rPr>
+          <w:b w:val="0"/>
+          <w:bCs w:val="0"/>
+          <w:sz w:val="22"/>
+          <w:szCs w:val="22"/>
+          <w:u w:val="none"/>
+        </w:rPr>
+        <w:t>directory</w:t>
+      </w:r>
+      <w:proofErr w:type="gramEnd"/>
+      <w:r>
+        <w:rPr>
+          <w:b w:val="0"/>
+          <w:bCs w:val="0"/>
+          <w:sz w:val="22"/>
+          <w:szCs w:val="22"/>
+          <w:u w:val="none"/>
+        </w:rPr>
+        <w:t xml:space="preserve"> it would be a ‘d’</w:t>
+      </w:r>
+    </w:p>
+    <w:p>
+      <w:pPr>
+        <w:pStyle w:val="ListParagraph"/>
+        <w:numPr>
+          <w:ilvl w:val="2"/>
+          <w:numId w:val="12"/>
+        </w:numPr>
+        <w:bidi w:val="0"/>
+        <w:spacing w:before="0" w:beforeAutospacing="off" w:after="160" w:afterAutospacing="off" w:line="259" w:lineRule="auto"/>
+        <w:ind w:right="0"/>
+        <w:jc w:val="left"/>
+        <w:rPr>
+          <w:b w:val="0"/>
+          <w:bCs w:val="0"/>
+          <w:sz w:val="22"/>
+          <w:szCs w:val="22"/>
+          <w:u w:val="none"/>
+        </w:rPr>
+      </w:pPr>
+      <w:r>
+        <w:rPr>
+          <w:b w:val="0"/>
+          <w:bCs w:val="0"/>
+          <w:sz w:val="22"/>
+          <w:szCs w:val="22"/>
+          <w:u w:val="none"/>
+        </w:rPr>
+        <w:t>‘r’ means read</w:t>
+      </w:r>
+    </w:p>
+    <w:p>
+      <w:pPr>
+        <w:pStyle w:val="ListParagraph"/>
+        <w:numPr>
+          <w:ilvl w:val="2"/>
+          <w:numId w:val="12"/>
+        </w:numPr>
+        <w:bidi w:val="0"/>
+        <w:spacing w:before="0" w:beforeAutospacing="off" w:after="160" w:afterAutospacing="off" w:line="259" w:lineRule="auto"/>
+        <w:ind w:right="0"/>
+        <w:jc w:val="left"/>
+        <w:rPr>
+          <w:b w:val="0"/>
+          <w:bCs w:val="0"/>
+          <w:sz w:val="22"/>
+          <w:szCs w:val="22"/>
+          <w:u w:val="none"/>
+        </w:rPr>
+      </w:pPr>
+      <w:r>
+        <w:rPr>
+          <w:b w:val="0"/>
+          <w:bCs w:val="0"/>
+          <w:sz w:val="22"/>
+          <w:szCs w:val="22"/>
+          <w:u w:val="none"/>
+        </w:rPr>
+        <w:t>‘w’ means write</w:t>
+      </w:r>
+    </w:p>
+    <w:p>
+      <w:pPr>
+        <w:pStyle w:val="ListParagraph"/>
+        <w:numPr>
+          <w:ilvl w:val="2"/>
+          <w:numId w:val="12"/>
+        </w:numPr>
+        <w:bidi w:val="0"/>
+        <w:spacing w:before="0" w:beforeAutospacing="off" w:after="160" w:afterAutospacing="off" w:line="259" w:lineRule="auto"/>
+        <w:ind w:right="0"/>
+        <w:jc w:val="left"/>
+        <w:rPr>
+          <w:b w:val="0"/>
+          <w:bCs w:val="0"/>
+          <w:sz w:val="22"/>
+          <w:szCs w:val="22"/>
+          <w:u w:val="none"/>
+        </w:rPr>
+      </w:pPr>
+      <w:r>
+        <w:rPr>
+          <w:b w:val="0"/>
+          <w:bCs w:val="0"/>
+          <w:sz w:val="22"/>
+          <w:szCs w:val="22"/>
+          <w:u w:val="none"/>
+        </w:rPr>
+        <w:t>‘x’ means execute</w:t>
+      </w:r>
+    </w:p>
+    <w:p>
+      <w:pPr>
+        <w:pStyle w:val="ListParagraph"/>
+        <w:numPr>
+          <w:ilvl w:val="1"/>
+          <w:numId w:val="12"/>
+        </w:numPr>
+        <w:bidi w:val="0"/>
+        <w:spacing w:before="0" w:beforeAutospacing="off" w:after="160" w:afterAutospacing="off" w:line="259" w:lineRule="auto"/>
+        <w:ind w:right="0"/>
+        <w:jc w:val="left"/>
+        <w:rPr>
+          <w:b w:val="0"/>
+          <w:bCs w:val="0"/>
+          <w:sz w:val="22"/>
+          <w:szCs w:val="22"/>
+          <w:u w:val="none"/>
+        </w:rPr>
+      </w:pPr>
+      <w:r>
+        <w:rPr>
+          <w:b w:val="0"/>
+          <w:bCs w:val="0"/>
+          <w:sz w:val="22"/>
+          <w:szCs w:val="22"/>
+          <w:u w:val="none"/>
+        </w:rPr>
+        <w:t>The three dashes after first bit are the permissions for the user</w:t>
+      </w:r>
+    </w:p>
+    <w:p>
+      <w:pPr>
+        <w:pStyle w:val="ListParagraph"/>
+        <w:numPr>
+          <w:ilvl w:val="1"/>
+          <w:numId w:val="12"/>
+        </w:numPr>
+        <w:bidi w:val="0"/>
+        <w:spacing w:before="0" w:beforeAutospacing="off" w:after="160" w:afterAutospacing="off" w:line="259" w:lineRule="auto"/>
+        <w:ind w:right="0"/>
+        <w:jc w:val="left"/>
+        <w:rPr>
+          <w:b w:val="0"/>
+          <w:bCs w:val="0"/>
+          <w:sz w:val="22"/>
+          <w:szCs w:val="22"/>
+          <w:u w:val="none"/>
+        </w:rPr>
+      </w:pPr>
+      <w:r>
+        <w:rPr>
+          <w:b w:val="0"/>
+          <w:bCs w:val="0"/>
+          <w:sz w:val="22"/>
+          <w:szCs w:val="22"/>
+          <w:u w:val="none"/>
+        </w:rPr>
+        <w:t>The following three dashes are the permissions of the group</w:t>
+      </w:r>
+    </w:p>
+    <w:p>
+      <w:pPr>
+        <w:pStyle w:val="ListParagraph"/>
+        <w:numPr>
+          <w:ilvl w:val="1"/>
+          <w:numId w:val="12"/>
+        </w:numPr>
+        <w:bidi w:val="0"/>
+        <w:spacing w:before="0" w:beforeAutospacing="off" w:after="160" w:afterAutospacing="off" w:line="259" w:lineRule="auto"/>
+        <w:ind w:right="0"/>
+        <w:jc w:val="left"/>
+        <w:rPr>
+          <w:b w:val="0"/>
+          <w:bCs w:val="0"/>
+          <w:sz w:val="22"/>
+          <w:szCs w:val="22"/>
+          <w:u w:val="none"/>
+        </w:rPr>
+      </w:pPr>
+      <w:r>
+        <w:rPr>
+          <w:b w:val="0"/>
+          <w:bCs w:val="0"/>
+          <w:sz w:val="22"/>
+          <w:szCs w:val="22"/>
+          <w:u w:val="none"/>
+        </w:rPr>
+        <w:t xml:space="preserve">The last three dashes are the permissions for the world. </w:t>
+      </w:r>
+    </w:p>
+    <w:p>
+      <w:pPr>
+        <w:pStyle w:val="ListParagraph"/>
+        <w:numPr>
+          <w:ilvl w:val="0"/>
+          <w:numId w:val="12"/>
+        </w:numPr>
+        <w:bidi w:val="0"/>
+        <w:spacing w:before="0" w:beforeAutospacing="off" w:after="160" w:afterAutospacing="off" w:line="259" w:lineRule="auto"/>
+        <w:ind w:right="0"/>
+        <w:jc w:val="left"/>
+        <w:rPr>
+          <w:b w:val="0"/>
+          <w:bCs w:val="0"/>
+          <w:sz w:val="22"/>
+          <w:szCs w:val="22"/>
+          <w:u w:val="none"/>
+        </w:rPr>
+      </w:pPr>
+      <w:r>
+        <w:rPr>
+          <w:b w:val="0"/>
+          <w:bCs w:val="0"/>
+          <w:sz w:val="22"/>
+          <w:szCs w:val="22"/>
+          <w:u w:val="none"/>
+        </w:rPr>
+        <w:t>You can change file permissions numerically, you must use: ‘</w:t>
+      </w:r>
+      <w:r>
+        <w:rPr>
+          <w:b w:val="0"/>
+          <w:bCs w:val="0"/>
+          <w:sz w:val="22"/>
+          <w:szCs w:val="22"/>
+          <w:u w:val="none"/>
+        </w:rPr>
+        <w:t>sudo</w:t>
+      </w:r>
+      <w:r>
+        <w:rPr>
+          <w:b w:val="0"/>
+          <w:bCs w:val="0"/>
+          <w:sz w:val="22"/>
+          <w:szCs w:val="22"/>
+          <w:u w:val="none"/>
+        </w:rPr>
+        <w:t xml:space="preserve"> </w:t>
+      </w:r>
+      <w:proofErr w:type="spellStart"/>
+      <w:r>
+        <w:rPr>
+          <w:b w:val="0"/>
+          <w:bCs w:val="0"/>
+          <w:sz w:val="22"/>
+          <w:szCs w:val="22"/>
+          <w:u w:val="none"/>
+        </w:rPr>
+        <w:t>chmod</w:t>
+      </w:r>
+      <w:proofErr w:type="spellEnd"/>
+      <w:r>
+        <w:rPr>
+          <w:b w:val="0"/>
+          <w:bCs w:val="0"/>
+          <w:sz w:val="22"/>
+          <w:szCs w:val="22"/>
+          <w:u w:val="none"/>
+        </w:rPr>
+        <w:t xml:space="preserve"> XXX file.txt’ </w:t>
+      </w:r>
+    </w:p>
+    <w:p>
+      <w:pPr>
+        <w:pStyle w:val="ListParagraph"/>
+        <w:numPr>
+          <w:ilvl w:val="1"/>
+          <w:numId w:val="12"/>
+        </w:numPr>
+        <w:bidi w:val="0"/>
+        <w:spacing w:before="0" w:beforeAutospacing="off" w:after="160" w:afterAutospacing="off" w:line="259" w:lineRule="auto"/>
+        <w:ind w:right="0"/>
+        <w:jc w:val="left"/>
+        <w:rPr>
+          <w:b w:val="0"/>
+          <w:bCs w:val="0"/>
+          <w:sz w:val="22"/>
+          <w:szCs w:val="22"/>
+          <w:u w:val="none"/>
+        </w:rPr>
+      </w:pPr>
+      <w:r>
+        <w:rPr>
+          <w:b w:val="0"/>
+          <w:bCs w:val="0"/>
+          <w:sz w:val="22"/>
+          <w:szCs w:val="22"/>
+          <w:u w:val="none"/>
+        </w:rPr>
+        <w:t>XXX is a 3 digit octal number</w:t>
+      </w:r>
+    </w:p>
+    <w:p>
+      <w:pPr>
+        <w:pStyle w:val="ListParagraph"/>
+        <w:numPr>
+          <w:ilvl w:val="2"/>
+          <w:numId w:val="12"/>
+        </w:numPr>
+        <w:bidi w:val="0"/>
+        <w:spacing w:before="0" w:beforeAutospacing="off" w:after="160" w:afterAutospacing="off" w:line="259" w:lineRule="auto"/>
+        <w:ind w:right="0"/>
+        <w:jc w:val="left"/>
+        <w:rPr>
+          <w:b w:val="0"/>
+          <w:bCs w:val="0"/>
+          <w:sz w:val="22"/>
+          <w:szCs w:val="22"/>
+          <w:u w:val="none"/>
+        </w:rPr>
+      </w:pPr>
+      <w:r>
+        <w:rPr>
+          <w:b w:val="0"/>
+          <w:bCs w:val="0"/>
+          <w:sz w:val="22"/>
+          <w:szCs w:val="22"/>
+          <w:u w:val="none"/>
+        </w:rPr>
+        <w:t>The first digit is the permissions for the user.</w:t>
+      </w:r>
+    </w:p>
+    <w:p>
+      <w:pPr>
+        <w:pStyle w:val="ListParagraph"/>
+        <w:numPr>
+          <w:ilvl w:val="2"/>
+          <w:numId w:val="12"/>
+        </w:numPr>
+        <w:bidi w:val="0"/>
+        <w:spacing w:before="0" w:beforeAutospacing="off" w:after="160" w:afterAutospacing="off" w:line="259" w:lineRule="auto"/>
+        <w:ind w:right="0"/>
+        <w:jc w:val="left"/>
+        <w:rPr>
+          <w:b w:val="0"/>
+          <w:bCs w:val="0"/>
+          <w:sz w:val="22"/>
+          <w:szCs w:val="22"/>
+          <w:u w:val="none"/>
+        </w:rPr>
+      </w:pPr>
+      <w:r>
+        <w:rPr>
+          <w:b w:val="0"/>
+          <w:bCs w:val="0"/>
+          <w:sz w:val="22"/>
+          <w:szCs w:val="22"/>
+          <w:u w:val="none"/>
+        </w:rPr>
+        <w:t>The second digit is the permissions for the group.</w:t>
+      </w:r>
+    </w:p>
+    <w:p>
+      <w:pPr>
+        <w:pStyle w:val="ListParagraph"/>
+        <w:numPr>
+          <w:ilvl w:val="2"/>
+          <w:numId w:val="12"/>
+        </w:numPr>
+        <w:bidi w:val="0"/>
+        <w:spacing w:before="0" w:beforeAutospacing="off" w:after="160" w:afterAutospacing="off" w:line="259" w:lineRule="auto"/>
+        <w:ind w:right="0"/>
+        <w:jc w:val="left"/>
+        <w:rPr>
+          <w:b w:val="0"/>
+          <w:bCs w:val="0"/>
+          <w:sz w:val="22"/>
+          <w:szCs w:val="22"/>
+          <w:u w:val="none"/>
+        </w:rPr>
+      </w:pPr>
+      <w:r>
+        <w:rPr>
+          <w:b w:val="0"/>
+          <w:bCs w:val="0"/>
+          <w:sz w:val="22"/>
+          <w:szCs w:val="22"/>
+          <w:u w:val="none"/>
+        </w:rPr>
+        <w:t>The third digit is the permissions for the world.</w:t>
+      </w:r>
+    </w:p>
+    <w:p>
+      <w:pPr>
+        <w:pStyle w:val="ListParagraph"/>
+        <w:numPr>
+          <w:ilvl w:val="2"/>
+          <w:numId w:val="12"/>
+        </w:numPr>
+        <w:bidi w:val="0"/>
+        <w:spacing w:before="0" w:beforeAutospacing="off" w:after="160" w:afterAutospacing="off" w:line="259" w:lineRule="auto"/>
+        <w:ind w:right="0"/>
+        <w:jc w:val="left"/>
+        <w:rPr>
+          <w:b w:val="0"/>
+          <w:bCs w:val="0"/>
+          <w:sz w:val="22"/>
+          <w:szCs w:val="22"/>
+          <w:u w:val="none"/>
+        </w:rPr>
+      </w:pPr>
+      <w:r>
+        <w:rPr>
+          <w:b w:val="0"/>
+          <w:bCs w:val="0"/>
+          <w:sz w:val="22"/>
+          <w:szCs w:val="22"/>
+          <w:u w:val="none"/>
+        </w:rPr>
+        <w:t xml:space="preserve">0 –  no permissions </w:t>
+      </w:r>
+    </w:p>
+    <w:p>
+      <w:pPr>
+        <w:pStyle w:val="ListParagraph"/>
+        <w:numPr>
+          <w:ilvl w:val="2"/>
+          <w:numId w:val="12"/>
+        </w:numPr>
+        <w:bidi w:val="0"/>
+        <w:spacing w:before="0" w:beforeAutospacing="off" w:after="160" w:afterAutospacing="off" w:line="259" w:lineRule="auto"/>
+        <w:ind w:right="0"/>
+        <w:jc w:val="left"/>
+        <w:rPr>
+          <w:b w:val="0"/>
+          <w:bCs w:val="0"/>
+          <w:sz w:val="22"/>
+          <w:szCs w:val="22"/>
+          <w:u w:val="none"/>
+        </w:rPr>
+      </w:pPr>
+      <w:r>
+        <w:rPr>
+          <w:b w:val="0"/>
+          <w:bCs w:val="0"/>
+          <w:sz w:val="22"/>
+          <w:szCs w:val="22"/>
+          <w:u w:val="none"/>
+        </w:rPr>
+        <w:t xml:space="preserve">1 – execute </w:t>
+      </w:r>
+    </w:p>
+    <w:p>
+      <w:pPr>
+        <w:pStyle w:val="ListParagraph"/>
+        <w:numPr>
+          <w:ilvl w:val="2"/>
+          <w:numId w:val="12"/>
+        </w:numPr>
+        <w:bidi w:val="0"/>
+        <w:spacing w:before="0" w:beforeAutospacing="off" w:after="160" w:afterAutospacing="off" w:line="259" w:lineRule="auto"/>
+        <w:ind w:right="0"/>
+        <w:jc w:val="left"/>
+        <w:rPr>
+          <w:b w:val="0"/>
+          <w:bCs w:val="0"/>
+          <w:sz w:val="22"/>
+          <w:szCs w:val="22"/>
+          <w:u w:val="none"/>
+        </w:rPr>
+      </w:pPr>
+      <w:r>
+        <w:rPr>
+          <w:b w:val="0"/>
+          <w:bCs w:val="0"/>
+          <w:sz w:val="22"/>
+          <w:szCs w:val="22"/>
+          <w:u w:val="none"/>
+        </w:rPr>
+        <w:t xml:space="preserve">2 </w:t>
+      </w:r>
+      <w:r>
+        <w:rPr>
+          <w:b w:val="0"/>
+          <w:bCs w:val="0"/>
+          <w:sz w:val="22"/>
+          <w:szCs w:val="22"/>
+          <w:u w:val="none"/>
+        </w:rPr>
+        <w:t>–  write</w:t>
+      </w:r>
+      <w:r>
+        <w:rPr>
+          <w:b w:val="0"/>
+          <w:bCs w:val="0"/>
+          <w:sz w:val="22"/>
+          <w:szCs w:val="22"/>
+          <w:u w:val="none"/>
+        </w:rPr>
+        <w:t xml:space="preserve"> </w:t>
+      </w:r>
+    </w:p>
+    <w:p>
+      <w:pPr>
+        <w:pStyle w:val="ListParagraph"/>
+        <w:numPr>
+          <w:ilvl w:val="2"/>
+          <w:numId w:val="12"/>
+        </w:numPr>
+        <w:bidi w:val="0"/>
+        <w:spacing w:before="0" w:beforeAutospacing="off" w:after="160" w:afterAutospacing="off" w:line="259" w:lineRule="auto"/>
+        <w:ind w:right="0"/>
+        <w:jc w:val="left"/>
+        <w:rPr>
+          <w:b w:val="0"/>
+          <w:bCs w:val="0"/>
+          <w:sz w:val="22"/>
+          <w:szCs w:val="22"/>
+          <w:u w:val="none"/>
+        </w:rPr>
+      </w:pPr>
+      <w:r>
+        <w:rPr>
+          <w:b w:val="0"/>
+          <w:bCs w:val="0"/>
+          <w:sz w:val="22"/>
+          <w:szCs w:val="22"/>
+          <w:u w:val="none"/>
+        </w:rPr>
+        <w:t>3 – execute + write</w:t>
+      </w:r>
+    </w:p>
+    <w:p>
+      <w:pPr>
+        <w:pStyle w:val="ListParagraph"/>
+        <w:numPr>
+          <w:ilvl w:val="2"/>
+          <w:numId w:val="12"/>
+        </w:numPr>
+        <w:bidi w:val="0"/>
+        <w:spacing w:before="0" w:beforeAutospacing="off" w:after="160" w:afterAutospacing="off" w:line="259" w:lineRule="auto"/>
+        <w:ind w:right="0"/>
+        <w:jc w:val="left"/>
+        <w:rPr>
+          <w:b w:val="0"/>
+          <w:bCs w:val="0"/>
+          <w:sz w:val="22"/>
+          <w:szCs w:val="22"/>
+          <w:u w:val="none"/>
+        </w:rPr>
+      </w:pPr>
+      <w:r>
+        <w:rPr>
+          <w:b w:val="0"/>
+          <w:bCs w:val="0"/>
+          <w:sz w:val="22"/>
+          <w:szCs w:val="22"/>
+          <w:u w:val="none"/>
+        </w:rPr>
+        <w:t>4 – read</w:t>
+      </w:r>
+    </w:p>
+    <w:p>
+      <w:pPr>
+        <w:pStyle w:val="ListParagraph"/>
+        <w:numPr>
+          <w:ilvl w:val="2"/>
+          <w:numId w:val="12"/>
+        </w:numPr>
+        <w:bidi w:val="0"/>
+        <w:spacing w:before="0" w:beforeAutospacing="off" w:after="160" w:afterAutospacing="off" w:line="259" w:lineRule="auto"/>
+        <w:ind w:right="0"/>
+        <w:jc w:val="left"/>
+        <w:rPr>
+          <w:b w:val="0"/>
+          <w:bCs w:val="0"/>
+          <w:sz w:val="22"/>
+          <w:szCs w:val="22"/>
+          <w:u w:val="none"/>
+        </w:rPr>
+      </w:pPr>
+      <w:r>
+        <w:rPr>
+          <w:b w:val="0"/>
+          <w:bCs w:val="0"/>
+          <w:sz w:val="22"/>
+          <w:szCs w:val="22"/>
+          <w:u w:val="none"/>
+        </w:rPr>
+        <w:t>5 – read + execute</w:t>
+      </w:r>
+    </w:p>
+    <w:p>
+      <w:pPr>
+        <w:pStyle w:val="ListParagraph"/>
+        <w:numPr>
+          <w:ilvl w:val="2"/>
+          <w:numId w:val="12"/>
+        </w:numPr>
+        <w:bidi w:val="0"/>
+        <w:spacing w:before="0" w:beforeAutospacing="off" w:after="160" w:afterAutospacing="off" w:line="259" w:lineRule="auto"/>
+        <w:ind w:right="0"/>
+        <w:jc w:val="left"/>
+        <w:rPr>
+          <w:b w:val="0"/>
+          <w:bCs w:val="0"/>
+          <w:sz w:val="22"/>
+          <w:szCs w:val="22"/>
+          <w:u w:val="none"/>
+        </w:rPr>
+      </w:pPr>
+      <w:r>
+        <w:rPr>
+          <w:b w:val="0"/>
+          <w:bCs w:val="0"/>
+          <w:sz w:val="22"/>
+          <w:szCs w:val="22"/>
+          <w:u w:val="none"/>
+        </w:rPr>
+        <w:t>6 – read + write</w:t>
+      </w:r>
+    </w:p>
+    <w:p>
+      <w:pPr>
+        <w:pStyle w:val="ListParagraph"/>
+        <w:numPr>
+          <w:ilvl w:val="2"/>
+          <w:numId w:val="12"/>
+        </w:numPr>
+        <w:bidi w:val="0"/>
+        <w:spacing w:before="0" w:beforeAutospacing="off" w:after="160" w:afterAutospacing="off" w:line="259" w:lineRule="auto"/>
+        <w:ind w:right="0"/>
+        <w:jc w:val="left"/>
+        <w:rPr>
+          <w:b w:val="0"/>
+          <w:bCs w:val="0"/>
+          <w:sz w:val="22"/>
+          <w:szCs w:val="22"/>
+          <w:u w:val="none"/>
+        </w:rPr>
+      </w:pPr>
+      <w:r>
+        <w:rPr>
+          <w:b w:val="0"/>
+          <w:bCs w:val="0"/>
+          <w:sz w:val="22"/>
+          <w:szCs w:val="22"/>
+          <w:u w:val="none"/>
+        </w:rPr>
+        <w:t>7 – read+ write + execute</w:t>
+      </w:r>
+    </w:p>
+    <w:p>
+      <w:pPr>
+        <w:pStyle w:val="ListParagraph"/>
+        <w:numPr>
+          <w:ilvl w:val="1"/>
+          <w:numId w:val="12"/>
+        </w:numPr>
+        <w:bidi w:val="0"/>
+        <w:spacing w:before="0" w:beforeAutospacing="off" w:after="160" w:afterAutospacing="off" w:line="259" w:lineRule="auto"/>
+        <w:ind w:right="0"/>
+        <w:jc w:val="left"/>
+        <w:rPr>
+          <w:b w:val="0"/>
+          <w:bCs w:val="0"/>
+          <w:sz w:val="22"/>
+          <w:szCs w:val="22"/>
+          <w:u w:val="none"/>
+        </w:rPr>
+      </w:pPr>
+      <w:r>
+        <w:rPr>
+          <w:b w:val="0"/>
+          <w:bCs w:val="0"/>
+          <w:sz w:val="22"/>
+          <w:szCs w:val="22"/>
+          <w:u w:val="none"/>
+        </w:rPr>
+        <w:t xml:space="preserve">For </w:t>
+      </w:r>
+      <w:proofErr w:type="gramStart"/>
+      <w:r>
+        <w:rPr>
+          <w:b w:val="0"/>
+          <w:bCs w:val="0"/>
+          <w:sz w:val="22"/>
+          <w:szCs w:val="22"/>
+          <w:u w:val="none"/>
+        </w:rPr>
+        <w:t>example</w:t>
+      </w:r>
+      <w:proofErr w:type="gramEnd"/>
+      <w:r>
+        <w:rPr>
+          <w:b w:val="0"/>
+          <w:bCs w:val="0"/>
+          <w:sz w:val="22"/>
+          <w:szCs w:val="22"/>
+          <w:u w:val="none"/>
+        </w:rPr>
+        <w:t xml:space="preserve"> ‘</w:t>
+      </w:r>
+      <w:proofErr w:type="spellStart"/>
+      <w:r>
+        <w:rPr>
+          <w:b w:val="0"/>
+          <w:bCs w:val="0"/>
+          <w:sz w:val="22"/>
+          <w:szCs w:val="22"/>
+          <w:u w:val="none"/>
+        </w:rPr>
+        <w:t>sudo</w:t>
+      </w:r>
+      <w:proofErr w:type="spellEnd"/>
+      <w:r>
+        <w:rPr>
+          <w:b w:val="0"/>
+          <w:bCs w:val="0"/>
+          <w:sz w:val="22"/>
+          <w:szCs w:val="22"/>
+          <w:u w:val="none"/>
+        </w:rPr>
+        <w:t xml:space="preserve"> </w:t>
+      </w:r>
+      <w:proofErr w:type="spellStart"/>
+      <w:r>
+        <w:rPr>
+          <w:b w:val="0"/>
+          <w:bCs w:val="0"/>
+          <w:sz w:val="22"/>
+          <w:szCs w:val="22"/>
+          <w:u w:val="none"/>
+        </w:rPr>
+        <w:t>chmod</w:t>
+      </w:r>
+      <w:proofErr w:type="spellEnd"/>
+      <w:r>
+        <w:rPr>
+          <w:b w:val="0"/>
+          <w:bCs w:val="0"/>
+          <w:sz w:val="22"/>
+          <w:szCs w:val="22"/>
+          <w:u w:val="none"/>
+        </w:rPr>
+        <w:t xml:space="preserve"> 777 file.txt’ gives read, write, and execute permissions to all users of the file. </w:t>
+      </w:r>
+    </w:p>
+    <w:p>
+      <w:pPr>
+        <w:pStyle w:val="ListParagraph"/>
+        <w:numPr>
+          <w:ilvl w:val="0"/>
+          <w:numId w:val="12"/>
+        </w:numPr>
+        <w:bidi w:val="0"/>
+        <w:spacing w:before="0" w:beforeAutospacing="off" w:after="160" w:afterAutospacing="off" w:line="259" w:lineRule="auto"/>
+        <w:ind w:right="0"/>
+        <w:jc w:val="left"/>
+        <w:rPr>
+          <w:b w:val="0"/>
+          <w:bCs w:val="0"/>
+          <w:sz w:val="22"/>
+          <w:szCs w:val="22"/>
+          <w:u w:val="none"/>
+        </w:rPr>
+      </w:pPr>
+      <w:r>
+        <w:rPr>
+          <w:b w:val="0"/>
+          <w:bCs w:val="0"/>
+          <w:sz w:val="22"/>
+          <w:szCs w:val="22"/>
+          <w:u w:val="none"/>
+        </w:rPr>
+        <w:t>You can change file permissions symbolically as well for individual owners</w:t>
+      </w:r>
+    </w:p>
+    <w:p>
+      <w:pPr>
+        <w:pStyle w:val="ListParagraph"/>
+        <w:numPr>
+          <w:ilvl w:val="1"/>
+          <w:numId w:val="12"/>
+        </w:numPr>
+        <w:bidi w:val="0"/>
+        <w:spacing w:before="0" w:beforeAutospacing="off" w:after="160" w:afterAutospacing="off" w:line="259" w:lineRule="auto"/>
+        <w:ind w:right="0"/>
+        <w:jc w:val="left"/>
+        <w:rPr>
+          <w:b w:val="0"/>
+          <w:bCs w:val="0"/>
+          <w:sz w:val="22"/>
+          <w:szCs w:val="22"/>
+          <w:u w:val="none"/>
+        </w:rPr>
+      </w:pPr>
+      <w:r>
+        <w:rPr>
+          <w:b w:val="0"/>
+          <w:bCs w:val="0"/>
+          <w:sz w:val="22"/>
+          <w:szCs w:val="22"/>
+          <w:u w:val="none"/>
+        </w:rPr>
+        <w:t>Letters represent the specific user(s)</w:t>
+      </w:r>
+    </w:p>
+    <w:p>
+      <w:pPr>
+        <w:pStyle w:val="ListParagraph"/>
+        <w:numPr>
+          <w:ilvl w:val="2"/>
+          <w:numId w:val="12"/>
+        </w:numPr>
+        <w:bidi w:val="0"/>
+        <w:spacing w:before="0" w:beforeAutospacing="off" w:after="160" w:afterAutospacing="off" w:line="259" w:lineRule="auto"/>
+        <w:ind w:right="0"/>
+        <w:jc w:val="left"/>
+        <w:rPr>
+          <w:b w:val="0"/>
+          <w:bCs w:val="0"/>
+          <w:sz w:val="22"/>
+          <w:szCs w:val="22"/>
+          <w:u w:val="none"/>
+        </w:rPr>
+      </w:pPr>
+      <w:r>
+        <w:rPr>
+          <w:b w:val="0"/>
+          <w:bCs w:val="0"/>
+          <w:sz w:val="22"/>
+          <w:szCs w:val="22"/>
+          <w:u w:val="none"/>
+        </w:rPr>
+        <w:t>‘u’ is the user/owner</w:t>
+      </w:r>
+    </w:p>
+    <w:p>
+      <w:pPr>
+        <w:pStyle w:val="ListParagraph"/>
+        <w:numPr>
+          <w:ilvl w:val="2"/>
+          <w:numId w:val="12"/>
+        </w:numPr>
+        <w:bidi w:val="0"/>
+        <w:spacing w:before="0" w:beforeAutospacing="off" w:after="160" w:afterAutospacing="off" w:line="259" w:lineRule="auto"/>
+        <w:ind w:right="0"/>
+        <w:jc w:val="left"/>
+        <w:rPr>
+          <w:b w:val="0"/>
+          <w:bCs w:val="0"/>
+          <w:sz w:val="22"/>
+          <w:szCs w:val="22"/>
+          <w:u w:val="none"/>
+        </w:rPr>
+      </w:pPr>
+      <w:r>
+        <w:rPr>
+          <w:b w:val="0"/>
+          <w:bCs w:val="0"/>
+          <w:sz w:val="22"/>
+          <w:szCs w:val="22"/>
+          <w:u w:val="none"/>
+        </w:rPr>
+        <w:t xml:space="preserve">‘g’ is the </w:t>
+      </w:r>
+      <w:r>
+        <w:rPr>
+          <w:b w:val="0"/>
+          <w:bCs w:val="0"/>
+          <w:sz w:val="22"/>
+          <w:szCs w:val="22"/>
+          <w:u w:val="none"/>
+        </w:rPr>
+        <w:t>user group</w:t>
+      </w:r>
+      <w:r>
+        <w:rPr>
+          <w:b w:val="0"/>
+          <w:bCs w:val="0"/>
+          <w:sz w:val="22"/>
+          <w:szCs w:val="22"/>
+          <w:u w:val="none"/>
+        </w:rPr>
+        <w:t xml:space="preserve"> </w:t>
+      </w:r>
+    </w:p>
+    <w:p>
+      <w:pPr>
+        <w:pStyle w:val="ListParagraph"/>
+        <w:numPr>
+          <w:ilvl w:val="2"/>
+          <w:numId w:val="12"/>
+        </w:numPr>
+        <w:bidi w:val="0"/>
+        <w:spacing w:before="0" w:beforeAutospacing="off" w:after="160" w:afterAutospacing="off" w:line="259" w:lineRule="auto"/>
+        <w:ind w:right="0"/>
+        <w:jc w:val="left"/>
+        <w:rPr>
+          <w:b w:val="0"/>
+          <w:bCs w:val="0"/>
+          <w:sz w:val="22"/>
+          <w:szCs w:val="22"/>
+          <w:u w:val="none"/>
+        </w:rPr>
+      </w:pPr>
+      <w:r>
+        <w:rPr>
+          <w:b w:val="0"/>
+          <w:bCs w:val="0"/>
+          <w:sz w:val="22"/>
+          <w:szCs w:val="22"/>
+          <w:u w:val="none"/>
+        </w:rPr>
+        <w:t>‘o’ is other/the world</w:t>
+      </w:r>
+    </w:p>
+    <w:p>
+      <w:pPr>
+        <w:pStyle w:val="ListParagraph"/>
+        <w:numPr>
+          <w:ilvl w:val="2"/>
+          <w:numId w:val="12"/>
+        </w:numPr>
+        <w:bidi w:val="0"/>
+        <w:spacing w:before="0" w:beforeAutospacing="off" w:after="160" w:afterAutospacing="off" w:line="259" w:lineRule="auto"/>
+        <w:ind w:right="0"/>
+        <w:jc w:val="left"/>
+        <w:rPr>
+          <w:b w:val="0"/>
+          <w:bCs w:val="0"/>
+          <w:sz w:val="22"/>
+          <w:szCs w:val="22"/>
+          <w:u w:val="none"/>
+        </w:rPr>
+      </w:pPr>
+      <w:r>
+        <w:rPr>
+          <w:b w:val="0"/>
+          <w:bCs w:val="0"/>
+          <w:sz w:val="22"/>
+          <w:szCs w:val="22"/>
+          <w:u w:val="none"/>
+        </w:rPr>
+        <w:t xml:space="preserve">‘a’ is all owners </w:t>
+      </w:r>
+    </w:p>
+    <w:p>
+      <w:pPr>
+        <w:pStyle w:val="ListParagraph"/>
+        <w:numPr>
+          <w:ilvl w:val="1"/>
+          <w:numId w:val="12"/>
+        </w:numPr>
+        <w:bidi w:val="0"/>
+        <w:spacing w:before="0" w:beforeAutospacing="off" w:after="160" w:afterAutospacing="off" w:line="259" w:lineRule="auto"/>
+        <w:ind w:right="0"/>
+        <w:jc w:val="left"/>
+        <w:rPr>
+          <w:b w:val="0"/>
+          <w:bCs w:val="0"/>
+          <w:sz w:val="22"/>
+          <w:szCs w:val="22"/>
+          <w:u w:val="none"/>
+        </w:rPr>
+      </w:pPr>
+      <w:r>
+        <w:rPr>
+          <w:b w:val="0"/>
+          <w:bCs w:val="0"/>
+          <w:sz w:val="22"/>
+          <w:szCs w:val="22"/>
+          <w:u w:val="none"/>
+        </w:rPr>
+        <w:t>Mathematical symbols are used for a specific operation made to a file or directory</w:t>
+      </w:r>
+    </w:p>
+    <w:p>
+      <w:pPr>
+        <w:pStyle w:val="ListParagraph"/>
+        <w:numPr>
+          <w:ilvl w:val="2"/>
+          <w:numId w:val="12"/>
+        </w:numPr>
+        <w:bidi w:val="0"/>
+        <w:spacing w:before="0" w:beforeAutospacing="off" w:after="160" w:afterAutospacing="off" w:line="259" w:lineRule="auto"/>
+        <w:ind w:right="0"/>
+        <w:jc w:val="left"/>
+        <w:rPr>
+          <w:b w:val="0"/>
+          <w:bCs w:val="0"/>
+          <w:sz w:val="22"/>
+          <w:szCs w:val="22"/>
+          <w:u w:val="none"/>
+        </w:rPr>
+      </w:pPr>
+      <w:r>
+        <w:rPr>
+          <w:b w:val="0"/>
+          <w:bCs w:val="0"/>
+          <w:sz w:val="22"/>
+          <w:szCs w:val="22"/>
+          <w:u w:val="none"/>
+        </w:rPr>
+        <w:t>‘+’ adds permission(s)</w:t>
+      </w:r>
+    </w:p>
+    <w:p>
+      <w:pPr>
+        <w:pStyle w:val="ListParagraph"/>
+        <w:numPr>
+          <w:ilvl w:val="2"/>
+          <w:numId w:val="12"/>
+        </w:numPr>
+        <w:bidi w:val="0"/>
+        <w:spacing w:before="0" w:beforeAutospacing="off" w:after="160" w:afterAutospacing="off" w:line="259" w:lineRule="auto"/>
+        <w:ind w:right="0"/>
+        <w:jc w:val="left"/>
+        <w:rPr>
+          <w:b w:val="0"/>
+          <w:bCs w:val="0"/>
+          <w:sz w:val="22"/>
+          <w:szCs w:val="22"/>
+          <w:u w:val="none"/>
+        </w:rPr>
+      </w:pPr>
+      <w:r>
+        <w:rPr>
+          <w:b w:val="0"/>
+          <w:bCs w:val="0"/>
+          <w:sz w:val="22"/>
+          <w:szCs w:val="22"/>
+          <w:u w:val="none"/>
+        </w:rPr>
+        <w:t>‘-’ removes permission(s)</w:t>
+      </w:r>
+    </w:p>
+    <w:p>
+      <w:pPr>
+        <w:pStyle w:val="ListParagraph"/>
+        <w:numPr>
+          <w:ilvl w:val="2"/>
+          <w:numId w:val="12"/>
+        </w:numPr>
+        <w:bidi w:val="0"/>
+        <w:spacing w:before="0" w:beforeAutospacing="off" w:after="160" w:afterAutospacing="off" w:line="259" w:lineRule="auto"/>
+        <w:ind w:right="0"/>
+        <w:jc w:val="left"/>
+        <w:rPr>
+          <w:b w:val="0"/>
+          <w:bCs w:val="0"/>
+          <w:sz w:val="22"/>
+          <w:szCs w:val="22"/>
+          <w:u w:val="none"/>
+        </w:rPr>
+      </w:pPr>
+      <w:r>
+        <w:rPr>
+          <w:b w:val="0"/>
+          <w:bCs w:val="0"/>
+          <w:sz w:val="22"/>
+          <w:szCs w:val="22"/>
+          <w:u w:val="none"/>
+        </w:rPr>
+        <w:t>‘=’ sets permission(s) and overrides previously set permissions</w:t>
+      </w:r>
+    </w:p>
+    <w:p>
+      <w:pPr>
+        <w:pStyle w:val="ListParagraph"/>
+        <w:numPr>
+          <w:ilvl w:val="1"/>
+          <w:numId w:val="12"/>
+        </w:numPr>
+        <w:bidi w:val="0"/>
+        <w:spacing w:before="0" w:beforeAutospacing="off" w:after="160" w:afterAutospacing="off" w:line="259" w:lineRule="auto"/>
+        <w:ind w:right="0"/>
+        <w:jc w:val="left"/>
+        <w:rPr>
+          <w:b w:val="0"/>
+          <w:bCs w:val="0"/>
+          <w:sz w:val="22"/>
+          <w:szCs w:val="22"/>
+          <w:u w:val="none"/>
+        </w:rPr>
+      </w:pPr>
+      <w:r>
+        <w:rPr>
+          <w:b w:val="0"/>
+          <w:bCs w:val="0"/>
+          <w:sz w:val="22"/>
+          <w:szCs w:val="22"/>
+          <w:u w:val="none"/>
+        </w:rPr>
+        <w:t>The permissions you can set are</w:t>
+      </w:r>
+    </w:p>
+    <w:p>
+      <w:pPr>
+        <w:pStyle w:val="ListParagraph"/>
+        <w:numPr>
+          <w:ilvl w:val="2"/>
+          <w:numId w:val="12"/>
+        </w:numPr>
+        <w:bidi w:val="0"/>
+        <w:spacing w:before="0" w:beforeAutospacing="off" w:after="160" w:afterAutospacing="off" w:line="259" w:lineRule="auto"/>
+        <w:ind w:right="0"/>
+        <w:jc w:val="left"/>
+        <w:rPr>
+          <w:b w:val="0"/>
+          <w:bCs w:val="0"/>
+          <w:sz w:val="22"/>
+          <w:szCs w:val="22"/>
+          <w:u w:val="none"/>
+        </w:rPr>
+      </w:pPr>
+      <w:r>
+        <w:rPr>
+          <w:b w:val="0"/>
+          <w:bCs w:val="0"/>
+          <w:sz w:val="22"/>
+          <w:szCs w:val="22"/>
+          <w:u w:val="none"/>
+        </w:rPr>
+        <w:t>‘r’ - read</w:t>
+      </w:r>
+    </w:p>
+    <w:p>
+      <w:pPr>
+        <w:pStyle w:val="ListParagraph"/>
+        <w:numPr>
+          <w:ilvl w:val="2"/>
+          <w:numId w:val="12"/>
+        </w:numPr>
+        <w:bidi w:val="0"/>
+        <w:spacing w:before="0" w:beforeAutospacing="off" w:after="160" w:afterAutospacing="off" w:line="259" w:lineRule="auto"/>
+        <w:ind w:right="0"/>
+        <w:jc w:val="left"/>
+        <w:rPr>
+          <w:b w:val="0"/>
+          <w:bCs w:val="0"/>
+          <w:sz w:val="22"/>
+          <w:szCs w:val="22"/>
+          <w:u w:val="none"/>
+        </w:rPr>
+      </w:pPr>
+      <w:r>
+        <w:rPr>
+          <w:b w:val="0"/>
+          <w:bCs w:val="0"/>
+          <w:sz w:val="22"/>
+          <w:szCs w:val="22"/>
+          <w:u w:val="none"/>
+        </w:rPr>
+        <w:t>‘w’ - write</w:t>
+      </w:r>
+    </w:p>
+    <w:p>
+      <w:pPr>
+        <w:pStyle w:val="ListParagraph"/>
+        <w:numPr>
+          <w:ilvl w:val="2"/>
+          <w:numId w:val="12"/>
+        </w:numPr>
+        <w:bidi w:val="0"/>
+        <w:spacing w:before="0" w:beforeAutospacing="off" w:after="160" w:afterAutospacing="off" w:line="259" w:lineRule="auto"/>
+        <w:ind w:right="0"/>
+        <w:jc w:val="left"/>
+        <w:rPr>
+          <w:b w:val="0"/>
+          <w:bCs w:val="0"/>
+          <w:sz w:val="22"/>
+          <w:szCs w:val="22"/>
+          <w:u w:val="none"/>
+        </w:rPr>
+      </w:pPr>
+      <w:r>
+        <w:rPr>
+          <w:b w:val="0"/>
+          <w:bCs w:val="0"/>
+          <w:sz w:val="22"/>
+          <w:szCs w:val="22"/>
+          <w:u w:val="none"/>
+        </w:rPr>
+        <w:t>‘x’ - execute</w:t>
+      </w:r>
+    </w:p>
+    <w:p>
+      <w:pPr>
+        <w:pStyle w:val="ListParagraph"/>
+        <w:numPr>
+          <w:ilvl w:val="1"/>
+          <w:numId w:val="12"/>
+        </w:numPr>
+        <w:bidi w:val="0"/>
+        <w:spacing w:before="0" w:beforeAutospacing="off" w:after="160" w:afterAutospacing="off" w:line="259" w:lineRule="auto"/>
+        <w:ind w:right="0"/>
+        <w:jc w:val="left"/>
+        <w:rPr>
+          <w:b w:val="0"/>
+          <w:bCs w:val="0"/>
+          <w:sz w:val="22"/>
+          <w:szCs w:val="22"/>
+          <w:u w:val="none"/>
+        </w:rPr>
+      </w:pPr>
+      <w:r>
+        <w:rPr>
+          <w:b w:val="0"/>
+          <w:bCs w:val="0"/>
+          <w:sz w:val="22"/>
+          <w:szCs w:val="22"/>
+          <w:u w:val="none"/>
+        </w:rPr>
+        <w:t>For example:</w:t>
+      </w:r>
+    </w:p>
+    <w:p>
+      <w:pPr>
+        <w:pStyle w:val="ListParagraph"/>
+        <w:numPr>
+          <w:ilvl w:val="2"/>
+          <w:numId w:val="12"/>
+        </w:numPr>
+        <w:bidi w:val="0"/>
+        <w:spacing w:before="0" w:beforeAutospacing="off" w:after="160" w:afterAutospacing="off" w:line="259" w:lineRule="auto"/>
+        <w:ind w:right="0"/>
+        <w:jc w:val="left"/>
+        <w:rPr>
+          <w:rFonts w:ascii="Calibri" w:hAnsi="Calibri" w:eastAsia="Calibri" w:cs="Calibri" w:asciiTheme="minorAscii" w:hAnsiTheme="minorAscii" w:eastAsiaTheme="minorAscii" w:cstheme="minorAscii"/>
+          <w:b w:val="0"/>
+          <w:bCs w:val="0"/>
+          <w:sz w:val="22"/>
+          <w:szCs w:val="22"/>
+          <w:u w:val="none"/>
+        </w:rPr>
+      </w:pPr>
+      <w:r>
+        <w:rPr>
+          <w:b w:val="0"/>
+          <w:bCs w:val="0"/>
+          <w:sz w:val="22"/>
+          <w:szCs w:val="22"/>
+          <w:u w:val="none"/>
+        </w:rPr>
+        <w:t>‘sudo chmod g+wx sudotemp.txt’</w:t>
+      </w:r>
+    </w:p>
+    <w:p>
+      <w:pPr>
+        <w:pStyle w:val="ListParagraph"/>
+        <w:numPr>
+          <w:ilvl w:val="3"/>
+          <w:numId w:val="12"/>
+        </w:numPr>
+        <w:bidi w:val="0"/>
+        <w:spacing w:before="0" w:beforeAutospacing="off" w:after="160" w:afterAutospacing="off" w:line="259" w:lineRule="auto"/>
+        <w:ind w:right="0"/>
+        <w:jc w:val="left"/>
+        <w:rPr>
+          <w:b w:val="0"/>
+          <w:bCs w:val="0"/>
+          <w:sz w:val="22"/>
+          <w:szCs w:val="22"/>
+          <w:u w:val="none"/>
+        </w:rPr>
+      </w:pPr>
+      <w:r>
+        <w:rPr>
+          <w:b w:val="0"/>
+          <w:bCs w:val="0"/>
+          <w:sz w:val="22"/>
+          <w:szCs w:val="22"/>
+          <w:u w:val="none"/>
+        </w:rPr>
+        <w:t xml:space="preserve">This adds write and execute permissions to ‘sudotemp.txt’. </w:t>
+      </w:r>
+    </w:p>
+    <w:p>
+      <w:pPr>
+        <w:pStyle w:val="Normal"/>
+        <w:bidi w:val="0"/>
+        <w:spacing w:before="0" w:beforeAutospacing="off" w:after="160" w:afterAutospacing="off" w:line="259" w:lineRule="auto"/>
+        <w:ind w:right="0"/>
+        <w:jc w:val="left"/>
+        <w:rPr>
+          <w:b w:val="0"/>
+          <w:bCs w:val="0"/>
+          <w:sz w:val="22"/>
+          <w:szCs w:val="22"/>
+          <w:u w:val="none"/>
+        </w:rPr>
+      </w:pPr>
+      <w:r>
+        <w:rPr>
+          <w:b w:val="0"/>
+          <w:bCs w:val="0"/>
+          <w:sz w:val="22"/>
+          <w:szCs w:val="22"/>
+          <w:u w:val="none"/>
+        </w:rPr>
+        <w:t>Note:</w:t>
+      </w:r>
+    </w:p>
+    <w:p>
+      <w:pPr>
+        <w:pStyle w:val="ListParagraph"/>
+        <w:numPr>
+          <w:ilvl w:val="0"/>
+          <w:numId w:val="13"/>
+        </w:numPr>
+        <w:bidi w:val="0"/>
+        <w:spacing w:before="0" w:beforeAutospacing="off" w:after="160" w:afterAutospacing="off" w:line="259" w:lineRule="auto"/>
+        <w:ind w:right="0"/>
+        <w:jc w:val="left"/>
+        <w:rPr>
+          <w:b w:val="0"/>
+          <w:bCs w:val="0"/>
+          <w:sz w:val="22"/>
+          <w:szCs w:val="22"/>
+          <w:u w:val="none"/>
+        </w:rPr>
+      </w:pPr>
+      <w:r>
+        <w:rPr>
+          <w:b w:val="0"/>
+          <w:bCs w:val="0"/>
+          <w:sz w:val="22"/>
+          <w:szCs w:val="22"/>
+          <w:u w:val="none"/>
+        </w:rPr>
+        <w:t>You cannot have nested groups</w:t>
+      </w:r>
+    </w:p>
+    <w:p>
+      <w:pPr>
+        <w:pStyle w:val="ListParagraph"/>
+        <w:numPr>
+          <w:ilvl w:val="0"/>
+          <w:numId w:val="13"/>
+        </w:numPr>
+        <w:bidi w:val="0"/>
+        <w:spacing w:before="0" w:beforeAutospacing="off" w:after="160" w:afterAutospacing="off" w:line="259" w:lineRule="auto"/>
+        <w:ind w:right="0"/>
+        <w:jc w:val="left"/>
+        <w:rPr>
+          <w:b w:val="0"/>
+          <w:bCs w:val="0"/>
+          <w:sz w:val="22"/>
+          <w:szCs w:val="22"/>
+          <w:u w:val="none"/>
+        </w:rPr>
+      </w:pPr>
+      <w:r>
+        <w:rPr>
+          <w:b w:val="0"/>
+          <w:bCs w:val="0"/>
+          <w:sz w:val="22"/>
+          <w:szCs w:val="22"/>
+          <w:u w:val="none"/>
+        </w:rPr>
+        <w:t>One file/directory cannot belong to more than one group</w:t>
+      </w:r>
+    </w:p>
+    <w:p>
+      <w:pPr>
+        <w:pStyle w:val="ListParagraph"/>
+        <w:numPr>
+          <w:ilvl w:val="0"/>
+          <w:numId w:val="13"/>
+        </w:numPr>
+        <w:bidi w:val="0"/>
+        <w:spacing w:before="0" w:beforeAutospacing="off" w:after="160" w:afterAutospacing="off" w:line="259" w:lineRule="auto"/>
+        <w:ind w:right="0"/>
+        <w:jc w:val="left"/>
+        <w:rPr>
+          <w:b w:val="0"/>
+          <w:bCs w:val="0"/>
+          <w:sz w:val="22"/>
+          <w:szCs w:val="22"/>
+          <w:u w:val="none"/>
+        </w:rPr>
+      </w:pPr>
+      <w:r>
+        <w:rPr>
+          <w:b w:val="0"/>
+          <w:bCs w:val="0"/>
+          <w:sz w:val="22"/>
+          <w:szCs w:val="22"/>
+          <w:u w:val="none"/>
+        </w:rPr>
+        <w:t>Execute permission on a directory means being able to enter it and its subdirectories</w:t>
+      </w:r>
+    </w:p>
+    <w:p>
+      <w:pPr>
+        <w:pStyle w:val="Normal"/>
+        <w:bidi w:val="0"/>
+        <w:spacing w:before="0" w:beforeAutospacing="off" w:after="160" w:afterAutospacing="off" w:line="259" w:lineRule="auto"/>
+        <w:ind w:right="0"/>
+        <w:jc w:val="left"/>
+        <w:rPr>
+          <w:b w:val="0"/>
+          <w:bCs w:val="0"/>
+          <w:sz w:val="22"/>
+          <w:szCs w:val="22"/>
+          <w:u w:val="none"/>
+        </w:rPr>
+      </w:pPr>
+    </w:p>
+    <w:p>
+      <w:pPr>
+        <w:pStyle w:val="Normal"/>
+        <w:bidi w:val="0"/>
+        <w:spacing w:before="0" w:beforeAutospacing="off" w:after="160" w:afterAutospacing="off" w:line="259" w:lineRule="auto"/>
+        <w:ind w:right="0"/>
+        <w:jc w:val="left"/>
+        <w:rPr>
+          <w:b w:val="0"/>
+          <w:bCs w:val="0"/>
+          <w:sz w:val="22"/>
+          <w:szCs w:val="22"/>
+          <w:u w:val="none"/>
+        </w:rPr>
+      </w:pPr>
+    </w:p>
+    <w:p>
+      <w:pPr>
+        <w:pStyle w:val="Normal"/>
+        <w:bidi w:val="0"/>
+        <w:spacing w:before="0" w:beforeAutospacing="off" w:after="160" w:afterAutospacing="off" w:line="259" w:lineRule="auto"/>
+        <w:ind w:right="0"/>
+        <w:jc w:val="left"/>
+        <w:rPr>
+          <w:b w:val="0"/>
+          <w:bCs w:val="0"/>
+          <w:sz w:val="22"/>
+          <w:szCs w:val="22"/>
+          <w:u w:val="none"/>
+        </w:rPr>
+      </w:pPr>
+    </w:p>
+    <w:p>
+      <w:pPr>
+        <w:pStyle w:val="Normal"/>
+        <w:bidi w:val="0"/>
+        <w:spacing w:before="0" w:beforeAutospacing="off" w:after="160" w:afterAutospacing="off" w:line="259" w:lineRule="auto"/>
+        <w:ind w:right="0"/>
+        <w:jc w:val="left"/>
+        <w:rPr>
+          <w:b w:val="0"/>
+          <w:bCs w:val="0"/>
+          <w:sz w:val="22"/>
+          <w:szCs w:val="22"/>
+          <w:u w:val="none"/>
+        </w:rPr>
+      </w:pPr>
+      <w:r>
+        <w:rPr>
+          <w:b w:val="0"/>
+          <w:bCs w:val="0"/>
+          <w:sz w:val="22"/>
+          <w:szCs w:val="22"/>
+          <w:u w:val="none"/>
+        </w:rPr>
+        <w:t>If you want to remove object such as file, directory, or symbolic link from directory, you can use the ‘rm’ command</w:t>
+      </w:r>
+    </w:p>
+    <w:p>
+      <w:pPr>
+        <w:pStyle w:val="ListParagraph"/>
+        <w:numPr>
+          <w:ilvl w:val="0"/>
+          <w:numId w:val="16"/>
+        </w:numPr>
+        <w:bidi w:val="0"/>
+        <w:spacing w:before="0" w:beforeAutospacing="off" w:after="160" w:afterAutospacing="off" w:line="259" w:lineRule="auto"/>
+        <w:ind w:right="0"/>
+        <w:jc w:val="left"/>
+        <w:rPr>
+          <w:b w:val="0"/>
+          <w:bCs w:val="0"/>
+          <w:sz w:val="22"/>
+          <w:szCs w:val="22"/>
+          <w:u w:val="none"/>
+        </w:rPr>
+      </w:pPr>
+      <w:r>
+        <w:rPr>
+          <w:b w:val="0"/>
+          <w:bCs w:val="0"/>
+          <w:sz w:val="22"/>
+          <w:szCs w:val="22"/>
+          <w:u w:val="none"/>
+        </w:rPr>
+        <w:t>‘rm’ means remove</w:t>
+      </w:r>
+    </w:p>
+    <w:p>
+      <w:pPr>
+        <w:pStyle w:val="Normal"/>
+        <w:bidi w:val="0"/>
+        <w:spacing w:before="0" w:beforeAutospacing="off" w:after="160" w:afterAutospacing="off" w:line="259" w:lineRule="auto"/>
+        <w:ind w:right="0"/>
+        <w:jc w:val="left"/>
+        <w:rPr>
+          <w:b w:val="0"/>
+          <w:bCs w:val="0"/>
+          <w:sz w:val="22"/>
+          <w:szCs w:val="22"/>
+          <w:u w:val="none"/>
+        </w:rPr>
+      </w:pPr>
+    </w:p>
+    <w:p>
+      <w:pPr>
+        <w:pStyle w:val="Normal"/>
+        <w:bidi w:val="0"/>
+        <w:spacing w:before="0" w:beforeAutospacing="off" w:after="160" w:afterAutospacing="off" w:line="259" w:lineRule="auto"/>
+        <w:ind w:right="0"/>
+        <w:jc w:val="left"/>
+        <w:rPr>
+          <w:b w:val="0"/>
+          <w:bCs w:val="0"/>
+          <w:sz w:val="22"/>
+          <w:szCs w:val="22"/>
+          <w:u w:val="none"/>
+        </w:rPr>
+      </w:pPr>
+      <w:r>
+        <w:rPr>
+          <w:b w:val="0"/>
+          <w:bCs w:val="0"/>
+          <w:sz w:val="22"/>
+          <w:szCs w:val="22"/>
+          <w:u w:val="none"/>
+        </w:rPr>
+        <w:t>‘</w:t>
+      </w:r>
+      <w:proofErr w:type="spellStart"/>
+      <w:r>
+        <w:rPr>
+          <w:b w:val="0"/>
+          <w:bCs w:val="0"/>
+          <w:sz w:val="22"/>
+          <w:szCs w:val="22"/>
+          <w:u w:val="none"/>
+        </w:rPr>
+        <w:t>mkdir</w:t>
+      </w:r>
+      <w:proofErr w:type="spellEnd"/>
+      <w:r>
+        <w:rPr>
+          <w:b w:val="0"/>
+          <w:bCs w:val="0"/>
+          <w:sz w:val="22"/>
+          <w:szCs w:val="22"/>
+          <w:u w:val="none"/>
+        </w:rPr>
+        <w:t xml:space="preserve">’ command makes a directory, </w:t>
+      </w:r>
+      <w:r>
+        <w:rPr>
+          <w:b w:val="0"/>
+          <w:bCs w:val="0"/>
+          <w:sz w:val="22"/>
+          <w:szCs w:val="22"/>
+          <w:u w:val="none"/>
+        </w:rPr>
+        <w:t>I.e.</w:t>
+      </w:r>
+      <w:r>
+        <w:rPr>
+          <w:b w:val="0"/>
+          <w:bCs w:val="0"/>
+          <w:sz w:val="22"/>
+          <w:szCs w:val="22"/>
+          <w:u w:val="none"/>
+        </w:rPr>
+        <w:t>:</w:t>
+      </w:r>
+    </w:p>
+    <w:p>
+      <w:pPr>
+        <w:pStyle w:val="ListParagraph"/>
+        <w:numPr>
+          <w:ilvl w:val="0"/>
+          <w:numId w:val="18"/>
+        </w:numPr>
+        <w:bidi w:val="0"/>
+        <w:spacing w:before="0" w:beforeAutospacing="off" w:after="160" w:afterAutospacing="off" w:line="259" w:lineRule="auto"/>
+        <w:ind w:right="0"/>
+        <w:jc w:val="left"/>
+        <w:rPr>
+          <w:b w:val="0"/>
+          <w:bCs w:val="0"/>
+          <w:sz w:val="22"/>
+          <w:szCs w:val="22"/>
+          <w:u w:val="none"/>
+        </w:rPr>
+      </w:pPr>
+      <w:r>
+        <w:rPr>
+          <w:b w:val="0"/>
+          <w:bCs w:val="0"/>
+          <w:sz w:val="22"/>
+          <w:szCs w:val="22"/>
+          <w:u w:val="none"/>
+        </w:rPr>
+        <w:t>‘</w:t>
+      </w:r>
+      <w:proofErr w:type="spellStart"/>
+      <w:r>
+        <w:rPr>
+          <w:b w:val="0"/>
+          <w:bCs w:val="0"/>
+          <w:sz w:val="22"/>
+          <w:szCs w:val="22"/>
+          <w:u w:val="none"/>
+        </w:rPr>
+        <w:t>sudo</w:t>
+      </w:r>
+      <w:proofErr w:type="spellEnd"/>
+      <w:r>
+        <w:rPr>
+          <w:b w:val="0"/>
+          <w:bCs w:val="0"/>
+          <w:sz w:val="22"/>
+          <w:szCs w:val="22"/>
+          <w:u w:val="none"/>
+        </w:rPr>
+        <w:t xml:space="preserve"> </w:t>
+      </w:r>
+      <w:proofErr w:type="spellStart"/>
+      <w:r>
+        <w:rPr>
+          <w:b w:val="0"/>
+          <w:bCs w:val="0"/>
+          <w:sz w:val="22"/>
+          <w:szCs w:val="22"/>
+          <w:u w:val="none"/>
+        </w:rPr>
+        <w:t>mkdir</w:t>
+      </w:r>
+      <w:proofErr w:type="spellEnd"/>
+      <w:r>
+        <w:rPr>
+          <w:b w:val="0"/>
+          <w:bCs w:val="0"/>
+          <w:sz w:val="22"/>
+          <w:szCs w:val="22"/>
+          <w:u w:val="none"/>
+        </w:rPr>
+        <w:t xml:space="preserve"> </w:t>
+      </w:r>
+      <w:r>
+        <w:rPr>
+          <w:b w:val="0"/>
+          <w:bCs w:val="0"/>
+          <w:sz w:val="22"/>
+          <w:szCs w:val="22"/>
+          <w:u w:val="none"/>
+        </w:rPr>
+        <w:t>mydir</w:t>
+      </w:r>
+      <w:r>
+        <w:rPr>
+          <w:b w:val="0"/>
+          <w:bCs w:val="0"/>
+          <w:sz w:val="22"/>
+          <w:szCs w:val="22"/>
+          <w:u w:val="none"/>
+        </w:rPr>
+        <w:t>’</w:t>
+      </w:r>
+    </w:p>
+    <w:p>
+      <w:pPr>
+        <w:pStyle w:val="ListParagraph"/>
+        <w:numPr>
+          <w:ilvl w:val="1"/>
+          <w:numId w:val="18"/>
+        </w:numPr>
+        <w:bidi w:val="0"/>
+        <w:spacing w:before="0" w:beforeAutospacing="off" w:after="160" w:afterAutospacing="off" w:line="259" w:lineRule="auto"/>
+        <w:ind w:right="0"/>
+        <w:jc w:val="left"/>
+        <w:rPr>
+          <w:b w:val="0"/>
+          <w:bCs w:val="0"/>
+          <w:sz w:val="22"/>
+          <w:szCs w:val="22"/>
+          <w:u w:val="none"/>
+        </w:rPr>
+      </w:pPr>
+      <w:r>
+        <w:rPr>
+          <w:b w:val="0"/>
+          <w:bCs w:val="0"/>
+          <w:sz w:val="22"/>
+          <w:szCs w:val="22"/>
+          <w:u w:val="none"/>
+        </w:rPr>
+        <w:t>Will make a directory with administrative permissions.</w:t>
+      </w:r>
+    </w:p>
+    <w:p>
+      <w:pPr>
+        <w:pStyle w:val="ListParagraph"/>
+        <w:numPr>
+          <w:ilvl w:val="1"/>
+          <w:numId w:val="18"/>
+        </w:numPr>
+        <w:bidi w:val="0"/>
+        <w:spacing w:before="0" w:beforeAutospacing="off" w:after="160" w:afterAutospacing="off" w:line="259" w:lineRule="auto"/>
+        <w:ind w:right="0"/>
+        <w:jc w:val="left"/>
+        <w:rPr>
+          <w:b w:val="0"/>
+          <w:bCs w:val="0"/>
+          <w:sz w:val="22"/>
+          <w:szCs w:val="22"/>
+          <w:u w:val="none"/>
+        </w:rPr>
+      </w:pPr>
+      <w:r>
+        <w:rPr>
+          <w:b w:val="0"/>
+          <w:bCs w:val="0"/>
+          <w:sz w:val="22"/>
+          <w:szCs w:val="22"/>
+          <w:u w:val="none"/>
+        </w:rPr>
+        <w:t>All permissions are given to root user</w:t>
+      </w:r>
+    </w:p>
+    <w:p>
+      <w:pPr>
+        <w:pStyle w:val="ListParagraph"/>
+        <w:numPr>
+          <w:ilvl w:val="1"/>
+          <w:numId w:val="18"/>
+        </w:numPr>
+        <w:bidi w:val="0"/>
+        <w:spacing w:before="0" w:beforeAutospacing="off" w:after="160" w:afterAutospacing="off" w:line="259" w:lineRule="auto"/>
+        <w:ind w:right="0"/>
+        <w:jc w:val="left"/>
+        <w:rPr>
+          <w:b w:val="0"/>
+          <w:bCs w:val="0"/>
+          <w:sz w:val="22"/>
+          <w:szCs w:val="22"/>
+          <w:u w:val="none"/>
+        </w:rPr>
+      </w:pPr>
+      <w:r>
+        <w:rPr>
+          <w:b w:val="0"/>
+          <w:bCs w:val="0"/>
+          <w:sz w:val="22"/>
+          <w:szCs w:val="22"/>
+          <w:u w:val="none"/>
+        </w:rPr>
+        <w:t>User group only get ‘rx’</w:t>
+      </w:r>
+    </w:p>
+    <w:p>
+      <w:pPr>
+        <w:pStyle w:val="ListParagraph"/>
+        <w:numPr>
+          <w:ilvl w:val="1"/>
+          <w:numId w:val="18"/>
+        </w:numPr>
+        <w:bidi w:val="0"/>
+        <w:spacing w:before="0" w:beforeAutospacing="off" w:after="160" w:afterAutospacing="off" w:line="259" w:lineRule="auto"/>
+        <w:ind w:right="0"/>
+        <w:jc w:val="left"/>
+        <w:rPr>
+          <w:b w:val="0"/>
+          <w:bCs w:val="0"/>
+          <w:sz w:val="22"/>
+          <w:szCs w:val="22"/>
+          <w:u w:val="none"/>
+        </w:rPr>
+      </w:pPr>
+      <w:r>
+        <w:rPr>
+          <w:b w:val="0"/>
+          <w:bCs w:val="0"/>
+          <w:sz w:val="22"/>
+          <w:szCs w:val="22"/>
+          <w:u w:val="none"/>
+        </w:rPr>
+        <w:t>Other only gets ‘x’</w:t>
+      </w:r>
+    </w:p>
+    <w:p>
+      <w:pPr>
+        <w:pStyle w:val="ListParagraph"/>
+        <w:numPr>
+          <w:ilvl w:val="1"/>
+          <w:numId w:val="18"/>
+        </w:numPr>
+        <w:bidi w:val="0"/>
+        <w:spacing w:before="0" w:beforeAutospacing="off" w:after="160" w:afterAutospacing="off" w:line="259" w:lineRule="auto"/>
+        <w:ind w:right="0"/>
+        <w:jc w:val="left"/>
+        <w:rPr>
+          <w:b w:val="0"/>
+          <w:bCs w:val="0"/>
+          <w:sz w:val="22"/>
+          <w:szCs w:val="22"/>
+          <w:u w:val="none"/>
+        </w:rPr>
+      </w:pPr>
+      <w:r>
+        <w:rPr>
+          <w:b w:val="0"/>
+          <w:bCs w:val="0"/>
+          <w:sz w:val="22"/>
+          <w:szCs w:val="22"/>
+          <w:u w:val="none"/>
+        </w:rPr>
+        <w:t>‘x’ or execute means they can enter the directory and its subdirectories</w:t>
+      </w:r>
+    </w:p>
+    <w:p>
+      <w:pPr>
+        <w:pStyle w:val="Normal"/>
+        <w:bidi w:val="0"/>
+        <w:spacing w:before="0" w:beforeAutospacing="off" w:after="160" w:afterAutospacing="off" w:line="259" w:lineRule="auto"/>
+        <w:ind w:right="0"/>
+        <w:jc w:val="left"/>
+        <w:rPr>
+          <w:b w:val="0"/>
+          <w:bCs w:val="0"/>
+          <w:sz w:val="22"/>
+          <w:szCs w:val="22"/>
+          <w:u w:val="none"/>
+        </w:rPr>
+      </w:pPr>
+    </w:p>
+    <w:p>
+      <w:pPr>
+        <w:pStyle w:val="Normal"/>
+        <w:bidi w:val="0"/>
+        <w:spacing w:before="0" w:beforeAutospacing="off" w:after="160" w:afterAutospacing="off" w:line="259" w:lineRule="auto"/>
+        <w:ind w:right="0"/>
+        <w:jc w:val="left"/>
+        <w:rPr>
+          <w:b w:val="0"/>
+          <w:bCs w:val="0"/>
+          <w:sz w:val="22"/>
+          <w:szCs w:val="22"/>
+          <w:u w:val="none"/>
+        </w:rPr>
+      </w:pPr>
+      <w:r>
+        <w:rPr>
+          <w:b w:val="0"/>
+          <w:bCs w:val="0"/>
+          <w:sz w:val="22"/>
+          <w:szCs w:val="22"/>
+          <w:u w:val="none"/>
+        </w:rPr>
+        <w:t>‘</w:t>
+      </w:r>
+      <w:proofErr w:type="spellStart"/>
+      <w:r>
+        <w:rPr>
+          <w:b w:val="0"/>
+          <w:bCs w:val="0"/>
+          <w:sz w:val="22"/>
+          <w:szCs w:val="22"/>
+          <w:u w:val="none"/>
+        </w:rPr>
+        <w:t>sudo</w:t>
+      </w:r>
+      <w:proofErr w:type="spellEnd"/>
+      <w:r>
+        <w:rPr>
+          <w:b w:val="0"/>
+          <w:bCs w:val="0"/>
+          <w:sz w:val="22"/>
+          <w:szCs w:val="22"/>
+          <w:u w:val="none"/>
+        </w:rPr>
+        <w:t xml:space="preserve"> nano ./</w:t>
+      </w:r>
+      <w:proofErr w:type="spellStart"/>
+      <w:r>
+        <w:rPr>
+          <w:b w:val="0"/>
+          <w:bCs w:val="0"/>
+          <w:sz w:val="22"/>
+          <w:szCs w:val="22"/>
+          <w:u w:val="none"/>
+        </w:rPr>
+        <w:t>mydir</w:t>
+      </w:r>
+      <w:proofErr w:type="spellEnd"/>
+      <w:r>
+        <w:rPr>
+          <w:b w:val="0"/>
+          <w:bCs w:val="0"/>
+          <w:sz w:val="22"/>
+          <w:szCs w:val="22"/>
+          <w:u w:val="none"/>
+        </w:rPr>
+        <w:t xml:space="preserve">/file.txt’ will create file in </w:t>
+      </w:r>
+      <w:proofErr w:type="spellStart"/>
+      <w:r>
+        <w:rPr>
+          <w:b w:val="0"/>
+          <w:bCs w:val="0"/>
+          <w:sz w:val="22"/>
+          <w:szCs w:val="22"/>
+          <w:u w:val="none"/>
+        </w:rPr>
+        <w:t>mydir</w:t>
+      </w:r>
+      <w:proofErr w:type="spellEnd"/>
+      <w:r>
+        <w:rPr>
+          <w:b w:val="0"/>
+          <w:bCs w:val="0"/>
+          <w:sz w:val="22"/>
+          <w:szCs w:val="22"/>
+          <w:u w:val="none"/>
+        </w:rPr>
+        <w:t xml:space="preserve"> directory with administrative </w:t>
+      </w:r>
+      <w:proofErr w:type="spellStart"/>
+      <w:r>
+        <w:rPr>
+          <w:b w:val="0"/>
+          <w:bCs w:val="0"/>
+          <w:sz w:val="22"/>
+          <w:szCs w:val="22"/>
+          <w:u w:val="none"/>
+        </w:rPr>
+        <w:t>priveleges</w:t>
+      </w:r>
+      <w:proofErr w:type="spellEnd"/>
+      <w:r>
+        <w:rPr>
+          <w:b w:val="0"/>
+          <w:bCs w:val="0"/>
+          <w:sz w:val="22"/>
+          <w:szCs w:val="22"/>
+          <w:u w:val="none"/>
+        </w:rPr>
+        <w:t>.</w:t>
+      </w:r>
+    </w:p>
+    <w:p>
+      <w:pPr>
+        <w:pStyle w:val="ListParagraph"/>
+        <w:numPr>
+          <w:ilvl w:val="0"/>
+          <w:numId w:val="19"/>
+        </w:numPr>
+        <w:bidi w:val="0"/>
+        <w:spacing w:before="0" w:beforeAutospacing="off" w:after="160" w:afterAutospacing="off" w:line="259" w:lineRule="auto"/>
+        <w:ind w:right="0"/>
+        <w:jc w:val="left"/>
+        <w:rPr>
+          <w:b w:val="0"/>
+          <w:bCs w:val="0"/>
+          <w:sz w:val="22"/>
+          <w:szCs w:val="22"/>
+          <w:u w:val="none"/>
+        </w:rPr>
+      </w:pPr>
+      <w:r>
+        <w:rPr>
+          <w:b w:val="0"/>
+          <w:bCs w:val="0"/>
+          <w:sz w:val="22"/>
+          <w:szCs w:val="22"/>
+          <w:u w:val="none"/>
+        </w:rPr>
+        <w:t>As you can see, you can specify a path to nano text editor on where to create file.</w:t>
+      </w:r>
+    </w:p>
+    <w:p>
+      <w:pPr>
+        <w:pStyle w:val="Normal"/>
+        <w:bidi w:val="0"/>
+        <w:spacing w:before="0" w:beforeAutospacing="off" w:after="160" w:afterAutospacing="off" w:line="259" w:lineRule="auto"/>
+        <w:ind w:right="0"/>
+        <w:jc w:val="left"/>
+        <w:rPr>
+          <w:b w:val="0"/>
+          <w:bCs w:val="0"/>
+          <w:sz w:val="22"/>
+          <w:szCs w:val="22"/>
+          <w:u w:val="none"/>
+        </w:rPr>
+      </w:pPr>
+    </w:p>
+    <w:p>
+      <w:pPr>
+        <w:pStyle w:val="Normal"/>
+        <w:bidi w:val="0"/>
+        <w:spacing w:before="0" w:beforeAutospacing="off" w:after="160" w:afterAutospacing="off" w:line="259" w:lineRule="auto"/>
+        <w:ind w:right="0"/>
+        <w:jc w:val="left"/>
+        <w:rPr>
+          <w:b w:val="0"/>
+          <w:bCs w:val="0"/>
+          <w:sz w:val="22"/>
+          <w:szCs w:val="22"/>
+          <w:u w:val="none"/>
+        </w:rPr>
+      </w:pPr>
+      <w:r>
+        <w:rPr>
+          <w:b w:val="0"/>
+          <w:bCs w:val="0"/>
+          <w:sz w:val="22"/>
+          <w:szCs w:val="22"/>
+          <w:u w:val="none"/>
+        </w:rPr>
+        <w:t>‘chown’ and ‘chmod’ command has –R option which mean ‘recursive’, meaning it affects subdirectories and files as well, and their subdirectories and files, etc. For example:</w:t>
+      </w:r>
+    </w:p>
+    <w:p>
+      <w:pPr>
+        <w:pStyle w:val="ListParagraph"/>
+        <w:numPr>
+          <w:ilvl w:val="0"/>
+          <w:numId w:val="20"/>
+        </w:numPr>
+        <w:bidi w:val="0"/>
+        <w:spacing w:before="0" w:beforeAutospacing="off" w:after="160" w:afterAutospacing="off" w:line="259" w:lineRule="auto"/>
+        <w:ind w:right="0"/>
+        <w:jc w:val="left"/>
+        <w:rPr>
+          <w:b w:val="0"/>
+          <w:bCs w:val="0"/>
+          <w:sz w:val="22"/>
+          <w:szCs w:val="22"/>
+          <w:u w:val="none"/>
+        </w:rPr>
+      </w:pPr>
+      <w:r>
+        <w:rPr>
+          <w:b w:val="0"/>
+          <w:bCs w:val="0"/>
+          <w:sz w:val="22"/>
+          <w:szCs w:val="22"/>
+          <w:u w:val="none"/>
+        </w:rPr>
+        <w:t>If we use 'chown’ on directory that means that not only will it affect the directory, but also all the files and subdirectories in it as well, including their subdirectories and file, etc., for example</w:t>
+      </w:r>
+    </w:p>
+    <w:p>
+      <w:pPr>
+        <w:pStyle w:val="ListParagraph"/>
+        <w:numPr>
+          <w:ilvl w:val="1"/>
+          <w:numId w:val="20"/>
+        </w:numPr>
+        <w:bidi w:val="0"/>
+        <w:spacing w:before="0" w:beforeAutospacing="off" w:after="160" w:afterAutospacing="off" w:line="259" w:lineRule="auto"/>
+        <w:ind w:right="0"/>
+        <w:jc w:val="left"/>
+        <w:rPr>
+          <w:b w:val="0"/>
+          <w:bCs w:val="0"/>
+          <w:sz w:val="22"/>
+          <w:szCs w:val="22"/>
+          <w:u w:val="none"/>
+        </w:rPr>
+      </w:pPr>
+      <w:r>
+        <w:rPr>
+          <w:b w:val="0"/>
+          <w:bCs w:val="0"/>
+          <w:sz w:val="22"/>
+          <w:szCs w:val="22"/>
+          <w:u w:val="none"/>
+        </w:rPr>
+        <w:t>‘</w:t>
+      </w:r>
+      <w:proofErr w:type="spellStart"/>
+      <w:r>
+        <w:rPr>
+          <w:b w:val="0"/>
+          <w:bCs w:val="0"/>
+          <w:sz w:val="22"/>
+          <w:szCs w:val="22"/>
+          <w:u w:val="none"/>
+        </w:rPr>
+        <w:t>sudo</w:t>
+      </w:r>
+      <w:proofErr w:type="spellEnd"/>
+      <w:r>
+        <w:rPr>
+          <w:b w:val="0"/>
+          <w:bCs w:val="0"/>
+          <w:sz w:val="22"/>
+          <w:szCs w:val="22"/>
+          <w:u w:val="none"/>
+        </w:rPr>
+        <w:t xml:space="preserve"> </w:t>
+      </w:r>
+      <w:proofErr w:type="spellStart"/>
+      <w:r>
+        <w:rPr>
+          <w:b w:val="0"/>
+          <w:bCs w:val="0"/>
+          <w:sz w:val="22"/>
+          <w:szCs w:val="22"/>
+          <w:u w:val="none"/>
+        </w:rPr>
+        <w:t>chown</w:t>
+      </w:r>
+      <w:proofErr w:type="spellEnd"/>
+      <w:r>
+        <w:rPr>
+          <w:b w:val="0"/>
+          <w:bCs w:val="0"/>
+          <w:sz w:val="22"/>
+          <w:szCs w:val="22"/>
+          <w:u w:val="none"/>
+        </w:rPr>
+        <w:t xml:space="preserve"> –R  </w:t>
+      </w:r>
+      <w:proofErr w:type="spellStart"/>
+      <w:r>
+        <w:rPr>
+          <w:b w:val="0"/>
+          <w:bCs w:val="0"/>
+          <w:sz w:val="22"/>
+          <w:szCs w:val="22"/>
+          <w:u w:val="none"/>
+        </w:rPr>
+        <w:t>dan:dan</w:t>
+      </w:r>
+      <w:proofErr w:type="spellEnd"/>
+      <w:r>
+        <w:rPr>
+          <w:b w:val="0"/>
+          <w:bCs w:val="0"/>
+          <w:sz w:val="22"/>
+          <w:szCs w:val="22"/>
+          <w:u w:val="none"/>
+        </w:rPr>
+        <w:t xml:space="preserve">  ./</w:t>
+      </w:r>
+      <w:proofErr w:type="spellStart"/>
+      <w:r>
+        <w:rPr>
+          <w:b w:val="0"/>
+          <w:bCs w:val="0"/>
+          <w:sz w:val="22"/>
+          <w:szCs w:val="22"/>
+          <w:u w:val="none"/>
+        </w:rPr>
+        <w:t>mydir</w:t>
+      </w:r>
+      <w:proofErr w:type="spellEnd"/>
+      <w:r>
+        <w:rPr>
+          <w:b w:val="0"/>
+          <w:bCs w:val="0"/>
+          <w:sz w:val="22"/>
+          <w:szCs w:val="22"/>
+          <w:u w:val="none"/>
+        </w:rPr>
+        <w:t xml:space="preserve">’ will change the user and group </w:t>
+      </w:r>
+      <w:proofErr w:type="gramStart"/>
+      <w:r>
+        <w:rPr>
+          <w:b w:val="0"/>
+          <w:bCs w:val="0"/>
+          <w:sz w:val="22"/>
+          <w:szCs w:val="22"/>
+          <w:u w:val="none"/>
+        </w:rPr>
+        <w:t>of .</w:t>
+      </w:r>
+      <w:proofErr w:type="gramEnd"/>
+      <w:r>
+        <w:rPr>
+          <w:b w:val="0"/>
+          <w:bCs w:val="0"/>
+          <w:sz w:val="22"/>
+          <w:szCs w:val="22"/>
+          <w:u w:val="none"/>
+        </w:rPr>
+        <w:t>/</w:t>
+      </w:r>
+      <w:proofErr w:type="spellStart"/>
+      <w:r>
+        <w:rPr>
+          <w:b w:val="0"/>
+          <w:bCs w:val="0"/>
+          <w:sz w:val="22"/>
+          <w:szCs w:val="22"/>
+          <w:u w:val="none"/>
+        </w:rPr>
+        <w:t>mydir</w:t>
+      </w:r>
+      <w:proofErr w:type="spellEnd"/>
+      <w:r>
+        <w:rPr>
+          <w:b w:val="0"/>
+          <w:bCs w:val="0"/>
+          <w:sz w:val="22"/>
+          <w:szCs w:val="22"/>
+          <w:u w:val="none"/>
+        </w:rPr>
+        <w:t xml:space="preserve"> and all the files and directories it contains, and their files and directories.</w:t>
+      </w:r>
+    </w:p>
+    <w:p>
+      <w:pPr>
+        <w:pStyle w:val="Normal"/>
+        <w:bidi w:val="0"/>
+        <w:spacing w:before="0" w:beforeAutospacing="off" w:after="160" w:afterAutospacing="off" w:line="259" w:lineRule="auto"/>
+        <w:ind w:left="0" w:right="0"/>
+        <w:jc w:val="left"/>
+        <w:rPr>
+          <w:b w:val="0"/>
+          <w:bCs w:val="0"/>
+          <w:sz w:val="22"/>
+          <w:szCs w:val="22"/>
+          <w:u w:val="none"/>
+        </w:rPr>
+      </w:pPr>
     </w:p>
     <w:sectPr>
       <w:pgSz w:w="12240" w:h="15840" w:orient="portrait"/>
@@ -4399,6 +7309,1014 @@
 
 <file path=word/numbering.xml><?xml version="1.0" encoding="utf-8"?>
 <w:numbering xmlns:wpc="http://schemas.microsoft.com/office/word/2010/wordprocessingCanvas" xmlns:cx="http://schemas.microsoft.com/office/drawing/2014/chartex" xmlns:cx1="http://schemas.microsoft.com/office/drawing/2015/9/8/chartex" xmlns:cx2="http://schemas.microsoft.com/office/drawing/2015/10/21/chartex" xmlns:cx3="http://schemas.microsoft.com/office/drawing/2016/5/9/chartex" xmlns:cx4="http://schemas.microsoft.com/office/drawing/2016/5/10/chartex" xmlns:cx5="http://schemas.microsoft.com/office/drawing/2016/5/11/chartex" xmlns:cx6="http://schemas.microsoft.com/office/drawing/2016/5/12/chartex" xmlns:cx7="http://schemas.microsoft.com/office/drawing/2016/5/13/chartex" xmlns:cx8="http://schemas.microsoft.com/office/drawing/2016/5/14/chartex" xmlns:mc="http://schemas.openxmlformats.org/markup-compatibility/2006" xmlns:aink="http://schemas.microsoft.com/office/drawing/2016/ink" xmlns:am3d="http://schemas.microsoft.com/office/drawing/2017/model3d" xmlns:o="urn:schemas-microsoft-com:office:office" xmlns:oel="http://schemas.microsoft.com/office/2019/extlst" xmlns:r="http://schemas.openxmlformats.org/officeDocument/2006/relationships" xmlns:m="http://schemas.openxmlformats.org/officeDocument/2006/math" xmlns:v="urn:schemas-microsoft-com:vml" xmlns:wp14="http://schemas.microsoft.com/office/word/2010/wordprocessingDrawing" xmlns:wp="http://schemas.openxmlformats.org/drawingml/2006/wordprocessingDrawing" xmlns:w10="urn:schemas-microsoft-com:office:word" xmlns:w="http://schemas.openxmlformats.org/wordprocessingml/2006/main" xmlns:w14="http://schemas.microsoft.com/office/word/2010/wordml" xmlns:w15="http://schemas.microsoft.com/office/word/2012/wordml" xmlns:w16cex="http://schemas.microsoft.com/office/word/2018/wordml/cex" xmlns:w16cid="http://schemas.microsoft.com/office/word/2016/wordml/cid" xmlns:w16="http://schemas.microsoft.com/office/word/2018/wordml" xmlns:w16sdtdh="http://schemas.microsoft.com/office/word/2020/wordml/sdtdatahash" xmlns:w16se="http://schemas.microsoft.com/office/word/2015/wordml/symex" xmlns:wpg="http://schemas.microsoft.com/office/word/2010/wordprocessingGroup" xmlns:wpi="http://schemas.microsoft.com/office/word/2010/wordprocessingInk" xmlns:wne="http://schemas.microsoft.com/office/word/2006/wordml" xmlns:wps="http://schemas.microsoft.com/office/word/2010/wordprocessingShape" mc:Ignorable="w14 w15 w16se w16cid w16 w16cex w16sdtdh wp14">
+  <w:abstractNum xmlns:w="http://schemas.openxmlformats.org/wordprocessingml/2006/main" w:abstractNumId="19">
+    <w:nsid w:val="696bcd08"/>
+    <w:multiLevelType xmlns:w="http://schemas.openxmlformats.org/wordprocessingml/2006/main" w:val="hybridMultilevel"/>
+    <w:lvl xmlns:w="http://schemas.openxmlformats.org/wordprocessingml/2006/main" w:ilvl="0">
+      <w:start w:val="1"/>
+      <w:numFmt w:val="bullet"/>
+      <w:lvlText w:val="-"/>
+      <w:lvlJc w:val="left"/>
+      <w:pPr>
+        <w:ind w:left="720" w:hanging="360"/>
+      </w:pPr>
+      <w:rPr>
+        <w:rFonts w:hint="default" w:ascii="Calibri" w:hAnsi="Calibri"/>
+      </w:rPr>
+    </w:lvl>
+    <w:lvl xmlns:w="http://schemas.openxmlformats.org/wordprocessingml/2006/main" w:ilvl="1">
+      <w:start w:val="1"/>
+      <w:numFmt w:val="bullet"/>
+      <w:lvlText w:val="o"/>
+      <w:lvlJc w:val="left"/>
+      <w:pPr>
+        <w:ind w:left="1440" w:hanging="360"/>
+      </w:pPr>
+      <w:rPr>
+        <w:rFonts w:hint="default" w:ascii="Courier New" w:hAnsi="Courier New"/>
+      </w:rPr>
+    </w:lvl>
+    <w:lvl xmlns:w="http://schemas.openxmlformats.org/wordprocessingml/2006/main" w:ilvl="2">
+      <w:start w:val="1"/>
+      <w:numFmt w:val="bullet"/>
+      <w:lvlText w:val=""/>
+      <w:lvlJc w:val="left"/>
+      <w:pPr>
+        <w:ind w:left="2160" w:hanging="360"/>
+      </w:pPr>
+      <w:rPr>
+        <w:rFonts w:hint="default" w:ascii="Wingdings" w:hAnsi="Wingdings"/>
+      </w:rPr>
+    </w:lvl>
+    <w:lvl xmlns:w="http://schemas.openxmlformats.org/wordprocessingml/2006/main" w:ilvl="3">
+      <w:start w:val="1"/>
+      <w:numFmt w:val="bullet"/>
+      <w:lvlText w:val=""/>
+      <w:lvlJc w:val="left"/>
+      <w:pPr>
+        <w:ind w:left="2880" w:hanging="360"/>
+      </w:pPr>
+      <w:rPr>
+        <w:rFonts w:hint="default" w:ascii="Symbol" w:hAnsi="Symbol"/>
+      </w:rPr>
+    </w:lvl>
+    <w:lvl xmlns:w="http://schemas.openxmlformats.org/wordprocessingml/2006/main" w:ilvl="4">
+      <w:start w:val="1"/>
+      <w:numFmt w:val="bullet"/>
+      <w:lvlText w:val="o"/>
+      <w:lvlJc w:val="left"/>
+      <w:pPr>
+        <w:ind w:left="3600" w:hanging="360"/>
+      </w:pPr>
+      <w:rPr>
+        <w:rFonts w:hint="default" w:ascii="Courier New" w:hAnsi="Courier New"/>
+      </w:rPr>
+    </w:lvl>
+    <w:lvl xmlns:w="http://schemas.openxmlformats.org/wordprocessingml/2006/main" w:ilvl="5">
+      <w:start w:val="1"/>
+      <w:numFmt w:val="bullet"/>
+      <w:lvlText w:val=""/>
+      <w:lvlJc w:val="left"/>
+      <w:pPr>
+        <w:ind w:left="4320" w:hanging="360"/>
+      </w:pPr>
+      <w:rPr>
+        <w:rFonts w:hint="default" w:ascii="Wingdings" w:hAnsi="Wingdings"/>
+      </w:rPr>
+    </w:lvl>
+    <w:lvl xmlns:w="http://schemas.openxmlformats.org/wordprocessingml/2006/main" w:ilvl="6">
+      <w:start w:val="1"/>
+      <w:numFmt w:val="bullet"/>
+      <w:lvlText w:val=""/>
+      <w:lvlJc w:val="left"/>
+      <w:pPr>
+        <w:ind w:left="5040" w:hanging="360"/>
+      </w:pPr>
+      <w:rPr>
+        <w:rFonts w:hint="default" w:ascii="Symbol" w:hAnsi="Symbol"/>
+      </w:rPr>
+    </w:lvl>
+    <w:lvl xmlns:w="http://schemas.openxmlformats.org/wordprocessingml/2006/main" w:ilvl="7">
+      <w:start w:val="1"/>
+      <w:numFmt w:val="bullet"/>
+      <w:lvlText w:val="o"/>
+      <w:lvlJc w:val="left"/>
+      <w:pPr>
+        <w:ind w:left="5760" w:hanging="360"/>
+      </w:pPr>
+      <w:rPr>
+        <w:rFonts w:hint="default" w:ascii="Courier New" w:hAnsi="Courier New"/>
+      </w:rPr>
+    </w:lvl>
+    <w:lvl xmlns:w="http://schemas.openxmlformats.org/wordprocessingml/2006/main" w:ilvl="8">
+      <w:start w:val="1"/>
+      <w:numFmt w:val="bullet"/>
+      <w:lvlText w:val=""/>
+      <w:lvlJc w:val="left"/>
+      <w:pPr>
+        <w:ind w:left="6480" w:hanging="360"/>
+      </w:pPr>
+      <w:rPr>
+        <w:rFonts w:hint="default" w:ascii="Wingdings" w:hAnsi="Wingdings"/>
+      </w:rPr>
+    </w:lvl>
+  </w:abstractNum>
+  <w:abstractNum xmlns:w="http://schemas.openxmlformats.org/wordprocessingml/2006/main" w:abstractNumId="18">
+    <w:nsid w:val="1f50d0e6"/>
+    <w:multiLevelType xmlns:w="http://schemas.openxmlformats.org/wordprocessingml/2006/main" w:val="hybridMultilevel"/>
+    <w:lvl xmlns:w="http://schemas.openxmlformats.org/wordprocessingml/2006/main" w:ilvl="0">
+      <w:start w:val="1"/>
+      <w:numFmt w:val="bullet"/>
+      <w:lvlText w:val="-"/>
+      <w:lvlJc w:val="left"/>
+      <w:pPr>
+        <w:ind w:left="720" w:hanging="360"/>
+      </w:pPr>
+      <w:rPr>
+        <w:rFonts w:hint="default" w:ascii="Calibri" w:hAnsi="Calibri"/>
+      </w:rPr>
+    </w:lvl>
+    <w:lvl xmlns:w="http://schemas.openxmlformats.org/wordprocessingml/2006/main" w:ilvl="1">
+      <w:start w:val="1"/>
+      <w:numFmt w:val="bullet"/>
+      <w:lvlText w:val="o"/>
+      <w:lvlJc w:val="left"/>
+      <w:pPr>
+        <w:ind w:left="1440" w:hanging="360"/>
+      </w:pPr>
+      <w:rPr>
+        <w:rFonts w:hint="default" w:ascii="Courier New" w:hAnsi="Courier New"/>
+      </w:rPr>
+    </w:lvl>
+    <w:lvl xmlns:w="http://schemas.openxmlformats.org/wordprocessingml/2006/main" w:ilvl="2">
+      <w:start w:val="1"/>
+      <w:numFmt w:val="bullet"/>
+      <w:lvlText w:val=""/>
+      <w:lvlJc w:val="left"/>
+      <w:pPr>
+        <w:ind w:left="2160" w:hanging="360"/>
+      </w:pPr>
+      <w:rPr>
+        <w:rFonts w:hint="default" w:ascii="Wingdings" w:hAnsi="Wingdings"/>
+      </w:rPr>
+    </w:lvl>
+    <w:lvl xmlns:w="http://schemas.openxmlformats.org/wordprocessingml/2006/main" w:ilvl="3">
+      <w:start w:val="1"/>
+      <w:numFmt w:val="bullet"/>
+      <w:lvlText w:val=""/>
+      <w:lvlJc w:val="left"/>
+      <w:pPr>
+        <w:ind w:left="2880" w:hanging="360"/>
+      </w:pPr>
+      <w:rPr>
+        <w:rFonts w:hint="default" w:ascii="Symbol" w:hAnsi="Symbol"/>
+      </w:rPr>
+    </w:lvl>
+    <w:lvl xmlns:w="http://schemas.openxmlformats.org/wordprocessingml/2006/main" w:ilvl="4">
+      <w:start w:val="1"/>
+      <w:numFmt w:val="bullet"/>
+      <w:lvlText w:val="o"/>
+      <w:lvlJc w:val="left"/>
+      <w:pPr>
+        <w:ind w:left="3600" w:hanging="360"/>
+      </w:pPr>
+      <w:rPr>
+        <w:rFonts w:hint="default" w:ascii="Courier New" w:hAnsi="Courier New"/>
+      </w:rPr>
+    </w:lvl>
+    <w:lvl xmlns:w="http://schemas.openxmlformats.org/wordprocessingml/2006/main" w:ilvl="5">
+      <w:start w:val="1"/>
+      <w:numFmt w:val="bullet"/>
+      <w:lvlText w:val=""/>
+      <w:lvlJc w:val="left"/>
+      <w:pPr>
+        <w:ind w:left="4320" w:hanging="360"/>
+      </w:pPr>
+      <w:rPr>
+        <w:rFonts w:hint="default" w:ascii="Wingdings" w:hAnsi="Wingdings"/>
+      </w:rPr>
+    </w:lvl>
+    <w:lvl xmlns:w="http://schemas.openxmlformats.org/wordprocessingml/2006/main" w:ilvl="6">
+      <w:start w:val="1"/>
+      <w:numFmt w:val="bullet"/>
+      <w:lvlText w:val=""/>
+      <w:lvlJc w:val="left"/>
+      <w:pPr>
+        <w:ind w:left="5040" w:hanging="360"/>
+      </w:pPr>
+      <w:rPr>
+        <w:rFonts w:hint="default" w:ascii="Symbol" w:hAnsi="Symbol"/>
+      </w:rPr>
+    </w:lvl>
+    <w:lvl xmlns:w="http://schemas.openxmlformats.org/wordprocessingml/2006/main" w:ilvl="7">
+      <w:start w:val="1"/>
+      <w:numFmt w:val="bullet"/>
+      <w:lvlText w:val="o"/>
+      <w:lvlJc w:val="left"/>
+      <w:pPr>
+        <w:ind w:left="5760" w:hanging="360"/>
+      </w:pPr>
+      <w:rPr>
+        <w:rFonts w:hint="default" w:ascii="Courier New" w:hAnsi="Courier New"/>
+      </w:rPr>
+    </w:lvl>
+    <w:lvl xmlns:w="http://schemas.openxmlformats.org/wordprocessingml/2006/main" w:ilvl="8">
+      <w:start w:val="1"/>
+      <w:numFmt w:val="bullet"/>
+      <w:lvlText w:val=""/>
+      <w:lvlJc w:val="left"/>
+      <w:pPr>
+        <w:ind w:left="6480" w:hanging="360"/>
+      </w:pPr>
+      <w:rPr>
+        <w:rFonts w:hint="default" w:ascii="Wingdings" w:hAnsi="Wingdings"/>
+      </w:rPr>
+    </w:lvl>
+  </w:abstractNum>
+  <w:abstractNum xmlns:w="http://schemas.openxmlformats.org/wordprocessingml/2006/main" w:abstractNumId="17">
+    <w:nsid w:val="1fce437b"/>
+    <w:multiLevelType xmlns:w="http://schemas.openxmlformats.org/wordprocessingml/2006/main" w:val="hybridMultilevel"/>
+    <w:lvl xmlns:w="http://schemas.openxmlformats.org/wordprocessingml/2006/main" w:ilvl="0">
+      <w:start w:val="1"/>
+      <w:numFmt w:val="bullet"/>
+      <w:lvlText w:val="-"/>
+      <w:lvlJc w:val="left"/>
+      <w:pPr>
+        <w:ind w:left="720" w:hanging="360"/>
+      </w:pPr>
+      <w:rPr>
+        <w:rFonts w:hint="default" w:ascii="Calibri" w:hAnsi="Calibri"/>
+      </w:rPr>
+    </w:lvl>
+    <w:lvl xmlns:w="http://schemas.openxmlformats.org/wordprocessingml/2006/main" w:ilvl="1">
+      <w:start w:val="1"/>
+      <w:numFmt w:val="bullet"/>
+      <w:lvlText w:val="o"/>
+      <w:lvlJc w:val="left"/>
+      <w:pPr>
+        <w:ind w:left="1440" w:hanging="360"/>
+      </w:pPr>
+      <w:rPr>
+        <w:rFonts w:hint="default" w:ascii="Courier New" w:hAnsi="Courier New"/>
+      </w:rPr>
+    </w:lvl>
+    <w:lvl xmlns:w="http://schemas.openxmlformats.org/wordprocessingml/2006/main" w:ilvl="2">
+      <w:start w:val="1"/>
+      <w:numFmt w:val="bullet"/>
+      <w:lvlText w:val=""/>
+      <w:lvlJc w:val="left"/>
+      <w:pPr>
+        <w:ind w:left="2160" w:hanging="360"/>
+      </w:pPr>
+      <w:rPr>
+        <w:rFonts w:hint="default" w:ascii="Wingdings" w:hAnsi="Wingdings"/>
+      </w:rPr>
+    </w:lvl>
+    <w:lvl xmlns:w="http://schemas.openxmlformats.org/wordprocessingml/2006/main" w:ilvl="3">
+      <w:start w:val="1"/>
+      <w:numFmt w:val="bullet"/>
+      <w:lvlText w:val=""/>
+      <w:lvlJc w:val="left"/>
+      <w:pPr>
+        <w:ind w:left="2880" w:hanging="360"/>
+      </w:pPr>
+      <w:rPr>
+        <w:rFonts w:hint="default" w:ascii="Symbol" w:hAnsi="Symbol"/>
+      </w:rPr>
+    </w:lvl>
+    <w:lvl xmlns:w="http://schemas.openxmlformats.org/wordprocessingml/2006/main" w:ilvl="4">
+      <w:start w:val="1"/>
+      <w:numFmt w:val="bullet"/>
+      <w:lvlText w:val="o"/>
+      <w:lvlJc w:val="left"/>
+      <w:pPr>
+        <w:ind w:left="3600" w:hanging="360"/>
+      </w:pPr>
+      <w:rPr>
+        <w:rFonts w:hint="default" w:ascii="Courier New" w:hAnsi="Courier New"/>
+      </w:rPr>
+    </w:lvl>
+    <w:lvl xmlns:w="http://schemas.openxmlformats.org/wordprocessingml/2006/main" w:ilvl="5">
+      <w:start w:val="1"/>
+      <w:numFmt w:val="bullet"/>
+      <w:lvlText w:val=""/>
+      <w:lvlJc w:val="left"/>
+      <w:pPr>
+        <w:ind w:left="4320" w:hanging="360"/>
+      </w:pPr>
+      <w:rPr>
+        <w:rFonts w:hint="default" w:ascii="Wingdings" w:hAnsi="Wingdings"/>
+      </w:rPr>
+    </w:lvl>
+    <w:lvl xmlns:w="http://schemas.openxmlformats.org/wordprocessingml/2006/main" w:ilvl="6">
+      <w:start w:val="1"/>
+      <w:numFmt w:val="bullet"/>
+      <w:lvlText w:val=""/>
+      <w:lvlJc w:val="left"/>
+      <w:pPr>
+        <w:ind w:left="5040" w:hanging="360"/>
+      </w:pPr>
+      <w:rPr>
+        <w:rFonts w:hint="default" w:ascii="Symbol" w:hAnsi="Symbol"/>
+      </w:rPr>
+    </w:lvl>
+    <w:lvl xmlns:w="http://schemas.openxmlformats.org/wordprocessingml/2006/main" w:ilvl="7">
+      <w:start w:val="1"/>
+      <w:numFmt w:val="bullet"/>
+      <w:lvlText w:val="o"/>
+      <w:lvlJc w:val="left"/>
+      <w:pPr>
+        <w:ind w:left="5760" w:hanging="360"/>
+      </w:pPr>
+      <w:rPr>
+        <w:rFonts w:hint="default" w:ascii="Courier New" w:hAnsi="Courier New"/>
+      </w:rPr>
+    </w:lvl>
+    <w:lvl xmlns:w="http://schemas.openxmlformats.org/wordprocessingml/2006/main" w:ilvl="8">
+      <w:start w:val="1"/>
+      <w:numFmt w:val="bullet"/>
+      <w:lvlText w:val=""/>
+      <w:lvlJc w:val="left"/>
+      <w:pPr>
+        <w:ind w:left="6480" w:hanging="360"/>
+      </w:pPr>
+      <w:rPr>
+        <w:rFonts w:hint="default" w:ascii="Wingdings" w:hAnsi="Wingdings"/>
+      </w:rPr>
+    </w:lvl>
+  </w:abstractNum>
+  <w:abstractNum xmlns:w="http://schemas.openxmlformats.org/wordprocessingml/2006/main" w:abstractNumId="16">
+    <w:nsid w:val="48b871fe"/>
+    <w:multiLevelType xmlns:w="http://schemas.openxmlformats.org/wordprocessingml/2006/main" w:val="hybridMultilevel"/>
+    <w:lvl xmlns:w="http://schemas.openxmlformats.org/wordprocessingml/2006/main" w:ilvl="0">
+      <w:start w:val="1"/>
+      <w:numFmt w:val="bullet"/>
+      <w:lvlText w:val="-"/>
+      <w:lvlJc w:val="left"/>
+      <w:pPr>
+        <w:ind w:left="1080" w:hanging="360"/>
+      </w:pPr>
+      <w:rPr>
+        <w:rFonts w:hint="default" w:ascii="Calibri" w:hAnsi="Calibri"/>
+      </w:rPr>
+    </w:lvl>
+    <w:lvl xmlns:w="http://schemas.openxmlformats.org/wordprocessingml/2006/main" w:ilvl="1">
+      <w:start w:val="1"/>
+      <w:numFmt w:val="bullet"/>
+      <w:lvlText w:val="o"/>
+      <w:lvlJc w:val="left"/>
+      <w:pPr>
+        <w:ind w:left="1800" w:hanging="360"/>
+      </w:pPr>
+      <w:rPr>
+        <w:rFonts w:hint="default" w:ascii="Courier New" w:hAnsi="Courier New"/>
+      </w:rPr>
+    </w:lvl>
+    <w:lvl xmlns:w="http://schemas.openxmlformats.org/wordprocessingml/2006/main" w:ilvl="2">
+      <w:start w:val="1"/>
+      <w:numFmt w:val="bullet"/>
+      <w:lvlText w:val=""/>
+      <w:lvlJc w:val="left"/>
+      <w:pPr>
+        <w:ind w:left="2520" w:hanging="360"/>
+      </w:pPr>
+      <w:rPr>
+        <w:rFonts w:hint="default" w:ascii="Wingdings" w:hAnsi="Wingdings"/>
+      </w:rPr>
+    </w:lvl>
+    <w:lvl xmlns:w="http://schemas.openxmlformats.org/wordprocessingml/2006/main" w:ilvl="3">
+      <w:start w:val="1"/>
+      <w:numFmt w:val="bullet"/>
+      <w:lvlText w:val=""/>
+      <w:lvlJc w:val="left"/>
+      <w:pPr>
+        <w:ind w:left="3240" w:hanging="360"/>
+      </w:pPr>
+      <w:rPr>
+        <w:rFonts w:hint="default" w:ascii="Symbol" w:hAnsi="Symbol"/>
+      </w:rPr>
+    </w:lvl>
+    <w:lvl xmlns:w="http://schemas.openxmlformats.org/wordprocessingml/2006/main" w:ilvl="4">
+      <w:start w:val="1"/>
+      <w:numFmt w:val="bullet"/>
+      <w:lvlText w:val="o"/>
+      <w:lvlJc w:val="left"/>
+      <w:pPr>
+        <w:ind w:left="3960" w:hanging="360"/>
+      </w:pPr>
+      <w:rPr>
+        <w:rFonts w:hint="default" w:ascii="Courier New" w:hAnsi="Courier New"/>
+      </w:rPr>
+    </w:lvl>
+    <w:lvl xmlns:w="http://schemas.openxmlformats.org/wordprocessingml/2006/main" w:ilvl="5">
+      <w:start w:val="1"/>
+      <w:numFmt w:val="bullet"/>
+      <w:lvlText w:val=""/>
+      <w:lvlJc w:val="left"/>
+      <w:pPr>
+        <w:ind w:left="4680" w:hanging="360"/>
+      </w:pPr>
+      <w:rPr>
+        <w:rFonts w:hint="default" w:ascii="Wingdings" w:hAnsi="Wingdings"/>
+      </w:rPr>
+    </w:lvl>
+    <w:lvl xmlns:w="http://schemas.openxmlformats.org/wordprocessingml/2006/main" w:ilvl="6">
+      <w:start w:val="1"/>
+      <w:numFmt w:val="bullet"/>
+      <w:lvlText w:val=""/>
+      <w:lvlJc w:val="left"/>
+      <w:pPr>
+        <w:ind w:left="5400" w:hanging="360"/>
+      </w:pPr>
+      <w:rPr>
+        <w:rFonts w:hint="default" w:ascii="Symbol" w:hAnsi="Symbol"/>
+      </w:rPr>
+    </w:lvl>
+    <w:lvl xmlns:w="http://schemas.openxmlformats.org/wordprocessingml/2006/main" w:ilvl="7">
+      <w:start w:val="1"/>
+      <w:numFmt w:val="bullet"/>
+      <w:lvlText w:val="o"/>
+      <w:lvlJc w:val="left"/>
+      <w:pPr>
+        <w:ind w:left="6120" w:hanging="360"/>
+      </w:pPr>
+      <w:rPr>
+        <w:rFonts w:hint="default" w:ascii="Courier New" w:hAnsi="Courier New"/>
+      </w:rPr>
+    </w:lvl>
+    <w:lvl xmlns:w="http://schemas.openxmlformats.org/wordprocessingml/2006/main" w:ilvl="8">
+      <w:start w:val="1"/>
+      <w:numFmt w:val="bullet"/>
+      <w:lvlText w:val=""/>
+      <w:lvlJc w:val="left"/>
+      <w:pPr>
+        <w:ind w:left="6840" w:hanging="360"/>
+      </w:pPr>
+      <w:rPr>
+        <w:rFonts w:hint="default" w:ascii="Wingdings" w:hAnsi="Wingdings"/>
+      </w:rPr>
+    </w:lvl>
+  </w:abstractNum>
+  <w:abstractNum xmlns:w="http://schemas.openxmlformats.org/wordprocessingml/2006/main" w:abstractNumId="15">
+    <w:nsid w:val="3b3a8879"/>
+    <w:multiLevelType xmlns:w="http://schemas.openxmlformats.org/wordprocessingml/2006/main" w:val="hybridMultilevel"/>
+    <w:lvl xmlns:w="http://schemas.openxmlformats.org/wordprocessingml/2006/main" w:ilvl="0">
+      <w:start w:val="1"/>
+      <w:numFmt w:val="bullet"/>
+      <w:lvlText w:val="-"/>
+      <w:lvlJc w:val="left"/>
+      <w:pPr>
+        <w:ind w:left="720" w:hanging="360"/>
+      </w:pPr>
+      <w:rPr>
+        <w:rFonts w:hint="default" w:ascii="Calibri" w:hAnsi="Calibri"/>
+      </w:rPr>
+    </w:lvl>
+    <w:lvl xmlns:w="http://schemas.openxmlformats.org/wordprocessingml/2006/main" w:ilvl="1">
+      <w:start w:val="1"/>
+      <w:numFmt w:val="bullet"/>
+      <w:lvlText w:val="o"/>
+      <w:lvlJc w:val="left"/>
+      <w:pPr>
+        <w:ind w:left="1440" w:hanging="360"/>
+      </w:pPr>
+      <w:rPr>
+        <w:rFonts w:hint="default" w:ascii="Courier New" w:hAnsi="Courier New"/>
+      </w:rPr>
+    </w:lvl>
+    <w:lvl xmlns:w="http://schemas.openxmlformats.org/wordprocessingml/2006/main" w:ilvl="2">
+      <w:start w:val="1"/>
+      <w:numFmt w:val="bullet"/>
+      <w:lvlText w:val=""/>
+      <w:lvlJc w:val="left"/>
+      <w:pPr>
+        <w:ind w:left="2160" w:hanging="360"/>
+      </w:pPr>
+      <w:rPr>
+        <w:rFonts w:hint="default" w:ascii="Wingdings" w:hAnsi="Wingdings"/>
+      </w:rPr>
+    </w:lvl>
+    <w:lvl xmlns:w="http://schemas.openxmlformats.org/wordprocessingml/2006/main" w:ilvl="3">
+      <w:start w:val="1"/>
+      <w:numFmt w:val="bullet"/>
+      <w:lvlText w:val=""/>
+      <w:lvlJc w:val="left"/>
+      <w:pPr>
+        <w:ind w:left="2880" w:hanging="360"/>
+      </w:pPr>
+      <w:rPr>
+        <w:rFonts w:hint="default" w:ascii="Symbol" w:hAnsi="Symbol"/>
+      </w:rPr>
+    </w:lvl>
+    <w:lvl xmlns:w="http://schemas.openxmlformats.org/wordprocessingml/2006/main" w:ilvl="4">
+      <w:start w:val="1"/>
+      <w:numFmt w:val="bullet"/>
+      <w:lvlText w:val="o"/>
+      <w:lvlJc w:val="left"/>
+      <w:pPr>
+        <w:ind w:left="3600" w:hanging="360"/>
+      </w:pPr>
+      <w:rPr>
+        <w:rFonts w:hint="default" w:ascii="Courier New" w:hAnsi="Courier New"/>
+      </w:rPr>
+    </w:lvl>
+    <w:lvl xmlns:w="http://schemas.openxmlformats.org/wordprocessingml/2006/main" w:ilvl="5">
+      <w:start w:val="1"/>
+      <w:numFmt w:val="bullet"/>
+      <w:lvlText w:val=""/>
+      <w:lvlJc w:val="left"/>
+      <w:pPr>
+        <w:ind w:left="4320" w:hanging="360"/>
+      </w:pPr>
+      <w:rPr>
+        <w:rFonts w:hint="default" w:ascii="Wingdings" w:hAnsi="Wingdings"/>
+      </w:rPr>
+    </w:lvl>
+    <w:lvl xmlns:w="http://schemas.openxmlformats.org/wordprocessingml/2006/main" w:ilvl="6">
+      <w:start w:val="1"/>
+      <w:numFmt w:val="bullet"/>
+      <w:lvlText w:val=""/>
+      <w:lvlJc w:val="left"/>
+      <w:pPr>
+        <w:ind w:left="5040" w:hanging="360"/>
+      </w:pPr>
+      <w:rPr>
+        <w:rFonts w:hint="default" w:ascii="Symbol" w:hAnsi="Symbol"/>
+      </w:rPr>
+    </w:lvl>
+    <w:lvl xmlns:w="http://schemas.openxmlformats.org/wordprocessingml/2006/main" w:ilvl="7">
+      <w:start w:val="1"/>
+      <w:numFmt w:val="bullet"/>
+      <w:lvlText w:val="o"/>
+      <w:lvlJc w:val="left"/>
+      <w:pPr>
+        <w:ind w:left="5760" w:hanging="360"/>
+      </w:pPr>
+      <w:rPr>
+        <w:rFonts w:hint="default" w:ascii="Courier New" w:hAnsi="Courier New"/>
+      </w:rPr>
+    </w:lvl>
+    <w:lvl xmlns:w="http://schemas.openxmlformats.org/wordprocessingml/2006/main" w:ilvl="8">
+      <w:start w:val="1"/>
+      <w:numFmt w:val="bullet"/>
+      <w:lvlText w:val=""/>
+      <w:lvlJc w:val="left"/>
+      <w:pPr>
+        <w:ind w:left="6480" w:hanging="360"/>
+      </w:pPr>
+      <w:rPr>
+        <w:rFonts w:hint="default" w:ascii="Wingdings" w:hAnsi="Wingdings"/>
+      </w:rPr>
+    </w:lvl>
+  </w:abstractNum>
+  <w:abstractNum xmlns:w="http://schemas.openxmlformats.org/wordprocessingml/2006/main" w:abstractNumId="14">
+    <w:nsid w:val="254a0d18"/>
+    <w:multiLevelType xmlns:w="http://schemas.openxmlformats.org/wordprocessingml/2006/main" w:val="hybridMultilevel"/>
+    <w:lvl xmlns:w="http://schemas.openxmlformats.org/wordprocessingml/2006/main" w:ilvl="0">
+      <w:start w:val="1"/>
+      <w:numFmt w:val="bullet"/>
+      <w:lvlText w:val="-"/>
+      <w:lvlJc w:val="left"/>
+      <w:pPr>
+        <w:ind w:left="720" w:hanging="360"/>
+      </w:pPr>
+      <w:rPr>
+        <w:rFonts w:hint="default" w:ascii="Calibri" w:hAnsi="Calibri"/>
+      </w:rPr>
+    </w:lvl>
+    <w:lvl xmlns:w="http://schemas.openxmlformats.org/wordprocessingml/2006/main" w:ilvl="1">
+      <w:start w:val="1"/>
+      <w:numFmt w:val="bullet"/>
+      <w:lvlText w:val="o"/>
+      <w:lvlJc w:val="left"/>
+      <w:pPr>
+        <w:ind w:left="1440" w:hanging="360"/>
+      </w:pPr>
+      <w:rPr>
+        <w:rFonts w:hint="default" w:ascii="Courier New" w:hAnsi="Courier New"/>
+      </w:rPr>
+    </w:lvl>
+    <w:lvl xmlns:w="http://schemas.openxmlformats.org/wordprocessingml/2006/main" w:ilvl="2">
+      <w:start w:val="1"/>
+      <w:numFmt w:val="bullet"/>
+      <w:lvlText w:val=""/>
+      <w:lvlJc w:val="left"/>
+      <w:pPr>
+        <w:ind w:left="2160" w:hanging="360"/>
+      </w:pPr>
+      <w:rPr>
+        <w:rFonts w:hint="default" w:ascii="Wingdings" w:hAnsi="Wingdings"/>
+      </w:rPr>
+    </w:lvl>
+    <w:lvl xmlns:w="http://schemas.openxmlformats.org/wordprocessingml/2006/main" w:ilvl="3">
+      <w:start w:val="1"/>
+      <w:numFmt w:val="bullet"/>
+      <w:lvlText w:val=""/>
+      <w:lvlJc w:val="left"/>
+      <w:pPr>
+        <w:ind w:left="2880" w:hanging="360"/>
+      </w:pPr>
+      <w:rPr>
+        <w:rFonts w:hint="default" w:ascii="Symbol" w:hAnsi="Symbol"/>
+      </w:rPr>
+    </w:lvl>
+    <w:lvl xmlns:w="http://schemas.openxmlformats.org/wordprocessingml/2006/main" w:ilvl="4">
+      <w:start w:val="1"/>
+      <w:numFmt w:val="bullet"/>
+      <w:lvlText w:val="o"/>
+      <w:lvlJc w:val="left"/>
+      <w:pPr>
+        <w:ind w:left="3600" w:hanging="360"/>
+      </w:pPr>
+      <w:rPr>
+        <w:rFonts w:hint="default" w:ascii="Courier New" w:hAnsi="Courier New"/>
+      </w:rPr>
+    </w:lvl>
+    <w:lvl xmlns:w="http://schemas.openxmlformats.org/wordprocessingml/2006/main" w:ilvl="5">
+      <w:start w:val="1"/>
+      <w:numFmt w:val="bullet"/>
+      <w:lvlText w:val=""/>
+      <w:lvlJc w:val="left"/>
+      <w:pPr>
+        <w:ind w:left="4320" w:hanging="360"/>
+      </w:pPr>
+      <w:rPr>
+        <w:rFonts w:hint="default" w:ascii="Wingdings" w:hAnsi="Wingdings"/>
+      </w:rPr>
+    </w:lvl>
+    <w:lvl xmlns:w="http://schemas.openxmlformats.org/wordprocessingml/2006/main" w:ilvl="6">
+      <w:start w:val="1"/>
+      <w:numFmt w:val="bullet"/>
+      <w:lvlText w:val=""/>
+      <w:lvlJc w:val="left"/>
+      <w:pPr>
+        <w:ind w:left="5040" w:hanging="360"/>
+      </w:pPr>
+      <w:rPr>
+        <w:rFonts w:hint="default" w:ascii="Symbol" w:hAnsi="Symbol"/>
+      </w:rPr>
+    </w:lvl>
+    <w:lvl xmlns:w="http://schemas.openxmlformats.org/wordprocessingml/2006/main" w:ilvl="7">
+      <w:start w:val="1"/>
+      <w:numFmt w:val="bullet"/>
+      <w:lvlText w:val="o"/>
+      <w:lvlJc w:val="left"/>
+      <w:pPr>
+        <w:ind w:left="5760" w:hanging="360"/>
+      </w:pPr>
+      <w:rPr>
+        <w:rFonts w:hint="default" w:ascii="Courier New" w:hAnsi="Courier New"/>
+      </w:rPr>
+    </w:lvl>
+    <w:lvl xmlns:w="http://schemas.openxmlformats.org/wordprocessingml/2006/main" w:ilvl="8">
+      <w:start w:val="1"/>
+      <w:numFmt w:val="bullet"/>
+      <w:lvlText w:val=""/>
+      <w:lvlJc w:val="left"/>
+      <w:pPr>
+        <w:ind w:left="6480" w:hanging="360"/>
+      </w:pPr>
+      <w:rPr>
+        <w:rFonts w:hint="default" w:ascii="Wingdings" w:hAnsi="Wingdings"/>
+      </w:rPr>
+    </w:lvl>
+  </w:abstractNum>
+  <w:abstractNum xmlns:w="http://schemas.openxmlformats.org/wordprocessingml/2006/main" w:abstractNumId="13">
+    <w:nsid w:val="5bb53ae"/>
+    <w:multiLevelType xmlns:w="http://schemas.openxmlformats.org/wordprocessingml/2006/main" w:val="hybridMultilevel"/>
+    <w:lvl xmlns:w="http://schemas.openxmlformats.org/wordprocessingml/2006/main" w:ilvl="0">
+      <w:start w:val="1"/>
+      <w:numFmt w:val="bullet"/>
+      <w:lvlText w:val="-"/>
+      <w:lvlJc w:val="left"/>
+      <w:pPr>
+        <w:ind w:left="720" w:hanging="360"/>
+      </w:pPr>
+      <w:rPr>
+        <w:rFonts w:hint="default" w:ascii="Calibri" w:hAnsi="Calibri"/>
+      </w:rPr>
+    </w:lvl>
+    <w:lvl xmlns:w="http://schemas.openxmlformats.org/wordprocessingml/2006/main" w:ilvl="1">
+      <w:start w:val="1"/>
+      <w:numFmt w:val="bullet"/>
+      <w:lvlText w:val="o"/>
+      <w:lvlJc w:val="left"/>
+      <w:pPr>
+        <w:ind w:left="1440" w:hanging="360"/>
+      </w:pPr>
+      <w:rPr>
+        <w:rFonts w:hint="default" w:ascii="Courier New" w:hAnsi="Courier New"/>
+      </w:rPr>
+    </w:lvl>
+    <w:lvl xmlns:w="http://schemas.openxmlformats.org/wordprocessingml/2006/main" w:ilvl="2">
+      <w:start w:val="1"/>
+      <w:numFmt w:val="bullet"/>
+      <w:lvlText w:val=""/>
+      <w:lvlJc w:val="left"/>
+      <w:pPr>
+        <w:ind w:left="2160" w:hanging="360"/>
+      </w:pPr>
+      <w:rPr>
+        <w:rFonts w:hint="default" w:ascii="Wingdings" w:hAnsi="Wingdings"/>
+      </w:rPr>
+    </w:lvl>
+    <w:lvl xmlns:w="http://schemas.openxmlformats.org/wordprocessingml/2006/main" w:ilvl="3">
+      <w:start w:val="1"/>
+      <w:numFmt w:val="bullet"/>
+      <w:lvlText w:val=""/>
+      <w:lvlJc w:val="left"/>
+      <w:pPr>
+        <w:ind w:left="2880" w:hanging="360"/>
+      </w:pPr>
+      <w:rPr>
+        <w:rFonts w:hint="default" w:ascii="Symbol" w:hAnsi="Symbol"/>
+      </w:rPr>
+    </w:lvl>
+    <w:lvl xmlns:w="http://schemas.openxmlformats.org/wordprocessingml/2006/main" w:ilvl="4">
+      <w:start w:val="1"/>
+      <w:numFmt w:val="bullet"/>
+      <w:lvlText w:val="o"/>
+      <w:lvlJc w:val="left"/>
+      <w:pPr>
+        <w:ind w:left="3600" w:hanging="360"/>
+      </w:pPr>
+      <w:rPr>
+        <w:rFonts w:hint="default" w:ascii="Courier New" w:hAnsi="Courier New"/>
+      </w:rPr>
+    </w:lvl>
+    <w:lvl xmlns:w="http://schemas.openxmlformats.org/wordprocessingml/2006/main" w:ilvl="5">
+      <w:start w:val="1"/>
+      <w:numFmt w:val="bullet"/>
+      <w:lvlText w:val=""/>
+      <w:lvlJc w:val="left"/>
+      <w:pPr>
+        <w:ind w:left="4320" w:hanging="360"/>
+      </w:pPr>
+      <w:rPr>
+        <w:rFonts w:hint="default" w:ascii="Wingdings" w:hAnsi="Wingdings"/>
+      </w:rPr>
+    </w:lvl>
+    <w:lvl xmlns:w="http://schemas.openxmlformats.org/wordprocessingml/2006/main" w:ilvl="6">
+      <w:start w:val="1"/>
+      <w:numFmt w:val="bullet"/>
+      <w:lvlText w:val=""/>
+      <w:lvlJc w:val="left"/>
+      <w:pPr>
+        <w:ind w:left="5040" w:hanging="360"/>
+      </w:pPr>
+      <w:rPr>
+        <w:rFonts w:hint="default" w:ascii="Symbol" w:hAnsi="Symbol"/>
+      </w:rPr>
+    </w:lvl>
+    <w:lvl xmlns:w="http://schemas.openxmlformats.org/wordprocessingml/2006/main" w:ilvl="7">
+      <w:start w:val="1"/>
+      <w:numFmt w:val="bullet"/>
+      <w:lvlText w:val="o"/>
+      <w:lvlJc w:val="left"/>
+      <w:pPr>
+        <w:ind w:left="5760" w:hanging="360"/>
+      </w:pPr>
+      <w:rPr>
+        <w:rFonts w:hint="default" w:ascii="Courier New" w:hAnsi="Courier New"/>
+      </w:rPr>
+    </w:lvl>
+    <w:lvl xmlns:w="http://schemas.openxmlformats.org/wordprocessingml/2006/main" w:ilvl="8">
+      <w:start w:val="1"/>
+      <w:numFmt w:val="bullet"/>
+      <w:lvlText w:val=""/>
+      <w:lvlJc w:val="left"/>
+      <w:pPr>
+        <w:ind w:left="6480" w:hanging="360"/>
+      </w:pPr>
+      <w:rPr>
+        <w:rFonts w:hint="default" w:ascii="Wingdings" w:hAnsi="Wingdings"/>
+      </w:rPr>
+    </w:lvl>
+  </w:abstractNum>
+  <w:abstractNum xmlns:w="http://schemas.openxmlformats.org/wordprocessingml/2006/main" w:abstractNumId="12">
+    <w:nsid w:val="5086766c"/>
+    <w:multiLevelType xmlns:w="http://schemas.openxmlformats.org/wordprocessingml/2006/main" w:val="hybridMultilevel"/>
+    <w:lvl xmlns:w="http://schemas.openxmlformats.org/wordprocessingml/2006/main" w:ilvl="0">
+      <w:start w:val="1"/>
+      <w:numFmt w:val="bullet"/>
+      <w:lvlText w:val="-"/>
+      <w:lvlJc w:val="left"/>
+      <w:pPr>
+        <w:ind w:left="720" w:hanging="360"/>
+      </w:pPr>
+      <w:rPr>
+        <w:rFonts w:hint="default" w:ascii="Calibri" w:hAnsi="Calibri"/>
+      </w:rPr>
+    </w:lvl>
+    <w:lvl xmlns:w="http://schemas.openxmlformats.org/wordprocessingml/2006/main" w:ilvl="1">
+      <w:start w:val="1"/>
+      <w:numFmt w:val="bullet"/>
+      <w:lvlText w:val="o"/>
+      <w:lvlJc w:val="left"/>
+      <w:pPr>
+        <w:ind w:left="1440" w:hanging="360"/>
+      </w:pPr>
+      <w:rPr>
+        <w:rFonts w:hint="default" w:ascii="Courier New" w:hAnsi="Courier New"/>
+      </w:rPr>
+    </w:lvl>
+    <w:lvl xmlns:w="http://schemas.openxmlformats.org/wordprocessingml/2006/main" w:ilvl="2">
+      <w:start w:val="1"/>
+      <w:numFmt w:val="bullet"/>
+      <w:lvlText w:val=""/>
+      <w:lvlJc w:val="left"/>
+      <w:pPr>
+        <w:ind w:left="2160" w:hanging="360"/>
+      </w:pPr>
+      <w:rPr>
+        <w:rFonts w:hint="default" w:ascii="Wingdings" w:hAnsi="Wingdings"/>
+      </w:rPr>
+    </w:lvl>
+    <w:lvl xmlns:w="http://schemas.openxmlformats.org/wordprocessingml/2006/main" w:ilvl="3">
+      <w:start w:val="1"/>
+      <w:numFmt w:val="bullet"/>
+      <w:lvlText w:val=""/>
+      <w:lvlJc w:val="left"/>
+      <w:pPr>
+        <w:ind w:left="2880" w:hanging="360"/>
+      </w:pPr>
+      <w:rPr>
+        <w:rFonts w:hint="default" w:ascii="Symbol" w:hAnsi="Symbol"/>
+      </w:rPr>
+    </w:lvl>
+    <w:lvl xmlns:w="http://schemas.openxmlformats.org/wordprocessingml/2006/main" w:ilvl="4">
+      <w:start w:val="1"/>
+      <w:numFmt w:val="bullet"/>
+      <w:lvlText w:val="o"/>
+      <w:lvlJc w:val="left"/>
+      <w:pPr>
+        <w:ind w:left="3600" w:hanging="360"/>
+      </w:pPr>
+      <w:rPr>
+        <w:rFonts w:hint="default" w:ascii="Courier New" w:hAnsi="Courier New"/>
+      </w:rPr>
+    </w:lvl>
+    <w:lvl xmlns:w="http://schemas.openxmlformats.org/wordprocessingml/2006/main" w:ilvl="5">
+      <w:start w:val="1"/>
+      <w:numFmt w:val="bullet"/>
+      <w:lvlText w:val=""/>
+      <w:lvlJc w:val="left"/>
+      <w:pPr>
+        <w:ind w:left="4320" w:hanging="360"/>
+      </w:pPr>
+      <w:rPr>
+        <w:rFonts w:hint="default" w:ascii="Wingdings" w:hAnsi="Wingdings"/>
+      </w:rPr>
+    </w:lvl>
+    <w:lvl xmlns:w="http://schemas.openxmlformats.org/wordprocessingml/2006/main" w:ilvl="6">
+      <w:start w:val="1"/>
+      <w:numFmt w:val="bullet"/>
+      <w:lvlText w:val=""/>
+      <w:lvlJc w:val="left"/>
+      <w:pPr>
+        <w:ind w:left="5040" w:hanging="360"/>
+      </w:pPr>
+      <w:rPr>
+        <w:rFonts w:hint="default" w:ascii="Symbol" w:hAnsi="Symbol"/>
+      </w:rPr>
+    </w:lvl>
+    <w:lvl xmlns:w="http://schemas.openxmlformats.org/wordprocessingml/2006/main" w:ilvl="7">
+      <w:start w:val="1"/>
+      <w:numFmt w:val="bullet"/>
+      <w:lvlText w:val="o"/>
+      <w:lvlJc w:val="left"/>
+      <w:pPr>
+        <w:ind w:left="5760" w:hanging="360"/>
+      </w:pPr>
+      <w:rPr>
+        <w:rFonts w:hint="default" w:ascii="Courier New" w:hAnsi="Courier New"/>
+      </w:rPr>
+    </w:lvl>
+    <w:lvl xmlns:w="http://schemas.openxmlformats.org/wordprocessingml/2006/main" w:ilvl="8">
+      <w:start w:val="1"/>
+      <w:numFmt w:val="bullet"/>
+      <w:lvlText w:val=""/>
+      <w:lvlJc w:val="left"/>
+      <w:pPr>
+        <w:ind w:left="6480" w:hanging="360"/>
+      </w:pPr>
+      <w:rPr>
+        <w:rFonts w:hint="default" w:ascii="Wingdings" w:hAnsi="Wingdings"/>
+      </w:rPr>
+    </w:lvl>
+  </w:abstractNum>
+  <w:abstractNum xmlns:w="http://schemas.openxmlformats.org/wordprocessingml/2006/main" w:abstractNumId="11">
+    <w:nsid w:val="2d7c1383"/>
+    <w:multiLevelType xmlns:w="http://schemas.openxmlformats.org/wordprocessingml/2006/main" w:val="hybridMultilevel"/>
+    <w:lvl xmlns:w="http://schemas.openxmlformats.org/wordprocessingml/2006/main" w:ilvl="0">
+      <w:start w:val="1"/>
+      <w:numFmt w:val="bullet"/>
+      <w:lvlText w:val="-"/>
+      <w:lvlJc w:val="left"/>
+      <w:pPr>
+        <w:ind w:left="720" w:hanging="360"/>
+      </w:pPr>
+      <w:rPr>
+        <w:rFonts w:hint="default" w:ascii="Calibri" w:hAnsi="Calibri"/>
+      </w:rPr>
+    </w:lvl>
+    <w:lvl xmlns:w="http://schemas.openxmlformats.org/wordprocessingml/2006/main" w:ilvl="1">
+      <w:start w:val="1"/>
+      <w:numFmt w:val="bullet"/>
+      <w:lvlText w:val="o"/>
+      <w:lvlJc w:val="left"/>
+      <w:pPr>
+        <w:ind w:left="1440" w:hanging="360"/>
+      </w:pPr>
+      <w:rPr>
+        <w:rFonts w:hint="default" w:ascii="Courier New" w:hAnsi="Courier New"/>
+      </w:rPr>
+    </w:lvl>
+    <w:lvl xmlns:w="http://schemas.openxmlformats.org/wordprocessingml/2006/main" w:ilvl="2">
+      <w:start w:val="1"/>
+      <w:numFmt w:val="bullet"/>
+      <w:lvlText w:val=""/>
+      <w:lvlJc w:val="left"/>
+      <w:pPr>
+        <w:ind w:left="2160" w:hanging="360"/>
+      </w:pPr>
+      <w:rPr>
+        <w:rFonts w:hint="default" w:ascii="Wingdings" w:hAnsi="Wingdings"/>
+      </w:rPr>
+    </w:lvl>
+    <w:lvl xmlns:w="http://schemas.openxmlformats.org/wordprocessingml/2006/main" w:ilvl="3">
+      <w:start w:val="1"/>
+      <w:numFmt w:val="bullet"/>
+      <w:lvlText w:val=""/>
+      <w:lvlJc w:val="left"/>
+      <w:pPr>
+        <w:ind w:left="2880" w:hanging="360"/>
+      </w:pPr>
+      <w:rPr>
+        <w:rFonts w:hint="default" w:ascii="Symbol" w:hAnsi="Symbol"/>
+      </w:rPr>
+    </w:lvl>
+    <w:lvl xmlns:w="http://schemas.openxmlformats.org/wordprocessingml/2006/main" w:ilvl="4">
+      <w:start w:val="1"/>
+      <w:numFmt w:val="bullet"/>
+      <w:lvlText w:val="o"/>
+      <w:lvlJc w:val="left"/>
+      <w:pPr>
+        <w:ind w:left="3600" w:hanging="360"/>
+      </w:pPr>
+      <w:rPr>
+        <w:rFonts w:hint="default" w:ascii="Courier New" w:hAnsi="Courier New"/>
+      </w:rPr>
+    </w:lvl>
+    <w:lvl xmlns:w="http://schemas.openxmlformats.org/wordprocessingml/2006/main" w:ilvl="5">
+      <w:start w:val="1"/>
+      <w:numFmt w:val="bullet"/>
+      <w:lvlText w:val=""/>
+      <w:lvlJc w:val="left"/>
+      <w:pPr>
+        <w:ind w:left="4320" w:hanging="360"/>
+      </w:pPr>
+      <w:rPr>
+        <w:rFonts w:hint="default" w:ascii="Wingdings" w:hAnsi="Wingdings"/>
+      </w:rPr>
+    </w:lvl>
+    <w:lvl xmlns:w="http://schemas.openxmlformats.org/wordprocessingml/2006/main" w:ilvl="6">
+      <w:start w:val="1"/>
+      <w:numFmt w:val="bullet"/>
+      <w:lvlText w:val=""/>
+      <w:lvlJc w:val="left"/>
+      <w:pPr>
+        <w:ind w:left="5040" w:hanging="360"/>
+      </w:pPr>
+      <w:rPr>
+        <w:rFonts w:hint="default" w:ascii="Symbol" w:hAnsi="Symbol"/>
+      </w:rPr>
+    </w:lvl>
+    <w:lvl xmlns:w="http://schemas.openxmlformats.org/wordprocessingml/2006/main" w:ilvl="7">
+      <w:start w:val="1"/>
+      <w:numFmt w:val="bullet"/>
+      <w:lvlText w:val="o"/>
+      <w:lvlJc w:val="left"/>
+      <w:pPr>
+        <w:ind w:left="5760" w:hanging="360"/>
+      </w:pPr>
+      <w:rPr>
+        <w:rFonts w:hint="default" w:ascii="Courier New" w:hAnsi="Courier New"/>
+      </w:rPr>
+    </w:lvl>
+    <w:lvl xmlns:w="http://schemas.openxmlformats.org/wordprocessingml/2006/main" w:ilvl="8">
+      <w:start w:val="1"/>
+      <w:numFmt w:val="bullet"/>
+      <w:lvlText w:val=""/>
+      <w:lvlJc w:val="left"/>
+      <w:pPr>
+        <w:ind w:left="6480" w:hanging="360"/>
+      </w:pPr>
+      <w:rPr>
+        <w:rFonts w:hint="default" w:ascii="Wingdings" w:hAnsi="Wingdings"/>
+      </w:rPr>
+    </w:lvl>
+  </w:abstractNum>
   <w:abstractNum xmlns:w="http://schemas.openxmlformats.org/wordprocessingml/2006/main" w:abstractNumId="10">
     <w:nsid w:val="60b4b836"/>
     <w:multiLevelType xmlns:w="http://schemas.openxmlformats.org/wordprocessingml/2006/main" w:val="hybridMultilevel"/>
@@ -5631,6 +9549,33 @@
       </w:rPr>
     </w:lvl>
   </w:abstractNum>
+  <w:num w:numId="20">
+    <w:abstractNumId w:val="19"/>
+  </w:num>
+  <w:num w:numId="19">
+    <w:abstractNumId w:val="18"/>
+  </w:num>
+  <w:num w:numId="18">
+    <w:abstractNumId w:val="17"/>
+  </w:num>
+  <w:num w:numId="17">
+    <w:abstractNumId w:val="16"/>
+  </w:num>
+  <w:num w:numId="16">
+    <w:abstractNumId w:val="15"/>
+  </w:num>
+  <w:num w:numId="15">
+    <w:abstractNumId w:val="14"/>
+  </w:num>
+  <w:num w:numId="14">
+    <w:abstractNumId w:val="13"/>
+  </w:num>
+  <w:num w:numId="13">
+    <w:abstractNumId w:val="12"/>
+  </w:num>
+  <w:num w:numId="12">
+    <w:abstractNumId w:val="11"/>
+  </w:num>
   <w:num w:numId="11">
     <w:abstractNumId w:val="10"/>
   </w:num>

</xml_diff>

<commit_message>
I have updated my 'Linux Notes.docx' and 'Linux Progess.docx'. I've added  notes and summary on rm, touch, mv, cp, and find commands and their options.
</commit_message>
<xml_diff>
--- a/Linux Notes.docx
+++ b/Linux Notes.docx
@@ -478,14 +478,6 @@
       </w:pPr>
     </w:p>
     <w:p>
-      <w:pPr>
-        <w:pStyle w:val="ListParagraph"/>
-      </w:pPr>
-      <w:r>
-        <w:t>K</w:t>
-      </w:r>
-    </w:p>
-    <w:p>
       <w:r>
         <w:t>/home is the root directory.</w:t>
       </w:r>
@@ -608,12 +600,10 @@
         <w:rPr/>
         <w:t xml:space="preserve"> (print </w:t>
       </w:r>
-      <w:proofErr w:type="spellStart"/>
       <w:r>
         <w:rPr/>
-        <w:t>workind</w:t>
-      </w:r>
-      <w:proofErr w:type="spellEnd"/>
+        <w:t>working</w:t>
+      </w:r>
       <w:r>
         <w:rPr/>
         <w:t xml:space="preserve"> directory) command allows you to print the current working directory you are in in terminal.</w:t>
@@ -1211,23 +1201,27 @@
           <w:sz w:val="22"/>
           <w:szCs w:val="22"/>
         </w:rPr>
-        <w:t xml:space="preserve">‘-s’ option lists and </w:t>
-      </w:r>
-      <w:proofErr w:type="gramStart"/>
-      <w:r>
-        <w:rPr>
-          <w:sz w:val="22"/>
-          <w:szCs w:val="22"/>
-        </w:rPr>
-        <w:t>sorts</w:t>
-      </w:r>
-      <w:proofErr w:type="gramEnd"/>
-      <w:r>
-        <w:rPr>
-          <w:sz w:val="22"/>
-          <w:szCs w:val="22"/>
-        </w:rPr>
-        <w:t xml:space="preserve"> files by size in a descending order.</w:t>
+        <w:t>‘-s’ option shows size of files and directories in current directory</w:t>
+      </w:r>
+    </w:p>
+    <w:p>
+      <w:pPr>
+        <w:pStyle w:val="ListParagraph"/>
+        <w:numPr>
+          <w:ilvl w:val="0"/>
+          <w:numId w:val="25"/>
+        </w:numPr>
+        <w:rPr>
+          <w:sz w:val="22"/>
+          <w:szCs w:val="22"/>
+        </w:rPr>
+      </w:pPr>
+      <w:r>
+        <w:rPr>
+          <w:sz w:val="22"/>
+          <w:szCs w:val="22"/>
+        </w:rPr>
+        <w:t>Sorts in descending order by block size</w:t>
       </w:r>
     </w:p>
     <w:p>
@@ -1247,9 +1241,28 @@
           <w:sz w:val="22"/>
           <w:szCs w:val="22"/>
         </w:rPr>
+        <w:t>‘-lh’ option lists the size of the items in directory, but explicitly states sizes in kilobytes, megabytes, etc.</w:t>
+      </w:r>
+    </w:p>
+    <w:p>
+      <w:pPr>
+        <w:pStyle w:val="ListParagraph"/>
+        <w:numPr>
+          <w:ilvl w:val="0"/>
+          <w:numId w:val="2"/>
+        </w:numPr>
+        <w:rPr>
+          <w:sz w:val="22"/>
+          <w:szCs w:val="22"/>
+        </w:rPr>
+      </w:pPr>
+      <w:r>
+        <w:rPr>
+          <w:sz w:val="22"/>
+          <w:szCs w:val="22"/>
+        </w:rPr>
         <w:t xml:space="preserve">If you want to list the contents of a directory that is not the working </w:t>
       </w:r>
-      <w:proofErr w:type="gramStart"/>
       <w:r>
         <w:rPr>
           <w:sz w:val="22"/>
@@ -1257,7 +1270,6 @@
         </w:rPr>
         <w:t>directory</w:t>
       </w:r>
-      <w:proofErr w:type="gramEnd"/>
       <w:r>
         <w:rPr>
           <w:sz w:val="22"/>
@@ -3790,7 +3802,37 @@
           <w:szCs w:val="22"/>
           <w:u w:val="none"/>
         </w:rPr>
-        <w:t>’ or install command.</w:t>
+        <w:t>’ or install option.</w:t>
+      </w:r>
+    </w:p>
+    <w:p>
+      <w:pPr>
+        <w:pStyle w:val="ListParagraph"/>
+        <w:numPr>
+          <w:ilvl w:val="0"/>
+          <w:numId w:val="23"/>
+        </w:numPr>
+        <w:bidi w:val="0"/>
+        <w:spacing w:before="0" w:beforeAutospacing="off" w:after="160" w:afterAutospacing="off" w:line="259" w:lineRule="auto"/>
+        <w:ind w:right="0"/>
+        <w:jc w:val="left"/>
+        <w:rPr>
+          <w:b w:val="0"/>
+          <w:bCs w:val="0"/>
+          <w:sz w:val="22"/>
+          <w:szCs w:val="22"/>
+          <w:u w:val="none"/>
+        </w:rPr>
+      </w:pPr>
+      <w:r>
+        <w:rPr>
+          <w:b w:val="0"/>
+          <w:bCs w:val="0"/>
+          <w:sz w:val="22"/>
+          <w:szCs w:val="22"/>
+          <w:u w:val="none"/>
+        </w:rPr>
+        <w:t>‘-I' means ‘install’</w:t>
       </w:r>
     </w:p>
     <w:p>
@@ -7246,6 +7288,2772 @@
           <w:u w:val="none"/>
         </w:rPr>
       </w:pPr>
+    </w:p>
+    <w:p>
+      <w:pPr>
+        <w:pStyle w:val="Normal"/>
+        <w:bidi w:val="0"/>
+        <w:spacing w:before="0" w:beforeAutospacing="off" w:after="160" w:afterAutospacing="off" w:line="259" w:lineRule="auto"/>
+        <w:ind w:left="0" w:right="0"/>
+        <w:jc w:val="left"/>
+        <w:rPr>
+          <w:b w:val="0"/>
+          <w:bCs w:val="0"/>
+          <w:sz w:val="22"/>
+          <w:szCs w:val="22"/>
+          <w:u w:val="none"/>
+        </w:rPr>
+      </w:pPr>
+    </w:p>
+    <w:p>
+      <w:pPr>
+        <w:pStyle w:val="Normal"/>
+        <w:bidi w:val="0"/>
+        <w:spacing w:before="0" w:beforeAutospacing="off" w:after="160" w:afterAutospacing="off" w:line="259" w:lineRule="auto"/>
+        <w:ind w:left="0" w:right="0"/>
+        <w:jc w:val="left"/>
+        <w:rPr>
+          <w:b w:val="0"/>
+          <w:bCs w:val="0"/>
+          <w:sz w:val="22"/>
+          <w:szCs w:val="22"/>
+          <w:u w:val="none"/>
+        </w:rPr>
+      </w:pPr>
+      <w:r>
+        <w:rPr>
+          <w:b w:val="0"/>
+          <w:bCs w:val="0"/>
+          <w:sz w:val="22"/>
+          <w:szCs w:val="22"/>
+          <w:u w:val="none"/>
+        </w:rPr>
+        <w:t>You can use the rm command to remove files, but also directories</w:t>
+      </w:r>
+    </w:p>
+    <w:p>
+      <w:pPr>
+        <w:pStyle w:val="ListParagraph"/>
+        <w:numPr>
+          <w:ilvl w:val="0"/>
+          <w:numId w:val="21"/>
+        </w:numPr>
+        <w:bidi w:val="0"/>
+        <w:spacing w:before="0" w:beforeAutospacing="off" w:after="160" w:afterAutospacing="off" w:line="259" w:lineRule="auto"/>
+        <w:ind w:right="0"/>
+        <w:jc w:val="left"/>
+        <w:rPr>
+          <w:b w:val="0"/>
+          <w:bCs w:val="0"/>
+          <w:sz w:val="22"/>
+          <w:szCs w:val="22"/>
+          <w:u w:val="none"/>
+        </w:rPr>
+      </w:pPr>
+      <w:r>
+        <w:rPr>
+          <w:b w:val="0"/>
+          <w:bCs w:val="0"/>
+          <w:sz w:val="22"/>
+          <w:szCs w:val="22"/>
+          <w:u w:val="none"/>
+        </w:rPr>
+        <w:t>‘-d’ option removes empty directories</w:t>
+      </w:r>
+    </w:p>
+    <w:p>
+      <w:pPr>
+        <w:pStyle w:val="ListParagraph"/>
+        <w:numPr>
+          <w:ilvl w:val="0"/>
+          <w:numId w:val="21"/>
+        </w:numPr>
+        <w:bidi w:val="0"/>
+        <w:spacing w:before="0" w:beforeAutospacing="off" w:after="160" w:afterAutospacing="off" w:line="259" w:lineRule="auto"/>
+        <w:ind w:right="0"/>
+        <w:jc w:val="left"/>
+        <w:rPr>
+          <w:b w:val="0"/>
+          <w:bCs w:val="0"/>
+          <w:sz w:val="22"/>
+          <w:szCs w:val="22"/>
+          <w:u w:val="none"/>
+        </w:rPr>
+      </w:pPr>
+      <w:r>
+        <w:rPr>
+          <w:b w:val="0"/>
+          <w:bCs w:val="0"/>
+          <w:sz w:val="22"/>
+          <w:szCs w:val="22"/>
+          <w:u w:val="none"/>
+        </w:rPr>
+        <w:t>‘-r’ option removes non-empty directories</w:t>
+      </w:r>
+    </w:p>
+    <w:p>
+      <w:pPr>
+        <w:pStyle w:val="ListParagraph"/>
+        <w:numPr>
+          <w:ilvl w:val="0"/>
+          <w:numId w:val="21"/>
+        </w:numPr>
+        <w:bidi w:val="0"/>
+        <w:spacing w:before="0" w:beforeAutospacing="off" w:after="160" w:afterAutospacing="off" w:line="259" w:lineRule="auto"/>
+        <w:ind w:right="0"/>
+        <w:jc w:val="left"/>
+        <w:rPr>
+          <w:b w:val="0"/>
+          <w:bCs w:val="0"/>
+          <w:sz w:val="22"/>
+          <w:szCs w:val="22"/>
+          <w:u w:val="none"/>
+        </w:rPr>
+      </w:pPr>
+      <w:r>
+        <w:rPr>
+          <w:b w:val="0"/>
+          <w:bCs w:val="0"/>
+          <w:sz w:val="22"/>
+          <w:szCs w:val="22"/>
+          <w:u w:val="none"/>
+        </w:rPr>
+        <w:t>‘-rf’ option also removes non-empty directory, but ignores prompt when deleting write protected file</w:t>
+      </w:r>
+    </w:p>
+    <w:p>
+      <w:pPr>
+        <w:pStyle w:val="ListParagraph"/>
+        <w:numPr>
+          <w:ilvl w:val="0"/>
+          <w:numId w:val="21"/>
+        </w:numPr>
+        <w:bidi w:val="0"/>
+        <w:spacing w:before="0" w:beforeAutospacing="off" w:after="160" w:afterAutospacing="off" w:line="259" w:lineRule="auto"/>
+        <w:ind w:right="0"/>
+        <w:jc w:val="left"/>
+        <w:rPr>
+          <w:b w:val="0"/>
+          <w:bCs w:val="0"/>
+          <w:sz w:val="22"/>
+          <w:szCs w:val="22"/>
+          <w:u w:val="none"/>
+        </w:rPr>
+      </w:pPr>
+      <w:r>
+        <w:rPr>
+          <w:b w:val="0"/>
+          <w:bCs w:val="0"/>
+          <w:sz w:val="22"/>
+          <w:szCs w:val="22"/>
+          <w:u w:val="none"/>
+        </w:rPr>
+        <w:t>We can use ‘*’ before file extension to remove multiple files of the same type.</w:t>
+      </w:r>
+    </w:p>
+    <w:p>
+      <w:pPr>
+        <w:pStyle w:val="ListParagraph"/>
+        <w:numPr>
+          <w:ilvl w:val="1"/>
+          <w:numId w:val="21"/>
+        </w:numPr>
+        <w:bidi w:val="0"/>
+        <w:spacing w:before="0" w:beforeAutospacing="off" w:after="160" w:afterAutospacing="off" w:line="259" w:lineRule="auto"/>
+        <w:ind w:right="0"/>
+        <w:jc w:val="left"/>
+        <w:rPr>
+          <w:b w:val="0"/>
+          <w:bCs w:val="0"/>
+          <w:sz w:val="22"/>
+          <w:szCs w:val="22"/>
+          <w:u w:val="none"/>
+        </w:rPr>
+      </w:pPr>
+      <w:r>
+        <w:rPr>
+          <w:b w:val="0"/>
+          <w:bCs w:val="0"/>
+          <w:sz w:val="22"/>
+          <w:szCs w:val="22"/>
+          <w:u w:val="none"/>
+        </w:rPr>
+        <w:t>‘rm *.txt’</w:t>
+      </w:r>
+    </w:p>
+    <w:p>
+      <w:pPr>
+        <w:pStyle w:val="ListParagraph"/>
+        <w:numPr>
+          <w:ilvl w:val="0"/>
+          <w:numId w:val="21"/>
+        </w:numPr>
+        <w:bidi w:val="0"/>
+        <w:spacing w:before="0" w:beforeAutospacing="off" w:after="160" w:afterAutospacing="off" w:line="259" w:lineRule="auto"/>
+        <w:ind w:right="0"/>
+        <w:jc w:val="left"/>
+        <w:rPr>
+          <w:b w:val="0"/>
+          <w:bCs w:val="0"/>
+          <w:sz w:val="22"/>
+          <w:szCs w:val="22"/>
+          <w:u w:val="none"/>
+        </w:rPr>
+      </w:pPr>
+      <w:r>
+        <w:rPr>
+          <w:b w:val="0"/>
+          <w:bCs w:val="0"/>
+          <w:sz w:val="22"/>
+          <w:szCs w:val="22"/>
+          <w:u w:val="none"/>
+        </w:rPr>
+        <w:t>We can use ‘*’ after extension to remove file with specific name</w:t>
+      </w:r>
+    </w:p>
+    <w:p>
+      <w:pPr>
+        <w:pStyle w:val="ListParagraph"/>
+        <w:numPr>
+          <w:ilvl w:val="1"/>
+          <w:numId w:val="21"/>
+        </w:numPr>
+        <w:bidi w:val="0"/>
+        <w:spacing w:before="0" w:beforeAutospacing="off" w:after="160" w:afterAutospacing="off" w:line="259" w:lineRule="auto"/>
+        <w:ind w:right="0"/>
+        <w:jc w:val="left"/>
+        <w:rPr>
+          <w:b w:val="0"/>
+          <w:bCs w:val="0"/>
+          <w:sz w:val="22"/>
+          <w:szCs w:val="22"/>
+          <w:u w:val="none"/>
+        </w:rPr>
+      </w:pPr>
+      <w:r>
+        <w:rPr>
+          <w:b w:val="0"/>
+          <w:bCs w:val="0"/>
+          <w:sz w:val="22"/>
+          <w:szCs w:val="22"/>
+          <w:u w:val="none"/>
+        </w:rPr>
+        <w:t>‘rm file.*’</w:t>
+      </w:r>
+    </w:p>
+    <w:p>
+      <w:pPr>
+        <w:pStyle w:val="ListParagraph"/>
+        <w:numPr>
+          <w:ilvl w:val="0"/>
+          <w:numId w:val="21"/>
+        </w:numPr>
+        <w:bidi w:val="0"/>
+        <w:spacing w:before="0" w:beforeAutospacing="off" w:after="160" w:afterAutospacing="off" w:line="259" w:lineRule="auto"/>
+        <w:ind w:right="0"/>
+        <w:jc w:val="left"/>
+        <w:rPr>
+          <w:b w:val="0"/>
+          <w:bCs w:val="0"/>
+          <w:sz w:val="22"/>
+          <w:szCs w:val="22"/>
+          <w:u w:val="none"/>
+        </w:rPr>
+      </w:pPr>
+      <w:r>
+        <w:rPr>
+          <w:b w:val="0"/>
+          <w:bCs w:val="0"/>
+          <w:sz w:val="22"/>
+          <w:szCs w:val="22"/>
+          <w:u w:val="none"/>
+        </w:rPr>
+        <w:t>We can ‘*’ by itself to remove all file</w:t>
+      </w:r>
+    </w:p>
+    <w:p>
+      <w:pPr>
+        <w:pStyle w:val="ListParagraph"/>
+        <w:numPr>
+          <w:ilvl w:val="1"/>
+          <w:numId w:val="21"/>
+        </w:numPr>
+        <w:bidi w:val="0"/>
+        <w:spacing w:before="0" w:beforeAutospacing="off" w:after="160" w:afterAutospacing="off" w:line="259" w:lineRule="auto"/>
+        <w:ind w:right="0"/>
+        <w:jc w:val="left"/>
+        <w:rPr>
+          <w:b w:val="0"/>
+          <w:bCs w:val="0"/>
+          <w:sz w:val="22"/>
+          <w:szCs w:val="22"/>
+          <w:u w:val="none"/>
+        </w:rPr>
+      </w:pPr>
+      <w:r>
+        <w:rPr>
+          <w:b w:val="0"/>
+          <w:bCs w:val="0"/>
+          <w:sz w:val="22"/>
+          <w:szCs w:val="22"/>
+          <w:u w:val="none"/>
+        </w:rPr>
+        <w:t>‘rm *’</w:t>
+      </w:r>
+    </w:p>
+    <w:p>
+      <w:pPr>
+        <w:pStyle w:val="Normal"/>
+        <w:bidi w:val="0"/>
+        <w:spacing w:before="0" w:beforeAutospacing="off" w:after="160" w:afterAutospacing="off" w:line="259" w:lineRule="auto"/>
+        <w:ind w:right="0"/>
+        <w:jc w:val="left"/>
+        <w:rPr>
+          <w:b w:val="0"/>
+          <w:bCs w:val="0"/>
+          <w:sz w:val="22"/>
+          <w:szCs w:val="22"/>
+          <w:u w:val="none"/>
+        </w:rPr>
+      </w:pPr>
+    </w:p>
+    <w:p>
+      <w:pPr>
+        <w:pStyle w:val="Normal"/>
+        <w:bidi w:val="0"/>
+        <w:spacing w:before="0" w:beforeAutospacing="off" w:after="160" w:afterAutospacing="off" w:line="259" w:lineRule="auto"/>
+        <w:ind w:right="0"/>
+        <w:jc w:val="left"/>
+        <w:rPr>
+          <w:b w:val="0"/>
+          <w:bCs w:val="0"/>
+          <w:sz w:val="22"/>
+          <w:szCs w:val="22"/>
+          <w:u w:val="none"/>
+        </w:rPr>
+      </w:pPr>
+      <w:r>
+        <w:rPr>
+          <w:b w:val="0"/>
+          <w:bCs w:val="0"/>
+          <w:sz w:val="22"/>
+          <w:szCs w:val="22"/>
+          <w:u w:val="none"/>
+        </w:rPr>
+        <w:t>If you want to create a file without opening a text editor, you can use the ‘touch’ command, for example:</w:t>
+      </w:r>
+    </w:p>
+    <w:p>
+      <w:pPr>
+        <w:pStyle w:val="Normal"/>
+        <w:bidi w:val="0"/>
+        <w:spacing w:before="0" w:beforeAutospacing="off" w:after="160" w:afterAutospacing="off" w:line="259" w:lineRule="auto"/>
+        <w:ind w:right="0"/>
+        <w:jc w:val="left"/>
+        <w:rPr>
+          <w:b w:val="0"/>
+          <w:bCs w:val="0"/>
+          <w:sz w:val="22"/>
+          <w:szCs w:val="22"/>
+          <w:u w:val="none"/>
+        </w:rPr>
+      </w:pPr>
+      <w:r>
+        <w:rPr>
+          <w:b w:val="0"/>
+          <w:bCs w:val="0"/>
+          <w:sz w:val="22"/>
+          <w:szCs w:val="22"/>
+          <w:u w:val="none"/>
+        </w:rPr>
+        <w:t xml:space="preserve">‘touch &lt;file1&gt; [file2[file3[...]]]’ </w:t>
+      </w:r>
+    </w:p>
+    <w:p>
+      <w:pPr>
+        <w:pStyle w:val="Normal"/>
+        <w:bidi w:val="0"/>
+        <w:spacing w:before="0" w:beforeAutospacing="off" w:after="160" w:afterAutospacing="off" w:line="259" w:lineRule="auto"/>
+        <w:ind w:right="0"/>
+        <w:jc w:val="left"/>
+        <w:rPr>
+          <w:b w:val="0"/>
+          <w:bCs w:val="0"/>
+          <w:sz w:val="22"/>
+          <w:szCs w:val="22"/>
+          <w:u w:val="none"/>
+        </w:rPr>
+      </w:pPr>
+      <w:r>
+        <w:rPr>
+          <w:b w:val="0"/>
+          <w:bCs w:val="0"/>
+          <w:sz w:val="22"/>
+          <w:szCs w:val="22"/>
+          <w:u w:val="none"/>
+        </w:rPr>
+        <w:t xml:space="preserve">or </w:t>
+      </w:r>
+    </w:p>
+    <w:p>
+      <w:pPr>
+        <w:pStyle w:val="Normal"/>
+        <w:bidi w:val="0"/>
+        <w:spacing w:before="0" w:beforeAutospacing="off" w:after="160" w:afterAutospacing="off" w:line="259" w:lineRule="auto"/>
+        <w:ind w:right="0"/>
+        <w:jc w:val="left"/>
+        <w:rPr>
+          <w:b w:val="0"/>
+          <w:bCs w:val="0"/>
+          <w:sz w:val="22"/>
+          <w:szCs w:val="22"/>
+          <w:u w:val="none"/>
+        </w:rPr>
+      </w:pPr>
+      <w:r>
+        <w:rPr>
+          <w:b w:val="0"/>
+          <w:bCs w:val="0"/>
+          <w:sz w:val="22"/>
+          <w:szCs w:val="22"/>
+          <w:u w:val="none"/>
+        </w:rPr>
+        <w:t>‘</w:t>
+      </w:r>
+      <w:proofErr w:type="gramStart"/>
+      <w:r>
+        <w:rPr>
+          <w:b w:val="0"/>
+          <w:bCs w:val="0"/>
+          <w:sz w:val="22"/>
+          <w:szCs w:val="22"/>
+          <w:u w:val="none"/>
+        </w:rPr>
+        <w:t>touch</w:t>
+      </w:r>
+      <w:proofErr w:type="gramEnd"/>
+      <w:r>
+        <w:rPr>
+          <w:b w:val="0"/>
+          <w:bCs w:val="0"/>
+          <w:sz w:val="22"/>
+          <w:szCs w:val="22"/>
+          <w:u w:val="none"/>
+        </w:rPr>
+        <w:t xml:space="preserve"> file1.txt file2.txt file3.</w:t>
+      </w:r>
+      <w:proofErr w:type="spellStart"/>
+      <w:r>
+        <w:rPr>
+          <w:b w:val="0"/>
+          <w:bCs w:val="0"/>
+          <w:sz w:val="22"/>
+          <w:szCs w:val="22"/>
+          <w:u w:val="none"/>
+        </w:rPr>
+        <w:t>cpp</w:t>
+      </w:r>
+      <w:proofErr w:type="spellEnd"/>
+      <w:r>
+        <w:rPr>
+          <w:b w:val="0"/>
+          <w:bCs w:val="0"/>
+          <w:sz w:val="22"/>
+          <w:szCs w:val="22"/>
+          <w:u w:val="none"/>
+        </w:rPr>
+        <w:t xml:space="preserve"> file4.</w:t>
+      </w:r>
+      <w:proofErr w:type="spellStart"/>
+      <w:r>
+        <w:rPr>
+          <w:b w:val="0"/>
+          <w:bCs w:val="0"/>
+          <w:sz w:val="22"/>
+          <w:szCs w:val="22"/>
+          <w:u w:val="none"/>
+        </w:rPr>
+        <w:t>cpp</w:t>
+      </w:r>
+      <w:proofErr w:type="spellEnd"/>
+      <w:r>
+        <w:rPr>
+          <w:b w:val="0"/>
+          <w:bCs w:val="0"/>
+          <w:sz w:val="22"/>
+          <w:szCs w:val="22"/>
+          <w:u w:val="none"/>
+        </w:rPr>
+        <w:t xml:space="preserve"> main.cpp’</w:t>
+      </w:r>
+    </w:p>
+    <w:p>
+      <w:pPr>
+        <w:pStyle w:val="Normal"/>
+        <w:bidi w:val="0"/>
+        <w:spacing w:before="0" w:beforeAutospacing="off" w:after="160" w:afterAutospacing="off" w:line="259" w:lineRule="auto"/>
+        <w:ind w:right="0"/>
+        <w:jc w:val="left"/>
+        <w:rPr>
+          <w:b w:val="0"/>
+          <w:bCs w:val="0"/>
+          <w:sz w:val="22"/>
+          <w:szCs w:val="22"/>
+          <w:u w:val="none"/>
+        </w:rPr>
+      </w:pPr>
+    </w:p>
+    <w:p>
+      <w:pPr>
+        <w:pStyle w:val="Normal"/>
+        <w:bidi w:val="0"/>
+        <w:spacing w:before="0" w:beforeAutospacing="off" w:after="160" w:afterAutospacing="off" w:line="259" w:lineRule="auto"/>
+        <w:ind w:right="0"/>
+        <w:jc w:val="left"/>
+        <w:rPr>
+          <w:b w:val="0"/>
+          <w:bCs w:val="0"/>
+          <w:sz w:val="22"/>
+          <w:szCs w:val="22"/>
+          <w:u w:val="none"/>
+        </w:rPr>
+      </w:pPr>
+      <w:r>
+        <w:rPr>
+          <w:b w:val="0"/>
+          <w:bCs w:val="0"/>
+          <w:sz w:val="22"/>
+          <w:szCs w:val="22"/>
+          <w:u w:val="none"/>
+        </w:rPr>
+        <w:t>‘../’ and ‘..’ both go back one directory.</w:t>
+      </w:r>
+    </w:p>
+    <w:p>
+      <w:pPr>
+        <w:pStyle w:val="Normal"/>
+        <w:bidi w:val="0"/>
+        <w:spacing w:before="0" w:beforeAutospacing="off" w:after="160" w:afterAutospacing="off" w:line="259" w:lineRule="auto"/>
+        <w:ind w:right="0"/>
+        <w:jc w:val="left"/>
+        <w:rPr>
+          <w:b w:val="0"/>
+          <w:bCs w:val="0"/>
+          <w:sz w:val="22"/>
+          <w:szCs w:val="22"/>
+          <w:u w:val="none"/>
+        </w:rPr>
+      </w:pPr>
+    </w:p>
+    <w:p>
+      <w:pPr>
+        <w:pStyle w:val="Normal"/>
+        <w:bidi w:val="0"/>
+        <w:spacing w:before="0" w:beforeAutospacing="off" w:after="160" w:afterAutospacing="off" w:line="259" w:lineRule="auto"/>
+        <w:ind w:right="0"/>
+        <w:jc w:val="left"/>
+        <w:rPr>
+          <w:b w:val="0"/>
+          <w:bCs w:val="0"/>
+          <w:sz w:val="22"/>
+          <w:szCs w:val="22"/>
+          <w:u w:val="none"/>
+        </w:rPr>
+      </w:pPr>
+      <w:r>
+        <w:rPr>
+          <w:b w:val="0"/>
+          <w:bCs w:val="0"/>
+          <w:sz w:val="22"/>
+          <w:szCs w:val="22"/>
+          <w:u w:val="none"/>
+        </w:rPr>
+        <w:t>‘cp’ command is ‘copy’. Copies a file to a specific location, I.e.</w:t>
+      </w:r>
+    </w:p>
+    <w:p>
+      <w:pPr>
+        <w:pStyle w:val="Normal"/>
+        <w:bidi w:val="0"/>
+        <w:spacing w:before="0" w:beforeAutospacing="off" w:after="160" w:afterAutospacing="off" w:line="259" w:lineRule="auto"/>
+        <w:ind w:right="0"/>
+        <w:jc w:val="left"/>
+        <w:rPr>
+          <w:b w:val="0"/>
+          <w:bCs w:val="0"/>
+          <w:sz w:val="22"/>
+          <w:szCs w:val="22"/>
+          <w:u w:val="none"/>
+        </w:rPr>
+      </w:pPr>
+      <w:r>
+        <w:rPr>
+          <w:b w:val="0"/>
+          <w:bCs w:val="0"/>
+          <w:sz w:val="22"/>
+          <w:szCs w:val="22"/>
+          <w:u w:val="none"/>
+        </w:rPr>
+        <w:t>‘cp filename [path]filecopy’</w:t>
+      </w:r>
+    </w:p>
+    <w:p>
+      <w:pPr>
+        <w:pStyle w:val="Normal"/>
+        <w:bidi w:val="0"/>
+        <w:spacing w:before="0" w:beforeAutospacing="off" w:after="160" w:afterAutospacing="off" w:line="259" w:lineRule="auto"/>
+        <w:ind w:right="0"/>
+        <w:jc w:val="left"/>
+        <w:rPr>
+          <w:b w:val="0"/>
+          <w:bCs w:val="0"/>
+          <w:sz w:val="22"/>
+          <w:szCs w:val="22"/>
+          <w:u w:val="none"/>
+        </w:rPr>
+      </w:pPr>
+    </w:p>
+    <w:p>
+      <w:pPr>
+        <w:pStyle w:val="Normal"/>
+        <w:bidi w:val="0"/>
+        <w:spacing w:before="0" w:beforeAutospacing="off" w:after="160" w:afterAutospacing="off" w:line="259" w:lineRule="auto"/>
+        <w:ind w:right="0"/>
+        <w:jc w:val="left"/>
+        <w:rPr>
+          <w:b w:val="0"/>
+          <w:bCs w:val="0"/>
+          <w:sz w:val="22"/>
+          <w:szCs w:val="22"/>
+          <w:u w:val="none"/>
+        </w:rPr>
+      </w:pPr>
+      <w:r>
+        <w:rPr>
+          <w:b w:val="0"/>
+          <w:bCs w:val="0"/>
+          <w:sz w:val="22"/>
+          <w:szCs w:val="22"/>
+          <w:u w:val="none"/>
+        </w:rPr>
+        <w:t>The ‘mv’ command move a file or directory from one location to another</w:t>
+      </w:r>
+    </w:p>
+    <w:p>
+      <w:pPr>
+        <w:pStyle w:val="ListParagraph"/>
+        <w:numPr>
+          <w:ilvl w:val="0"/>
+          <w:numId w:val="22"/>
+        </w:numPr>
+        <w:bidi w:val="0"/>
+        <w:spacing w:before="0" w:beforeAutospacing="off" w:after="160" w:afterAutospacing="off" w:line="259" w:lineRule="auto"/>
+        <w:ind w:right="0"/>
+        <w:jc w:val="left"/>
+        <w:rPr>
+          <w:b w:val="0"/>
+          <w:bCs w:val="0"/>
+          <w:sz w:val="22"/>
+          <w:szCs w:val="22"/>
+          <w:u w:val="none"/>
+        </w:rPr>
+      </w:pPr>
+      <w:r>
+        <w:rPr>
+          <w:b w:val="0"/>
+          <w:bCs w:val="0"/>
+          <w:sz w:val="22"/>
+          <w:szCs w:val="22"/>
+          <w:u w:val="none"/>
+        </w:rPr>
+        <w:t>If you move the file to same location, but with a different name, then the name of the file changes, I.e.</w:t>
+      </w:r>
+    </w:p>
+    <w:p>
+      <w:pPr>
+        <w:pStyle w:val="ListParagraph"/>
+        <w:numPr>
+          <w:ilvl w:val="1"/>
+          <w:numId w:val="22"/>
+        </w:numPr>
+        <w:bidi w:val="0"/>
+        <w:spacing w:before="0" w:beforeAutospacing="off" w:after="160" w:afterAutospacing="off" w:line="259" w:lineRule="auto"/>
+        <w:ind w:right="0"/>
+        <w:jc w:val="left"/>
+        <w:rPr>
+          <w:b w:val="0"/>
+          <w:bCs w:val="0"/>
+          <w:sz w:val="22"/>
+          <w:szCs w:val="22"/>
+          <w:u w:val="none"/>
+        </w:rPr>
+      </w:pPr>
+      <w:r>
+        <w:rPr>
+          <w:b w:val="0"/>
+          <w:bCs w:val="0"/>
+          <w:sz w:val="22"/>
+          <w:szCs w:val="22"/>
+          <w:u w:val="none"/>
+        </w:rPr>
+        <w:t>‘</w:t>
+      </w:r>
+      <w:proofErr w:type="gramStart"/>
+      <w:r>
+        <w:rPr>
+          <w:b w:val="0"/>
+          <w:bCs w:val="0"/>
+          <w:sz w:val="22"/>
+          <w:szCs w:val="22"/>
+          <w:u w:val="none"/>
+        </w:rPr>
+        <w:t>mv</w:t>
+      </w:r>
+      <w:proofErr w:type="gramEnd"/>
+      <w:r>
+        <w:rPr>
+          <w:b w:val="0"/>
+          <w:bCs w:val="0"/>
+          <w:sz w:val="22"/>
+          <w:szCs w:val="22"/>
+          <w:u w:val="none"/>
+        </w:rPr>
+        <w:t xml:space="preserve"> file.txt filerenamed.txt’</w:t>
+      </w:r>
+    </w:p>
+    <w:p>
+      <w:pPr>
+        <w:pStyle w:val="ListParagraph"/>
+        <w:numPr>
+          <w:ilvl w:val="0"/>
+          <w:numId w:val="22"/>
+        </w:numPr>
+        <w:bidi w:val="0"/>
+        <w:spacing w:before="0" w:beforeAutospacing="off" w:after="160" w:afterAutospacing="off" w:line="259" w:lineRule="auto"/>
+        <w:ind w:right="0"/>
+        <w:jc w:val="left"/>
+        <w:rPr>
+          <w:b w:val="0"/>
+          <w:bCs w:val="0"/>
+          <w:sz w:val="22"/>
+          <w:szCs w:val="22"/>
+          <w:u w:val="none"/>
+        </w:rPr>
+      </w:pPr>
+      <w:r>
+        <w:rPr>
+          <w:b w:val="0"/>
+          <w:bCs w:val="0"/>
+          <w:sz w:val="22"/>
+          <w:szCs w:val="22"/>
+          <w:u w:val="none"/>
+        </w:rPr>
+        <w:t>Or you can specify a path and the file to another directory, I.e.</w:t>
+      </w:r>
+    </w:p>
+    <w:p>
+      <w:pPr>
+        <w:pStyle w:val="ListParagraph"/>
+        <w:numPr>
+          <w:ilvl w:val="1"/>
+          <w:numId w:val="22"/>
+        </w:numPr>
+        <w:bidi w:val="0"/>
+        <w:spacing w:before="0" w:beforeAutospacing="off" w:after="160" w:afterAutospacing="off" w:line="259" w:lineRule="auto"/>
+        <w:ind w:right="0"/>
+        <w:jc w:val="left"/>
+        <w:rPr>
+          <w:b w:val="0"/>
+          <w:bCs w:val="0"/>
+          <w:sz w:val="22"/>
+          <w:szCs w:val="22"/>
+          <w:u w:val="none"/>
+        </w:rPr>
+      </w:pPr>
+      <w:r>
+        <w:rPr>
+          <w:b w:val="0"/>
+          <w:bCs w:val="0"/>
+          <w:sz w:val="22"/>
+          <w:szCs w:val="22"/>
+          <w:u w:val="none"/>
+        </w:rPr>
+        <w:t>‘</w:t>
+      </w:r>
+      <w:proofErr w:type="gramStart"/>
+      <w:r>
+        <w:rPr>
+          <w:b w:val="0"/>
+          <w:bCs w:val="0"/>
+          <w:sz w:val="22"/>
+          <w:szCs w:val="22"/>
+          <w:u w:val="none"/>
+        </w:rPr>
+        <w:t>mv</w:t>
+      </w:r>
+      <w:proofErr w:type="gramEnd"/>
+      <w:r>
+        <w:rPr>
+          <w:b w:val="0"/>
+          <w:bCs w:val="0"/>
+          <w:sz w:val="22"/>
+          <w:szCs w:val="22"/>
+          <w:u w:val="none"/>
+        </w:rPr>
+        <w:t xml:space="preserve"> file.txt newlocation/’</w:t>
+      </w:r>
+    </w:p>
+    <w:p>
+      <w:pPr>
+        <w:pStyle w:val="Normal"/>
+        <w:bidi w:val="0"/>
+        <w:spacing w:before="0" w:beforeAutospacing="off" w:after="160" w:afterAutospacing="off" w:line="259" w:lineRule="auto"/>
+        <w:ind w:right="0"/>
+        <w:jc w:val="left"/>
+        <w:rPr>
+          <w:b w:val="0"/>
+          <w:bCs w:val="0"/>
+          <w:sz w:val="22"/>
+          <w:szCs w:val="22"/>
+          <w:u w:val="none"/>
+        </w:rPr>
+      </w:pPr>
+    </w:p>
+    <w:p>
+      <w:pPr>
+        <w:pStyle w:val="Normal"/>
+        <w:bidi w:val="0"/>
+        <w:spacing w:before="0" w:beforeAutospacing="off" w:after="160" w:afterAutospacing="off" w:line="259" w:lineRule="auto"/>
+        <w:ind w:right="0"/>
+        <w:jc w:val="left"/>
+        <w:rPr>
+          <w:b w:val="0"/>
+          <w:bCs w:val="0"/>
+          <w:sz w:val="22"/>
+          <w:szCs w:val="22"/>
+          <w:u w:val="none"/>
+        </w:rPr>
+      </w:pPr>
+      <w:r>
+        <w:rPr>
+          <w:b w:val="0"/>
+          <w:bCs w:val="0"/>
+          <w:sz w:val="22"/>
+          <w:szCs w:val="22"/>
+          <w:u w:val="none"/>
+        </w:rPr>
+        <w:t>If we want to find file in a directory we can use the ‘find’ command, the syntax is:</w:t>
+      </w:r>
+    </w:p>
+    <w:p>
+      <w:pPr>
+        <w:pStyle w:val="ListParagraph"/>
+        <w:numPr>
+          <w:ilvl w:val="0"/>
+          <w:numId w:val="24"/>
+        </w:numPr>
+        <w:bidi w:val="0"/>
+        <w:spacing w:before="0" w:beforeAutospacing="off" w:after="160" w:afterAutospacing="off" w:line="259" w:lineRule="auto"/>
+        <w:ind w:right="0"/>
+        <w:jc w:val="left"/>
+        <w:rPr>
+          <w:b w:val="0"/>
+          <w:bCs w:val="0"/>
+          <w:sz w:val="22"/>
+          <w:szCs w:val="22"/>
+          <w:u w:val="none"/>
+        </w:rPr>
+      </w:pPr>
+      <w:r>
+        <w:rPr>
+          <w:b w:val="0"/>
+          <w:bCs w:val="0"/>
+          <w:sz w:val="22"/>
+          <w:szCs w:val="22"/>
+          <w:u w:val="none"/>
+        </w:rPr>
+        <w:t>‘</w:t>
+      </w:r>
+      <w:r>
+        <w:rPr>
+          <w:b w:val="0"/>
+          <w:bCs w:val="0"/>
+          <w:sz w:val="22"/>
+          <w:szCs w:val="22"/>
+          <w:u w:val="none"/>
+        </w:rPr>
+        <w:t>find</w:t>
+      </w:r>
+      <w:r>
+        <w:rPr>
+          <w:b w:val="0"/>
+          <w:bCs w:val="0"/>
+          <w:sz w:val="22"/>
+          <w:szCs w:val="22"/>
+          <w:u w:val="none"/>
+        </w:rPr>
+        <w:t xml:space="preserve"> </w:t>
+      </w:r>
+      <w:proofErr w:type="spellStart"/>
+      <w:r>
+        <w:rPr>
+          <w:b w:val="0"/>
+          <w:bCs w:val="0"/>
+          <w:sz w:val="22"/>
+          <w:szCs w:val="22"/>
+          <w:u w:val="none"/>
+        </w:rPr>
+        <w:t>directorypath</w:t>
+      </w:r>
+      <w:proofErr w:type="spellEnd"/>
+      <w:r>
+        <w:rPr>
+          <w:b w:val="0"/>
+          <w:bCs w:val="0"/>
+          <w:sz w:val="22"/>
+          <w:szCs w:val="22"/>
+          <w:u w:val="none"/>
+        </w:rPr>
+        <w:t xml:space="preserve"> –type f –name “filename”’ </w:t>
+      </w:r>
+    </w:p>
+    <w:p>
+      <w:pPr>
+        <w:pStyle w:val="ListParagraph"/>
+        <w:numPr>
+          <w:ilvl w:val="1"/>
+          <w:numId w:val="24"/>
+        </w:numPr>
+        <w:bidi w:val="0"/>
+        <w:spacing w:before="0" w:beforeAutospacing="off" w:after="160" w:afterAutospacing="off" w:line="259" w:lineRule="auto"/>
+        <w:ind w:right="0"/>
+        <w:jc w:val="left"/>
+        <w:rPr>
+          <w:b w:val="0"/>
+          <w:bCs w:val="0"/>
+          <w:sz w:val="22"/>
+          <w:szCs w:val="22"/>
+          <w:u w:val="none"/>
+        </w:rPr>
+      </w:pPr>
+      <w:r>
+        <w:rPr>
+          <w:b w:val="0"/>
+          <w:bCs w:val="0"/>
+          <w:sz w:val="22"/>
+          <w:szCs w:val="22"/>
+          <w:u w:val="none"/>
+        </w:rPr>
+        <w:t>i.e., ‘</w:t>
+      </w:r>
+      <w:proofErr w:type="gramStart"/>
+      <w:r>
+        <w:rPr>
+          <w:b w:val="0"/>
+          <w:bCs w:val="0"/>
+          <w:sz w:val="22"/>
+          <w:szCs w:val="22"/>
+          <w:u w:val="none"/>
+        </w:rPr>
+        <w:t>find .</w:t>
+      </w:r>
+      <w:proofErr w:type="gramEnd"/>
+      <w:r>
+        <w:rPr>
+          <w:b w:val="0"/>
+          <w:bCs w:val="0"/>
+          <w:sz w:val="22"/>
+          <w:szCs w:val="22"/>
+          <w:u w:val="none"/>
+        </w:rPr>
+        <w:t xml:space="preserve"> -type f –name “*.php”’</w:t>
+      </w:r>
+    </w:p>
+    <w:p>
+      <w:pPr>
+        <w:pStyle w:val="ListParagraph"/>
+        <w:numPr>
+          <w:ilvl w:val="2"/>
+          <w:numId w:val="24"/>
+        </w:numPr>
+        <w:bidi w:val="0"/>
+        <w:spacing w:before="0" w:beforeAutospacing="off" w:after="160" w:afterAutospacing="off" w:line="259" w:lineRule="auto"/>
+        <w:ind w:right="0"/>
+        <w:jc w:val="left"/>
+        <w:rPr>
+          <w:b w:val="0"/>
+          <w:bCs w:val="0"/>
+          <w:sz w:val="22"/>
+          <w:szCs w:val="22"/>
+          <w:u w:val="none"/>
+        </w:rPr>
+      </w:pPr>
+      <w:r>
+        <w:rPr>
+          <w:b w:val="0"/>
+          <w:bCs w:val="0"/>
+          <w:sz w:val="22"/>
+          <w:szCs w:val="22"/>
+          <w:u w:val="none"/>
+        </w:rPr>
+        <w:t>This looks for all files with .</w:t>
+      </w:r>
+      <w:proofErr w:type="spellStart"/>
+      <w:r>
+        <w:rPr>
+          <w:b w:val="0"/>
+          <w:bCs w:val="0"/>
+          <w:sz w:val="22"/>
+          <w:szCs w:val="22"/>
+          <w:u w:val="none"/>
+        </w:rPr>
+        <w:t>php</w:t>
+      </w:r>
+      <w:proofErr w:type="spellEnd"/>
+      <w:r>
+        <w:rPr>
+          <w:b w:val="0"/>
+          <w:bCs w:val="0"/>
+          <w:sz w:val="22"/>
+          <w:szCs w:val="22"/>
+          <w:u w:val="none"/>
+        </w:rPr>
+        <w:t xml:space="preserve"> extension</w:t>
+      </w:r>
+    </w:p>
+    <w:p>
+      <w:pPr>
+        <w:pStyle w:val="ListParagraph"/>
+        <w:numPr>
+          <w:ilvl w:val="1"/>
+          <w:numId w:val="24"/>
+        </w:numPr>
+        <w:bidi w:val="0"/>
+        <w:spacing w:before="0" w:beforeAutospacing="off" w:after="160" w:afterAutospacing="off" w:line="259" w:lineRule="auto"/>
+        <w:ind w:right="0"/>
+        <w:jc w:val="left"/>
+        <w:rPr>
+          <w:b w:val="0"/>
+          <w:bCs w:val="0"/>
+          <w:sz w:val="22"/>
+          <w:szCs w:val="22"/>
+          <w:u w:val="none"/>
+        </w:rPr>
+      </w:pPr>
+      <w:r>
+        <w:rPr>
+          <w:b w:val="0"/>
+          <w:bCs w:val="0"/>
+          <w:sz w:val="22"/>
+          <w:szCs w:val="22"/>
+          <w:u w:val="none"/>
+        </w:rPr>
+        <w:t>‘</w:t>
+      </w:r>
+      <w:proofErr w:type="spellStart"/>
+      <w:r>
+        <w:rPr>
+          <w:b w:val="0"/>
+          <w:bCs w:val="0"/>
+          <w:sz w:val="22"/>
+          <w:szCs w:val="22"/>
+          <w:u w:val="none"/>
+        </w:rPr>
+        <w:t>directorypath</w:t>
+      </w:r>
+      <w:proofErr w:type="spellEnd"/>
+      <w:r>
+        <w:rPr>
+          <w:b w:val="0"/>
+          <w:bCs w:val="0"/>
+          <w:sz w:val="22"/>
+          <w:szCs w:val="22"/>
+          <w:u w:val="none"/>
+        </w:rPr>
+        <w:t>’ is the path of the directory you want to search</w:t>
+      </w:r>
+    </w:p>
+    <w:p>
+      <w:pPr>
+        <w:pStyle w:val="ListParagraph"/>
+        <w:numPr>
+          <w:ilvl w:val="2"/>
+          <w:numId w:val="24"/>
+        </w:numPr>
+        <w:bidi w:val="0"/>
+        <w:spacing w:before="0" w:beforeAutospacing="off" w:after="160" w:afterAutospacing="off" w:line="259" w:lineRule="auto"/>
+        <w:ind w:right="0"/>
+        <w:jc w:val="left"/>
+        <w:rPr>
+          <w:b w:val="0"/>
+          <w:bCs w:val="0"/>
+          <w:sz w:val="22"/>
+          <w:szCs w:val="22"/>
+          <w:u w:val="none"/>
+        </w:rPr>
+      </w:pPr>
+      <w:r>
+        <w:rPr>
+          <w:b w:val="0"/>
+          <w:bCs w:val="0"/>
+          <w:sz w:val="22"/>
+          <w:szCs w:val="22"/>
+          <w:u w:val="none"/>
+        </w:rPr>
+        <w:t>i.e., ‘.’ means the current directory</w:t>
+      </w:r>
+    </w:p>
+    <w:p>
+      <w:pPr>
+        <w:pStyle w:val="ListParagraph"/>
+        <w:numPr>
+          <w:ilvl w:val="1"/>
+          <w:numId w:val="24"/>
+        </w:numPr>
+        <w:bidi w:val="0"/>
+        <w:spacing w:before="0" w:beforeAutospacing="off" w:after="160" w:afterAutospacing="off" w:line="259" w:lineRule="auto"/>
+        <w:ind w:right="0"/>
+        <w:jc w:val="left"/>
+        <w:rPr>
+          <w:b w:val="0"/>
+          <w:bCs w:val="0"/>
+          <w:sz w:val="22"/>
+          <w:szCs w:val="22"/>
+          <w:u w:val="none"/>
+        </w:rPr>
+      </w:pPr>
+      <w:r>
+        <w:rPr>
+          <w:b w:val="0"/>
+          <w:bCs w:val="0"/>
+          <w:sz w:val="22"/>
+          <w:szCs w:val="22"/>
+          <w:u w:val="none"/>
+        </w:rPr>
+        <w:t>‘-type f’ denotes the type of object you want to look for.</w:t>
+      </w:r>
+    </w:p>
+    <w:p>
+      <w:pPr>
+        <w:pStyle w:val="ListParagraph"/>
+        <w:numPr>
+          <w:ilvl w:val="2"/>
+          <w:numId w:val="24"/>
+        </w:numPr>
+        <w:bidi w:val="0"/>
+        <w:spacing w:before="0" w:beforeAutospacing="off" w:after="160" w:afterAutospacing="off" w:line="259" w:lineRule="auto"/>
+        <w:ind w:right="0"/>
+        <w:jc w:val="left"/>
+        <w:rPr>
+          <w:b w:val="0"/>
+          <w:bCs w:val="0"/>
+          <w:sz w:val="22"/>
+          <w:szCs w:val="22"/>
+          <w:u w:val="none"/>
+        </w:rPr>
+      </w:pPr>
+      <w:r>
+        <w:rPr>
+          <w:b w:val="0"/>
+          <w:bCs w:val="0"/>
+          <w:sz w:val="22"/>
+          <w:szCs w:val="22"/>
+          <w:u w:val="none"/>
+        </w:rPr>
+        <w:t>‘f’ means to look for a file</w:t>
+      </w:r>
+    </w:p>
+    <w:p>
+      <w:pPr>
+        <w:pStyle w:val="ListParagraph"/>
+        <w:numPr>
+          <w:ilvl w:val="1"/>
+          <w:numId w:val="24"/>
+        </w:numPr>
+        <w:bidi w:val="0"/>
+        <w:spacing w:before="0" w:beforeAutospacing="off" w:after="160" w:afterAutospacing="off" w:line="259" w:lineRule="auto"/>
+        <w:ind w:right="0"/>
+        <w:jc w:val="left"/>
+        <w:rPr>
+          <w:b w:val="0"/>
+          <w:bCs w:val="0"/>
+          <w:sz w:val="22"/>
+          <w:szCs w:val="22"/>
+          <w:u w:val="none"/>
+        </w:rPr>
+      </w:pPr>
+      <w:r>
+        <w:rPr>
+          <w:b w:val="0"/>
+          <w:bCs w:val="0"/>
+          <w:sz w:val="22"/>
+          <w:szCs w:val="22"/>
+          <w:u w:val="none"/>
+        </w:rPr>
+        <w:t>‘-name “filename”’ indicates the name of the file you want to look for</w:t>
+      </w:r>
+    </w:p>
+    <w:p>
+      <w:pPr>
+        <w:pStyle w:val="ListParagraph"/>
+        <w:numPr>
+          <w:ilvl w:val="2"/>
+          <w:numId w:val="24"/>
+        </w:numPr>
+        <w:bidi w:val="0"/>
+        <w:spacing w:before="0" w:beforeAutospacing="off" w:after="160" w:afterAutospacing="off" w:line="259" w:lineRule="auto"/>
+        <w:ind w:right="0"/>
+        <w:jc w:val="left"/>
+        <w:rPr>
+          <w:b w:val="0"/>
+          <w:bCs w:val="0"/>
+          <w:sz w:val="22"/>
+          <w:szCs w:val="22"/>
+          <w:u w:val="none"/>
+        </w:rPr>
+      </w:pPr>
+      <w:r>
+        <w:rPr>
+          <w:b w:val="0"/>
+          <w:bCs w:val="0"/>
+          <w:sz w:val="22"/>
+          <w:szCs w:val="22"/>
+          <w:u w:val="none"/>
+        </w:rPr>
+        <w:t>“file.txt” means to look for ‘file.txt</w:t>
+      </w:r>
+    </w:p>
+    <w:p>
+      <w:pPr>
+        <w:pStyle w:val="ListParagraph"/>
+        <w:numPr>
+          <w:ilvl w:val="2"/>
+          <w:numId w:val="24"/>
+        </w:numPr>
+        <w:bidi w:val="0"/>
+        <w:spacing w:before="0" w:beforeAutospacing="off" w:after="160" w:afterAutospacing="off" w:line="259" w:lineRule="auto"/>
+        <w:ind w:right="0"/>
+        <w:jc w:val="left"/>
+        <w:rPr>
+          <w:b w:val="0"/>
+          <w:bCs w:val="0"/>
+          <w:sz w:val="22"/>
+          <w:szCs w:val="22"/>
+          <w:u w:val="none"/>
+        </w:rPr>
+      </w:pPr>
+      <w:r>
+        <w:rPr>
+          <w:b w:val="0"/>
+          <w:bCs w:val="0"/>
+          <w:sz w:val="22"/>
+          <w:szCs w:val="22"/>
+          <w:u w:val="none"/>
+        </w:rPr>
+        <w:t>“*.txt” means to looks for any files with the ‘.txt’ extension</w:t>
+      </w:r>
+    </w:p>
+    <w:p>
+      <w:pPr>
+        <w:pStyle w:val="ListParagraph"/>
+        <w:numPr>
+          <w:ilvl w:val="2"/>
+          <w:numId w:val="24"/>
+        </w:numPr>
+        <w:bidi w:val="0"/>
+        <w:spacing w:before="0" w:beforeAutospacing="off" w:after="160" w:afterAutospacing="off" w:line="259" w:lineRule="auto"/>
+        <w:ind w:right="0"/>
+        <w:jc w:val="left"/>
+        <w:rPr>
+          <w:b w:val="0"/>
+          <w:bCs w:val="0"/>
+          <w:sz w:val="22"/>
+          <w:szCs w:val="22"/>
+          <w:u w:val="none"/>
+        </w:rPr>
+      </w:pPr>
+      <w:r>
+        <w:rPr>
+          <w:b w:val="0"/>
+          <w:bCs w:val="0"/>
+          <w:sz w:val="22"/>
+          <w:szCs w:val="22"/>
+          <w:u w:val="none"/>
+        </w:rPr>
+        <w:t>Note: “filename” is case-sensitive.</w:t>
+      </w:r>
+    </w:p>
+    <w:p>
+      <w:pPr>
+        <w:pStyle w:val="ListParagraph"/>
+        <w:numPr>
+          <w:ilvl w:val="1"/>
+          <w:numId w:val="24"/>
+        </w:numPr>
+        <w:bidi w:val="0"/>
+        <w:spacing w:before="0" w:beforeAutospacing="off" w:after="160" w:afterAutospacing="off" w:line="259" w:lineRule="auto"/>
+        <w:ind w:right="0"/>
+        <w:jc w:val="left"/>
+        <w:rPr>
+          <w:b w:val="0"/>
+          <w:bCs w:val="0"/>
+          <w:sz w:val="22"/>
+          <w:szCs w:val="22"/>
+          <w:u w:val="none"/>
+        </w:rPr>
+      </w:pPr>
+      <w:r>
+        <w:rPr>
+          <w:b w:val="0"/>
+          <w:bCs w:val="0"/>
+          <w:sz w:val="22"/>
+          <w:szCs w:val="22"/>
+          <w:u w:val="none"/>
+        </w:rPr>
+        <w:t>You can use ‘-</w:t>
+      </w:r>
+      <w:proofErr w:type="spellStart"/>
+      <w:r>
+        <w:rPr>
+          <w:b w:val="0"/>
+          <w:bCs w:val="0"/>
+          <w:sz w:val="22"/>
+          <w:szCs w:val="22"/>
+          <w:u w:val="none"/>
+        </w:rPr>
+        <w:t>iname</w:t>
+      </w:r>
+      <w:proofErr w:type="spellEnd"/>
+      <w:r>
+        <w:rPr>
+          <w:b w:val="0"/>
+          <w:bCs w:val="0"/>
+          <w:sz w:val="22"/>
+          <w:szCs w:val="22"/>
+          <w:u w:val="none"/>
+        </w:rPr>
+        <w:t xml:space="preserve"> “filename”’ instead of ‘-name “filename”’, this removes case-sensitivity for “filename”</w:t>
+      </w:r>
+    </w:p>
+    <w:p>
+      <w:pPr>
+        <w:pStyle w:val="ListParagraph"/>
+        <w:numPr>
+          <w:ilvl w:val="1"/>
+          <w:numId w:val="24"/>
+        </w:numPr>
+        <w:bidi w:val="0"/>
+        <w:spacing w:before="0" w:beforeAutospacing="off" w:after="160" w:afterAutospacing="off" w:line="259" w:lineRule="auto"/>
+        <w:ind w:right="0"/>
+        <w:jc w:val="left"/>
+        <w:rPr>
+          <w:b w:val="0"/>
+          <w:bCs w:val="0"/>
+          <w:sz w:val="22"/>
+          <w:szCs w:val="22"/>
+          <w:u w:val="none"/>
+        </w:rPr>
+      </w:pPr>
+      <w:r>
+        <w:rPr>
+          <w:b w:val="0"/>
+          <w:bCs w:val="0"/>
+          <w:sz w:val="22"/>
+          <w:szCs w:val="22"/>
+          <w:u w:val="none"/>
+        </w:rPr>
+        <w:t>You can use wildcard for ‘-</w:t>
+      </w:r>
+      <w:proofErr w:type="spellStart"/>
+      <w:r>
+        <w:rPr>
+          <w:b w:val="0"/>
+          <w:bCs w:val="0"/>
+          <w:sz w:val="22"/>
+          <w:szCs w:val="22"/>
+          <w:u w:val="none"/>
+        </w:rPr>
+        <w:t>iname</w:t>
+      </w:r>
+      <w:proofErr w:type="spellEnd"/>
+      <w:r>
+        <w:rPr>
+          <w:b w:val="0"/>
+          <w:bCs w:val="0"/>
+          <w:sz w:val="22"/>
+          <w:szCs w:val="22"/>
+          <w:u w:val="none"/>
+        </w:rPr>
+        <w:t>’ and ‘-name’ options to look for multiple files.</w:t>
+      </w:r>
+    </w:p>
+    <w:p>
+      <w:pPr>
+        <w:pStyle w:val="ListParagraph"/>
+        <w:numPr>
+          <w:ilvl w:val="2"/>
+          <w:numId w:val="24"/>
+        </w:numPr>
+        <w:bidi w:val="0"/>
+        <w:spacing w:before="0" w:beforeAutospacing="off" w:after="160" w:afterAutospacing="off" w:line="259" w:lineRule="auto"/>
+        <w:ind w:right="0"/>
+        <w:jc w:val="left"/>
+        <w:rPr>
+          <w:b w:val="0"/>
+          <w:bCs w:val="0"/>
+          <w:sz w:val="22"/>
+          <w:szCs w:val="22"/>
+          <w:u w:val="none"/>
+        </w:rPr>
+      </w:pPr>
+      <w:proofErr w:type="gramStart"/>
+      <w:r>
+        <w:rPr>
+          <w:b w:val="0"/>
+          <w:bCs w:val="0"/>
+          <w:sz w:val="22"/>
+          <w:szCs w:val="22"/>
+          <w:u w:val="none"/>
+        </w:rPr>
+        <w:t>i.e.</w:t>
+      </w:r>
+      <w:proofErr w:type="gramEnd"/>
+      <w:r>
+        <w:rPr>
+          <w:b w:val="0"/>
+          <w:bCs w:val="0"/>
+          <w:sz w:val="22"/>
+          <w:szCs w:val="22"/>
+          <w:u w:val="none"/>
+        </w:rPr>
+        <w:t xml:space="preserve"> ‘... -name “file*”’</w:t>
+      </w:r>
+    </w:p>
+    <w:p>
+      <w:pPr>
+        <w:pStyle w:val="ListParagraph"/>
+        <w:numPr>
+          <w:ilvl w:val="0"/>
+          <w:numId w:val="24"/>
+        </w:numPr>
+        <w:bidi w:val="0"/>
+        <w:spacing w:before="0" w:beforeAutospacing="off" w:after="160" w:afterAutospacing="off" w:line="259" w:lineRule="auto"/>
+        <w:ind w:right="0"/>
+        <w:jc w:val="left"/>
+        <w:rPr>
+          <w:b w:val="0"/>
+          <w:bCs w:val="0"/>
+          <w:sz w:val="22"/>
+          <w:szCs w:val="22"/>
+          <w:u w:val="none"/>
+        </w:rPr>
+      </w:pPr>
+      <w:r>
+        <w:rPr>
+          <w:b w:val="0"/>
+          <w:bCs w:val="0"/>
+          <w:sz w:val="22"/>
+          <w:szCs w:val="22"/>
+          <w:u w:val="none"/>
+        </w:rPr>
+        <w:t xml:space="preserve">‘find’ is a recursive command, so if we use it a directory with subdirectories, it will search those as well, </w:t>
+      </w:r>
+    </w:p>
+    <w:p>
+      <w:pPr>
+        <w:pStyle w:val="ListParagraph"/>
+        <w:numPr>
+          <w:ilvl w:val="1"/>
+          <w:numId w:val="24"/>
+        </w:numPr>
+        <w:bidi w:val="0"/>
+        <w:spacing w:before="0" w:beforeAutospacing="off" w:after="160" w:afterAutospacing="off" w:line="259" w:lineRule="auto"/>
+        <w:ind w:right="0"/>
+        <w:jc w:val="left"/>
+        <w:rPr>
+          <w:b w:val="0"/>
+          <w:bCs w:val="0"/>
+          <w:sz w:val="22"/>
+          <w:szCs w:val="22"/>
+          <w:u w:val="none"/>
+        </w:rPr>
+      </w:pPr>
+      <w:r>
+        <w:rPr>
+          <w:b w:val="0"/>
+          <w:bCs w:val="0"/>
+          <w:sz w:val="22"/>
+          <w:szCs w:val="22"/>
+          <w:u w:val="none"/>
+        </w:rPr>
+        <w:t>i.e., ‘find /etc/ -type f -name "*.conf"’</w:t>
+      </w:r>
+    </w:p>
+    <w:p>
+      <w:pPr>
+        <w:pStyle w:val="ListParagraph"/>
+        <w:numPr>
+          <w:ilvl w:val="2"/>
+          <w:numId w:val="24"/>
+        </w:numPr>
+        <w:bidi w:val="0"/>
+        <w:spacing w:before="0" w:beforeAutospacing="off" w:after="160" w:afterAutospacing="off" w:line="259" w:lineRule="auto"/>
+        <w:ind w:right="0"/>
+        <w:jc w:val="left"/>
+        <w:rPr>
+          <w:b w:val="0"/>
+          <w:bCs w:val="0"/>
+          <w:sz w:val="22"/>
+          <w:szCs w:val="22"/>
+          <w:u w:val="none"/>
+        </w:rPr>
+      </w:pPr>
+      <w:r>
+        <w:rPr>
+          <w:b w:val="0"/>
+          <w:bCs w:val="0"/>
+          <w:sz w:val="22"/>
+          <w:szCs w:val="22"/>
+          <w:u w:val="none"/>
+        </w:rPr>
+        <w:t>This we find all files ending in ‘.conf’ in the /</w:t>
+      </w:r>
+      <w:proofErr w:type="spellStart"/>
+      <w:r>
+        <w:rPr>
+          <w:b w:val="0"/>
+          <w:bCs w:val="0"/>
+          <w:sz w:val="22"/>
+          <w:szCs w:val="22"/>
+          <w:u w:val="none"/>
+        </w:rPr>
+        <w:t>etc</w:t>
+      </w:r>
+      <w:proofErr w:type="spellEnd"/>
+      <w:r>
+        <w:rPr>
+          <w:b w:val="0"/>
+          <w:bCs w:val="0"/>
+          <w:sz w:val="22"/>
+          <w:szCs w:val="22"/>
+          <w:u w:val="none"/>
+        </w:rPr>
+        <w:t>/ directory and its subdirectories</w:t>
+      </w:r>
+    </w:p>
+    <w:p>
+      <w:pPr>
+        <w:pStyle w:val="ListParagraph"/>
+        <w:numPr>
+          <w:ilvl w:val="0"/>
+          <w:numId w:val="24"/>
+        </w:numPr>
+        <w:bidi w:val="0"/>
+        <w:spacing w:before="0" w:beforeAutospacing="off" w:after="160" w:afterAutospacing="off" w:line="259" w:lineRule="auto"/>
+        <w:ind w:right="0"/>
+        <w:jc w:val="left"/>
+        <w:rPr>
+          <w:b w:val="0"/>
+          <w:bCs w:val="0"/>
+          <w:sz w:val="22"/>
+          <w:szCs w:val="22"/>
+          <w:u w:val="none"/>
+        </w:rPr>
+      </w:pPr>
+      <w:r>
+        <w:rPr>
+          <w:b w:val="0"/>
+          <w:bCs w:val="0"/>
+          <w:sz w:val="22"/>
+          <w:szCs w:val="22"/>
+          <w:u w:val="none"/>
+        </w:rPr>
+        <w:t>We can omit the ‘-type f’ and this will look for all files and directories in the current directory and its subdirectories.</w:t>
+      </w:r>
+    </w:p>
+    <w:p>
+      <w:pPr>
+        <w:pStyle w:val="ListParagraph"/>
+        <w:numPr>
+          <w:ilvl w:val="1"/>
+          <w:numId w:val="24"/>
+        </w:numPr>
+        <w:bidi w:val="0"/>
+        <w:spacing w:before="0" w:beforeAutospacing="off" w:after="160" w:afterAutospacing="off" w:line="259" w:lineRule="auto"/>
+        <w:ind w:right="0"/>
+        <w:jc w:val="left"/>
+        <w:rPr>
+          <w:b w:val="0"/>
+          <w:bCs w:val="0"/>
+          <w:sz w:val="22"/>
+          <w:szCs w:val="22"/>
+          <w:u w:val="none"/>
+        </w:rPr>
+      </w:pPr>
+      <w:r>
+        <w:rPr>
+          <w:b w:val="0"/>
+          <w:bCs w:val="0"/>
+          <w:sz w:val="22"/>
+          <w:szCs w:val="22"/>
+          <w:u w:val="none"/>
+        </w:rPr>
+        <w:t xml:space="preserve">Results include the directory you’re searching. </w:t>
+      </w:r>
+    </w:p>
+    <w:p>
+      <w:pPr>
+        <w:pStyle w:val="ListParagraph"/>
+        <w:numPr>
+          <w:ilvl w:val="0"/>
+          <w:numId w:val="24"/>
+        </w:numPr>
+        <w:bidi w:val="0"/>
+        <w:spacing w:before="0" w:beforeAutospacing="off" w:after="160" w:afterAutospacing="off" w:line="259" w:lineRule="auto"/>
+        <w:ind w:right="0"/>
+        <w:jc w:val="left"/>
+        <w:rPr>
+          <w:b w:val="0"/>
+          <w:bCs w:val="0"/>
+          <w:sz w:val="22"/>
+          <w:szCs w:val="22"/>
+          <w:u w:val="none"/>
+        </w:rPr>
+      </w:pPr>
+      <w:r>
+        <w:rPr>
+          <w:b w:val="0"/>
+          <w:bCs w:val="0"/>
+          <w:sz w:val="22"/>
+          <w:szCs w:val="22"/>
+          <w:u w:val="none"/>
+        </w:rPr>
+        <w:t>You can also specify the ‘-perm’ option to search for files and directories with a specific permission</w:t>
+      </w:r>
+    </w:p>
+    <w:p>
+      <w:pPr>
+        <w:pStyle w:val="ListParagraph"/>
+        <w:numPr>
+          <w:ilvl w:val="1"/>
+          <w:numId w:val="24"/>
+        </w:numPr>
+        <w:bidi w:val="0"/>
+        <w:spacing w:before="0" w:beforeAutospacing="off" w:after="160" w:afterAutospacing="off" w:line="259" w:lineRule="auto"/>
+        <w:ind w:right="0"/>
+        <w:jc w:val="left"/>
+        <w:rPr>
+          <w:b w:val="0"/>
+          <w:bCs w:val="0"/>
+          <w:sz w:val="22"/>
+          <w:szCs w:val="22"/>
+          <w:u w:val="none"/>
+        </w:rPr>
+      </w:pPr>
+      <w:proofErr w:type="gramStart"/>
+      <w:r>
+        <w:rPr>
+          <w:b w:val="0"/>
+          <w:bCs w:val="0"/>
+          <w:sz w:val="22"/>
+          <w:szCs w:val="22"/>
+          <w:u w:val="none"/>
+        </w:rPr>
+        <w:t>i.e.</w:t>
+      </w:r>
+      <w:proofErr w:type="gramEnd"/>
+      <w:r>
+        <w:rPr>
+          <w:b w:val="0"/>
+          <w:bCs w:val="0"/>
+          <w:sz w:val="22"/>
+          <w:szCs w:val="22"/>
+          <w:u w:val="none"/>
+        </w:rPr>
+        <w:t xml:space="preserve"> ‘</w:t>
+      </w:r>
+      <w:proofErr w:type="gramStart"/>
+      <w:r>
+        <w:rPr>
+          <w:b w:val="0"/>
+          <w:bCs w:val="0"/>
+          <w:sz w:val="22"/>
+          <w:szCs w:val="22"/>
+          <w:u w:val="none"/>
+        </w:rPr>
+        <w:t>find .</w:t>
+      </w:r>
+      <w:proofErr w:type="gramEnd"/>
+      <w:r>
+        <w:rPr>
+          <w:b w:val="0"/>
+          <w:bCs w:val="0"/>
+          <w:sz w:val="22"/>
+          <w:szCs w:val="22"/>
+          <w:u w:val="none"/>
+        </w:rPr>
+        <w:t xml:space="preserve"> -perm 0664’ or ‘</w:t>
+      </w:r>
+      <w:proofErr w:type="gramStart"/>
+      <w:r>
+        <w:rPr>
+          <w:b w:val="0"/>
+          <w:bCs w:val="0"/>
+          <w:sz w:val="22"/>
+          <w:szCs w:val="22"/>
+          <w:u w:val="none"/>
+        </w:rPr>
+        <w:t>find .</w:t>
+      </w:r>
+      <w:proofErr w:type="gramEnd"/>
+      <w:r>
+        <w:rPr>
+          <w:b w:val="0"/>
+          <w:bCs w:val="0"/>
+          <w:sz w:val="22"/>
+          <w:szCs w:val="22"/>
+          <w:u w:val="none"/>
+        </w:rPr>
+        <w:t xml:space="preserve"> -perm 664’ will find all files and directories in the current directory with ‘664’ permissions.</w:t>
+      </w:r>
+    </w:p>
+    <w:p>
+      <w:pPr>
+        <w:pStyle w:val="ListParagraph"/>
+        <w:numPr>
+          <w:ilvl w:val="2"/>
+          <w:numId w:val="24"/>
+        </w:numPr>
+        <w:bidi w:val="0"/>
+        <w:spacing w:before="0" w:beforeAutospacing="off" w:after="160" w:afterAutospacing="off" w:line="259" w:lineRule="auto"/>
+        <w:ind w:right="0"/>
+        <w:jc w:val="left"/>
+        <w:rPr>
+          <w:b w:val="0"/>
+          <w:bCs w:val="0"/>
+          <w:sz w:val="22"/>
+          <w:szCs w:val="22"/>
+          <w:u w:val="none"/>
+        </w:rPr>
+      </w:pPr>
+      <w:r>
+        <w:rPr>
+          <w:b w:val="0"/>
+          <w:bCs w:val="0"/>
+          <w:sz w:val="22"/>
+          <w:szCs w:val="22"/>
+          <w:u w:val="none"/>
+        </w:rPr>
+        <w:t>Results include current directory</w:t>
+      </w:r>
+    </w:p>
+    <w:p>
+      <w:pPr>
+        <w:pStyle w:val="ListParagraph"/>
+        <w:numPr>
+          <w:ilvl w:val="2"/>
+          <w:numId w:val="24"/>
+        </w:numPr>
+        <w:bidi w:val="0"/>
+        <w:spacing w:before="0" w:beforeAutospacing="off" w:after="160" w:afterAutospacing="off" w:line="259" w:lineRule="auto"/>
+        <w:ind w:right="0"/>
+        <w:jc w:val="left"/>
+        <w:rPr>
+          <w:b w:val="0"/>
+          <w:bCs w:val="0"/>
+          <w:sz w:val="22"/>
+          <w:szCs w:val="22"/>
+          <w:u w:val="none"/>
+        </w:rPr>
+      </w:pPr>
+      <w:r>
+        <w:rPr>
+          <w:b w:val="0"/>
+          <w:bCs w:val="0"/>
+          <w:sz w:val="22"/>
+          <w:szCs w:val="22"/>
+          <w:u w:val="none"/>
+        </w:rPr>
+        <w:t xml:space="preserve">Left padded 0s are ignored. </w:t>
+      </w:r>
+    </w:p>
+    <w:p>
+      <w:pPr>
+        <w:pStyle w:val="ListParagraph"/>
+        <w:numPr>
+          <w:ilvl w:val="0"/>
+          <w:numId w:val="24"/>
+        </w:numPr>
+        <w:bidi w:val="0"/>
+        <w:spacing w:before="0" w:beforeAutospacing="off" w:after="160" w:afterAutospacing="off" w:line="259" w:lineRule="auto"/>
+        <w:ind w:right="0"/>
+        <w:jc w:val="left"/>
+        <w:rPr>
+          <w:b w:val="0"/>
+          <w:bCs w:val="0"/>
+          <w:sz w:val="22"/>
+          <w:szCs w:val="22"/>
+          <w:u w:val="none"/>
+        </w:rPr>
+      </w:pPr>
+      <w:r>
+        <w:rPr>
+          <w:b w:val="0"/>
+          <w:bCs w:val="0"/>
+          <w:sz w:val="22"/>
+          <w:szCs w:val="22"/>
+          <w:u w:val="none"/>
+        </w:rPr>
+        <w:t>You can also specify the ‘-size’ option to look for files with specific sizes</w:t>
+      </w:r>
+    </w:p>
+    <w:p>
+      <w:pPr>
+        <w:pStyle w:val="ListParagraph"/>
+        <w:numPr>
+          <w:ilvl w:val="1"/>
+          <w:numId w:val="24"/>
+        </w:numPr>
+        <w:bidi w:val="0"/>
+        <w:spacing w:before="0" w:beforeAutospacing="off" w:after="160" w:afterAutospacing="off" w:line="259" w:lineRule="auto"/>
+        <w:ind w:right="0"/>
+        <w:jc w:val="left"/>
+        <w:rPr>
+          <w:b w:val="0"/>
+          <w:bCs w:val="0"/>
+          <w:sz w:val="22"/>
+          <w:szCs w:val="22"/>
+          <w:u w:val="none"/>
+        </w:rPr>
+      </w:pPr>
+      <w:r>
+        <w:rPr>
+          <w:b w:val="0"/>
+          <w:bCs w:val="0"/>
+          <w:sz w:val="22"/>
+          <w:szCs w:val="22"/>
+          <w:u w:val="none"/>
+        </w:rPr>
+        <w:t>i.e., ‘</w:t>
+      </w:r>
+      <w:proofErr w:type="gramStart"/>
+      <w:r>
+        <w:rPr>
+          <w:b w:val="0"/>
+          <w:bCs w:val="0"/>
+          <w:sz w:val="22"/>
+          <w:szCs w:val="22"/>
+          <w:u w:val="none"/>
+        </w:rPr>
+        <w:t>find .</w:t>
+      </w:r>
+      <w:proofErr w:type="gramEnd"/>
+      <w:r>
+        <w:rPr>
+          <w:b w:val="0"/>
+          <w:bCs w:val="0"/>
+          <w:sz w:val="22"/>
+          <w:szCs w:val="22"/>
+          <w:u w:val="none"/>
+        </w:rPr>
+        <w:t xml:space="preserve"> -size 100k’</w:t>
+      </w:r>
+    </w:p>
+    <w:p>
+      <w:pPr>
+        <w:pStyle w:val="ListParagraph"/>
+        <w:numPr>
+          <w:ilvl w:val="2"/>
+          <w:numId w:val="24"/>
+        </w:numPr>
+        <w:bidi w:val="0"/>
+        <w:spacing w:before="0" w:beforeAutospacing="off" w:after="160" w:afterAutospacing="off" w:line="259" w:lineRule="auto"/>
+        <w:ind w:right="0"/>
+        <w:jc w:val="left"/>
+        <w:rPr>
+          <w:b w:val="0"/>
+          <w:bCs w:val="0"/>
+          <w:sz w:val="22"/>
+          <w:szCs w:val="22"/>
+          <w:u w:val="none"/>
+        </w:rPr>
+      </w:pPr>
+      <w:r>
+        <w:rPr>
+          <w:b w:val="0"/>
+          <w:bCs w:val="0"/>
+          <w:sz w:val="22"/>
+          <w:szCs w:val="22"/>
+          <w:u w:val="none"/>
+        </w:rPr>
+        <w:t>This looks for files or directories that are exactly 100k</w:t>
+      </w:r>
+    </w:p>
+    <w:p>
+      <w:pPr>
+        <w:pStyle w:val="ListParagraph"/>
+        <w:numPr>
+          <w:ilvl w:val="2"/>
+          <w:numId w:val="24"/>
+        </w:numPr>
+        <w:bidi w:val="0"/>
+        <w:spacing w:before="0" w:beforeAutospacing="off" w:after="160" w:afterAutospacing="off" w:line="259" w:lineRule="auto"/>
+        <w:ind w:right="0"/>
+        <w:jc w:val="left"/>
+        <w:rPr>
+          <w:b w:val="0"/>
+          <w:bCs w:val="0"/>
+          <w:sz w:val="22"/>
+          <w:szCs w:val="22"/>
+          <w:u w:val="none"/>
+        </w:rPr>
+      </w:pPr>
+      <w:r>
+        <w:rPr>
+          <w:b w:val="0"/>
+          <w:bCs w:val="0"/>
+          <w:sz w:val="22"/>
+          <w:szCs w:val="22"/>
+          <w:u w:val="none"/>
+        </w:rPr>
+        <w:t>‘M’ denotes megabytes</w:t>
+      </w:r>
+    </w:p>
+    <w:p>
+      <w:pPr>
+        <w:pStyle w:val="ListParagraph"/>
+        <w:numPr>
+          <w:ilvl w:val="2"/>
+          <w:numId w:val="24"/>
+        </w:numPr>
+        <w:bidi w:val="0"/>
+        <w:spacing w:before="0" w:beforeAutospacing="off" w:after="160" w:afterAutospacing="off" w:line="259" w:lineRule="auto"/>
+        <w:ind w:right="0"/>
+        <w:jc w:val="left"/>
+        <w:rPr>
+          <w:b w:val="0"/>
+          <w:bCs w:val="0"/>
+          <w:sz w:val="22"/>
+          <w:szCs w:val="22"/>
+          <w:u w:val="none"/>
+        </w:rPr>
+      </w:pPr>
+      <w:r>
+        <w:rPr>
+          <w:b w:val="0"/>
+          <w:bCs w:val="0"/>
+          <w:sz w:val="22"/>
+          <w:szCs w:val="22"/>
+          <w:u w:val="none"/>
+        </w:rPr>
+        <w:t>A number with no specifier means bytes</w:t>
+      </w:r>
+    </w:p>
+    <w:p>
+      <w:pPr>
+        <w:pStyle w:val="ListParagraph"/>
+        <w:numPr>
+          <w:ilvl w:val="2"/>
+          <w:numId w:val="24"/>
+        </w:numPr>
+        <w:bidi w:val="0"/>
+        <w:spacing w:before="0" w:beforeAutospacing="off" w:after="160" w:afterAutospacing="off" w:line="259" w:lineRule="auto"/>
+        <w:ind w:right="0"/>
+        <w:jc w:val="left"/>
+        <w:rPr>
+          <w:b w:val="0"/>
+          <w:bCs w:val="0"/>
+          <w:sz w:val="22"/>
+          <w:szCs w:val="22"/>
+          <w:u w:val="none"/>
+        </w:rPr>
+      </w:pPr>
+      <w:r>
+        <w:rPr>
+          <w:b w:val="0"/>
+          <w:bCs w:val="0"/>
+          <w:sz w:val="22"/>
+          <w:szCs w:val="22"/>
+          <w:u w:val="none"/>
+        </w:rPr>
+        <w:t>If you prepend a ‘+’ it means over that file size</w:t>
+      </w:r>
+    </w:p>
+    <w:p>
+      <w:pPr>
+        <w:pStyle w:val="ListParagraph"/>
+        <w:numPr>
+          <w:ilvl w:val="3"/>
+          <w:numId w:val="24"/>
+        </w:numPr>
+        <w:bidi w:val="0"/>
+        <w:spacing w:before="0" w:beforeAutospacing="off" w:after="160" w:afterAutospacing="off" w:line="259" w:lineRule="auto"/>
+        <w:ind w:right="0"/>
+        <w:jc w:val="left"/>
+        <w:rPr>
+          <w:b w:val="0"/>
+          <w:bCs w:val="0"/>
+          <w:sz w:val="22"/>
+          <w:szCs w:val="22"/>
+          <w:u w:val="none"/>
+        </w:rPr>
+      </w:pPr>
+      <w:r>
+        <w:rPr>
+          <w:b w:val="0"/>
+          <w:bCs w:val="0"/>
+          <w:sz w:val="22"/>
+          <w:szCs w:val="22"/>
+          <w:u w:val="none"/>
+        </w:rPr>
+        <w:t>i.e., ‘</w:t>
+      </w:r>
+      <w:proofErr w:type="gramStart"/>
+      <w:r>
+        <w:rPr>
+          <w:b w:val="0"/>
+          <w:bCs w:val="0"/>
+          <w:sz w:val="22"/>
+          <w:szCs w:val="22"/>
+          <w:u w:val="none"/>
+        </w:rPr>
+        <w:t>find .</w:t>
+      </w:r>
+      <w:proofErr w:type="gramEnd"/>
+      <w:r>
+        <w:rPr>
+          <w:b w:val="0"/>
+          <w:bCs w:val="0"/>
+          <w:sz w:val="22"/>
+          <w:szCs w:val="22"/>
+          <w:u w:val="none"/>
+        </w:rPr>
+        <w:t xml:space="preserve"> -size +100k’</w:t>
+      </w:r>
+    </w:p>
+    <w:p>
+      <w:pPr>
+        <w:pStyle w:val="ListParagraph"/>
+        <w:numPr>
+          <w:ilvl w:val="4"/>
+          <w:numId w:val="24"/>
+        </w:numPr>
+        <w:bidi w:val="0"/>
+        <w:spacing w:before="0" w:beforeAutospacing="off" w:after="160" w:afterAutospacing="off" w:line="259" w:lineRule="auto"/>
+        <w:ind w:right="0"/>
+        <w:jc w:val="left"/>
+        <w:rPr>
+          <w:b w:val="0"/>
+          <w:bCs w:val="0"/>
+          <w:sz w:val="22"/>
+          <w:szCs w:val="22"/>
+          <w:u w:val="none"/>
+        </w:rPr>
+      </w:pPr>
+      <w:r>
+        <w:rPr>
+          <w:b w:val="0"/>
+          <w:bCs w:val="0"/>
+          <w:sz w:val="22"/>
+          <w:szCs w:val="22"/>
+          <w:u w:val="none"/>
+        </w:rPr>
+        <w:t>This looks for files over 100 kilobytes</w:t>
+      </w:r>
+    </w:p>
+    <w:p>
+      <w:pPr>
+        <w:pStyle w:val="ListParagraph"/>
+        <w:numPr>
+          <w:ilvl w:val="2"/>
+          <w:numId w:val="24"/>
+        </w:numPr>
+        <w:bidi w:val="0"/>
+        <w:spacing w:before="0" w:beforeAutospacing="off" w:after="160" w:afterAutospacing="off" w:line="259" w:lineRule="auto"/>
+        <w:ind w:right="0"/>
+        <w:jc w:val="left"/>
+        <w:rPr>
+          <w:b w:val="0"/>
+          <w:bCs w:val="0"/>
+          <w:sz w:val="22"/>
+          <w:szCs w:val="22"/>
+          <w:u w:val="none"/>
+        </w:rPr>
+      </w:pPr>
+      <w:r>
+        <w:rPr>
+          <w:b w:val="0"/>
+          <w:bCs w:val="0"/>
+          <w:sz w:val="22"/>
+          <w:szCs w:val="22"/>
+          <w:u w:val="none"/>
+        </w:rPr>
+        <w:t>If you prepend a ‘-’ it means files under that size</w:t>
+      </w:r>
+    </w:p>
+    <w:p>
+      <w:pPr>
+        <w:pStyle w:val="ListParagraph"/>
+        <w:numPr>
+          <w:ilvl w:val="3"/>
+          <w:numId w:val="24"/>
+        </w:numPr>
+        <w:bidi w:val="0"/>
+        <w:spacing w:before="0" w:beforeAutospacing="off" w:after="160" w:afterAutospacing="off" w:line="259" w:lineRule="auto"/>
+        <w:ind w:right="0"/>
+        <w:jc w:val="left"/>
+        <w:rPr>
+          <w:rFonts w:ascii="Calibri" w:hAnsi="Calibri" w:eastAsia="Calibri" w:cs="Calibri" w:asciiTheme="minorAscii" w:hAnsiTheme="minorAscii" w:eastAsiaTheme="minorAscii" w:cstheme="minorAscii"/>
+          <w:b w:val="0"/>
+          <w:bCs w:val="0"/>
+          <w:sz w:val="22"/>
+          <w:szCs w:val="22"/>
+          <w:u w:val="none"/>
+        </w:rPr>
+      </w:pPr>
+      <w:r>
+        <w:rPr>
+          <w:b w:val="0"/>
+          <w:bCs w:val="0"/>
+          <w:sz w:val="22"/>
+          <w:szCs w:val="22"/>
+          <w:u w:val="none"/>
+        </w:rPr>
+        <w:t>i.e., ‘</w:t>
+      </w:r>
+      <w:proofErr w:type="gramStart"/>
+      <w:r>
+        <w:rPr>
+          <w:b w:val="0"/>
+          <w:bCs w:val="0"/>
+          <w:sz w:val="22"/>
+          <w:szCs w:val="22"/>
+          <w:u w:val="none"/>
+        </w:rPr>
+        <w:t>find .</w:t>
+      </w:r>
+      <w:proofErr w:type="gramEnd"/>
+      <w:r>
+        <w:rPr>
+          <w:b w:val="0"/>
+          <w:bCs w:val="0"/>
+          <w:sz w:val="22"/>
+          <w:szCs w:val="22"/>
+          <w:u w:val="none"/>
+        </w:rPr>
+        <w:t xml:space="preserve"> -size +100k’</w:t>
+      </w:r>
+    </w:p>
+    <w:p>
+      <w:pPr>
+        <w:pStyle w:val="ListParagraph"/>
+        <w:numPr>
+          <w:ilvl w:val="4"/>
+          <w:numId w:val="24"/>
+        </w:numPr>
+        <w:bidi w:val="0"/>
+        <w:spacing w:before="0" w:beforeAutospacing="off" w:after="160" w:afterAutospacing="off" w:line="259" w:lineRule="auto"/>
+        <w:ind w:right="0"/>
+        <w:jc w:val="left"/>
+        <w:rPr>
+          <w:rFonts w:ascii="Calibri" w:hAnsi="Calibri" w:eastAsia="Calibri" w:cs="Calibri" w:asciiTheme="minorAscii" w:hAnsiTheme="minorAscii" w:eastAsiaTheme="minorAscii" w:cstheme="minorAscii"/>
+          <w:b w:val="0"/>
+          <w:bCs w:val="0"/>
+          <w:sz w:val="22"/>
+          <w:szCs w:val="22"/>
+          <w:u w:val="none"/>
+        </w:rPr>
+      </w:pPr>
+      <w:r>
+        <w:rPr>
+          <w:b w:val="0"/>
+          <w:bCs w:val="0"/>
+          <w:sz w:val="22"/>
+          <w:szCs w:val="22"/>
+          <w:u w:val="none"/>
+        </w:rPr>
+        <w:t>This looks for files under 100 kilobytes</w:t>
+      </w:r>
+    </w:p>
+    <w:p>
+      <w:pPr>
+        <w:pStyle w:val="ListParagraph"/>
+        <w:numPr>
+          <w:ilvl w:val="0"/>
+          <w:numId w:val="24"/>
+        </w:numPr>
+        <w:bidi w:val="0"/>
+        <w:spacing w:before="0" w:beforeAutospacing="off" w:after="160" w:afterAutospacing="off" w:line="259" w:lineRule="auto"/>
+        <w:ind w:right="0"/>
+        <w:jc w:val="left"/>
+        <w:rPr>
+          <w:b w:val="0"/>
+          <w:bCs w:val="0"/>
+          <w:sz w:val="22"/>
+          <w:szCs w:val="22"/>
+          <w:u w:val="none"/>
+        </w:rPr>
+      </w:pPr>
+      <w:r>
+        <w:rPr>
+          <w:rFonts w:ascii="Calibri" w:hAnsi="Calibri" w:eastAsia="Calibri" w:cs="Calibri" w:asciiTheme="minorAscii" w:hAnsiTheme="minorAscii" w:eastAsiaTheme="minorAscii" w:cstheme="minorAscii"/>
+          <w:b w:val="0"/>
+          <w:bCs w:val="0"/>
+          <w:sz w:val="22"/>
+          <w:szCs w:val="22"/>
+          <w:u w:val="none"/>
+        </w:rPr>
+        <w:t xml:space="preserve">We can use the ‘-not’ option to search for object that don’t have a specific criteria </w:t>
+      </w:r>
+    </w:p>
+    <w:p>
+      <w:pPr>
+        <w:pStyle w:val="ListParagraph"/>
+        <w:numPr>
+          <w:ilvl w:val="1"/>
+          <w:numId w:val="24"/>
+        </w:numPr>
+        <w:bidi w:val="0"/>
+        <w:spacing w:before="0" w:beforeAutospacing="off" w:after="160" w:afterAutospacing="off" w:line="259" w:lineRule="auto"/>
+        <w:ind w:right="0"/>
+        <w:jc w:val="left"/>
+        <w:rPr>
+          <w:b w:val="0"/>
+          <w:bCs w:val="0"/>
+          <w:sz w:val="22"/>
+          <w:szCs w:val="22"/>
+          <w:u w:val="none"/>
+        </w:rPr>
+      </w:pPr>
+      <w:r>
+        <w:rPr>
+          <w:rFonts w:ascii="Calibri" w:hAnsi="Calibri" w:eastAsia="Calibri" w:cs="Calibri" w:asciiTheme="minorAscii" w:hAnsiTheme="minorAscii" w:eastAsiaTheme="minorAscii" w:cstheme="minorAscii"/>
+          <w:b w:val="0"/>
+          <w:bCs w:val="0"/>
+          <w:sz w:val="22"/>
+          <w:szCs w:val="22"/>
+          <w:u w:val="none"/>
+        </w:rPr>
+        <w:t>i.e., ‘</w:t>
+      </w:r>
+      <w:proofErr w:type="gramStart"/>
+      <w:r>
+        <w:rPr>
+          <w:rFonts w:ascii="Calibri" w:hAnsi="Calibri" w:eastAsia="Calibri" w:cs="Calibri" w:asciiTheme="minorAscii" w:hAnsiTheme="minorAscii" w:eastAsiaTheme="minorAscii" w:cstheme="minorAscii"/>
+          <w:b w:val="0"/>
+          <w:bCs w:val="0"/>
+          <w:sz w:val="22"/>
+          <w:szCs w:val="22"/>
+          <w:u w:val="none"/>
+        </w:rPr>
+        <w:t>find .</w:t>
+      </w:r>
+      <w:proofErr w:type="gramEnd"/>
+      <w:r>
+        <w:rPr>
+          <w:rFonts w:ascii="Calibri" w:hAnsi="Calibri" w:eastAsia="Calibri" w:cs="Calibri" w:asciiTheme="minorAscii" w:hAnsiTheme="minorAscii" w:eastAsiaTheme="minorAscii" w:cstheme="minorAscii"/>
+          <w:b w:val="0"/>
+          <w:bCs w:val="0"/>
+          <w:sz w:val="22"/>
+          <w:szCs w:val="22"/>
+          <w:u w:val="none"/>
+        </w:rPr>
+        <w:t xml:space="preserve"> -not –type f’</w:t>
+      </w:r>
+    </w:p>
+    <w:p>
+      <w:pPr>
+        <w:pStyle w:val="ListParagraph"/>
+        <w:numPr>
+          <w:ilvl w:val="2"/>
+          <w:numId w:val="24"/>
+        </w:numPr>
+        <w:bidi w:val="0"/>
+        <w:spacing w:before="0" w:beforeAutospacing="off" w:after="160" w:afterAutospacing="off" w:line="259" w:lineRule="auto"/>
+        <w:ind w:right="0"/>
+        <w:jc w:val="left"/>
+        <w:rPr>
+          <w:b w:val="0"/>
+          <w:bCs w:val="0"/>
+          <w:sz w:val="22"/>
+          <w:szCs w:val="22"/>
+          <w:u w:val="none"/>
+        </w:rPr>
+      </w:pPr>
+      <w:r>
+        <w:rPr>
+          <w:rFonts w:ascii="Calibri" w:hAnsi="Calibri" w:eastAsia="Calibri" w:cs="Calibri" w:asciiTheme="minorAscii" w:hAnsiTheme="minorAscii" w:eastAsiaTheme="minorAscii" w:cstheme="minorAscii"/>
+          <w:b w:val="0"/>
+          <w:bCs w:val="0"/>
+          <w:sz w:val="22"/>
+          <w:szCs w:val="22"/>
+          <w:u w:val="none"/>
+        </w:rPr>
+        <w:t xml:space="preserve">This searches for all objects in directory that are not a file. </w:t>
+      </w:r>
+    </w:p>
+    <w:p>
+      <w:pPr>
+        <w:pStyle w:val="ListParagraph"/>
+        <w:numPr>
+          <w:ilvl w:val="1"/>
+          <w:numId w:val="24"/>
+        </w:numPr>
+        <w:bidi w:val="0"/>
+        <w:spacing w:before="0" w:beforeAutospacing="off" w:after="160" w:afterAutospacing="off" w:line="259" w:lineRule="auto"/>
+        <w:ind w:right="0"/>
+        <w:jc w:val="left"/>
+        <w:rPr>
+          <w:b w:val="0"/>
+          <w:bCs w:val="0"/>
+          <w:sz w:val="22"/>
+          <w:szCs w:val="22"/>
+          <w:u w:val="none"/>
+        </w:rPr>
+      </w:pPr>
+      <w:r>
+        <w:rPr>
+          <w:rFonts w:ascii="Calibri" w:hAnsi="Calibri" w:eastAsia="Calibri" w:cs="Calibri" w:asciiTheme="minorAscii" w:hAnsiTheme="minorAscii" w:eastAsiaTheme="minorAscii" w:cstheme="minorAscii"/>
+          <w:b w:val="0"/>
+          <w:bCs w:val="0"/>
+          <w:sz w:val="22"/>
+          <w:szCs w:val="22"/>
+          <w:u w:val="none"/>
+        </w:rPr>
+        <w:t>i.e., ‘</w:t>
+      </w:r>
+      <w:proofErr w:type="gramStart"/>
+      <w:r>
+        <w:rPr>
+          <w:rFonts w:ascii="Calibri" w:hAnsi="Calibri" w:eastAsia="Calibri" w:cs="Calibri" w:asciiTheme="minorAscii" w:hAnsiTheme="minorAscii" w:eastAsiaTheme="minorAscii" w:cstheme="minorAscii"/>
+          <w:b w:val="0"/>
+          <w:bCs w:val="0"/>
+          <w:sz w:val="22"/>
+          <w:szCs w:val="22"/>
+          <w:u w:val="none"/>
+        </w:rPr>
+        <w:t>find .</w:t>
+      </w:r>
+      <w:proofErr w:type="gramEnd"/>
+      <w:r>
+        <w:rPr>
+          <w:rFonts w:ascii="Calibri" w:hAnsi="Calibri" w:eastAsia="Calibri" w:cs="Calibri" w:asciiTheme="minorAscii" w:hAnsiTheme="minorAscii" w:eastAsiaTheme="minorAscii" w:cstheme="minorAscii"/>
+          <w:b w:val="0"/>
+          <w:bCs w:val="0"/>
+          <w:sz w:val="22"/>
+          <w:szCs w:val="22"/>
+          <w:u w:val="none"/>
+        </w:rPr>
+        <w:t xml:space="preserve"> -type f –not –name “*.php”’</w:t>
+      </w:r>
+    </w:p>
+    <w:p>
+      <w:pPr>
+        <w:pStyle w:val="ListParagraph"/>
+        <w:numPr>
+          <w:ilvl w:val="2"/>
+          <w:numId w:val="24"/>
+        </w:numPr>
+        <w:bidi w:val="0"/>
+        <w:spacing w:before="0" w:beforeAutospacing="off" w:after="160" w:afterAutospacing="off" w:line="259" w:lineRule="auto"/>
+        <w:ind w:right="0"/>
+        <w:jc w:val="left"/>
+        <w:rPr>
+          <w:b w:val="0"/>
+          <w:bCs w:val="0"/>
+          <w:sz w:val="22"/>
+          <w:szCs w:val="22"/>
+          <w:u w:val="none"/>
+        </w:rPr>
+      </w:pPr>
+      <w:r>
+        <w:rPr>
+          <w:rFonts w:ascii="Calibri" w:hAnsi="Calibri" w:eastAsia="Calibri" w:cs="Calibri" w:asciiTheme="minorAscii" w:hAnsiTheme="minorAscii" w:eastAsiaTheme="minorAscii" w:cstheme="minorAscii"/>
+          <w:b w:val="0"/>
+          <w:bCs w:val="0"/>
+          <w:sz w:val="22"/>
+          <w:szCs w:val="22"/>
+          <w:u w:val="none"/>
+        </w:rPr>
+        <w:t>This searches for all files and directories that do not have ‘.</w:t>
+      </w:r>
+      <w:proofErr w:type="spellStart"/>
+      <w:r>
+        <w:rPr>
+          <w:rFonts w:ascii="Calibri" w:hAnsi="Calibri" w:eastAsia="Calibri" w:cs="Calibri" w:asciiTheme="minorAscii" w:hAnsiTheme="minorAscii" w:eastAsiaTheme="minorAscii" w:cstheme="minorAscii"/>
+          <w:b w:val="0"/>
+          <w:bCs w:val="0"/>
+          <w:sz w:val="22"/>
+          <w:szCs w:val="22"/>
+          <w:u w:val="none"/>
+        </w:rPr>
+        <w:t>php</w:t>
+      </w:r>
+      <w:proofErr w:type="spellEnd"/>
+      <w:r>
+        <w:rPr>
+          <w:rFonts w:ascii="Calibri" w:hAnsi="Calibri" w:eastAsia="Calibri" w:cs="Calibri" w:asciiTheme="minorAscii" w:hAnsiTheme="minorAscii" w:eastAsiaTheme="minorAscii" w:cstheme="minorAscii"/>
+          <w:b w:val="0"/>
+          <w:bCs w:val="0"/>
+          <w:sz w:val="22"/>
+          <w:szCs w:val="22"/>
+          <w:u w:val="none"/>
+        </w:rPr>
+        <w:t>’ extension</w:t>
+      </w:r>
+    </w:p>
+    <w:p>
+      <w:pPr>
+        <w:pStyle w:val="ListParagraph"/>
+        <w:numPr>
+          <w:ilvl w:val="0"/>
+          <w:numId w:val="24"/>
+        </w:numPr>
+        <w:bidi w:val="0"/>
+        <w:spacing w:before="0" w:beforeAutospacing="off" w:after="160" w:afterAutospacing="off" w:line="259" w:lineRule="auto"/>
+        <w:ind w:right="0"/>
+        <w:jc w:val="left"/>
+        <w:rPr>
+          <w:b w:val="0"/>
+          <w:bCs w:val="0"/>
+          <w:sz w:val="22"/>
+          <w:szCs w:val="22"/>
+          <w:u w:val="none"/>
+        </w:rPr>
+      </w:pPr>
+      <w:r>
+        <w:rPr>
+          <w:rFonts w:ascii="Calibri" w:hAnsi="Calibri" w:eastAsia="Calibri" w:cs="Calibri" w:asciiTheme="minorAscii" w:hAnsiTheme="minorAscii" w:eastAsiaTheme="minorAscii" w:cstheme="minorAscii"/>
+          <w:b w:val="0"/>
+          <w:bCs w:val="0"/>
+          <w:sz w:val="22"/>
+          <w:szCs w:val="22"/>
+          <w:u w:val="none"/>
+        </w:rPr>
+        <w:t>The ‘-</w:t>
+      </w:r>
+      <w:proofErr w:type="spellStart"/>
+      <w:r>
+        <w:rPr>
+          <w:rFonts w:ascii="Calibri" w:hAnsi="Calibri" w:eastAsia="Calibri" w:cs="Calibri" w:asciiTheme="minorAscii" w:hAnsiTheme="minorAscii" w:eastAsiaTheme="minorAscii" w:cstheme="minorAscii"/>
+          <w:b w:val="0"/>
+          <w:bCs w:val="0"/>
+          <w:sz w:val="22"/>
+          <w:szCs w:val="22"/>
+          <w:u w:val="none"/>
+        </w:rPr>
+        <w:t>maxdepth</w:t>
+      </w:r>
+      <w:proofErr w:type="spellEnd"/>
+      <w:r>
+        <w:rPr>
+          <w:rFonts w:ascii="Calibri" w:hAnsi="Calibri" w:eastAsia="Calibri" w:cs="Calibri" w:asciiTheme="minorAscii" w:hAnsiTheme="minorAscii" w:eastAsiaTheme="minorAscii" w:cstheme="minorAscii"/>
+          <w:b w:val="0"/>
+          <w:bCs w:val="0"/>
+          <w:sz w:val="22"/>
+          <w:szCs w:val="22"/>
+          <w:u w:val="none"/>
+        </w:rPr>
+        <w:t>’ option limits the recursive capability of ‘find’</w:t>
+      </w:r>
+    </w:p>
+    <w:p>
+      <w:pPr>
+        <w:pStyle w:val="ListParagraph"/>
+        <w:numPr>
+          <w:ilvl w:val="1"/>
+          <w:numId w:val="24"/>
+        </w:numPr>
+        <w:bidi w:val="0"/>
+        <w:spacing w:before="0" w:beforeAutospacing="off" w:after="160" w:afterAutospacing="off" w:line="259" w:lineRule="auto"/>
+        <w:ind w:right="0"/>
+        <w:jc w:val="left"/>
+        <w:rPr>
+          <w:b w:val="0"/>
+          <w:bCs w:val="0"/>
+          <w:sz w:val="22"/>
+          <w:szCs w:val="22"/>
+          <w:u w:val="none"/>
+        </w:rPr>
+      </w:pPr>
+      <w:r>
+        <w:rPr>
+          <w:rFonts w:ascii="Calibri" w:hAnsi="Calibri" w:eastAsia="Calibri" w:cs="Calibri" w:asciiTheme="minorAscii" w:hAnsiTheme="minorAscii" w:eastAsiaTheme="minorAscii" w:cstheme="minorAscii"/>
+          <w:b w:val="0"/>
+          <w:bCs w:val="0"/>
+          <w:sz w:val="22"/>
+          <w:szCs w:val="22"/>
+          <w:u w:val="none"/>
+        </w:rPr>
+        <w:t>It will only go to the depth of directories specified.</w:t>
+      </w:r>
+    </w:p>
+    <w:p>
+      <w:pPr>
+        <w:pStyle w:val="ListParagraph"/>
+        <w:numPr>
+          <w:ilvl w:val="2"/>
+          <w:numId w:val="24"/>
+        </w:numPr>
+        <w:bidi w:val="0"/>
+        <w:spacing w:before="0" w:beforeAutospacing="off" w:after="160" w:afterAutospacing="off" w:line="259" w:lineRule="auto"/>
+        <w:ind w:right="0"/>
+        <w:jc w:val="left"/>
+        <w:rPr>
+          <w:b w:val="0"/>
+          <w:bCs w:val="0"/>
+          <w:sz w:val="22"/>
+          <w:szCs w:val="22"/>
+          <w:u w:val="none"/>
+        </w:rPr>
+      </w:pPr>
+      <w:r>
+        <w:rPr>
+          <w:rFonts w:ascii="Calibri" w:hAnsi="Calibri" w:eastAsia="Calibri" w:cs="Calibri" w:asciiTheme="minorAscii" w:hAnsiTheme="minorAscii" w:eastAsiaTheme="minorAscii" w:cstheme="minorAscii"/>
+          <w:b w:val="0"/>
+          <w:bCs w:val="0"/>
+          <w:sz w:val="22"/>
+          <w:szCs w:val="22"/>
+          <w:u w:val="none"/>
+        </w:rPr>
+        <w:t>1 means the only search the current directory, 2 means the current directory and 1 level down, etc.</w:t>
+      </w:r>
+    </w:p>
+    <w:p>
+      <w:pPr>
+        <w:pStyle w:val="ListParagraph"/>
+        <w:numPr>
+          <w:ilvl w:val="2"/>
+          <w:numId w:val="24"/>
+        </w:numPr>
+        <w:bidi w:val="0"/>
+        <w:spacing w:before="0" w:beforeAutospacing="off" w:after="160" w:afterAutospacing="off" w:line="259" w:lineRule="auto"/>
+        <w:ind w:right="0"/>
+        <w:jc w:val="left"/>
+        <w:rPr>
+          <w:b w:val="0"/>
+          <w:bCs w:val="0"/>
+          <w:sz w:val="22"/>
+          <w:szCs w:val="22"/>
+          <w:u w:val="none"/>
+        </w:rPr>
+      </w:pPr>
+      <w:proofErr w:type="gramStart"/>
+      <w:r>
+        <w:rPr>
+          <w:rFonts w:ascii="Calibri" w:hAnsi="Calibri" w:eastAsia="Calibri" w:cs="Calibri" w:asciiTheme="minorAscii" w:hAnsiTheme="minorAscii" w:eastAsiaTheme="minorAscii" w:cstheme="minorAscii"/>
+          <w:b w:val="0"/>
+          <w:bCs w:val="0"/>
+          <w:sz w:val="22"/>
+          <w:szCs w:val="22"/>
+          <w:u w:val="none"/>
+        </w:rPr>
+        <w:t>i.e.</w:t>
+      </w:r>
+      <w:proofErr w:type="gramEnd"/>
+      <w:r>
+        <w:rPr>
+          <w:rFonts w:ascii="Calibri" w:hAnsi="Calibri" w:eastAsia="Calibri" w:cs="Calibri" w:asciiTheme="minorAscii" w:hAnsiTheme="minorAscii" w:eastAsiaTheme="minorAscii" w:cstheme="minorAscii"/>
+          <w:b w:val="0"/>
+          <w:bCs w:val="0"/>
+          <w:sz w:val="22"/>
+          <w:szCs w:val="22"/>
+          <w:u w:val="none"/>
+        </w:rPr>
+        <w:t xml:space="preserve"> ‘find /etc/ -maxdepth 1 -type f  –name “*.conf”</w:t>
+      </w:r>
+    </w:p>
+    <w:p>
+      <w:pPr>
+        <w:pStyle w:val="ListParagraph"/>
+        <w:numPr>
+          <w:ilvl w:val="3"/>
+          <w:numId w:val="24"/>
+        </w:numPr>
+        <w:bidi w:val="0"/>
+        <w:spacing w:before="0" w:beforeAutospacing="off" w:after="160" w:afterAutospacing="off" w:line="259" w:lineRule="auto"/>
+        <w:ind w:right="0"/>
+        <w:jc w:val="left"/>
+        <w:rPr>
+          <w:b w:val="0"/>
+          <w:bCs w:val="0"/>
+          <w:sz w:val="22"/>
+          <w:szCs w:val="22"/>
+          <w:u w:val="none"/>
+        </w:rPr>
+      </w:pPr>
+      <w:r>
+        <w:rPr>
+          <w:rFonts w:ascii="Calibri" w:hAnsi="Calibri" w:eastAsia="Calibri" w:cs="Calibri" w:asciiTheme="minorAscii" w:hAnsiTheme="minorAscii" w:eastAsiaTheme="minorAscii" w:cstheme="minorAscii"/>
+          <w:b w:val="0"/>
+          <w:bCs w:val="0"/>
+          <w:sz w:val="22"/>
+          <w:szCs w:val="22"/>
+          <w:u w:val="none"/>
+        </w:rPr>
+        <w:t>This searches for all the configurations files only in the /</w:t>
+      </w:r>
+      <w:proofErr w:type="spellStart"/>
+      <w:r>
+        <w:rPr>
+          <w:rFonts w:ascii="Calibri" w:hAnsi="Calibri" w:eastAsia="Calibri" w:cs="Calibri" w:asciiTheme="minorAscii" w:hAnsiTheme="minorAscii" w:eastAsiaTheme="minorAscii" w:cstheme="minorAscii"/>
+          <w:b w:val="0"/>
+          <w:bCs w:val="0"/>
+          <w:sz w:val="22"/>
+          <w:szCs w:val="22"/>
+          <w:u w:val="none"/>
+        </w:rPr>
+        <w:t>etc</w:t>
+      </w:r>
+      <w:proofErr w:type="spellEnd"/>
+      <w:r>
+        <w:rPr>
+          <w:rFonts w:ascii="Calibri" w:hAnsi="Calibri" w:eastAsia="Calibri" w:cs="Calibri" w:asciiTheme="minorAscii" w:hAnsiTheme="minorAscii" w:eastAsiaTheme="minorAscii" w:cstheme="minorAscii"/>
+          <w:b w:val="0"/>
+          <w:bCs w:val="0"/>
+          <w:sz w:val="22"/>
+          <w:szCs w:val="22"/>
+          <w:u w:val="none"/>
+        </w:rPr>
+        <w:t>/ directory.</w:t>
+      </w:r>
+    </w:p>
+    <w:p>
+      <w:pPr>
+        <w:pStyle w:val="ListParagraph"/>
+        <w:numPr>
+          <w:ilvl w:val="3"/>
+          <w:numId w:val="24"/>
+        </w:numPr>
+        <w:bidi w:val="0"/>
+        <w:spacing w:before="0" w:beforeAutospacing="off" w:after="160" w:afterAutospacing="off" w:line="259" w:lineRule="auto"/>
+        <w:ind w:right="0"/>
+        <w:jc w:val="left"/>
+        <w:rPr>
+          <w:b w:val="0"/>
+          <w:bCs w:val="0"/>
+          <w:sz w:val="22"/>
+          <w:szCs w:val="22"/>
+          <w:u w:val="none"/>
+        </w:rPr>
+      </w:pPr>
+      <w:r>
+        <w:rPr>
+          <w:rFonts w:ascii="Calibri" w:hAnsi="Calibri" w:eastAsia="Calibri" w:cs="Calibri" w:asciiTheme="minorAscii" w:hAnsiTheme="minorAscii" w:eastAsiaTheme="minorAscii" w:cstheme="minorAscii"/>
+          <w:b w:val="0"/>
+          <w:bCs w:val="0"/>
+          <w:sz w:val="22"/>
+          <w:szCs w:val="22"/>
+          <w:u w:val="none"/>
+        </w:rPr>
+        <w:t>Since ‘-</w:t>
+      </w:r>
+      <w:proofErr w:type="spellStart"/>
+      <w:r>
+        <w:rPr>
+          <w:rFonts w:ascii="Calibri" w:hAnsi="Calibri" w:eastAsia="Calibri" w:cs="Calibri" w:asciiTheme="minorAscii" w:hAnsiTheme="minorAscii" w:eastAsiaTheme="minorAscii" w:cstheme="minorAscii"/>
+          <w:b w:val="0"/>
+          <w:bCs w:val="0"/>
+          <w:sz w:val="22"/>
+          <w:szCs w:val="22"/>
+          <w:u w:val="none"/>
+        </w:rPr>
+        <w:t>maxdepth</w:t>
+      </w:r>
+      <w:proofErr w:type="spellEnd"/>
+      <w:r>
+        <w:rPr>
+          <w:rFonts w:ascii="Calibri" w:hAnsi="Calibri" w:eastAsia="Calibri" w:cs="Calibri" w:asciiTheme="minorAscii" w:hAnsiTheme="minorAscii" w:eastAsiaTheme="minorAscii" w:cstheme="minorAscii"/>
+          <w:b w:val="0"/>
+          <w:bCs w:val="0"/>
+          <w:sz w:val="22"/>
+          <w:szCs w:val="22"/>
+          <w:u w:val="none"/>
+        </w:rPr>
+        <w:t>’ is a global option, it must be specified before other options, but after arguments.</w:t>
+      </w:r>
+    </w:p>
+    <w:p>
+      <w:pPr>
+        <w:pStyle w:val="ListParagraph"/>
+        <w:numPr>
+          <w:ilvl w:val="3"/>
+          <w:numId w:val="24"/>
+        </w:numPr>
+        <w:bidi w:val="0"/>
+        <w:spacing w:before="0" w:beforeAutospacing="off" w:after="160" w:afterAutospacing="off" w:line="259" w:lineRule="auto"/>
+        <w:ind w:right="0"/>
+        <w:jc w:val="left"/>
+        <w:rPr>
+          <w:b w:val="0"/>
+          <w:bCs w:val="0"/>
+          <w:sz w:val="22"/>
+          <w:szCs w:val="22"/>
+          <w:u w:val="none"/>
+        </w:rPr>
+      </w:pPr>
+      <w:r>
+        <w:rPr>
+          <w:b w:val="0"/>
+          <w:bCs w:val="0"/>
+          <w:sz w:val="22"/>
+          <w:szCs w:val="22"/>
+          <w:u w:val="none"/>
+        </w:rPr>
+        <w:t>Note: /</w:t>
+      </w:r>
+      <w:proofErr w:type="spellStart"/>
+      <w:r>
+        <w:rPr>
+          <w:b w:val="0"/>
+          <w:bCs w:val="0"/>
+          <w:sz w:val="22"/>
+          <w:szCs w:val="22"/>
+          <w:u w:val="none"/>
+        </w:rPr>
+        <w:t>etc</w:t>
+      </w:r>
+      <w:proofErr w:type="spellEnd"/>
+      <w:r>
+        <w:rPr>
+          <w:b w:val="0"/>
+          <w:bCs w:val="0"/>
+          <w:sz w:val="22"/>
+          <w:szCs w:val="22"/>
+          <w:u w:val="none"/>
+        </w:rPr>
+        <w:t xml:space="preserve"> directory contains configuration files for applications.</w:t>
+      </w:r>
+    </w:p>
+    <w:p>
+      <w:pPr>
+        <w:pStyle w:val="ListParagraph"/>
+        <w:numPr>
+          <w:ilvl w:val="4"/>
+          <w:numId w:val="24"/>
+        </w:numPr>
+        <w:bidi w:val="0"/>
+        <w:spacing w:before="0" w:beforeAutospacing="off" w:after="160" w:afterAutospacing="off" w:line="259" w:lineRule="auto"/>
+        <w:ind w:right="0"/>
+        <w:jc w:val="left"/>
+        <w:rPr>
+          <w:b w:val="0"/>
+          <w:bCs w:val="0"/>
+          <w:sz w:val="22"/>
+          <w:szCs w:val="22"/>
+          <w:u w:val="none"/>
+        </w:rPr>
+      </w:pPr>
+      <w:r>
+        <w:rPr>
+          <w:b w:val="0"/>
+          <w:bCs w:val="0"/>
+          <w:sz w:val="22"/>
+          <w:szCs w:val="22"/>
+          <w:u w:val="none"/>
+        </w:rPr>
+        <w:t>Have ‘.conf’ extension.</w:t>
+      </w:r>
     </w:p>
     <w:sectPr>
       <w:pgSz w:w="12240" w:h="15840" w:orient="portrait"/>
@@ -7309,6 +10117,678 @@
 
 <file path=word/numbering.xml><?xml version="1.0" encoding="utf-8"?>
 <w:numbering xmlns:wpc="http://schemas.microsoft.com/office/word/2010/wordprocessingCanvas" xmlns:cx="http://schemas.microsoft.com/office/drawing/2014/chartex" xmlns:cx1="http://schemas.microsoft.com/office/drawing/2015/9/8/chartex" xmlns:cx2="http://schemas.microsoft.com/office/drawing/2015/10/21/chartex" xmlns:cx3="http://schemas.microsoft.com/office/drawing/2016/5/9/chartex" xmlns:cx4="http://schemas.microsoft.com/office/drawing/2016/5/10/chartex" xmlns:cx5="http://schemas.microsoft.com/office/drawing/2016/5/11/chartex" xmlns:cx6="http://schemas.microsoft.com/office/drawing/2016/5/12/chartex" xmlns:cx7="http://schemas.microsoft.com/office/drawing/2016/5/13/chartex" xmlns:cx8="http://schemas.microsoft.com/office/drawing/2016/5/14/chartex" xmlns:mc="http://schemas.openxmlformats.org/markup-compatibility/2006" xmlns:aink="http://schemas.microsoft.com/office/drawing/2016/ink" xmlns:am3d="http://schemas.microsoft.com/office/drawing/2017/model3d" xmlns:o="urn:schemas-microsoft-com:office:office" xmlns:oel="http://schemas.microsoft.com/office/2019/extlst" xmlns:r="http://schemas.openxmlformats.org/officeDocument/2006/relationships" xmlns:m="http://schemas.openxmlformats.org/officeDocument/2006/math" xmlns:v="urn:schemas-microsoft-com:vml" xmlns:wp14="http://schemas.microsoft.com/office/word/2010/wordprocessingDrawing" xmlns:wp="http://schemas.openxmlformats.org/drawingml/2006/wordprocessingDrawing" xmlns:w10="urn:schemas-microsoft-com:office:word" xmlns:w="http://schemas.openxmlformats.org/wordprocessingml/2006/main" xmlns:w14="http://schemas.microsoft.com/office/word/2010/wordml" xmlns:w15="http://schemas.microsoft.com/office/word/2012/wordml" xmlns:w16cex="http://schemas.microsoft.com/office/word/2018/wordml/cex" xmlns:w16cid="http://schemas.microsoft.com/office/word/2016/wordml/cid" xmlns:w16="http://schemas.microsoft.com/office/word/2018/wordml" xmlns:w16sdtdh="http://schemas.microsoft.com/office/word/2020/wordml/sdtdatahash" xmlns:w16se="http://schemas.microsoft.com/office/word/2015/wordml/symex" xmlns:wpg="http://schemas.microsoft.com/office/word/2010/wordprocessingGroup" xmlns:wpi="http://schemas.microsoft.com/office/word/2010/wordprocessingInk" xmlns:wne="http://schemas.microsoft.com/office/word/2006/wordml" xmlns:wps="http://schemas.microsoft.com/office/word/2010/wordprocessingShape" mc:Ignorable="w14 w15 w16se w16cid w16 w16cex w16sdtdh wp14">
+  <w:abstractNum xmlns:w="http://schemas.openxmlformats.org/wordprocessingml/2006/main" w:abstractNumId="25">
+    <w:nsid w:val="38a2e0f6"/>
+    <w:multiLevelType xmlns:w="http://schemas.openxmlformats.org/wordprocessingml/2006/main" w:val="hybridMultilevel"/>
+    <w:lvl xmlns:w="http://schemas.openxmlformats.org/wordprocessingml/2006/main" w:ilvl="0">
+      <w:start w:val="1"/>
+      <w:numFmt w:val="bullet"/>
+      <w:lvlText w:val="-"/>
+      <w:lvlJc w:val="left"/>
+      <w:pPr>
+        <w:ind w:left="2520" w:hanging="360"/>
+      </w:pPr>
+      <w:rPr>
+        <w:rFonts w:hint="default" w:ascii="Calibri" w:hAnsi="Calibri"/>
+      </w:rPr>
+    </w:lvl>
+    <w:lvl xmlns:w="http://schemas.openxmlformats.org/wordprocessingml/2006/main" w:ilvl="1">
+      <w:start w:val="1"/>
+      <w:numFmt w:val="bullet"/>
+      <w:lvlText w:val="o"/>
+      <w:lvlJc w:val="left"/>
+      <w:pPr>
+        <w:ind w:left="3240" w:hanging="360"/>
+      </w:pPr>
+      <w:rPr>
+        <w:rFonts w:hint="default" w:ascii="Courier New" w:hAnsi="Courier New"/>
+      </w:rPr>
+    </w:lvl>
+    <w:lvl xmlns:w="http://schemas.openxmlformats.org/wordprocessingml/2006/main" w:ilvl="2">
+      <w:start w:val="1"/>
+      <w:numFmt w:val="bullet"/>
+      <w:lvlText w:val=""/>
+      <w:lvlJc w:val="left"/>
+      <w:pPr>
+        <w:ind w:left="3960" w:hanging="360"/>
+      </w:pPr>
+      <w:rPr>
+        <w:rFonts w:hint="default" w:ascii="Wingdings" w:hAnsi="Wingdings"/>
+      </w:rPr>
+    </w:lvl>
+    <w:lvl xmlns:w="http://schemas.openxmlformats.org/wordprocessingml/2006/main" w:ilvl="3">
+      <w:start w:val="1"/>
+      <w:numFmt w:val="bullet"/>
+      <w:lvlText w:val=""/>
+      <w:lvlJc w:val="left"/>
+      <w:pPr>
+        <w:ind w:left="4680" w:hanging="360"/>
+      </w:pPr>
+      <w:rPr>
+        <w:rFonts w:hint="default" w:ascii="Symbol" w:hAnsi="Symbol"/>
+      </w:rPr>
+    </w:lvl>
+    <w:lvl xmlns:w="http://schemas.openxmlformats.org/wordprocessingml/2006/main" w:ilvl="4">
+      <w:start w:val="1"/>
+      <w:numFmt w:val="bullet"/>
+      <w:lvlText w:val="o"/>
+      <w:lvlJc w:val="left"/>
+      <w:pPr>
+        <w:ind w:left="5400" w:hanging="360"/>
+      </w:pPr>
+      <w:rPr>
+        <w:rFonts w:hint="default" w:ascii="Courier New" w:hAnsi="Courier New"/>
+      </w:rPr>
+    </w:lvl>
+    <w:lvl xmlns:w="http://schemas.openxmlformats.org/wordprocessingml/2006/main" w:ilvl="5">
+      <w:start w:val="1"/>
+      <w:numFmt w:val="bullet"/>
+      <w:lvlText w:val=""/>
+      <w:lvlJc w:val="left"/>
+      <w:pPr>
+        <w:ind w:left="6120" w:hanging="360"/>
+      </w:pPr>
+      <w:rPr>
+        <w:rFonts w:hint="default" w:ascii="Wingdings" w:hAnsi="Wingdings"/>
+      </w:rPr>
+    </w:lvl>
+    <w:lvl xmlns:w="http://schemas.openxmlformats.org/wordprocessingml/2006/main" w:ilvl="6">
+      <w:start w:val="1"/>
+      <w:numFmt w:val="bullet"/>
+      <w:lvlText w:val=""/>
+      <w:lvlJc w:val="left"/>
+      <w:pPr>
+        <w:ind w:left="6840" w:hanging="360"/>
+      </w:pPr>
+      <w:rPr>
+        <w:rFonts w:hint="default" w:ascii="Symbol" w:hAnsi="Symbol"/>
+      </w:rPr>
+    </w:lvl>
+    <w:lvl xmlns:w="http://schemas.openxmlformats.org/wordprocessingml/2006/main" w:ilvl="7">
+      <w:start w:val="1"/>
+      <w:numFmt w:val="bullet"/>
+      <w:lvlText w:val="o"/>
+      <w:lvlJc w:val="left"/>
+      <w:pPr>
+        <w:ind w:left="7560" w:hanging="360"/>
+      </w:pPr>
+      <w:rPr>
+        <w:rFonts w:hint="default" w:ascii="Courier New" w:hAnsi="Courier New"/>
+      </w:rPr>
+    </w:lvl>
+    <w:lvl xmlns:w="http://schemas.openxmlformats.org/wordprocessingml/2006/main" w:ilvl="8">
+      <w:start w:val="1"/>
+      <w:numFmt w:val="bullet"/>
+      <w:lvlText w:val=""/>
+      <w:lvlJc w:val="left"/>
+      <w:pPr>
+        <w:ind w:left="8280" w:hanging="360"/>
+      </w:pPr>
+      <w:rPr>
+        <w:rFonts w:hint="default" w:ascii="Wingdings" w:hAnsi="Wingdings"/>
+      </w:rPr>
+    </w:lvl>
+  </w:abstractNum>
+  <w:abstractNum xmlns:w="http://schemas.openxmlformats.org/wordprocessingml/2006/main" w:abstractNumId="24">
+    <w:nsid w:val="3c11358c"/>
+    <w:multiLevelType xmlns:w="http://schemas.openxmlformats.org/wordprocessingml/2006/main" w:val="hybridMultilevel"/>
+    <w:lvl xmlns:w="http://schemas.openxmlformats.org/wordprocessingml/2006/main" w:ilvl="0">
+      <w:start w:val="1"/>
+      <w:numFmt w:val="bullet"/>
+      <w:lvlText w:val="-"/>
+      <w:lvlJc w:val="left"/>
+      <w:pPr>
+        <w:ind w:left="1080" w:hanging="360"/>
+      </w:pPr>
+      <w:rPr>
+        <w:rFonts w:hint="default" w:ascii="Calibri" w:hAnsi="Calibri"/>
+      </w:rPr>
+    </w:lvl>
+    <w:lvl xmlns:w="http://schemas.openxmlformats.org/wordprocessingml/2006/main" w:ilvl="1">
+      <w:start w:val="1"/>
+      <w:numFmt w:val="bullet"/>
+      <w:lvlText w:val="o"/>
+      <w:lvlJc w:val="left"/>
+      <w:pPr>
+        <w:ind w:left="1800" w:hanging="360"/>
+      </w:pPr>
+      <w:rPr>
+        <w:rFonts w:hint="default" w:ascii="Courier New" w:hAnsi="Courier New"/>
+      </w:rPr>
+    </w:lvl>
+    <w:lvl xmlns:w="http://schemas.openxmlformats.org/wordprocessingml/2006/main" w:ilvl="2">
+      <w:start w:val="1"/>
+      <w:numFmt w:val="bullet"/>
+      <w:lvlText w:val=""/>
+      <w:lvlJc w:val="left"/>
+      <w:pPr>
+        <w:ind w:left="2520" w:hanging="360"/>
+      </w:pPr>
+      <w:rPr>
+        <w:rFonts w:hint="default" w:ascii="Wingdings" w:hAnsi="Wingdings"/>
+      </w:rPr>
+    </w:lvl>
+    <w:lvl xmlns:w="http://schemas.openxmlformats.org/wordprocessingml/2006/main" w:ilvl="3">
+      <w:start w:val="1"/>
+      <w:numFmt w:val="bullet"/>
+      <w:lvlText w:val=""/>
+      <w:lvlJc w:val="left"/>
+      <w:pPr>
+        <w:ind w:left="3240" w:hanging="360"/>
+      </w:pPr>
+      <w:rPr>
+        <w:rFonts w:hint="default" w:ascii="Symbol" w:hAnsi="Symbol"/>
+      </w:rPr>
+    </w:lvl>
+    <w:lvl xmlns:w="http://schemas.openxmlformats.org/wordprocessingml/2006/main" w:ilvl="4">
+      <w:start w:val="1"/>
+      <w:numFmt w:val="bullet"/>
+      <w:lvlText w:val="o"/>
+      <w:lvlJc w:val="left"/>
+      <w:pPr>
+        <w:ind w:left="3960" w:hanging="360"/>
+      </w:pPr>
+      <w:rPr>
+        <w:rFonts w:hint="default" w:ascii="Courier New" w:hAnsi="Courier New"/>
+      </w:rPr>
+    </w:lvl>
+    <w:lvl xmlns:w="http://schemas.openxmlformats.org/wordprocessingml/2006/main" w:ilvl="5">
+      <w:start w:val="1"/>
+      <w:numFmt w:val="bullet"/>
+      <w:lvlText w:val=""/>
+      <w:lvlJc w:val="left"/>
+      <w:pPr>
+        <w:ind w:left="4680" w:hanging="360"/>
+      </w:pPr>
+      <w:rPr>
+        <w:rFonts w:hint="default" w:ascii="Wingdings" w:hAnsi="Wingdings"/>
+      </w:rPr>
+    </w:lvl>
+    <w:lvl xmlns:w="http://schemas.openxmlformats.org/wordprocessingml/2006/main" w:ilvl="6">
+      <w:start w:val="1"/>
+      <w:numFmt w:val="bullet"/>
+      <w:lvlText w:val=""/>
+      <w:lvlJc w:val="left"/>
+      <w:pPr>
+        <w:ind w:left="5400" w:hanging="360"/>
+      </w:pPr>
+      <w:rPr>
+        <w:rFonts w:hint="default" w:ascii="Symbol" w:hAnsi="Symbol"/>
+      </w:rPr>
+    </w:lvl>
+    <w:lvl xmlns:w="http://schemas.openxmlformats.org/wordprocessingml/2006/main" w:ilvl="7">
+      <w:start w:val="1"/>
+      <w:numFmt w:val="bullet"/>
+      <w:lvlText w:val="o"/>
+      <w:lvlJc w:val="left"/>
+      <w:pPr>
+        <w:ind w:left="6120" w:hanging="360"/>
+      </w:pPr>
+      <w:rPr>
+        <w:rFonts w:hint="default" w:ascii="Courier New" w:hAnsi="Courier New"/>
+      </w:rPr>
+    </w:lvl>
+    <w:lvl xmlns:w="http://schemas.openxmlformats.org/wordprocessingml/2006/main" w:ilvl="8">
+      <w:start w:val="1"/>
+      <w:numFmt w:val="bullet"/>
+      <w:lvlText w:val=""/>
+      <w:lvlJc w:val="left"/>
+      <w:pPr>
+        <w:ind w:left="6840" w:hanging="360"/>
+      </w:pPr>
+      <w:rPr>
+        <w:rFonts w:hint="default" w:ascii="Wingdings" w:hAnsi="Wingdings"/>
+      </w:rPr>
+    </w:lvl>
+  </w:abstractNum>
+  <w:abstractNum xmlns:w="http://schemas.openxmlformats.org/wordprocessingml/2006/main" w:abstractNumId="23">
+    <w:nsid w:val="2898f4e"/>
+    <w:multiLevelType xmlns:w="http://schemas.openxmlformats.org/wordprocessingml/2006/main" w:val="hybridMultilevel"/>
+    <w:lvl xmlns:w="http://schemas.openxmlformats.org/wordprocessingml/2006/main" w:ilvl="0">
+      <w:start w:val="1"/>
+      <w:numFmt w:val="bullet"/>
+      <w:lvlText w:val="-"/>
+      <w:lvlJc w:val="left"/>
+      <w:pPr>
+        <w:ind w:left="720" w:hanging="360"/>
+      </w:pPr>
+      <w:rPr>
+        <w:rFonts w:hint="default" w:ascii="Calibri" w:hAnsi="Calibri"/>
+      </w:rPr>
+    </w:lvl>
+    <w:lvl xmlns:w="http://schemas.openxmlformats.org/wordprocessingml/2006/main" w:ilvl="1">
+      <w:start w:val="1"/>
+      <w:numFmt w:val="bullet"/>
+      <w:lvlText w:val="o"/>
+      <w:lvlJc w:val="left"/>
+      <w:pPr>
+        <w:ind w:left="1440" w:hanging="360"/>
+      </w:pPr>
+      <w:rPr>
+        <w:rFonts w:hint="default" w:ascii="Courier New" w:hAnsi="Courier New"/>
+      </w:rPr>
+    </w:lvl>
+    <w:lvl xmlns:w="http://schemas.openxmlformats.org/wordprocessingml/2006/main" w:ilvl="2">
+      <w:start w:val="1"/>
+      <w:numFmt w:val="bullet"/>
+      <w:lvlText w:val=""/>
+      <w:lvlJc w:val="left"/>
+      <w:pPr>
+        <w:ind w:left="2160" w:hanging="360"/>
+      </w:pPr>
+      <w:rPr>
+        <w:rFonts w:hint="default" w:ascii="Wingdings" w:hAnsi="Wingdings"/>
+      </w:rPr>
+    </w:lvl>
+    <w:lvl xmlns:w="http://schemas.openxmlformats.org/wordprocessingml/2006/main" w:ilvl="3">
+      <w:start w:val="1"/>
+      <w:numFmt w:val="bullet"/>
+      <w:lvlText w:val=""/>
+      <w:lvlJc w:val="left"/>
+      <w:pPr>
+        <w:ind w:left="2880" w:hanging="360"/>
+      </w:pPr>
+      <w:rPr>
+        <w:rFonts w:hint="default" w:ascii="Symbol" w:hAnsi="Symbol"/>
+      </w:rPr>
+    </w:lvl>
+    <w:lvl xmlns:w="http://schemas.openxmlformats.org/wordprocessingml/2006/main" w:ilvl="4">
+      <w:start w:val="1"/>
+      <w:numFmt w:val="bullet"/>
+      <w:lvlText w:val="o"/>
+      <w:lvlJc w:val="left"/>
+      <w:pPr>
+        <w:ind w:left="3600" w:hanging="360"/>
+      </w:pPr>
+      <w:rPr>
+        <w:rFonts w:hint="default" w:ascii="Courier New" w:hAnsi="Courier New"/>
+      </w:rPr>
+    </w:lvl>
+    <w:lvl xmlns:w="http://schemas.openxmlformats.org/wordprocessingml/2006/main" w:ilvl="5">
+      <w:start w:val="1"/>
+      <w:numFmt w:val="bullet"/>
+      <w:lvlText w:val=""/>
+      <w:lvlJc w:val="left"/>
+      <w:pPr>
+        <w:ind w:left="4320" w:hanging="360"/>
+      </w:pPr>
+      <w:rPr>
+        <w:rFonts w:hint="default" w:ascii="Wingdings" w:hAnsi="Wingdings"/>
+      </w:rPr>
+    </w:lvl>
+    <w:lvl xmlns:w="http://schemas.openxmlformats.org/wordprocessingml/2006/main" w:ilvl="6">
+      <w:start w:val="1"/>
+      <w:numFmt w:val="bullet"/>
+      <w:lvlText w:val=""/>
+      <w:lvlJc w:val="left"/>
+      <w:pPr>
+        <w:ind w:left="5040" w:hanging="360"/>
+      </w:pPr>
+      <w:rPr>
+        <w:rFonts w:hint="default" w:ascii="Symbol" w:hAnsi="Symbol"/>
+      </w:rPr>
+    </w:lvl>
+    <w:lvl xmlns:w="http://schemas.openxmlformats.org/wordprocessingml/2006/main" w:ilvl="7">
+      <w:start w:val="1"/>
+      <w:numFmt w:val="bullet"/>
+      <w:lvlText w:val="o"/>
+      <w:lvlJc w:val="left"/>
+      <w:pPr>
+        <w:ind w:left="5760" w:hanging="360"/>
+      </w:pPr>
+      <w:rPr>
+        <w:rFonts w:hint="default" w:ascii="Courier New" w:hAnsi="Courier New"/>
+      </w:rPr>
+    </w:lvl>
+    <w:lvl xmlns:w="http://schemas.openxmlformats.org/wordprocessingml/2006/main" w:ilvl="8">
+      <w:start w:val="1"/>
+      <w:numFmt w:val="bullet"/>
+      <w:lvlText w:val=""/>
+      <w:lvlJc w:val="left"/>
+      <w:pPr>
+        <w:ind w:left="6480" w:hanging="360"/>
+      </w:pPr>
+      <w:rPr>
+        <w:rFonts w:hint="default" w:ascii="Wingdings" w:hAnsi="Wingdings"/>
+      </w:rPr>
+    </w:lvl>
+  </w:abstractNum>
+  <w:abstractNum xmlns:w="http://schemas.openxmlformats.org/wordprocessingml/2006/main" w:abstractNumId="22">
+    <w:nsid w:val="138cbb49"/>
+    <w:multiLevelType xmlns:w="http://schemas.openxmlformats.org/wordprocessingml/2006/main" w:val="hybridMultilevel"/>
+    <w:lvl xmlns:w="http://schemas.openxmlformats.org/wordprocessingml/2006/main" w:ilvl="0">
+      <w:start w:val="1"/>
+      <w:numFmt w:val="bullet"/>
+      <w:lvlText w:val="-"/>
+      <w:lvlJc w:val="left"/>
+      <w:pPr>
+        <w:ind w:left="720" w:hanging="360"/>
+      </w:pPr>
+      <w:rPr>
+        <w:rFonts w:hint="default" w:ascii="Calibri" w:hAnsi="Calibri"/>
+      </w:rPr>
+    </w:lvl>
+    <w:lvl xmlns:w="http://schemas.openxmlformats.org/wordprocessingml/2006/main" w:ilvl="1">
+      <w:start w:val="1"/>
+      <w:numFmt w:val="bullet"/>
+      <w:lvlText w:val="o"/>
+      <w:lvlJc w:val="left"/>
+      <w:pPr>
+        <w:ind w:left="1440" w:hanging="360"/>
+      </w:pPr>
+      <w:rPr>
+        <w:rFonts w:hint="default" w:ascii="Courier New" w:hAnsi="Courier New"/>
+      </w:rPr>
+    </w:lvl>
+    <w:lvl xmlns:w="http://schemas.openxmlformats.org/wordprocessingml/2006/main" w:ilvl="2">
+      <w:start w:val="1"/>
+      <w:numFmt w:val="bullet"/>
+      <w:lvlText w:val=""/>
+      <w:lvlJc w:val="left"/>
+      <w:pPr>
+        <w:ind w:left="2160" w:hanging="360"/>
+      </w:pPr>
+      <w:rPr>
+        <w:rFonts w:hint="default" w:ascii="Wingdings" w:hAnsi="Wingdings"/>
+      </w:rPr>
+    </w:lvl>
+    <w:lvl xmlns:w="http://schemas.openxmlformats.org/wordprocessingml/2006/main" w:ilvl="3">
+      <w:start w:val="1"/>
+      <w:numFmt w:val="bullet"/>
+      <w:lvlText w:val=""/>
+      <w:lvlJc w:val="left"/>
+      <w:pPr>
+        <w:ind w:left="2880" w:hanging="360"/>
+      </w:pPr>
+      <w:rPr>
+        <w:rFonts w:hint="default" w:ascii="Symbol" w:hAnsi="Symbol"/>
+      </w:rPr>
+    </w:lvl>
+    <w:lvl xmlns:w="http://schemas.openxmlformats.org/wordprocessingml/2006/main" w:ilvl="4">
+      <w:start w:val="1"/>
+      <w:numFmt w:val="bullet"/>
+      <w:lvlText w:val="o"/>
+      <w:lvlJc w:val="left"/>
+      <w:pPr>
+        <w:ind w:left="3600" w:hanging="360"/>
+      </w:pPr>
+      <w:rPr>
+        <w:rFonts w:hint="default" w:ascii="Courier New" w:hAnsi="Courier New"/>
+      </w:rPr>
+    </w:lvl>
+    <w:lvl xmlns:w="http://schemas.openxmlformats.org/wordprocessingml/2006/main" w:ilvl="5">
+      <w:start w:val="1"/>
+      <w:numFmt w:val="bullet"/>
+      <w:lvlText w:val=""/>
+      <w:lvlJc w:val="left"/>
+      <w:pPr>
+        <w:ind w:left="4320" w:hanging="360"/>
+      </w:pPr>
+      <w:rPr>
+        <w:rFonts w:hint="default" w:ascii="Wingdings" w:hAnsi="Wingdings"/>
+      </w:rPr>
+    </w:lvl>
+    <w:lvl xmlns:w="http://schemas.openxmlformats.org/wordprocessingml/2006/main" w:ilvl="6">
+      <w:start w:val="1"/>
+      <w:numFmt w:val="bullet"/>
+      <w:lvlText w:val=""/>
+      <w:lvlJc w:val="left"/>
+      <w:pPr>
+        <w:ind w:left="5040" w:hanging="360"/>
+      </w:pPr>
+      <w:rPr>
+        <w:rFonts w:hint="default" w:ascii="Symbol" w:hAnsi="Symbol"/>
+      </w:rPr>
+    </w:lvl>
+    <w:lvl xmlns:w="http://schemas.openxmlformats.org/wordprocessingml/2006/main" w:ilvl="7">
+      <w:start w:val="1"/>
+      <w:numFmt w:val="bullet"/>
+      <w:lvlText w:val="o"/>
+      <w:lvlJc w:val="left"/>
+      <w:pPr>
+        <w:ind w:left="5760" w:hanging="360"/>
+      </w:pPr>
+      <w:rPr>
+        <w:rFonts w:hint="default" w:ascii="Courier New" w:hAnsi="Courier New"/>
+      </w:rPr>
+    </w:lvl>
+    <w:lvl xmlns:w="http://schemas.openxmlformats.org/wordprocessingml/2006/main" w:ilvl="8">
+      <w:start w:val="1"/>
+      <w:numFmt w:val="bullet"/>
+      <w:lvlText w:val=""/>
+      <w:lvlJc w:val="left"/>
+      <w:pPr>
+        <w:ind w:left="6480" w:hanging="360"/>
+      </w:pPr>
+      <w:rPr>
+        <w:rFonts w:hint="default" w:ascii="Wingdings" w:hAnsi="Wingdings"/>
+      </w:rPr>
+    </w:lvl>
+  </w:abstractNum>
+  <w:abstractNum xmlns:w="http://schemas.openxmlformats.org/wordprocessingml/2006/main" w:abstractNumId="21">
+    <w:nsid w:val="395a9411"/>
+    <w:multiLevelType xmlns:w="http://schemas.openxmlformats.org/wordprocessingml/2006/main" w:val="hybridMultilevel"/>
+    <w:lvl xmlns:w="http://schemas.openxmlformats.org/wordprocessingml/2006/main" w:ilvl="0">
+      <w:start w:val="1"/>
+      <w:numFmt w:val="bullet"/>
+      <w:lvlText w:val="-"/>
+      <w:lvlJc w:val="left"/>
+      <w:pPr>
+        <w:ind w:left="720" w:hanging="360"/>
+      </w:pPr>
+      <w:rPr>
+        <w:rFonts w:hint="default" w:ascii="Calibri" w:hAnsi="Calibri"/>
+      </w:rPr>
+    </w:lvl>
+    <w:lvl xmlns:w="http://schemas.openxmlformats.org/wordprocessingml/2006/main" w:ilvl="1">
+      <w:start w:val="1"/>
+      <w:numFmt w:val="bullet"/>
+      <w:lvlText w:val="o"/>
+      <w:lvlJc w:val="left"/>
+      <w:pPr>
+        <w:ind w:left="1440" w:hanging="360"/>
+      </w:pPr>
+      <w:rPr>
+        <w:rFonts w:hint="default" w:ascii="Courier New" w:hAnsi="Courier New"/>
+      </w:rPr>
+    </w:lvl>
+    <w:lvl xmlns:w="http://schemas.openxmlformats.org/wordprocessingml/2006/main" w:ilvl="2">
+      <w:start w:val="1"/>
+      <w:numFmt w:val="bullet"/>
+      <w:lvlText w:val=""/>
+      <w:lvlJc w:val="left"/>
+      <w:pPr>
+        <w:ind w:left="2160" w:hanging="360"/>
+      </w:pPr>
+      <w:rPr>
+        <w:rFonts w:hint="default" w:ascii="Wingdings" w:hAnsi="Wingdings"/>
+      </w:rPr>
+    </w:lvl>
+    <w:lvl xmlns:w="http://schemas.openxmlformats.org/wordprocessingml/2006/main" w:ilvl="3">
+      <w:start w:val="1"/>
+      <w:numFmt w:val="bullet"/>
+      <w:lvlText w:val=""/>
+      <w:lvlJc w:val="left"/>
+      <w:pPr>
+        <w:ind w:left="2880" w:hanging="360"/>
+      </w:pPr>
+      <w:rPr>
+        <w:rFonts w:hint="default" w:ascii="Symbol" w:hAnsi="Symbol"/>
+      </w:rPr>
+    </w:lvl>
+    <w:lvl xmlns:w="http://schemas.openxmlformats.org/wordprocessingml/2006/main" w:ilvl="4">
+      <w:start w:val="1"/>
+      <w:numFmt w:val="bullet"/>
+      <w:lvlText w:val="o"/>
+      <w:lvlJc w:val="left"/>
+      <w:pPr>
+        <w:ind w:left="3600" w:hanging="360"/>
+      </w:pPr>
+      <w:rPr>
+        <w:rFonts w:hint="default" w:ascii="Courier New" w:hAnsi="Courier New"/>
+      </w:rPr>
+    </w:lvl>
+    <w:lvl xmlns:w="http://schemas.openxmlformats.org/wordprocessingml/2006/main" w:ilvl="5">
+      <w:start w:val="1"/>
+      <w:numFmt w:val="bullet"/>
+      <w:lvlText w:val=""/>
+      <w:lvlJc w:val="left"/>
+      <w:pPr>
+        <w:ind w:left="4320" w:hanging="360"/>
+      </w:pPr>
+      <w:rPr>
+        <w:rFonts w:hint="default" w:ascii="Wingdings" w:hAnsi="Wingdings"/>
+      </w:rPr>
+    </w:lvl>
+    <w:lvl xmlns:w="http://schemas.openxmlformats.org/wordprocessingml/2006/main" w:ilvl="6">
+      <w:start w:val="1"/>
+      <w:numFmt w:val="bullet"/>
+      <w:lvlText w:val=""/>
+      <w:lvlJc w:val="left"/>
+      <w:pPr>
+        <w:ind w:left="5040" w:hanging="360"/>
+      </w:pPr>
+      <w:rPr>
+        <w:rFonts w:hint="default" w:ascii="Symbol" w:hAnsi="Symbol"/>
+      </w:rPr>
+    </w:lvl>
+    <w:lvl xmlns:w="http://schemas.openxmlformats.org/wordprocessingml/2006/main" w:ilvl="7">
+      <w:start w:val="1"/>
+      <w:numFmt w:val="bullet"/>
+      <w:lvlText w:val="o"/>
+      <w:lvlJc w:val="left"/>
+      <w:pPr>
+        <w:ind w:left="5760" w:hanging="360"/>
+      </w:pPr>
+      <w:rPr>
+        <w:rFonts w:hint="default" w:ascii="Courier New" w:hAnsi="Courier New"/>
+      </w:rPr>
+    </w:lvl>
+    <w:lvl xmlns:w="http://schemas.openxmlformats.org/wordprocessingml/2006/main" w:ilvl="8">
+      <w:start w:val="1"/>
+      <w:numFmt w:val="bullet"/>
+      <w:lvlText w:val=""/>
+      <w:lvlJc w:val="left"/>
+      <w:pPr>
+        <w:ind w:left="6480" w:hanging="360"/>
+      </w:pPr>
+      <w:rPr>
+        <w:rFonts w:hint="default" w:ascii="Wingdings" w:hAnsi="Wingdings"/>
+      </w:rPr>
+    </w:lvl>
+  </w:abstractNum>
+  <w:abstractNum xmlns:w="http://schemas.openxmlformats.org/wordprocessingml/2006/main" w:abstractNumId="20">
+    <w:nsid w:val="4896ea40"/>
+    <w:multiLevelType xmlns:w="http://schemas.openxmlformats.org/wordprocessingml/2006/main" w:val="hybridMultilevel"/>
+    <w:lvl xmlns:w="http://schemas.openxmlformats.org/wordprocessingml/2006/main" w:ilvl="0">
+      <w:start w:val="1"/>
+      <w:numFmt w:val="bullet"/>
+      <w:lvlText w:val="-"/>
+      <w:lvlJc w:val="left"/>
+      <w:pPr>
+        <w:ind w:left="720" w:hanging="360"/>
+      </w:pPr>
+      <w:rPr>
+        <w:rFonts w:hint="default" w:ascii="Calibri" w:hAnsi="Calibri"/>
+      </w:rPr>
+    </w:lvl>
+    <w:lvl xmlns:w="http://schemas.openxmlformats.org/wordprocessingml/2006/main" w:ilvl="1">
+      <w:start w:val="1"/>
+      <w:numFmt w:val="bullet"/>
+      <w:lvlText w:val="o"/>
+      <w:lvlJc w:val="left"/>
+      <w:pPr>
+        <w:ind w:left="1440" w:hanging="360"/>
+      </w:pPr>
+      <w:rPr>
+        <w:rFonts w:hint="default" w:ascii="Courier New" w:hAnsi="Courier New"/>
+      </w:rPr>
+    </w:lvl>
+    <w:lvl xmlns:w="http://schemas.openxmlformats.org/wordprocessingml/2006/main" w:ilvl="2">
+      <w:start w:val="1"/>
+      <w:numFmt w:val="bullet"/>
+      <w:lvlText w:val=""/>
+      <w:lvlJc w:val="left"/>
+      <w:pPr>
+        <w:ind w:left="2160" w:hanging="360"/>
+      </w:pPr>
+      <w:rPr>
+        <w:rFonts w:hint="default" w:ascii="Wingdings" w:hAnsi="Wingdings"/>
+      </w:rPr>
+    </w:lvl>
+    <w:lvl xmlns:w="http://schemas.openxmlformats.org/wordprocessingml/2006/main" w:ilvl="3">
+      <w:start w:val="1"/>
+      <w:numFmt w:val="bullet"/>
+      <w:lvlText w:val=""/>
+      <w:lvlJc w:val="left"/>
+      <w:pPr>
+        <w:ind w:left="2880" w:hanging="360"/>
+      </w:pPr>
+      <w:rPr>
+        <w:rFonts w:hint="default" w:ascii="Symbol" w:hAnsi="Symbol"/>
+      </w:rPr>
+    </w:lvl>
+    <w:lvl xmlns:w="http://schemas.openxmlformats.org/wordprocessingml/2006/main" w:ilvl="4">
+      <w:start w:val="1"/>
+      <w:numFmt w:val="bullet"/>
+      <w:lvlText w:val="o"/>
+      <w:lvlJc w:val="left"/>
+      <w:pPr>
+        <w:ind w:left="3600" w:hanging="360"/>
+      </w:pPr>
+      <w:rPr>
+        <w:rFonts w:hint="default" w:ascii="Courier New" w:hAnsi="Courier New"/>
+      </w:rPr>
+    </w:lvl>
+    <w:lvl xmlns:w="http://schemas.openxmlformats.org/wordprocessingml/2006/main" w:ilvl="5">
+      <w:start w:val="1"/>
+      <w:numFmt w:val="bullet"/>
+      <w:lvlText w:val=""/>
+      <w:lvlJc w:val="left"/>
+      <w:pPr>
+        <w:ind w:left="4320" w:hanging="360"/>
+      </w:pPr>
+      <w:rPr>
+        <w:rFonts w:hint="default" w:ascii="Wingdings" w:hAnsi="Wingdings"/>
+      </w:rPr>
+    </w:lvl>
+    <w:lvl xmlns:w="http://schemas.openxmlformats.org/wordprocessingml/2006/main" w:ilvl="6">
+      <w:start w:val="1"/>
+      <w:numFmt w:val="bullet"/>
+      <w:lvlText w:val=""/>
+      <w:lvlJc w:val="left"/>
+      <w:pPr>
+        <w:ind w:left="5040" w:hanging="360"/>
+      </w:pPr>
+      <w:rPr>
+        <w:rFonts w:hint="default" w:ascii="Symbol" w:hAnsi="Symbol"/>
+      </w:rPr>
+    </w:lvl>
+    <w:lvl xmlns:w="http://schemas.openxmlformats.org/wordprocessingml/2006/main" w:ilvl="7">
+      <w:start w:val="1"/>
+      <w:numFmt w:val="bullet"/>
+      <w:lvlText w:val="o"/>
+      <w:lvlJc w:val="left"/>
+      <w:pPr>
+        <w:ind w:left="5760" w:hanging="360"/>
+      </w:pPr>
+      <w:rPr>
+        <w:rFonts w:hint="default" w:ascii="Courier New" w:hAnsi="Courier New"/>
+      </w:rPr>
+    </w:lvl>
+    <w:lvl xmlns:w="http://schemas.openxmlformats.org/wordprocessingml/2006/main" w:ilvl="8">
+      <w:start w:val="1"/>
+      <w:numFmt w:val="bullet"/>
+      <w:lvlText w:val=""/>
+      <w:lvlJc w:val="left"/>
+      <w:pPr>
+        <w:ind w:left="6480" w:hanging="360"/>
+      </w:pPr>
+      <w:rPr>
+        <w:rFonts w:hint="default" w:ascii="Wingdings" w:hAnsi="Wingdings"/>
+      </w:rPr>
+    </w:lvl>
+  </w:abstractNum>
   <w:abstractNum xmlns:w="http://schemas.openxmlformats.org/wordprocessingml/2006/main" w:abstractNumId="19">
     <w:nsid w:val="696bcd08"/>
     <w:multiLevelType xmlns:w="http://schemas.openxmlformats.org/wordprocessingml/2006/main" w:val="hybridMultilevel"/>
@@ -9549,6 +13029,24 @@
       </w:rPr>
     </w:lvl>
   </w:abstractNum>
+  <w:num w:numId="26">
+    <w:abstractNumId w:val="25"/>
+  </w:num>
+  <w:num w:numId="25">
+    <w:abstractNumId w:val="24"/>
+  </w:num>
+  <w:num w:numId="24">
+    <w:abstractNumId w:val="23"/>
+  </w:num>
+  <w:num w:numId="23">
+    <w:abstractNumId w:val="22"/>
+  </w:num>
+  <w:num w:numId="22">
+    <w:abstractNumId w:val="21"/>
+  </w:num>
+  <w:num w:numId="21">
+    <w:abstractNumId w:val="20"/>
+  </w:num>
   <w:num w:numId="20">
     <w:abstractNumId w:val="19"/>
   </w:num>

</xml_diff>

<commit_message>
Updates 'Linux Notes.docx' with notes about && operator and ‘cut’, ’sort’, ’uniq’, ‘wc’, ‘grep’, and ‘apt-get’ programs
</commit_message>
<xml_diff>
--- a/Linux Notes.docx
+++ b/Linux Notes.docx
@@ -14505,7 +14505,19 @@
         <w:rPr>
           <w:rFonts w:cstheme="minorHAnsi"/>
         </w:rPr>
-        <w:t>We can use the ‘&gt;’ character to redirect output of echo</w:t>
+        <w:t>We can use the ‘&gt;’</w:t>
+      </w:r>
+      <w:r>
+        <w:rPr>
+          <w:rFonts w:cstheme="minorHAnsi"/>
+        </w:rPr>
+        <w:t xml:space="preserve">, or create and overwrite operator, </w:t>
+      </w:r>
+      <w:r>
+        <w:rPr>
+          <w:rFonts w:cstheme="minorHAnsi"/>
+        </w:rPr>
+        <w:t>to redirect output of echo</w:t>
       </w:r>
       <w:r>
         <w:rPr>
@@ -14749,7 +14761,19 @@
         <w:rPr>
           <w:rFonts w:cstheme="minorHAnsi"/>
         </w:rPr>
-        <w:t>We can use the ‘&gt;&gt;’ command to redirect output of some command to a file and append to it (no overwrite) with the same options as above.</w:t>
+        <w:t>We can use the ‘&gt;&gt;’</w:t>
+      </w:r>
+      <w:r>
+        <w:rPr>
+          <w:rFonts w:cstheme="minorHAnsi"/>
+        </w:rPr>
+        <w:t>, or create or append operator,</w:t>
+      </w:r>
+      <w:r>
+        <w:rPr>
+          <w:rFonts w:cstheme="minorHAnsi"/>
+        </w:rPr>
+        <w:t xml:space="preserve"> to redirect output of some command to a file and append to it (no overwrite) with the same options as above.</w:t>
       </w:r>
     </w:p>
     <w:p>
@@ -14784,7 +14808,19 @@
           <w:rFonts w:cstheme="minorHAnsi"/>
         </w:rPr>
         <w:lastRenderedPageBreak/>
-        <w:t>The ‘&lt;’ command can redirect standard input into a</w:t>
+        <w:t>The ‘&lt;’</w:t>
+      </w:r>
+      <w:r>
+        <w:rPr>
+          <w:rFonts w:cstheme="minorHAnsi"/>
+        </w:rPr>
+        <w:t xml:space="preserve"> operator</w:t>
+      </w:r>
+      <w:r>
+        <w:rPr>
+          <w:rFonts w:cstheme="minorHAnsi"/>
+        </w:rPr>
+        <w:t xml:space="preserve"> command can redirect standard input into a</w:t>
       </w:r>
       <w:r>
         <w:rPr>
@@ -15075,11 +15111,13 @@
       <w:pPr>
         <w:rPr>
           <w:rFonts w:cstheme="minorHAnsi"/>
-        </w:rPr>
-      </w:pPr>
-      <w:r>
-        <w:rPr>
-          <w:rFonts w:cstheme="minorHAnsi"/>
+          <w:highlight w:val="yellow"/>
+        </w:rPr>
+      </w:pPr>
+      <w:r>
+        <w:rPr>
+          <w:rFonts w:cstheme="minorHAnsi"/>
+          <w:highlight w:val="yellow"/>
         </w:rPr>
         <w:t>Differences between Pipe and Redirect:</w:t>
       </w:r>
@@ -15088,11 +15126,13 @@
       <w:pPr>
         <w:rPr>
           <w:rFonts w:cstheme="minorHAnsi"/>
-        </w:rPr>
-      </w:pPr>
-      <w:r>
-        <w:rPr>
-          <w:rFonts w:cstheme="minorHAnsi"/>
+          <w:highlight w:val="yellow"/>
+        </w:rPr>
+      </w:pPr>
+      <w:r>
+        <w:rPr>
+          <w:rFonts w:cstheme="minorHAnsi"/>
+          <w:highlight w:val="yellow"/>
         </w:rPr>
         <w:t>Pipes is used to pass output as input to another program or utility</w:t>
       </w:r>
@@ -15106,14 +15146,1735 @@
       <w:r>
         <w:rPr>
           <w:rFonts w:cstheme="minorHAnsi"/>
-        </w:rPr>
-        <w:t xml:space="preserve">Redirect is </w:t>
-      </w:r>
-      <w:r>
-        <w:rPr>
-          <w:rFonts w:cstheme="minorHAnsi"/>
-        </w:rPr>
-        <w:t>used to pass output to file or stream.</w:t>
+          <w:highlight w:val="yellow"/>
+        </w:rPr>
+        <w:t>Redirect is used to pass output to file or stream</w:t>
+      </w:r>
+      <w:r>
+        <w:rPr>
+          <w:rFonts w:cstheme="minorHAnsi"/>
+        </w:rPr>
+        <w:t>.</w:t>
+      </w:r>
+    </w:p>
+    <w:p>
+      <w:pPr>
+        <w:rPr>
+          <w:rFonts w:cstheme="minorHAnsi"/>
+        </w:rPr>
+      </w:pPr>
+    </w:p>
+    <w:p>
+      <w:pPr>
+        <w:rPr>
+          <w:rFonts w:cstheme="minorHAnsi"/>
+          <w:b/>
+          <w:bCs/>
+          <w:u w:val="single"/>
+        </w:rPr>
+      </w:pPr>
+      <w:r>
+        <w:rPr>
+          <w:rFonts w:cstheme="minorHAnsi"/>
+          <w:b/>
+          <w:bCs/>
+          <w:u w:val="single"/>
+        </w:rPr>
+        <w:t>Filter Output and Finding Things</w:t>
+      </w:r>
+      <w:r>
+        <w:rPr>
+          <w:rFonts w:cstheme="minorHAnsi"/>
+          <w:b/>
+          <w:bCs/>
+          <w:u w:val="single"/>
+        </w:rPr>
+        <w:t xml:space="preserve"> (</w:t>
+      </w:r>
+      <w:r>
+        <w:rPr>
+          <w:rFonts w:cstheme="minorHAnsi"/>
+          <w:b/>
+          <w:bCs/>
+          <w:u w:val="single"/>
+        </w:rPr>
+        <w:t xml:space="preserve">&amp;&amp;, cut, sort, </w:t>
+      </w:r>
+      <w:proofErr w:type="spellStart"/>
+      <w:r>
+        <w:rPr>
+          <w:rFonts w:cstheme="minorHAnsi"/>
+          <w:b/>
+          <w:bCs/>
+          <w:u w:val="single"/>
+        </w:rPr>
+        <w:t>un</w:t>
+      </w:r>
+      <w:r>
+        <w:rPr>
+          <w:rFonts w:cstheme="minorHAnsi"/>
+          <w:b/>
+          <w:bCs/>
+          <w:u w:val="single"/>
+        </w:rPr>
+        <w:t>i</w:t>
+      </w:r>
+      <w:r>
+        <w:rPr>
+          <w:rFonts w:cstheme="minorHAnsi"/>
+          <w:b/>
+          <w:bCs/>
+          <w:u w:val="single"/>
+        </w:rPr>
+        <w:t>q</w:t>
+      </w:r>
+      <w:proofErr w:type="spellEnd"/>
+      <w:r>
+        <w:rPr>
+          <w:rFonts w:cstheme="minorHAnsi"/>
+          <w:b/>
+          <w:bCs/>
+          <w:u w:val="single"/>
+        </w:rPr>
+        <w:t xml:space="preserve">, </w:t>
+      </w:r>
+      <w:proofErr w:type="spellStart"/>
+      <w:r>
+        <w:rPr>
+          <w:rFonts w:cstheme="minorHAnsi"/>
+          <w:b/>
+          <w:bCs/>
+          <w:u w:val="single"/>
+        </w:rPr>
+        <w:t>wc</w:t>
+      </w:r>
+      <w:proofErr w:type="spellEnd"/>
+      <w:r>
+        <w:rPr>
+          <w:rFonts w:cstheme="minorHAnsi"/>
+          <w:b/>
+          <w:bCs/>
+          <w:u w:val="single"/>
+        </w:rPr>
+        <w:t>, grep</w:t>
+      </w:r>
+      <w:r>
+        <w:rPr>
+          <w:rFonts w:cstheme="minorHAnsi"/>
+          <w:b/>
+          <w:bCs/>
+          <w:u w:val="single"/>
+        </w:rPr>
+        <w:t>):</w:t>
+      </w:r>
+    </w:p>
+    <w:p>
+      <w:pPr>
+        <w:rPr>
+          <w:rFonts w:cstheme="minorHAnsi"/>
+          <w:b/>
+          <w:bCs/>
+        </w:rPr>
+      </w:pPr>
+      <w:r>
+        <w:rPr>
+          <w:rFonts w:cstheme="minorHAnsi"/>
+          <w:b/>
+          <w:bCs/>
+        </w:rPr>
+        <w:t>‘</w:t>
+      </w:r>
+      <w:r>
+        <w:rPr>
+          <w:rFonts w:cstheme="minorHAnsi"/>
+          <w:b/>
+          <w:bCs/>
+        </w:rPr>
+        <w:t>&amp;&amp;</w:t>
+      </w:r>
+      <w:r>
+        <w:rPr>
+          <w:rFonts w:cstheme="minorHAnsi"/>
+          <w:b/>
+          <w:bCs/>
+        </w:rPr>
+        <w:t>’</w:t>
+      </w:r>
+    </w:p>
+    <w:p>
+      <w:pPr>
+        <w:rPr>
+          <w:rFonts w:cstheme="minorHAnsi"/>
+        </w:rPr>
+      </w:pPr>
+      <w:r>
+        <w:rPr>
+          <w:rFonts w:cstheme="minorHAnsi"/>
+        </w:rPr>
+        <w:t>Used to run programs consecutively</w:t>
+      </w:r>
+      <w:r>
+        <w:rPr>
+          <w:rFonts w:cstheme="minorHAnsi"/>
+        </w:rPr>
+        <w:t xml:space="preserve"> contingent on preceding programs run successfully</w:t>
+      </w:r>
+      <w:r>
+        <w:rPr>
+          <w:rFonts w:cstheme="minorHAnsi"/>
+        </w:rPr>
+        <w:t>, i.e.</w:t>
+      </w:r>
+    </w:p>
+    <w:p>
+      <w:pPr>
+        <w:pStyle w:val="ListParagraph"/>
+        <w:numPr>
+          <w:ilvl w:val="0"/>
+          <w:numId w:val="153"/>
+        </w:numPr>
+        <w:rPr>
+          <w:rFonts w:cstheme="minorHAnsi"/>
+        </w:rPr>
+      </w:pPr>
+      <w:r>
+        <w:rPr>
+          <w:rFonts w:cstheme="minorHAnsi"/>
+        </w:rPr>
+        <w:t>‘prog1 &amp;&amp; prog2’</w:t>
+      </w:r>
+    </w:p>
+    <w:p>
+      <w:pPr>
+        <w:pStyle w:val="ListParagraph"/>
+        <w:numPr>
+          <w:ilvl w:val="1"/>
+          <w:numId w:val="153"/>
+        </w:numPr>
+        <w:rPr>
+          <w:rFonts w:cstheme="minorHAnsi"/>
+        </w:rPr>
+      </w:pPr>
+      <w:r>
+        <w:rPr>
+          <w:rFonts w:cstheme="minorHAnsi"/>
+        </w:rPr>
+        <w:t>If prog1 runs successfully, then program2 will run</w:t>
+      </w:r>
+    </w:p>
+    <w:p>
+      <w:pPr>
+        <w:pStyle w:val="ListParagraph"/>
+        <w:numPr>
+          <w:ilvl w:val="2"/>
+          <w:numId w:val="153"/>
+        </w:numPr>
+        <w:rPr>
+          <w:rFonts w:cstheme="minorHAnsi"/>
+        </w:rPr>
+      </w:pPr>
+      <w:r>
+        <w:rPr>
+          <w:rFonts w:cstheme="minorHAnsi"/>
+        </w:rPr>
+        <w:t xml:space="preserve">For example, prog1 may create a file, and prog2 may perform actions on newly created file, but if prog1 never creates a file, then prog2 will not run.  </w:t>
+      </w:r>
+    </w:p>
+    <w:p>
+      <w:pPr>
+        <w:pStyle w:val="ListParagraph"/>
+        <w:numPr>
+          <w:ilvl w:val="0"/>
+          <w:numId w:val="153"/>
+        </w:numPr>
+        <w:rPr>
+          <w:rFonts w:cstheme="minorHAnsi"/>
+        </w:rPr>
+      </w:pPr>
+      <w:r>
+        <w:rPr>
+          <w:rFonts w:cstheme="minorHAnsi"/>
+        </w:rPr>
+        <w:t>‘ls file.txt &amp;&amp; echo “file successfully opened”’</w:t>
+      </w:r>
+    </w:p>
+    <w:p>
+      <w:pPr>
+        <w:rPr>
+          <w:rFonts w:cstheme="minorHAnsi"/>
+        </w:rPr>
+      </w:pPr>
+    </w:p>
+    <w:p>
+      <w:pPr>
+        <w:rPr>
+          <w:rFonts w:cstheme="minorHAnsi"/>
+        </w:rPr>
+      </w:pPr>
+    </w:p>
+    <w:p>
+      <w:pPr>
+        <w:rPr>
+          <w:rFonts w:cstheme="minorHAnsi"/>
+          <w:b/>
+          <w:bCs/>
+        </w:rPr>
+      </w:pPr>
+      <w:r>
+        <w:rPr>
+          <w:rFonts w:cstheme="minorHAnsi"/>
+          <w:b/>
+          <w:bCs/>
+        </w:rPr>
+        <w:lastRenderedPageBreak/>
+        <w:t>‘cut’</w:t>
+      </w:r>
+    </w:p>
+    <w:p>
+      <w:pPr>
+        <w:rPr>
+          <w:rFonts w:cstheme="minorHAnsi"/>
+        </w:rPr>
+      </w:pPr>
+      <w:r>
+        <w:rPr>
+          <w:rFonts w:cstheme="minorHAnsi"/>
+        </w:rPr>
+        <w:t>Used to cut strings on a specified delimiter and then access fields of the cut string, i.e.</w:t>
+      </w:r>
+    </w:p>
+    <w:p>
+      <w:pPr>
+        <w:pStyle w:val="ListParagraph"/>
+        <w:numPr>
+          <w:ilvl w:val="0"/>
+          <w:numId w:val="153"/>
+        </w:numPr>
+        <w:rPr>
+          <w:rFonts w:cstheme="minorHAnsi"/>
+        </w:rPr>
+      </w:pPr>
+      <w:r>
+        <w:rPr>
+          <w:rFonts w:cstheme="minorHAnsi"/>
+        </w:rPr>
+        <w:t>‘</w:t>
+      </w:r>
+      <w:proofErr w:type="gramStart"/>
+      <w:r>
+        <w:rPr>
+          <w:rFonts w:cstheme="minorHAnsi"/>
+        </w:rPr>
+        <w:t>cat</w:t>
+      </w:r>
+      <w:proofErr w:type="gramEnd"/>
+      <w:r>
+        <w:rPr>
+          <w:rFonts w:cstheme="minorHAnsi"/>
+        </w:rPr>
+        <w:t xml:space="preserve"> file.txt | cut -d: -f2’</w:t>
+      </w:r>
+    </w:p>
+    <w:p>
+      <w:pPr>
+        <w:pStyle w:val="ListParagraph"/>
+        <w:numPr>
+          <w:ilvl w:val="1"/>
+          <w:numId w:val="153"/>
+        </w:numPr>
+        <w:rPr>
+          <w:rFonts w:cstheme="minorHAnsi"/>
+        </w:rPr>
+      </w:pPr>
+      <w:r>
+        <w:rPr>
+          <w:rFonts w:cstheme="minorHAnsi"/>
+        </w:rPr>
+        <w:t>This says cut the output of the contents of ‘file.txt’ by delimiter ‘:’ and output field 2 of the cut string(s)</w:t>
+      </w:r>
+    </w:p>
+    <w:p>
+      <w:pPr>
+        <w:pStyle w:val="ListParagraph"/>
+        <w:numPr>
+          <w:ilvl w:val="1"/>
+          <w:numId w:val="153"/>
+        </w:numPr>
+        <w:rPr>
+          <w:rFonts w:cstheme="minorHAnsi"/>
+        </w:rPr>
+      </w:pPr>
+      <w:r>
+        <w:rPr>
+          <w:rFonts w:cstheme="minorHAnsi"/>
+        </w:rPr>
+        <w:t xml:space="preserve">Given input: </w:t>
+      </w:r>
+    </w:p>
+    <w:p>
+      <w:pPr>
+        <w:pStyle w:val="ListParagraph"/>
+        <w:ind w:left="1440"/>
+        <w:rPr>
+          <w:rFonts w:cstheme="minorHAnsi"/>
+        </w:rPr>
+      </w:pPr>
+      <w:proofErr w:type="spellStart"/>
+      <w:proofErr w:type="gramStart"/>
+      <w:r>
+        <w:rPr>
+          <w:rFonts w:cstheme="minorHAnsi"/>
+        </w:rPr>
+        <w:t>FName:Daniel</w:t>
+      </w:r>
+      <w:proofErr w:type="spellEnd"/>
+      <w:proofErr w:type="gramEnd"/>
+    </w:p>
+    <w:p>
+      <w:pPr>
+        <w:pStyle w:val="ListParagraph"/>
+        <w:ind w:left="1440"/>
+        <w:rPr>
+          <w:rFonts w:cstheme="minorHAnsi"/>
+        </w:rPr>
+      </w:pPr>
+      <w:proofErr w:type="spellStart"/>
+      <w:proofErr w:type="gramStart"/>
+      <w:r>
+        <w:rPr>
+          <w:rFonts w:cstheme="minorHAnsi"/>
+        </w:rPr>
+        <w:t>LName:Medina</w:t>
+      </w:r>
+      <w:proofErr w:type="spellEnd"/>
+      <w:proofErr w:type="gramEnd"/>
+    </w:p>
+    <w:p>
+      <w:pPr>
+        <w:pStyle w:val="ListParagraph"/>
+        <w:ind w:left="1440"/>
+        <w:rPr>
+          <w:rFonts w:cstheme="minorHAnsi"/>
+        </w:rPr>
+      </w:pPr>
+    </w:p>
+    <w:p>
+      <w:pPr>
+        <w:pStyle w:val="ListParagraph"/>
+        <w:ind w:left="1440"/>
+        <w:rPr>
+          <w:rFonts w:cstheme="minorHAnsi"/>
+        </w:rPr>
+      </w:pPr>
+      <w:r>
+        <w:rPr>
+          <w:rFonts w:cstheme="minorHAnsi"/>
+        </w:rPr>
+        <w:t>Output is</w:t>
+      </w:r>
+    </w:p>
+    <w:p>
+      <w:pPr>
+        <w:pStyle w:val="ListParagraph"/>
+        <w:ind w:left="1440"/>
+        <w:rPr>
+          <w:rFonts w:cstheme="minorHAnsi"/>
+        </w:rPr>
+      </w:pPr>
+      <w:r>
+        <w:rPr>
+          <w:rFonts w:cstheme="minorHAnsi"/>
+        </w:rPr>
+        <w:t>Daniel</w:t>
+      </w:r>
+    </w:p>
+    <w:p>
+      <w:pPr>
+        <w:pStyle w:val="ListParagraph"/>
+        <w:ind w:left="1440"/>
+        <w:rPr>
+          <w:rFonts w:cstheme="minorHAnsi"/>
+        </w:rPr>
+      </w:pPr>
+      <w:r>
+        <w:rPr>
+          <w:rFonts w:cstheme="minorHAnsi"/>
+        </w:rPr>
+        <w:t>Medina</w:t>
+      </w:r>
+    </w:p>
+    <w:p>
+      <w:pPr>
+        <w:pStyle w:val="ListParagraph"/>
+        <w:numPr>
+          <w:ilvl w:val="0"/>
+          <w:numId w:val="153"/>
+        </w:numPr>
+        <w:rPr>
+          <w:rFonts w:cstheme="minorHAnsi"/>
+        </w:rPr>
+      </w:pPr>
+      <w:r>
+        <w:rPr>
+          <w:rFonts w:cstheme="minorHAnsi"/>
+        </w:rPr>
+        <w:t>Delimiter must be a single character.</w:t>
+      </w:r>
+    </w:p>
+    <w:p>
+      <w:pPr>
+        <w:pStyle w:val="ListParagraph"/>
+        <w:ind w:left="1440"/>
+        <w:rPr>
+          <w:rFonts w:cstheme="minorHAnsi"/>
+        </w:rPr>
+      </w:pPr>
+    </w:p>
+    <w:p>
+      <w:pPr>
+        <w:rPr>
+          <w:rFonts w:cstheme="minorHAnsi"/>
+          <w:b/>
+          <w:bCs/>
+        </w:rPr>
+      </w:pPr>
+      <w:r>
+        <w:rPr>
+          <w:rFonts w:cstheme="minorHAnsi"/>
+          <w:b/>
+          <w:bCs/>
+        </w:rPr>
+        <w:t>‘sort’</w:t>
+      </w:r>
+    </w:p>
+    <w:p>
+      <w:pPr>
+        <w:rPr>
+          <w:rFonts w:cstheme="minorHAnsi"/>
+        </w:rPr>
+      </w:pPr>
+      <w:r>
+        <w:rPr>
+          <w:rFonts w:cstheme="minorHAnsi"/>
+        </w:rPr>
+        <w:t>Will sort output of a program alphabetically, i.e.</w:t>
+      </w:r>
+    </w:p>
+    <w:p>
+      <w:pPr>
+        <w:pStyle w:val="ListParagraph"/>
+        <w:numPr>
+          <w:ilvl w:val="0"/>
+          <w:numId w:val="153"/>
+        </w:numPr>
+        <w:rPr>
+          <w:rFonts w:cstheme="minorHAnsi"/>
+        </w:rPr>
+      </w:pPr>
+      <w:r>
+        <w:rPr>
+          <w:rFonts w:cstheme="minorHAnsi"/>
+        </w:rPr>
+        <w:t>‘</w:t>
+      </w:r>
+      <w:proofErr w:type="gramStart"/>
+      <w:r>
+        <w:rPr>
+          <w:rFonts w:cstheme="minorHAnsi"/>
+        </w:rPr>
+        <w:t>cat</w:t>
+      </w:r>
+      <w:proofErr w:type="gramEnd"/>
+      <w:r>
+        <w:rPr>
+          <w:rFonts w:cstheme="minorHAnsi"/>
+        </w:rPr>
+        <w:t xml:space="preserve"> file.txt | sort -bf’</w:t>
+      </w:r>
+    </w:p>
+    <w:p>
+      <w:pPr>
+        <w:pStyle w:val="ListParagraph"/>
+        <w:numPr>
+          <w:ilvl w:val="1"/>
+          <w:numId w:val="153"/>
+        </w:numPr>
+        <w:rPr>
+          <w:rFonts w:cstheme="minorHAnsi"/>
+        </w:rPr>
+      </w:pPr>
+      <w:r>
+        <w:rPr>
+          <w:rFonts w:cstheme="minorHAnsi"/>
+        </w:rPr>
+        <w:t>‘-b’ option ignores blanks</w:t>
+      </w:r>
+    </w:p>
+    <w:p>
+      <w:pPr>
+        <w:pStyle w:val="ListParagraph"/>
+        <w:numPr>
+          <w:ilvl w:val="1"/>
+          <w:numId w:val="153"/>
+        </w:numPr>
+        <w:rPr>
+          <w:rFonts w:cstheme="minorHAnsi"/>
+        </w:rPr>
+      </w:pPr>
+      <w:r>
+        <w:rPr>
+          <w:rFonts w:cstheme="minorHAnsi"/>
+        </w:rPr>
+        <w:t>‘-f’ option folds lowercase letters to uppercase</w:t>
+      </w:r>
+    </w:p>
+    <w:p>
+      <w:pPr>
+        <w:rPr>
+          <w:rFonts w:cstheme="minorHAnsi"/>
+        </w:rPr>
+      </w:pPr>
+    </w:p>
+    <w:p>
+      <w:pPr>
+        <w:rPr>
+          <w:rFonts w:cstheme="minorHAnsi"/>
+          <w:b/>
+          <w:bCs/>
+        </w:rPr>
+      </w:pPr>
+      <w:r>
+        <w:rPr>
+          <w:rFonts w:cstheme="minorHAnsi"/>
+          <w:b/>
+          <w:bCs/>
+        </w:rPr>
+        <w:t>‘</w:t>
+      </w:r>
+      <w:proofErr w:type="spellStart"/>
+      <w:r>
+        <w:rPr>
+          <w:rFonts w:cstheme="minorHAnsi"/>
+          <w:b/>
+          <w:bCs/>
+        </w:rPr>
+        <w:t>uniq</w:t>
+      </w:r>
+      <w:proofErr w:type="spellEnd"/>
+      <w:r>
+        <w:rPr>
+          <w:rFonts w:cstheme="minorHAnsi"/>
+          <w:b/>
+          <w:bCs/>
+        </w:rPr>
+        <w:t>’</w:t>
+      </w:r>
+    </w:p>
+    <w:p>
+      <w:pPr>
+        <w:rPr>
+          <w:rFonts w:cstheme="minorHAnsi"/>
+        </w:rPr>
+      </w:pPr>
+      <w:r>
+        <w:rPr>
+          <w:rFonts w:cstheme="minorHAnsi"/>
+        </w:rPr>
+        <w:t>Used to print unique lines from output, i.e.</w:t>
+      </w:r>
+    </w:p>
+    <w:p>
+      <w:pPr>
+        <w:pStyle w:val="ListParagraph"/>
+        <w:numPr>
+          <w:ilvl w:val="0"/>
+          <w:numId w:val="153"/>
+        </w:numPr>
+        <w:rPr>
+          <w:rFonts w:cstheme="minorHAnsi"/>
+        </w:rPr>
+      </w:pPr>
+      <w:r>
+        <w:rPr>
+          <w:rFonts w:cstheme="minorHAnsi"/>
+        </w:rPr>
+        <w:t xml:space="preserve">Before </w:t>
+      </w:r>
+      <w:proofErr w:type="spellStart"/>
+      <w:r>
+        <w:rPr>
+          <w:rFonts w:cstheme="minorHAnsi"/>
+        </w:rPr>
+        <w:t>uniq</w:t>
+      </w:r>
+      <w:proofErr w:type="spellEnd"/>
+    </w:p>
+    <w:p>
+      <w:pPr>
+        <w:pStyle w:val="ListParagraph"/>
+        <w:numPr>
+          <w:ilvl w:val="1"/>
+          <w:numId w:val="153"/>
+        </w:numPr>
+        <w:rPr>
+          <w:rFonts w:cstheme="minorHAnsi"/>
+        </w:rPr>
+      </w:pPr>
+      <w:r>
+        <w:rPr>
+          <w:rFonts w:cstheme="minorHAnsi"/>
+        </w:rPr>
+        <w:t>Daniel</w:t>
+      </w:r>
+    </w:p>
+    <w:p>
+      <w:pPr>
+        <w:pStyle w:val="ListParagraph"/>
+        <w:ind w:left="1440"/>
+        <w:rPr>
+          <w:rFonts w:cstheme="minorHAnsi"/>
+        </w:rPr>
+      </w:pPr>
+      <w:r>
+        <w:rPr>
+          <w:rFonts w:cstheme="minorHAnsi"/>
+        </w:rPr>
+        <w:t>Daniel</w:t>
+      </w:r>
+    </w:p>
+    <w:p>
+      <w:pPr>
+        <w:pStyle w:val="ListParagraph"/>
+        <w:ind w:left="1440"/>
+        <w:rPr>
+          <w:rFonts w:cstheme="minorHAnsi"/>
+        </w:rPr>
+      </w:pPr>
+      <w:r>
+        <w:rPr>
+          <w:rFonts w:cstheme="minorHAnsi"/>
+        </w:rPr>
+        <w:t>Medina</w:t>
+      </w:r>
+    </w:p>
+    <w:p>
+      <w:pPr>
+        <w:pStyle w:val="ListParagraph"/>
+        <w:numPr>
+          <w:ilvl w:val="0"/>
+          <w:numId w:val="153"/>
+        </w:numPr>
+        <w:rPr>
+          <w:rFonts w:cstheme="minorHAnsi"/>
+        </w:rPr>
+      </w:pPr>
+      <w:r>
+        <w:rPr>
+          <w:rFonts w:cstheme="minorHAnsi"/>
+        </w:rPr>
+        <w:t xml:space="preserve">After </w:t>
+      </w:r>
+      <w:proofErr w:type="spellStart"/>
+      <w:r>
+        <w:rPr>
+          <w:rFonts w:cstheme="minorHAnsi"/>
+        </w:rPr>
+        <w:t>uniq</w:t>
+      </w:r>
+      <w:proofErr w:type="spellEnd"/>
+    </w:p>
+    <w:p>
+      <w:pPr>
+        <w:pStyle w:val="ListParagraph"/>
+        <w:numPr>
+          <w:ilvl w:val="1"/>
+          <w:numId w:val="153"/>
+        </w:numPr>
+        <w:rPr>
+          <w:rFonts w:cstheme="minorHAnsi"/>
+        </w:rPr>
+      </w:pPr>
+      <w:r>
+        <w:rPr>
+          <w:rFonts w:cstheme="minorHAnsi"/>
+        </w:rPr>
+        <w:t>Daniel</w:t>
+      </w:r>
+    </w:p>
+    <w:p>
+      <w:pPr>
+        <w:pStyle w:val="ListParagraph"/>
+        <w:ind w:left="1440"/>
+        <w:rPr>
+          <w:rFonts w:cstheme="minorHAnsi"/>
+        </w:rPr>
+      </w:pPr>
+      <w:r>
+        <w:rPr>
+          <w:rFonts w:cstheme="minorHAnsi"/>
+        </w:rPr>
+        <w:t>Medina</w:t>
+      </w:r>
+    </w:p>
+    <w:p>
+      <w:pPr>
+        <w:pStyle w:val="ListParagraph"/>
+        <w:numPr>
+          <w:ilvl w:val="0"/>
+          <w:numId w:val="153"/>
+        </w:numPr>
+        <w:rPr>
+          <w:rFonts w:cstheme="minorHAnsi"/>
+        </w:rPr>
+      </w:pPr>
+      <w:r>
+        <w:rPr>
+          <w:rFonts w:cstheme="minorHAnsi"/>
+        </w:rPr>
+        <w:t>Ignores trailing whitespace</w:t>
+      </w:r>
+    </w:p>
+    <w:p>
+      <w:pPr>
+        <w:rPr>
+          <w:rFonts w:cstheme="minorHAnsi"/>
+        </w:rPr>
+      </w:pPr>
+    </w:p>
+    <w:p>
+      <w:pPr>
+        <w:rPr>
+          <w:rFonts w:cstheme="minorHAnsi"/>
+          <w:b/>
+          <w:bCs/>
+        </w:rPr>
+      </w:pPr>
+      <w:r>
+        <w:rPr>
+          <w:rFonts w:cstheme="minorHAnsi"/>
+          <w:b/>
+          <w:bCs/>
+        </w:rPr>
+        <w:t>‘</w:t>
+      </w:r>
+      <w:proofErr w:type="spellStart"/>
+      <w:r>
+        <w:rPr>
+          <w:rFonts w:cstheme="minorHAnsi"/>
+          <w:b/>
+          <w:bCs/>
+        </w:rPr>
+        <w:t>wc</w:t>
+      </w:r>
+      <w:proofErr w:type="spellEnd"/>
+      <w:r>
+        <w:rPr>
+          <w:rFonts w:cstheme="minorHAnsi"/>
+          <w:b/>
+          <w:bCs/>
+        </w:rPr>
+        <w:t>’</w:t>
+      </w:r>
+    </w:p>
+    <w:p>
+      <w:pPr>
+        <w:rPr>
+          <w:rFonts w:cstheme="minorHAnsi"/>
+        </w:rPr>
+      </w:pPr>
+      <w:r>
+        <w:rPr>
+          <w:rFonts w:cstheme="minorHAnsi"/>
+        </w:rPr>
+        <w:t xml:space="preserve">Used to print the number of lines, words, and characters </w:t>
+      </w:r>
+      <w:proofErr w:type="gramStart"/>
+      <w:r>
+        <w:rPr>
+          <w:rFonts w:cstheme="minorHAnsi"/>
+        </w:rPr>
+        <w:t>in a given</w:t>
+      </w:r>
+      <w:proofErr w:type="gramEnd"/>
+      <w:r>
+        <w:rPr>
+          <w:rFonts w:cstheme="minorHAnsi"/>
+        </w:rPr>
+        <w:t xml:space="preserve"> text, i.e.</w:t>
+      </w:r>
+    </w:p>
+    <w:p>
+      <w:pPr>
+        <w:pStyle w:val="ListParagraph"/>
+        <w:numPr>
+          <w:ilvl w:val="0"/>
+          <w:numId w:val="153"/>
+        </w:numPr>
+        <w:rPr>
+          <w:rFonts w:cstheme="minorHAnsi"/>
+        </w:rPr>
+      </w:pPr>
+      <w:r>
+        <w:rPr>
+          <w:rFonts w:cstheme="minorHAnsi"/>
+        </w:rPr>
+        <w:t>‘</w:t>
+      </w:r>
+      <w:proofErr w:type="spellStart"/>
+      <w:proofErr w:type="gramStart"/>
+      <w:r>
+        <w:rPr>
+          <w:rFonts w:cstheme="minorHAnsi"/>
+        </w:rPr>
+        <w:t>wc</w:t>
+      </w:r>
+      <w:proofErr w:type="spellEnd"/>
+      <w:proofErr w:type="gramEnd"/>
+      <w:r>
+        <w:rPr>
+          <w:rFonts w:cstheme="minorHAnsi"/>
+        </w:rPr>
+        <w:t xml:space="preserve"> file.txt’</w:t>
+      </w:r>
+    </w:p>
+    <w:p>
+      <w:pPr>
+        <w:pStyle w:val="ListParagraph"/>
+        <w:numPr>
+          <w:ilvl w:val="1"/>
+          <w:numId w:val="153"/>
+        </w:numPr>
+        <w:rPr>
+          <w:rFonts w:cstheme="minorHAnsi"/>
+        </w:rPr>
+      </w:pPr>
+      <w:r>
+        <w:rPr>
+          <w:rFonts w:cstheme="minorHAnsi"/>
+        </w:rPr>
+        <w:t>If file has contents:</w:t>
+      </w:r>
+    </w:p>
+    <w:p>
+      <w:pPr>
+        <w:pStyle w:val="ListParagraph"/>
+        <w:numPr>
+          <w:ilvl w:val="2"/>
+          <w:numId w:val="153"/>
+        </w:numPr>
+        <w:rPr>
+          <w:rFonts w:cstheme="minorHAnsi"/>
+        </w:rPr>
+      </w:pPr>
+      <w:r>
+        <w:rPr>
+          <w:rFonts w:cstheme="minorHAnsi"/>
+        </w:rPr>
+        <w:t>Dan</w:t>
+      </w:r>
+    </w:p>
+    <w:p>
+      <w:pPr>
+        <w:pStyle w:val="ListParagraph"/>
+        <w:ind w:left="2160"/>
+        <w:rPr>
+          <w:rFonts w:cstheme="minorHAnsi"/>
+        </w:rPr>
+      </w:pPr>
+      <w:r>
+        <w:rPr>
+          <w:rFonts w:cstheme="minorHAnsi"/>
+        </w:rPr>
+        <w:t>Ed Med</w:t>
+      </w:r>
+    </w:p>
+    <w:p>
+      <w:pPr>
+        <w:pStyle w:val="ListParagraph"/>
+        <w:numPr>
+          <w:ilvl w:val="2"/>
+          <w:numId w:val="153"/>
+        </w:numPr>
+        <w:rPr>
+          <w:rFonts w:cstheme="minorHAnsi"/>
+        </w:rPr>
+      </w:pPr>
+      <w:r>
+        <w:rPr>
+          <w:rFonts w:cstheme="minorHAnsi"/>
+        </w:rPr>
+        <w:lastRenderedPageBreak/>
+        <w:t>Output would be:</w:t>
+      </w:r>
+    </w:p>
+    <w:p>
+      <w:pPr>
+        <w:pStyle w:val="ListParagraph"/>
+        <w:ind w:left="2160"/>
+        <w:rPr>
+          <w:rFonts w:cstheme="minorHAnsi"/>
+        </w:rPr>
+      </w:pPr>
+      <w:r>
+        <w:rPr>
+          <w:rFonts w:cstheme="minorHAnsi"/>
+        </w:rPr>
+        <w:t>‘2 3 11 file.txt’</w:t>
+      </w:r>
+    </w:p>
+    <w:p>
+      <w:pPr>
+        <w:pStyle w:val="ListParagraph"/>
+        <w:numPr>
+          <w:ilvl w:val="2"/>
+          <w:numId w:val="153"/>
+        </w:numPr>
+        <w:rPr>
+          <w:rFonts w:cstheme="minorHAnsi"/>
+        </w:rPr>
+      </w:pPr>
+      <w:r>
+        <w:rPr>
+          <w:rFonts w:cstheme="minorHAnsi"/>
+        </w:rPr>
+        <w:t>Escape characters are included in character count</w:t>
+      </w:r>
+    </w:p>
+    <w:p>
+      <w:pPr>
+        <w:rPr>
+          <w:rFonts w:cstheme="minorHAnsi"/>
+          <w:b/>
+          <w:bCs/>
+        </w:rPr>
+      </w:pPr>
+      <w:r>
+        <w:rPr>
+          <w:rFonts w:cstheme="minorHAnsi"/>
+          <w:b/>
+          <w:bCs/>
+        </w:rPr>
+        <w:t>‘grep’</w:t>
+      </w:r>
+    </w:p>
+    <w:p>
+      <w:pPr>
+        <w:rPr>
+          <w:rFonts w:cstheme="minorHAnsi"/>
+        </w:rPr>
+      </w:pPr>
+      <w:r>
+        <w:rPr>
+          <w:rFonts w:cstheme="minorHAnsi"/>
+        </w:rPr>
+        <w:t xml:space="preserve">Finds lines in text that match </w:t>
+      </w:r>
+      <w:r>
+        <w:rPr>
+          <w:rFonts w:cstheme="minorHAnsi"/>
+        </w:rPr>
+        <w:t>word or pattern</w:t>
+      </w:r>
+      <w:r>
+        <w:rPr>
+          <w:rFonts w:cstheme="minorHAnsi"/>
+        </w:rPr>
+        <w:t>, i.e.</w:t>
+      </w:r>
+    </w:p>
+    <w:p>
+      <w:pPr>
+        <w:pStyle w:val="ListParagraph"/>
+        <w:numPr>
+          <w:ilvl w:val="0"/>
+          <w:numId w:val="153"/>
+        </w:numPr>
+        <w:rPr>
+          <w:rFonts w:cstheme="minorHAnsi"/>
+        </w:rPr>
+      </w:pPr>
+      <w:r>
+        <w:rPr>
+          <w:rFonts w:cstheme="minorHAnsi"/>
+        </w:rPr>
+        <w:t>‘</w:t>
+      </w:r>
+      <w:proofErr w:type="gramStart"/>
+      <w:r>
+        <w:rPr>
+          <w:rFonts w:cstheme="minorHAnsi"/>
+        </w:rPr>
+        <w:t>grep</w:t>
+      </w:r>
+      <w:proofErr w:type="gramEnd"/>
+      <w:r>
+        <w:rPr>
+          <w:rFonts w:cstheme="minorHAnsi"/>
+        </w:rPr>
+        <w:t xml:space="preserve"> FName file.txt’ given contents in file:</w:t>
+      </w:r>
+    </w:p>
+    <w:p>
+      <w:pPr>
+        <w:pStyle w:val="ListParagraph"/>
+        <w:rPr>
+          <w:rFonts w:cstheme="minorHAnsi"/>
+        </w:rPr>
+      </w:pPr>
+      <w:proofErr w:type="spellStart"/>
+      <w:proofErr w:type="gramStart"/>
+      <w:r>
+        <w:rPr>
+          <w:rFonts w:cstheme="minorHAnsi"/>
+        </w:rPr>
+        <w:t>FName:Daniel</w:t>
+      </w:r>
+      <w:proofErr w:type="spellEnd"/>
+      <w:proofErr w:type="gramEnd"/>
+    </w:p>
+    <w:p>
+      <w:pPr>
+        <w:pStyle w:val="ListParagraph"/>
+        <w:rPr>
+          <w:rFonts w:cstheme="minorHAnsi"/>
+        </w:rPr>
+      </w:pPr>
+      <w:proofErr w:type="spellStart"/>
+      <w:proofErr w:type="gramStart"/>
+      <w:r>
+        <w:rPr>
+          <w:rFonts w:cstheme="minorHAnsi"/>
+        </w:rPr>
+        <w:t>FName:Daniel</w:t>
+      </w:r>
+      <w:proofErr w:type="spellEnd"/>
+      <w:proofErr w:type="gramEnd"/>
+    </w:p>
+    <w:p>
+      <w:pPr>
+        <w:pStyle w:val="ListParagraph"/>
+        <w:rPr>
+          <w:rFonts w:cstheme="minorHAnsi"/>
+        </w:rPr>
+      </w:pPr>
+      <w:proofErr w:type="spellStart"/>
+      <w:proofErr w:type="gramStart"/>
+      <w:r>
+        <w:rPr>
+          <w:rFonts w:cstheme="minorHAnsi"/>
+        </w:rPr>
+        <w:t>LName:Medina</w:t>
+      </w:r>
+      <w:proofErr w:type="spellEnd"/>
+      <w:proofErr w:type="gramEnd"/>
+    </w:p>
+    <w:p>
+      <w:pPr>
+        <w:pStyle w:val="ListParagraph"/>
+        <w:rPr>
+          <w:rFonts w:cstheme="minorHAnsi"/>
+        </w:rPr>
+      </w:pPr>
+      <w:r>
+        <w:rPr>
+          <w:rFonts w:cstheme="minorHAnsi"/>
+        </w:rPr>
+        <w:t>Will output:</w:t>
+      </w:r>
+      <w:r>
+        <w:rPr>
+          <w:rFonts w:cstheme="minorHAnsi"/>
+        </w:rPr>
+        <w:br/>
+      </w:r>
+      <w:proofErr w:type="spellStart"/>
+      <w:proofErr w:type="gramStart"/>
+      <w:r>
+        <w:rPr>
+          <w:rFonts w:cstheme="minorHAnsi"/>
+        </w:rPr>
+        <w:t>FName:Daniel</w:t>
+      </w:r>
+      <w:proofErr w:type="spellEnd"/>
+      <w:proofErr w:type="gramEnd"/>
+    </w:p>
+    <w:p>
+      <w:pPr>
+        <w:pStyle w:val="ListParagraph"/>
+        <w:rPr>
+          <w:rFonts w:cstheme="minorHAnsi"/>
+        </w:rPr>
+      </w:pPr>
+      <w:proofErr w:type="spellStart"/>
+      <w:proofErr w:type="gramStart"/>
+      <w:r>
+        <w:rPr>
+          <w:rFonts w:cstheme="minorHAnsi"/>
+        </w:rPr>
+        <w:t>FName:Daniel</w:t>
+      </w:r>
+      <w:proofErr w:type="spellEnd"/>
+      <w:proofErr w:type="gramEnd"/>
+    </w:p>
+    <w:p>
+      <w:pPr>
+        <w:pStyle w:val="ListParagraph"/>
+        <w:numPr>
+          <w:ilvl w:val="0"/>
+          <w:numId w:val="153"/>
+        </w:numPr>
+        <w:rPr>
+          <w:rFonts w:cstheme="minorHAnsi"/>
+        </w:rPr>
+      </w:pPr>
+      <w:r>
+        <w:rPr>
+          <w:rFonts w:cstheme="minorHAnsi"/>
+        </w:rPr>
+        <w:t>You can also search for multiple files in a directory, i.e.</w:t>
+      </w:r>
+    </w:p>
+    <w:p>
+      <w:pPr>
+        <w:pStyle w:val="ListParagraph"/>
+        <w:numPr>
+          <w:ilvl w:val="1"/>
+          <w:numId w:val="153"/>
+        </w:numPr>
+        <w:rPr>
+          <w:rFonts w:cstheme="minorHAnsi"/>
+        </w:rPr>
+      </w:pPr>
+      <w:r>
+        <w:rPr>
+          <w:rFonts w:cstheme="minorHAnsi"/>
+        </w:rPr>
+        <w:t xml:space="preserve">‘grep </w:t>
+      </w:r>
+      <w:proofErr w:type="gramStart"/>
+      <w:r>
+        <w:rPr>
+          <w:rFonts w:cstheme="minorHAnsi"/>
+        </w:rPr>
+        <w:t>FName .</w:t>
+      </w:r>
+      <w:proofErr w:type="gramEnd"/>
+      <w:r>
+        <w:rPr>
+          <w:rFonts w:cstheme="minorHAnsi"/>
+        </w:rPr>
+        <w:t>/*’</w:t>
+      </w:r>
+    </w:p>
+    <w:p>
+      <w:pPr>
+        <w:pStyle w:val="ListParagraph"/>
+        <w:numPr>
+          <w:ilvl w:val="2"/>
+          <w:numId w:val="153"/>
+        </w:numPr>
+        <w:rPr>
+          <w:rFonts w:cstheme="minorHAnsi"/>
+        </w:rPr>
+      </w:pPr>
+      <w:r>
+        <w:rPr>
+          <w:rFonts w:cstheme="minorHAnsi"/>
+        </w:rPr>
+        <w:t>Output will be:</w:t>
+      </w:r>
+    </w:p>
+    <w:p>
+      <w:pPr>
+        <w:pStyle w:val="ListParagraph"/>
+        <w:ind w:left="2160"/>
+        <w:rPr>
+          <w:rFonts w:cstheme="minorHAnsi"/>
+        </w:rPr>
+      </w:pPr>
+      <w:proofErr w:type="gramStart"/>
+      <w:r>
+        <w:rPr>
+          <w:rFonts w:cstheme="minorHAnsi"/>
+        </w:rPr>
+        <w:t>./</w:t>
+      </w:r>
+      <w:proofErr w:type="spellStart"/>
+      <w:r>
+        <w:rPr>
+          <w:rFonts w:cstheme="minorHAnsi"/>
+        </w:rPr>
+        <w:t>file.txt:FName</w:t>
+      </w:r>
+      <w:proofErr w:type="gramEnd"/>
+      <w:r>
+        <w:rPr>
+          <w:rFonts w:cstheme="minorHAnsi"/>
+        </w:rPr>
+        <w:t>:Daniel</w:t>
+      </w:r>
+      <w:proofErr w:type="spellEnd"/>
+    </w:p>
+    <w:p>
+      <w:pPr>
+        <w:ind w:left="1440" w:firstLine="720"/>
+        <w:rPr>
+          <w:rFonts w:cstheme="minorHAnsi"/>
+        </w:rPr>
+      </w:pPr>
+      <w:r>
+        <w:rPr>
+          <w:rFonts w:cstheme="minorHAnsi"/>
+        </w:rPr>
+        <w:t>/</w:t>
+      </w:r>
+      <w:proofErr w:type="spellStart"/>
+      <w:proofErr w:type="gramStart"/>
+      <w:r>
+        <w:rPr>
+          <w:rFonts w:cstheme="minorHAnsi"/>
+        </w:rPr>
+        <w:t>file.txt:FName</w:t>
+      </w:r>
+      <w:proofErr w:type="gramEnd"/>
+      <w:r>
+        <w:rPr>
+          <w:rFonts w:cstheme="minorHAnsi"/>
+        </w:rPr>
+        <w:t>:Daniel</w:t>
+      </w:r>
+      <w:proofErr w:type="spellEnd"/>
+      <w:r>
+        <w:rPr>
+          <w:rFonts w:cstheme="minorHAnsi"/>
+        </w:rPr>
+        <w:t xml:space="preserve">  </w:t>
+      </w:r>
+    </w:p>
+    <w:p>
+      <w:pPr>
+        <w:pStyle w:val="ListParagraph"/>
+        <w:numPr>
+          <w:ilvl w:val="3"/>
+          <w:numId w:val="153"/>
+        </w:numPr>
+        <w:rPr>
+          <w:rFonts w:cstheme="minorHAnsi"/>
+        </w:rPr>
+      </w:pPr>
+      <w:r>
+        <w:rPr>
+          <w:rFonts w:cstheme="minorHAnsi"/>
+        </w:rPr>
+        <w:t>Output includes the directory and file name where the lines were found.</w:t>
+      </w:r>
+    </w:p>
+    <w:p>
+      <w:pPr>
+        <w:pStyle w:val="ListParagraph"/>
+        <w:numPr>
+          <w:ilvl w:val="0"/>
+          <w:numId w:val="153"/>
+        </w:numPr>
+        <w:rPr>
+          <w:rFonts w:cstheme="minorHAnsi"/>
+        </w:rPr>
+      </w:pPr>
+      <w:r>
+        <w:rPr>
+          <w:rFonts w:cstheme="minorHAnsi"/>
+        </w:rPr>
+        <w:t xml:space="preserve">You can chain multiple </w:t>
+      </w:r>
+      <w:proofErr w:type="gramStart"/>
+      <w:r>
+        <w:rPr>
+          <w:rFonts w:cstheme="minorHAnsi"/>
+        </w:rPr>
+        <w:t>program</w:t>
+      </w:r>
+      <w:proofErr w:type="gramEnd"/>
+      <w:r>
+        <w:rPr>
+          <w:rFonts w:cstheme="minorHAnsi"/>
+        </w:rPr>
+        <w:t xml:space="preserve"> together like so with grep, i.e.</w:t>
+      </w:r>
+    </w:p>
+    <w:p>
+      <w:pPr>
+        <w:pStyle w:val="ListParagraph"/>
+        <w:numPr>
+          <w:ilvl w:val="1"/>
+          <w:numId w:val="153"/>
+        </w:numPr>
+        <w:rPr>
+          <w:rFonts w:cstheme="minorHAnsi"/>
+        </w:rPr>
+      </w:pPr>
+      <w:r>
+        <w:rPr>
+          <w:rFonts w:cstheme="minorHAnsi"/>
+        </w:rPr>
+        <w:t xml:space="preserve">‘grep </w:t>
+      </w:r>
+      <w:proofErr w:type="gramStart"/>
+      <w:r>
+        <w:rPr>
+          <w:rFonts w:cstheme="minorHAnsi"/>
+        </w:rPr>
+        <w:t>FName .</w:t>
+      </w:r>
+      <w:proofErr w:type="gramEnd"/>
+      <w:r>
+        <w:rPr>
+          <w:rFonts w:cstheme="minorHAnsi"/>
+        </w:rPr>
+        <w:t xml:space="preserve">/* | </w:t>
+      </w:r>
+      <w:proofErr w:type="spellStart"/>
+      <w:r>
+        <w:rPr>
+          <w:rFonts w:cstheme="minorHAnsi"/>
+        </w:rPr>
+        <w:t>uniq</w:t>
+      </w:r>
+      <w:proofErr w:type="spellEnd"/>
+      <w:r>
+        <w:rPr>
+          <w:rFonts w:cstheme="minorHAnsi"/>
+        </w:rPr>
+        <w:t xml:space="preserve"> | cut -d: -f1’</w:t>
+      </w:r>
+    </w:p>
+    <w:p>
+      <w:pPr>
+        <w:pStyle w:val="ListParagraph"/>
+        <w:numPr>
+          <w:ilvl w:val="2"/>
+          <w:numId w:val="153"/>
+        </w:numPr>
+        <w:rPr>
+          <w:rFonts w:cstheme="minorHAnsi"/>
+        </w:rPr>
+      </w:pPr>
+      <w:r>
+        <w:rPr>
+          <w:rFonts w:cstheme="minorHAnsi"/>
+        </w:rPr>
+        <w:t>This will give you the unique file names that contain the phrase FName</w:t>
+      </w:r>
+    </w:p>
+    <w:p>
+      <w:pPr>
+        <w:rPr>
+          <w:rFonts w:cstheme="minorHAnsi"/>
+        </w:rPr>
+      </w:pPr>
+    </w:p>
+    <w:p>
+      <w:pPr>
+        <w:rPr>
+          <w:rFonts w:cstheme="minorHAnsi"/>
+        </w:rPr>
+      </w:pPr>
+    </w:p>
+    <w:p>
+      <w:pPr>
+        <w:rPr>
+          <w:rFonts w:cstheme="minorHAnsi"/>
+        </w:rPr>
+      </w:pPr>
+    </w:p>
+    <w:p>
+      <w:pPr>
+        <w:rPr>
+          <w:rFonts w:cstheme="minorHAnsi"/>
+          <w:b/>
+          <w:bCs/>
+          <w:u w:val="single"/>
+        </w:rPr>
+      </w:pPr>
+      <w:r>
+        <w:rPr>
+          <w:rFonts w:cstheme="minorHAnsi"/>
+          <w:b/>
+          <w:bCs/>
+          <w:u w:val="single"/>
+        </w:rPr>
+        <w:t>Package Management with apt-get</w:t>
+      </w:r>
+    </w:p>
+    <w:p>
+      <w:pPr>
+        <w:rPr>
+          <w:rFonts w:cstheme="minorHAnsi"/>
+        </w:rPr>
+      </w:pPr>
+      <w:r>
+        <w:rPr>
+          <w:rFonts w:cstheme="minorHAnsi"/>
+        </w:rPr>
+        <w:t xml:space="preserve">Installing security and software updates on system is very important as a </w:t>
+      </w:r>
+      <w:proofErr w:type="spellStart"/>
+      <w:r>
+        <w:rPr>
+          <w:rFonts w:cstheme="minorHAnsi"/>
+        </w:rPr>
+        <w:t>SysAdmin</w:t>
+      </w:r>
+      <w:proofErr w:type="spellEnd"/>
+      <w:r>
+        <w:rPr>
+          <w:rFonts w:cstheme="minorHAnsi"/>
+        </w:rPr>
+        <w:t>.</w:t>
+      </w:r>
+    </w:p>
+    <w:p>
+      <w:pPr>
+        <w:rPr>
+          <w:rFonts w:cstheme="minorHAnsi"/>
+        </w:rPr>
+      </w:pPr>
+    </w:p>
+    <w:p>
+      <w:pPr>
+        <w:rPr>
+          <w:rFonts w:cstheme="minorHAnsi"/>
+        </w:rPr>
+      </w:pPr>
+      <w:r>
+        <w:rPr>
+          <w:rFonts w:cstheme="minorHAnsi"/>
+        </w:rPr>
+        <w:t>This can be done with apt-get program and update and upgrade commands, i.e.</w:t>
+      </w:r>
+    </w:p>
+    <w:p>
+      <w:pPr>
+        <w:pStyle w:val="ListParagraph"/>
+        <w:numPr>
+          <w:ilvl w:val="0"/>
+          <w:numId w:val="153"/>
+        </w:numPr>
+        <w:rPr>
+          <w:rFonts w:cstheme="minorHAnsi"/>
+        </w:rPr>
+      </w:pPr>
+      <w:r>
+        <w:rPr>
+          <w:rFonts w:cstheme="minorHAnsi"/>
+        </w:rPr>
+        <w:t>‘</w:t>
+      </w:r>
+      <w:proofErr w:type="spellStart"/>
+      <w:proofErr w:type="gramStart"/>
+      <w:r>
+        <w:rPr>
+          <w:rFonts w:cstheme="minorHAnsi"/>
+        </w:rPr>
+        <w:t>sudo</w:t>
+      </w:r>
+      <w:proofErr w:type="spellEnd"/>
+      <w:proofErr w:type="gramEnd"/>
+      <w:r>
+        <w:rPr>
+          <w:rFonts w:cstheme="minorHAnsi"/>
+        </w:rPr>
+        <w:t xml:space="preserve"> apt-get update’</w:t>
+      </w:r>
+    </w:p>
+    <w:p>
+      <w:pPr>
+        <w:pStyle w:val="ListParagraph"/>
+        <w:numPr>
+          <w:ilvl w:val="1"/>
+          <w:numId w:val="153"/>
+        </w:numPr>
+        <w:rPr>
+          <w:rFonts w:cstheme="minorHAnsi"/>
+        </w:rPr>
+      </w:pPr>
+      <w:r>
+        <w:rPr>
+          <w:rFonts w:cstheme="minorHAnsi"/>
+        </w:rPr>
+        <w:t>Updates all software repositories on system with latest version</w:t>
+      </w:r>
+    </w:p>
+    <w:p>
+      <w:pPr>
+        <w:pStyle w:val="ListParagraph"/>
+        <w:numPr>
+          <w:ilvl w:val="1"/>
+          <w:numId w:val="153"/>
+        </w:numPr>
+        <w:rPr>
+          <w:rFonts w:cstheme="minorHAnsi"/>
+        </w:rPr>
+      </w:pPr>
+      <w:r>
+        <w:rPr>
+          <w:rFonts w:cstheme="minorHAnsi"/>
+        </w:rPr>
+        <w:t>But doesn’t upgrade installed binaries</w:t>
+      </w:r>
+    </w:p>
+    <w:p>
+      <w:pPr>
+        <w:rPr>
+          <w:rFonts w:cstheme="minorHAnsi"/>
+        </w:rPr>
+      </w:pPr>
+    </w:p>
+    <w:p>
+      <w:pPr>
+        <w:pStyle w:val="ListParagraph"/>
+        <w:numPr>
+          <w:ilvl w:val="0"/>
+          <w:numId w:val="153"/>
+        </w:numPr>
+        <w:rPr>
+          <w:rFonts w:cstheme="minorHAnsi"/>
+        </w:rPr>
+      </w:pPr>
+      <w:r>
+        <w:rPr>
+          <w:rFonts w:cstheme="minorHAnsi"/>
+        </w:rPr>
+        <w:t>‘</w:t>
+      </w:r>
+      <w:proofErr w:type="spellStart"/>
+      <w:proofErr w:type="gramStart"/>
+      <w:r>
+        <w:rPr>
+          <w:rFonts w:cstheme="minorHAnsi"/>
+        </w:rPr>
+        <w:t>sudo</w:t>
+      </w:r>
+      <w:proofErr w:type="spellEnd"/>
+      <w:proofErr w:type="gramEnd"/>
+      <w:r>
+        <w:rPr>
+          <w:rFonts w:cstheme="minorHAnsi"/>
+        </w:rPr>
+        <w:t xml:space="preserve"> apt-get -upgrade’</w:t>
+      </w:r>
+    </w:p>
+    <w:p>
+      <w:pPr>
+        <w:pStyle w:val="ListParagraph"/>
+        <w:numPr>
+          <w:ilvl w:val="1"/>
+          <w:numId w:val="153"/>
+        </w:numPr>
+        <w:rPr>
+          <w:rFonts w:cstheme="minorHAnsi"/>
+        </w:rPr>
+      </w:pPr>
+      <w:r>
+        <w:rPr>
+          <w:rFonts w:cstheme="minorHAnsi"/>
+        </w:rPr>
+        <w:t>Will update all binaries with latest version</w:t>
+      </w:r>
+    </w:p>
+    <w:p>
+      <w:pPr>
+        <w:pStyle w:val="ListParagraph"/>
+        <w:rPr>
+          <w:rFonts w:cstheme="minorHAnsi"/>
+        </w:rPr>
+      </w:pPr>
+    </w:p>
+    <w:p>
+      <w:pPr>
+        <w:rPr>
+          <w:rFonts w:cstheme="minorHAnsi"/>
+        </w:rPr>
+      </w:pPr>
+    </w:p>
+    <w:p>
+      <w:pPr>
+        <w:rPr>
+          <w:rFonts w:cstheme="minorHAnsi"/>
+        </w:rPr>
+      </w:pPr>
+      <w:r>
+        <w:rPr>
+          <w:rFonts w:cstheme="minorHAnsi"/>
+        </w:rPr>
+        <w:t>You need root permissions to do this</w:t>
+      </w:r>
+    </w:p>
+    <w:p>
+      <w:pPr>
+        <w:pStyle w:val="ListParagraph"/>
+        <w:numPr>
+          <w:ilvl w:val="0"/>
+          <w:numId w:val="153"/>
+        </w:numPr>
+        <w:rPr>
+          <w:rFonts w:cstheme="minorHAnsi"/>
+        </w:rPr>
+      </w:pPr>
+      <w:r>
+        <w:rPr>
+          <w:rFonts w:cstheme="minorHAnsi"/>
+        </w:rPr>
+        <w:t>‘root’ is superuser on Linux</w:t>
+      </w:r>
+    </w:p>
+    <w:p>
+      <w:pPr>
+        <w:pStyle w:val="ListParagraph"/>
+        <w:numPr>
+          <w:ilvl w:val="1"/>
+          <w:numId w:val="153"/>
+        </w:numPr>
+        <w:rPr>
+          <w:rFonts w:cstheme="minorHAnsi"/>
+        </w:rPr>
+      </w:pPr>
+      <w:r>
+        <w:rPr>
+          <w:rFonts w:cstheme="minorHAnsi"/>
+        </w:rPr>
+        <w:t>Can do anything on system</w:t>
+      </w:r>
+    </w:p>
+    <w:p>
+      <w:pPr>
+        <w:pStyle w:val="ListParagraph"/>
+        <w:numPr>
+          <w:ilvl w:val="1"/>
+          <w:numId w:val="153"/>
+        </w:numPr>
+        <w:rPr>
+          <w:rFonts w:cstheme="minorHAnsi"/>
+        </w:rPr>
+      </w:pPr>
+      <w:r>
+        <w:rPr>
+          <w:rFonts w:cstheme="minorHAnsi"/>
+        </w:rPr>
+        <w:t>Must use ‘</w:t>
+      </w:r>
+      <w:proofErr w:type="spellStart"/>
+      <w:r>
+        <w:rPr>
+          <w:rFonts w:cstheme="minorHAnsi"/>
+        </w:rPr>
+        <w:t>sudo</w:t>
+      </w:r>
+      <w:proofErr w:type="spellEnd"/>
+      <w:r>
+        <w:rPr>
+          <w:rFonts w:cstheme="minorHAnsi"/>
+        </w:rPr>
+        <w:t>’</w:t>
       </w:r>
     </w:p>
     <w:sectPr>

</xml_diff>